<commit_message>
Item 4 do projeto de pesquisa
</commit_message>
<xml_diff>
--- a/entrega/projeto-pesquisa.docx
+++ b/entrega/projeto-pesquisa.docx
@@ -3613,12 +3613,7 @@
         <w:t>estas</w:t>
       </w:r>
       <w:r>
-        <w:t xml:space="preserve"> necessidades </w:t>
-      </w:r>
-      <w:bookmarkStart w:id="3" w:name="_GoBack"/>
-      <w:bookmarkEnd w:id="3"/>
-      <w:r>
-        <w:t>e a preferência de cada aluno?</w:t>
+        <w:t xml:space="preserve"> necessidades e a preferência de cada aluno?</w:t>
       </w:r>
       <w:r>
         <w:rPr>
@@ -3641,27 +3636,127 @@
         <w:lastRenderedPageBreak/>
         <w:tab/>
       </w:r>
-      <w:bookmarkStart w:id="4" w:name="_Toc21179341"/>
+      <w:bookmarkStart w:id="3" w:name="_Toc21179341"/>
       <w:r>
         <w:t>Justificativa do desenvolvimento do trabalho em relação ao perfil do egresso do curso de Engenharia da Computação da FTT</w:t>
       </w:r>
+      <w:bookmarkEnd w:id="3"/>
+      <w:r>
+        <w:t xml:space="preserve"> </w:t>
+      </w:r>
+    </w:p>
+    <w:p>
+      <w:pPr>
+        <w:ind w:firstLine="0"/>
+      </w:pPr>
+    </w:p>
+    <w:p>
+      <w:r>
+        <w:t xml:space="preserve">Utilizando </w:t>
+      </w:r>
+      <w:r>
+        <w:t xml:space="preserve">como base </w:t>
+      </w:r>
+      <w:r>
+        <w:t>o perfil do egresso descrito no Projeto Pedagógico do Curso de Engenharia de Computação da Faculdade de Tecnologia Termomecanica, a preocupação em formar um profissional comprometido em colaborar por uma sociedade melhor e o engajamento esperado por parte destes formandos em causas humanitárias, podemos observar que o projeto de pesquisa apresentado neste documento é de grande relevância</w:t>
+      </w:r>
+      <w:r>
+        <w:t>.</w:t>
+      </w:r>
+    </w:p>
+    <w:p>
+      <w:r>
+        <w:t>Além de possibilitar a aplicação de alguns conceitos e tecnologias apresentadas durante o curso, esta pesquisa pretende incentivar o desenvolvimento do pensamento crítico ao propor uma discus</w:t>
+      </w:r>
+      <w:r>
+        <w:t>s</w:t>
+      </w:r>
+      <w:r>
+        <w:t>ão necessária ao relacionar a precarização do ensino aos objetivos econômicos oriundos do capitalismo e a necessidade de especialização técnica, não de disseminação d</w:t>
+      </w:r>
+      <w:r>
+        <w:t>o</w:t>
+      </w:r>
+      <w:r>
+        <w:t xml:space="preserve"> conhecimento e evolução da consciência</w:t>
+      </w:r>
+      <w:r>
+        <w:t xml:space="preserve"> coletiva</w:t>
+      </w:r>
+      <w:r>
+        <w:t xml:space="preserve">, promovida pela chagada da Indústria 4.0 </w:t>
+      </w:r>
+      <w:r>
+        <w:t>e seus objetivos de otimização de recursos, aumento do lucro e precarização das relações trabalhistas.</w:t>
+      </w:r>
+    </w:p>
+    <w:p>
+      <w:r>
+        <w:t xml:space="preserve">Espera-se que este trabalho possa contribuir no desenvolvimento de </w:t>
+      </w:r>
+      <w:r>
+        <w:t xml:space="preserve">uma visão adequada </w:t>
+      </w:r>
+      <w:r>
+        <w:t xml:space="preserve">referente </w:t>
+      </w:r>
+      <w:r>
+        <w:t xml:space="preserve">a área de </w:t>
+      </w:r>
+      <w:r>
+        <w:t xml:space="preserve">atuação e </w:t>
+      </w:r>
+      <w:r>
+        <w:t>as atividades profissionais</w:t>
+      </w:r>
+      <w:r>
+        <w:t xml:space="preserve"> envolvidas no exercício da profissão como Engenheiro de Computação,</w:t>
+      </w:r>
+      <w:r>
+        <w:t xml:space="preserve"> em termos políticos, econômicos</w:t>
+      </w:r>
+      <w:r>
+        <w:t xml:space="preserve"> e </w:t>
+      </w:r>
+      <w:r>
+        <w:t>sociais</w:t>
+      </w:r>
+      <w:r>
+        <w:t xml:space="preserve">. Auxiliando na formação de profissionais </w:t>
+      </w:r>
+      <w:r>
+        <w:t>reflexivos na construção de sistemas de computação por entender</w:t>
+      </w:r>
+      <w:r>
+        <w:t>em</w:t>
+      </w:r>
+      <w:r>
+        <w:t xml:space="preserve"> que </w:t>
+      </w:r>
+      <w:r>
+        <w:t>estes</w:t>
+      </w:r>
+      <w:r>
+        <w:t xml:space="preserve"> atingem direta ou indiretamente as pessoas</w:t>
+      </w:r>
+      <w:r>
+        <w:t xml:space="preserve">, que tenham </w:t>
+      </w:r>
+      <w:r>
+        <w:t>consciência da qualidade e das implicações éticas de seu trabalho</w:t>
+      </w:r>
+      <w:r>
+        <w:t xml:space="preserve">, e que entendam </w:t>
+      </w:r>
+      <w:r>
+        <w:t>o contexto social no qual a engenharia é praticada, bem como os efeitos dos projetos de engenharia na sociedade</w:t>
+      </w:r>
+      <w:r>
+        <w:t>.</w:t>
+      </w:r>
+      <w:bookmarkStart w:id="4" w:name="_GoBack"/>
       <w:bookmarkEnd w:id="4"/>
-      <w:r>
-        <w:t xml:space="preserve"> </w:t>
-      </w:r>
-    </w:p>
-    <w:p>
-      <w:pPr>
-        <w:ind w:firstLine="0"/>
-      </w:pPr>
-    </w:p>
-    <w:p>
-      <w:r>
-        <w:t>Utilizando o perfil do egresso do curso descrito no PPC, descrever de forma detalhada como o estudo irá contribuir na formação do engenheiro da computação com o perfil descrito. Em que pontos isto poderá ser visto de forma mais contundente.</w:t>
-      </w:r>
-    </w:p>
-    <w:p/>
-    <w:p/>
+    </w:p>
     <w:p>
       <w:pPr>
         <w:spacing w:after="160" w:line="259" w:lineRule="auto"/>
@@ -6919,7 +7014,7 @@
 </file>
 
 <file path=customXml/itemProps1.xml><?xml version="1.0" encoding="utf-8"?>
-<ds:datastoreItem xmlns:ds="http://schemas.openxmlformats.org/officeDocument/2006/customXml" ds:itemID="{7F7642F7-A7EC-4DE8-AAF2-43C2CE18BF5B}">
+<ds:datastoreItem xmlns:ds="http://schemas.openxmlformats.org/officeDocument/2006/customXml" ds:itemID="{A9E649BC-7F08-49D1-83A2-3464AD13CE6A}">
   <ds:schemaRefs>
     <ds:schemaRef ds:uri="http://schemas.openxmlformats.org/officeDocument/2006/bibliography"/>
   </ds:schemaRefs>

</xml_diff>

<commit_message>
Incluindo os ietns do Coqui
</commit_message>
<xml_diff>
--- a/entrega/projeto-pesquisa.docx
+++ b/entrega/projeto-pesquisa.docx
@@ -112,48 +112,91 @@
           <w:szCs w:val="32"/>
         </w:rPr>
       </w:pPr>
-      <w:r>
-        <w:rPr>
-          <w:sz w:val="28"/>
-          <w:szCs w:val="28"/>
-        </w:rPr>
-        <w:t>Masanori Iha</w:t>
-      </w:r>
-    </w:p>
-    <w:p>
-      <w:pPr>
-        <w:spacing w:line="240" w:lineRule="auto"/>
-        <w:ind w:firstLine="0"/>
-        <w:jc w:val="center"/>
-        <w:rPr>
-          <w:sz w:val="28"/>
-          <w:szCs w:val="28"/>
-        </w:rPr>
-      </w:pPr>
-      <w:r>
-        <w:rPr>
-          <w:sz w:val="28"/>
-          <w:szCs w:val="28"/>
-        </w:rPr>
-        <w:t>Rafael Coqui</w:t>
-      </w:r>
-    </w:p>
-    <w:p>
-      <w:pPr>
-        <w:spacing w:line="240" w:lineRule="auto"/>
-        <w:ind w:firstLine="0"/>
-        <w:jc w:val="center"/>
-        <w:rPr>
-          <w:sz w:val="28"/>
-          <w:szCs w:val="28"/>
-        </w:rPr>
-      </w:pPr>
-      <w:r>
-        <w:rPr>
-          <w:sz w:val="28"/>
-          <w:szCs w:val="28"/>
-        </w:rPr>
-        <w:t>Rodrigo Tassin Nappi</w:t>
+      <w:proofErr w:type="spellStart"/>
+      <w:r>
+        <w:rPr>
+          <w:sz w:val="28"/>
+          <w:szCs w:val="28"/>
+        </w:rPr>
+        <w:t>Masanori</w:t>
+      </w:r>
+      <w:proofErr w:type="spellEnd"/>
+      <w:r>
+        <w:rPr>
+          <w:sz w:val="28"/>
+          <w:szCs w:val="28"/>
+        </w:rPr>
+        <w:t xml:space="preserve"> </w:t>
+      </w:r>
+      <w:proofErr w:type="spellStart"/>
+      <w:r>
+        <w:rPr>
+          <w:sz w:val="28"/>
+          <w:szCs w:val="28"/>
+        </w:rPr>
+        <w:t>Iha</w:t>
+      </w:r>
+      <w:proofErr w:type="spellEnd"/>
+    </w:p>
+    <w:p>
+      <w:pPr>
+        <w:spacing w:line="240" w:lineRule="auto"/>
+        <w:ind w:firstLine="0"/>
+        <w:jc w:val="center"/>
+        <w:rPr>
+          <w:sz w:val="28"/>
+          <w:szCs w:val="28"/>
+        </w:rPr>
+      </w:pPr>
+      <w:r>
+        <w:rPr>
+          <w:sz w:val="28"/>
+          <w:szCs w:val="28"/>
+        </w:rPr>
+        <w:t xml:space="preserve">Rafael </w:t>
+      </w:r>
+      <w:proofErr w:type="spellStart"/>
+      <w:r>
+        <w:rPr>
+          <w:sz w:val="28"/>
+          <w:szCs w:val="28"/>
+        </w:rPr>
+        <w:t>Coqui</w:t>
+      </w:r>
+      <w:proofErr w:type="spellEnd"/>
+    </w:p>
+    <w:p>
+      <w:pPr>
+        <w:spacing w:line="240" w:lineRule="auto"/>
+        <w:ind w:firstLine="0"/>
+        <w:jc w:val="center"/>
+        <w:rPr>
+          <w:sz w:val="28"/>
+          <w:szCs w:val="28"/>
+        </w:rPr>
+      </w:pPr>
+      <w:r>
+        <w:rPr>
+          <w:sz w:val="28"/>
+          <w:szCs w:val="28"/>
+        </w:rPr>
+        <w:t xml:space="preserve">Rodrigo </w:t>
+      </w:r>
+      <w:proofErr w:type="spellStart"/>
+      <w:r>
+        <w:rPr>
+          <w:sz w:val="28"/>
+          <w:szCs w:val="28"/>
+        </w:rPr>
+        <w:t>Tassin</w:t>
+      </w:r>
+      <w:proofErr w:type="spellEnd"/>
+      <w:r>
+        <w:rPr>
+          <w:sz w:val="28"/>
+          <w:szCs w:val="28"/>
+        </w:rPr>
+        <w:t xml:space="preserve"> Nappi</w:t>
       </w:r>
     </w:p>
     <w:p>
@@ -637,48 +680,91 @@
           <w:szCs w:val="32"/>
         </w:rPr>
       </w:pPr>
-      <w:r>
-        <w:rPr>
-          <w:sz w:val="28"/>
-          <w:szCs w:val="28"/>
-        </w:rPr>
-        <w:t>Masanori Iha</w:t>
-      </w:r>
-    </w:p>
-    <w:p>
-      <w:pPr>
-        <w:spacing w:line="240" w:lineRule="auto"/>
-        <w:ind w:firstLine="0"/>
-        <w:jc w:val="center"/>
-        <w:rPr>
-          <w:sz w:val="28"/>
-          <w:szCs w:val="28"/>
-        </w:rPr>
-      </w:pPr>
-      <w:r>
-        <w:rPr>
-          <w:sz w:val="28"/>
-          <w:szCs w:val="28"/>
-        </w:rPr>
-        <w:t>Rafael Coqui</w:t>
-      </w:r>
-    </w:p>
-    <w:p>
-      <w:pPr>
-        <w:spacing w:line="240" w:lineRule="auto"/>
-        <w:ind w:firstLine="0"/>
-        <w:jc w:val="center"/>
-        <w:rPr>
-          <w:sz w:val="28"/>
-          <w:szCs w:val="28"/>
-        </w:rPr>
-      </w:pPr>
-      <w:r>
-        <w:rPr>
-          <w:sz w:val="28"/>
-          <w:szCs w:val="28"/>
-        </w:rPr>
-        <w:t>Rodrigo Tassin Nappi</w:t>
+      <w:proofErr w:type="spellStart"/>
+      <w:r>
+        <w:rPr>
+          <w:sz w:val="28"/>
+          <w:szCs w:val="28"/>
+        </w:rPr>
+        <w:t>Masanori</w:t>
+      </w:r>
+      <w:proofErr w:type="spellEnd"/>
+      <w:r>
+        <w:rPr>
+          <w:sz w:val="28"/>
+          <w:szCs w:val="28"/>
+        </w:rPr>
+        <w:t xml:space="preserve"> </w:t>
+      </w:r>
+      <w:proofErr w:type="spellStart"/>
+      <w:r>
+        <w:rPr>
+          <w:sz w:val="28"/>
+          <w:szCs w:val="28"/>
+        </w:rPr>
+        <w:t>Iha</w:t>
+      </w:r>
+      <w:proofErr w:type="spellEnd"/>
+    </w:p>
+    <w:p>
+      <w:pPr>
+        <w:spacing w:line="240" w:lineRule="auto"/>
+        <w:ind w:firstLine="0"/>
+        <w:jc w:val="center"/>
+        <w:rPr>
+          <w:sz w:val="28"/>
+          <w:szCs w:val="28"/>
+        </w:rPr>
+      </w:pPr>
+      <w:r>
+        <w:rPr>
+          <w:sz w:val="28"/>
+          <w:szCs w:val="28"/>
+        </w:rPr>
+        <w:t xml:space="preserve">Rafael </w:t>
+      </w:r>
+      <w:proofErr w:type="spellStart"/>
+      <w:r>
+        <w:rPr>
+          <w:sz w:val="28"/>
+          <w:szCs w:val="28"/>
+        </w:rPr>
+        <w:t>Coqui</w:t>
+      </w:r>
+      <w:proofErr w:type="spellEnd"/>
+    </w:p>
+    <w:p>
+      <w:pPr>
+        <w:spacing w:line="240" w:lineRule="auto"/>
+        <w:ind w:firstLine="0"/>
+        <w:jc w:val="center"/>
+        <w:rPr>
+          <w:sz w:val="28"/>
+          <w:szCs w:val="28"/>
+        </w:rPr>
+      </w:pPr>
+      <w:r>
+        <w:rPr>
+          <w:sz w:val="28"/>
+          <w:szCs w:val="28"/>
+        </w:rPr>
+        <w:t xml:space="preserve">Rodrigo </w:t>
+      </w:r>
+      <w:proofErr w:type="spellStart"/>
+      <w:r>
+        <w:rPr>
+          <w:sz w:val="28"/>
+          <w:szCs w:val="28"/>
+        </w:rPr>
+        <w:t>Tassin</w:t>
+      </w:r>
+      <w:proofErr w:type="spellEnd"/>
+      <w:r>
+        <w:rPr>
+          <w:sz w:val="28"/>
+          <w:szCs w:val="28"/>
+        </w:rPr>
+        <w:t xml:space="preserve"> Nappi</w:t>
       </w:r>
     </w:p>
     <w:p>
@@ -970,7 +1056,23 @@
           <w:sz w:val="20"/>
           <w:szCs w:val="20"/>
         </w:rPr>
-        <w:t>Eduardo Savino Gomes</w:t>
+        <w:t xml:space="preserve">Eduardo </w:t>
+      </w:r>
+      <w:proofErr w:type="spellStart"/>
+      <w:r>
+        <w:rPr>
+          <w:sz w:val="20"/>
+          <w:szCs w:val="20"/>
+        </w:rPr>
+        <w:t>Savino</w:t>
+      </w:r>
+      <w:proofErr w:type="spellEnd"/>
+      <w:r>
+        <w:rPr>
+          <w:sz w:val="20"/>
+          <w:szCs w:val="20"/>
+        </w:rPr>
+        <w:t xml:space="preserve"> Gomes</w:t>
       </w:r>
       <w:r>
         <w:rPr>
@@ -1165,1136 +1267,6 @@
       </w:pPr>
       <w:r>
         <w:lastRenderedPageBreak/>
-        <w:t xml:space="preserve">lista de </w:t>
-      </w:r>
-      <w:r>
-        <w:t>ilustrações</w:t>
-      </w:r>
-    </w:p>
-    <w:p/>
-    <w:p>
-      <w:pPr>
-        <w:ind w:firstLine="0"/>
-      </w:pPr>
-    </w:p>
-    <w:p>
-      <w:pPr>
-        <w:pStyle w:val="ndicedeilustraes"/>
-        <w:tabs>
-          <w:tab w:val="right" w:leader="dot" w:pos="9056"/>
-        </w:tabs>
-        <w:rPr>
-          <w:rFonts w:asciiTheme="minorHAnsi" w:eastAsiaTheme="minorEastAsia" w:hAnsiTheme="minorHAnsi"/>
-          <w:noProof/>
-          <w:sz w:val="22"/>
-          <w:lang w:eastAsia="pt-BR"/>
-        </w:rPr>
-      </w:pPr>
-      <w:r>
-        <w:fldChar w:fldCharType="begin"/>
-      </w:r>
-      <w:r>
-        <w:instrText xml:space="preserve"> TOC \h \z \c "Figura" </w:instrText>
-      </w:r>
-      <w:r>
-        <w:fldChar w:fldCharType="separate"/>
-      </w:r>
-      <w:hyperlink w:anchor="_Toc480925325" w:history="1">
-        <w:r>
-          <w:rPr>
-            <w:rStyle w:val="Hyperlink"/>
-            <w:noProof/>
-          </w:rPr>
-          <w:t>Figura 1 - Tipos de cristais líquidos</w:t>
-        </w:r>
-        <w:r>
-          <w:rPr>
-            <w:noProof/>
-            <w:webHidden/>
-          </w:rPr>
-          <w:tab/>
-        </w:r>
-        <w:r>
-          <w:rPr>
-            <w:noProof/>
-            <w:webHidden/>
-          </w:rPr>
-          <w:fldChar w:fldCharType="begin"/>
-        </w:r>
-        <w:r>
-          <w:rPr>
-            <w:noProof/>
-            <w:webHidden/>
-          </w:rPr>
-          <w:instrText xml:space="preserve"> PAGEREF _Toc480925325 \h </w:instrText>
-        </w:r>
-        <w:r>
-          <w:rPr>
-            <w:noProof/>
-            <w:webHidden/>
-          </w:rPr>
-        </w:r>
-        <w:r>
-          <w:rPr>
-            <w:noProof/>
-            <w:webHidden/>
-          </w:rPr>
-          <w:fldChar w:fldCharType="separate"/>
-        </w:r>
-        <w:r>
-          <w:rPr>
-            <w:noProof/>
-            <w:webHidden/>
-          </w:rPr>
-          <w:t>11</w:t>
-        </w:r>
-        <w:r>
-          <w:rPr>
-            <w:noProof/>
-            <w:webHidden/>
-          </w:rPr>
-          <w:fldChar w:fldCharType="end"/>
-        </w:r>
-      </w:hyperlink>
-    </w:p>
-    <w:p>
-      <w:pPr>
-        <w:pStyle w:val="ndicedeilustraes"/>
-        <w:tabs>
-          <w:tab w:val="right" w:leader="dot" w:pos="9056"/>
-        </w:tabs>
-        <w:rPr>
-          <w:rFonts w:asciiTheme="minorHAnsi" w:eastAsiaTheme="minorEastAsia" w:hAnsiTheme="minorHAnsi"/>
-          <w:noProof/>
-          <w:sz w:val="22"/>
-          <w:lang w:eastAsia="pt-BR"/>
-        </w:rPr>
-      </w:pPr>
-      <w:hyperlink w:anchor="_Toc480925326" w:history="1">
-        <w:r>
-          <w:rPr>
-            <w:rStyle w:val="Hyperlink"/>
-            <w:noProof/>
-          </w:rPr>
-          <w:t>Figura 2 - Estruturas das moléculas de cristal liquido</w:t>
-        </w:r>
-        <w:r>
-          <w:rPr>
-            <w:noProof/>
-            <w:webHidden/>
-          </w:rPr>
-          <w:tab/>
-        </w:r>
-        <w:r>
-          <w:rPr>
-            <w:noProof/>
-            <w:webHidden/>
-          </w:rPr>
-          <w:fldChar w:fldCharType="begin"/>
-        </w:r>
-        <w:r>
-          <w:rPr>
-            <w:noProof/>
-            <w:webHidden/>
-          </w:rPr>
-          <w:instrText xml:space="preserve"> PAGEREF _Toc480925326 \h </w:instrText>
-        </w:r>
-        <w:r>
-          <w:rPr>
-            <w:noProof/>
-            <w:webHidden/>
-          </w:rPr>
-        </w:r>
-        <w:r>
-          <w:rPr>
-            <w:noProof/>
-            <w:webHidden/>
-          </w:rPr>
-          <w:fldChar w:fldCharType="separate"/>
-        </w:r>
-        <w:r>
-          <w:rPr>
-            <w:noProof/>
-            <w:webHidden/>
-          </w:rPr>
-          <w:t>12</w:t>
-        </w:r>
-        <w:r>
-          <w:rPr>
-            <w:noProof/>
-            <w:webHidden/>
-          </w:rPr>
-          <w:fldChar w:fldCharType="end"/>
-        </w:r>
-      </w:hyperlink>
-    </w:p>
-    <w:p>
-      <w:pPr>
-        <w:pStyle w:val="ndicedeilustraes"/>
-        <w:tabs>
-          <w:tab w:val="right" w:leader="dot" w:pos="9056"/>
-        </w:tabs>
-        <w:rPr>
-          <w:rFonts w:asciiTheme="minorHAnsi" w:eastAsiaTheme="minorEastAsia" w:hAnsiTheme="minorHAnsi"/>
-          <w:noProof/>
-          <w:sz w:val="22"/>
-          <w:lang w:eastAsia="pt-BR"/>
-        </w:rPr>
-      </w:pPr>
-      <w:hyperlink w:anchor="_Toc480925327" w:history="1">
-        <w:r>
-          <w:rPr>
-            <w:rStyle w:val="Hyperlink"/>
-            <w:noProof/>
-          </w:rPr>
-          <w:t>Figura 3 - Sequência das camadas de um filme polarizador</w:t>
-        </w:r>
-        <w:r>
-          <w:rPr>
-            <w:noProof/>
-            <w:webHidden/>
-          </w:rPr>
-          <w:tab/>
-        </w:r>
-        <w:r>
-          <w:rPr>
-            <w:noProof/>
-            <w:webHidden/>
-          </w:rPr>
-          <w:fldChar w:fldCharType="begin"/>
-        </w:r>
-        <w:r>
-          <w:rPr>
-            <w:noProof/>
-            <w:webHidden/>
-          </w:rPr>
-          <w:instrText xml:space="preserve"> PAGEREF _Toc480925327 \h </w:instrText>
-        </w:r>
-        <w:r>
-          <w:rPr>
-            <w:noProof/>
-            <w:webHidden/>
-          </w:rPr>
-        </w:r>
-        <w:r>
-          <w:rPr>
-            <w:noProof/>
-            <w:webHidden/>
-          </w:rPr>
-          <w:fldChar w:fldCharType="separate"/>
-        </w:r>
-        <w:r>
-          <w:rPr>
-            <w:noProof/>
-            <w:webHidden/>
-          </w:rPr>
-          <w:t>12</w:t>
-        </w:r>
-        <w:r>
-          <w:rPr>
-            <w:noProof/>
-            <w:webHidden/>
-          </w:rPr>
-          <w:fldChar w:fldCharType="end"/>
-        </w:r>
-      </w:hyperlink>
-    </w:p>
-    <w:p>
-      <w:pPr>
-        <w:pStyle w:val="ndicedeilustraes"/>
-        <w:tabs>
-          <w:tab w:val="right" w:leader="dot" w:pos="9056"/>
-        </w:tabs>
-        <w:rPr>
-          <w:rFonts w:asciiTheme="minorHAnsi" w:eastAsiaTheme="minorEastAsia" w:hAnsiTheme="minorHAnsi"/>
-          <w:noProof/>
-          <w:sz w:val="22"/>
-          <w:lang w:eastAsia="pt-BR"/>
-        </w:rPr>
-      </w:pPr>
-      <w:hyperlink w:anchor="_Toc480925328" w:history="1">
-        <w:r>
-          <w:rPr>
-            <w:rStyle w:val="Hyperlink"/>
-            <w:noProof/>
-          </w:rPr>
-          <w:t>Figura 4 - Diagrama de uma tela LCD-TFT</w:t>
-        </w:r>
-        <w:r>
-          <w:rPr>
-            <w:noProof/>
-            <w:webHidden/>
-          </w:rPr>
-          <w:tab/>
-        </w:r>
-        <w:r>
-          <w:rPr>
-            <w:noProof/>
-            <w:webHidden/>
-          </w:rPr>
-          <w:fldChar w:fldCharType="begin"/>
-        </w:r>
-        <w:r>
-          <w:rPr>
-            <w:noProof/>
-            <w:webHidden/>
-          </w:rPr>
-          <w:instrText xml:space="preserve"> PAGEREF _Toc480925328 \h </w:instrText>
-        </w:r>
-        <w:r>
-          <w:rPr>
-            <w:noProof/>
-            <w:webHidden/>
-          </w:rPr>
-        </w:r>
-        <w:r>
-          <w:rPr>
-            <w:noProof/>
-            <w:webHidden/>
-          </w:rPr>
-          <w:fldChar w:fldCharType="separate"/>
-        </w:r>
-        <w:r>
-          <w:rPr>
-            <w:noProof/>
-            <w:webHidden/>
-          </w:rPr>
-          <w:t>14</w:t>
-        </w:r>
-        <w:r>
-          <w:rPr>
-            <w:noProof/>
-            <w:webHidden/>
-          </w:rPr>
-          <w:fldChar w:fldCharType="end"/>
-        </w:r>
-      </w:hyperlink>
-    </w:p>
-    <w:p>
-      <w:pPr>
-        <w:pStyle w:val="ndicedeilustraes"/>
-        <w:tabs>
-          <w:tab w:val="right" w:leader="dot" w:pos="9056"/>
-        </w:tabs>
-        <w:rPr>
-          <w:rFonts w:asciiTheme="minorHAnsi" w:eastAsiaTheme="minorEastAsia" w:hAnsiTheme="minorHAnsi"/>
-          <w:noProof/>
-          <w:sz w:val="22"/>
-          <w:lang w:eastAsia="pt-BR"/>
-        </w:rPr>
-      </w:pPr>
-      <w:hyperlink w:anchor="_Toc480925329" w:history="1">
-        <w:r>
-          <w:rPr>
-            <w:rStyle w:val="Hyperlink"/>
-            <w:noProof/>
-          </w:rPr>
-          <w:t>Figura 5 - Polarizadores de forma paralela.</w:t>
-        </w:r>
-        <w:r>
-          <w:rPr>
-            <w:noProof/>
-            <w:webHidden/>
-          </w:rPr>
-          <w:tab/>
-        </w:r>
-        <w:r>
-          <w:rPr>
-            <w:noProof/>
-            <w:webHidden/>
-          </w:rPr>
-          <w:fldChar w:fldCharType="begin"/>
-        </w:r>
-        <w:r>
-          <w:rPr>
-            <w:noProof/>
-            <w:webHidden/>
-          </w:rPr>
-          <w:instrText xml:space="preserve"> PAGEREF _Toc480925329 \h </w:instrText>
-        </w:r>
-        <w:r>
-          <w:rPr>
-            <w:noProof/>
-            <w:webHidden/>
-          </w:rPr>
-        </w:r>
-        <w:r>
-          <w:rPr>
-            <w:noProof/>
-            <w:webHidden/>
-          </w:rPr>
-          <w:fldChar w:fldCharType="separate"/>
-        </w:r>
-        <w:r>
-          <w:rPr>
-            <w:noProof/>
-            <w:webHidden/>
-          </w:rPr>
-          <w:t>14</w:t>
-        </w:r>
-        <w:r>
-          <w:rPr>
-            <w:noProof/>
-            <w:webHidden/>
-          </w:rPr>
-          <w:fldChar w:fldCharType="end"/>
-        </w:r>
-      </w:hyperlink>
-    </w:p>
-    <w:p>
-      <w:pPr>
-        <w:pStyle w:val="ndicedeilustraes"/>
-        <w:tabs>
-          <w:tab w:val="right" w:leader="dot" w:pos="9056"/>
-        </w:tabs>
-        <w:rPr>
-          <w:rFonts w:asciiTheme="minorHAnsi" w:eastAsiaTheme="minorEastAsia" w:hAnsiTheme="minorHAnsi"/>
-          <w:noProof/>
-          <w:sz w:val="22"/>
-          <w:lang w:eastAsia="pt-BR"/>
-        </w:rPr>
-      </w:pPr>
-      <w:hyperlink w:anchor="_Toc480925330" w:history="1">
-        <w:r>
-          <w:rPr>
-            <w:rStyle w:val="Hyperlink"/>
-            <w:noProof/>
-          </w:rPr>
-          <w:t>Figura 6 - Polarizadores de forma perpendicular</w:t>
-        </w:r>
-        <w:r>
-          <w:rPr>
-            <w:noProof/>
-            <w:webHidden/>
-          </w:rPr>
-          <w:tab/>
-        </w:r>
-        <w:r>
-          <w:rPr>
-            <w:noProof/>
-            <w:webHidden/>
-          </w:rPr>
-          <w:fldChar w:fldCharType="begin"/>
-        </w:r>
-        <w:r>
-          <w:rPr>
-            <w:noProof/>
-            <w:webHidden/>
-          </w:rPr>
-          <w:instrText xml:space="preserve"> PAGEREF _Toc480925330 \h </w:instrText>
-        </w:r>
-        <w:r>
-          <w:rPr>
-            <w:noProof/>
-            <w:webHidden/>
-          </w:rPr>
-        </w:r>
-        <w:r>
-          <w:rPr>
-            <w:noProof/>
-            <w:webHidden/>
-          </w:rPr>
-          <w:fldChar w:fldCharType="separate"/>
-        </w:r>
-        <w:r>
-          <w:rPr>
-            <w:noProof/>
-            <w:webHidden/>
-          </w:rPr>
-          <w:t>15</w:t>
-        </w:r>
-        <w:r>
-          <w:rPr>
-            <w:noProof/>
-            <w:webHidden/>
-          </w:rPr>
-          <w:fldChar w:fldCharType="end"/>
-        </w:r>
-      </w:hyperlink>
-    </w:p>
-    <w:p>
-      <w:pPr>
-        <w:pStyle w:val="ndicedeilustraes"/>
-        <w:tabs>
-          <w:tab w:val="right" w:leader="dot" w:pos="9056"/>
-        </w:tabs>
-        <w:rPr>
-          <w:rFonts w:asciiTheme="minorHAnsi" w:eastAsiaTheme="minorEastAsia" w:hAnsiTheme="minorHAnsi"/>
-          <w:noProof/>
-          <w:sz w:val="22"/>
-          <w:lang w:eastAsia="pt-BR"/>
-        </w:rPr>
-      </w:pPr>
-      <w:hyperlink w:anchor="_Toc480925331" w:history="1">
-        <w:r>
-          <w:rPr>
-            <w:rStyle w:val="Hyperlink"/>
-            <w:noProof/>
-          </w:rPr>
-          <w:t xml:space="preserve">Figura 7 - Estrutura do vidro formada por </w:t>
-        </w:r>
-        <m:oMath>
-          <m:r>
-            <w:rPr>
-              <w:rStyle w:val="Hyperlink"/>
-              <w:rFonts w:ascii="Cambria Math" w:hAnsi="Cambria Math"/>
-              <w:noProof/>
-            </w:rPr>
-            <m:t>SiO</m:t>
-          </m:r>
-          <m:r>
-            <m:rPr>
-              <m:sty m:val="p"/>
-            </m:rPr>
-            <w:rPr>
-              <w:rStyle w:val="Hyperlink"/>
-              <w:rFonts w:ascii="Cambria Math" w:hAnsi="Cambria Math"/>
-              <w:noProof/>
-            </w:rPr>
-            <m:t>4</m:t>
-          </m:r>
-        </m:oMath>
-        <w:r>
-          <w:rPr>
-            <w:noProof/>
-            <w:webHidden/>
-          </w:rPr>
-          <w:tab/>
-        </w:r>
-        <w:r>
-          <w:rPr>
-            <w:noProof/>
-            <w:webHidden/>
-          </w:rPr>
-          <w:fldChar w:fldCharType="begin"/>
-        </w:r>
-        <w:r>
-          <w:rPr>
-            <w:noProof/>
-            <w:webHidden/>
-          </w:rPr>
-          <w:instrText xml:space="preserve"> PAGEREF _Toc480925331 \h </w:instrText>
-        </w:r>
-        <w:r>
-          <w:rPr>
-            <w:noProof/>
-            <w:webHidden/>
-          </w:rPr>
-        </w:r>
-        <w:r>
-          <w:rPr>
-            <w:noProof/>
-            <w:webHidden/>
-          </w:rPr>
-          <w:fldChar w:fldCharType="separate"/>
-        </w:r>
-        <w:r>
-          <w:rPr>
-            <w:noProof/>
-            <w:webHidden/>
-          </w:rPr>
-          <w:t>15</w:t>
-        </w:r>
-        <w:r>
-          <w:rPr>
-            <w:noProof/>
-            <w:webHidden/>
-          </w:rPr>
-          <w:fldChar w:fldCharType="end"/>
-        </w:r>
-      </w:hyperlink>
-    </w:p>
-    <w:p>
-      <w:pPr>
-        <w:pStyle w:val="ndicedeilustraes"/>
-        <w:tabs>
-          <w:tab w:val="right" w:leader="dot" w:pos="9056"/>
-        </w:tabs>
-        <w:rPr>
-          <w:rFonts w:asciiTheme="minorHAnsi" w:eastAsiaTheme="minorEastAsia" w:hAnsiTheme="minorHAnsi"/>
-          <w:noProof/>
-          <w:sz w:val="22"/>
-          <w:lang w:eastAsia="pt-BR"/>
-        </w:rPr>
-      </w:pPr>
-      <w:hyperlink w:anchor="_Toc480925332" w:history="1">
-        <w:r>
-          <w:rPr>
-            <w:rStyle w:val="Hyperlink"/>
-            <w:noProof/>
-          </w:rPr>
-          <w:t>Figura 8 - Efeito do campo elétrico no cristal líquido e desvio da luz</w:t>
-        </w:r>
-        <w:r>
-          <w:rPr>
-            <w:noProof/>
-            <w:webHidden/>
-          </w:rPr>
-          <w:tab/>
-        </w:r>
-        <w:r>
-          <w:rPr>
-            <w:noProof/>
-            <w:webHidden/>
-          </w:rPr>
-          <w:fldChar w:fldCharType="begin"/>
-        </w:r>
-        <w:r>
-          <w:rPr>
-            <w:noProof/>
-            <w:webHidden/>
-          </w:rPr>
-          <w:instrText xml:space="preserve"> PAGEREF _Toc480925332 \h </w:instrText>
-        </w:r>
-        <w:r>
-          <w:rPr>
-            <w:noProof/>
-            <w:webHidden/>
-          </w:rPr>
-        </w:r>
-        <w:r>
-          <w:rPr>
-            <w:noProof/>
-            <w:webHidden/>
-          </w:rPr>
-          <w:fldChar w:fldCharType="separate"/>
-        </w:r>
-        <w:r>
-          <w:rPr>
-            <w:noProof/>
-            <w:webHidden/>
-          </w:rPr>
-          <w:t>16</w:t>
-        </w:r>
-        <w:r>
-          <w:rPr>
-            <w:noProof/>
-            <w:webHidden/>
-          </w:rPr>
-          <w:fldChar w:fldCharType="end"/>
-        </w:r>
-      </w:hyperlink>
-    </w:p>
-    <w:p>
-      <w:pPr>
-        <w:pStyle w:val="ndicedeilustraes"/>
-        <w:tabs>
-          <w:tab w:val="right" w:leader="dot" w:pos="9056"/>
-        </w:tabs>
-        <w:rPr>
-          <w:rFonts w:asciiTheme="minorHAnsi" w:eastAsiaTheme="minorEastAsia" w:hAnsiTheme="minorHAnsi"/>
-          <w:noProof/>
-          <w:sz w:val="22"/>
-          <w:lang w:eastAsia="pt-BR"/>
-        </w:rPr>
-      </w:pPr>
-      <w:hyperlink w:anchor="_Toc480925333" w:history="1">
-        <w:r>
-          <w:rPr>
-            <w:rStyle w:val="Hyperlink"/>
-            <w:noProof/>
-          </w:rPr>
-          <w:t>Figura 9 - Imagem da matriz TFT e os pixels</w:t>
-        </w:r>
-        <w:r>
-          <w:rPr>
-            <w:noProof/>
-            <w:webHidden/>
-          </w:rPr>
-          <w:tab/>
-        </w:r>
-        <w:r>
-          <w:rPr>
-            <w:noProof/>
-            <w:webHidden/>
-          </w:rPr>
-          <w:fldChar w:fldCharType="begin"/>
-        </w:r>
-        <w:r>
-          <w:rPr>
-            <w:noProof/>
-            <w:webHidden/>
-          </w:rPr>
-          <w:instrText xml:space="preserve"> PAGEREF _Toc480925333 \h </w:instrText>
-        </w:r>
-        <w:r>
-          <w:rPr>
-            <w:noProof/>
-            <w:webHidden/>
-          </w:rPr>
-        </w:r>
-        <w:r>
-          <w:rPr>
-            <w:noProof/>
-            <w:webHidden/>
-          </w:rPr>
-          <w:fldChar w:fldCharType="separate"/>
-        </w:r>
-        <w:r>
-          <w:rPr>
-            <w:noProof/>
-            <w:webHidden/>
-          </w:rPr>
-          <w:t>17</w:t>
-        </w:r>
-        <w:r>
-          <w:rPr>
-            <w:noProof/>
-            <w:webHidden/>
-          </w:rPr>
-          <w:fldChar w:fldCharType="end"/>
-        </w:r>
-      </w:hyperlink>
-    </w:p>
-    <w:p>
-      <w:pPr>
-        <w:pStyle w:val="ndicedeilustraes"/>
-        <w:tabs>
-          <w:tab w:val="right" w:leader="dot" w:pos="9056"/>
-        </w:tabs>
-        <w:rPr>
-          <w:rFonts w:asciiTheme="minorHAnsi" w:eastAsiaTheme="minorEastAsia" w:hAnsiTheme="minorHAnsi"/>
-          <w:noProof/>
-          <w:sz w:val="22"/>
-          <w:lang w:eastAsia="pt-BR"/>
-        </w:rPr>
-      </w:pPr>
-      <w:hyperlink w:anchor="_Toc480925334" w:history="1">
-        <w:r>
-          <w:rPr>
-            <w:rStyle w:val="Hyperlink"/>
-            <w:noProof/>
-          </w:rPr>
-          <w:t>Figura 10 - Dentro de uma tela de plasma</w:t>
-        </w:r>
-        <w:r>
-          <w:rPr>
-            <w:noProof/>
-            <w:webHidden/>
-          </w:rPr>
-          <w:tab/>
-        </w:r>
-        <w:r>
-          <w:rPr>
-            <w:noProof/>
-            <w:webHidden/>
-          </w:rPr>
-          <w:fldChar w:fldCharType="begin"/>
-        </w:r>
-        <w:r>
-          <w:rPr>
-            <w:noProof/>
-            <w:webHidden/>
-          </w:rPr>
-          <w:instrText xml:space="preserve"> PAGEREF _Toc480925334 \h </w:instrText>
-        </w:r>
-        <w:r>
-          <w:rPr>
-            <w:noProof/>
-            <w:webHidden/>
-          </w:rPr>
-        </w:r>
-        <w:r>
-          <w:rPr>
-            <w:noProof/>
-            <w:webHidden/>
-          </w:rPr>
-          <w:fldChar w:fldCharType="separate"/>
-        </w:r>
-        <w:r>
-          <w:rPr>
-            <w:noProof/>
-            <w:webHidden/>
-          </w:rPr>
-          <w:t>19</w:t>
-        </w:r>
-        <w:r>
-          <w:rPr>
-            <w:noProof/>
-            <w:webHidden/>
-          </w:rPr>
-          <w:fldChar w:fldCharType="end"/>
-        </w:r>
-      </w:hyperlink>
-    </w:p>
-    <w:p>
-      <w:pPr>
-        <w:pStyle w:val="ndicedeilustraes"/>
-        <w:tabs>
-          <w:tab w:val="right" w:leader="dot" w:pos="9056"/>
-        </w:tabs>
-        <w:rPr>
-          <w:rFonts w:asciiTheme="minorHAnsi" w:eastAsiaTheme="minorEastAsia" w:hAnsiTheme="minorHAnsi"/>
-          <w:noProof/>
-          <w:sz w:val="22"/>
-          <w:lang w:eastAsia="pt-BR"/>
-        </w:rPr>
-      </w:pPr>
-      <w:hyperlink w:anchor="_Toc480925335" w:history="1">
-        <w:r>
-          <w:rPr>
-            <w:rStyle w:val="Hyperlink"/>
-            <w:noProof/>
-          </w:rPr>
-          <w:t>Figura 11 - Elementos que formam a tela de plasma.</w:t>
-        </w:r>
-        <w:r>
-          <w:rPr>
-            <w:noProof/>
-            <w:webHidden/>
-          </w:rPr>
-          <w:tab/>
-        </w:r>
-        <w:r>
-          <w:rPr>
-            <w:noProof/>
-            <w:webHidden/>
-          </w:rPr>
-          <w:fldChar w:fldCharType="begin"/>
-        </w:r>
-        <w:r>
-          <w:rPr>
-            <w:noProof/>
-            <w:webHidden/>
-          </w:rPr>
-          <w:instrText xml:space="preserve"> PAGEREF _Toc480925335 \h </w:instrText>
-        </w:r>
-        <w:r>
-          <w:rPr>
-            <w:noProof/>
-            <w:webHidden/>
-          </w:rPr>
-        </w:r>
-        <w:r>
-          <w:rPr>
-            <w:noProof/>
-            <w:webHidden/>
-          </w:rPr>
-          <w:fldChar w:fldCharType="separate"/>
-        </w:r>
-        <w:r>
-          <w:rPr>
-            <w:noProof/>
-            <w:webHidden/>
-          </w:rPr>
-          <w:t>19</w:t>
-        </w:r>
-        <w:r>
-          <w:rPr>
-            <w:noProof/>
-            <w:webHidden/>
-          </w:rPr>
-          <w:fldChar w:fldCharType="end"/>
-        </w:r>
-      </w:hyperlink>
-    </w:p>
-    <w:p>
-      <w:pPr>
-        <w:pStyle w:val="ndicedeilustraes"/>
-        <w:tabs>
-          <w:tab w:val="right" w:leader="dot" w:pos="9056"/>
-        </w:tabs>
-        <w:rPr>
-          <w:rFonts w:asciiTheme="minorHAnsi" w:eastAsiaTheme="minorEastAsia" w:hAnsiTheme="minorHAnsi"/>
-          <w:noProof/>
-          <w:sz w:val="22"/>
-          <w:lang w:eastAsia="pt-BR"/>
-        </w:rPr>
-      </w:pPr>
-      <w:hyperlink w:anchor="_Toc480925336" w:history="1">
-        <w:r>
-          <w:rPr>
-            <w:rStyle w:val="Hyperlink"/>
-            <w:noProof/>
-          </w:rPr>
-          <w:t>Figura 12 - OLED light is created through a process called electrophosphorescence. Learn about electrophosphorescence and find out how OLED light is created.</w:t>
-        </w:r>
-        <w:r>
-          <w:rPr>
-            <w:noProof/>
-            <w:webHidden/>
-          </w:rPr>
-          <w:tab/>
-        </w:r>
-        <w:r>
-          <w:rPr>
-            <w:noProof/>
-            <w:webHidden/>
-          </w:rPr>
-          <w:fldChar w:fldCharType="begin"/>
-        </w:r>
-        <w:r>
-          <w:rPr>
-            <w:noProof/>
-            <w:webHidden/>
-          </w:rPr>
-          <w:instrText xml:space="preserve"> PAGEREF _Toc480925336 \h </w:instrText>
-        </w:r>
-        <w:r>
-          <w:rPr>
-            <w:noProof/>
-            <w:webHidden/>
-          </w:rPr>
-        </w:r>
-        <w:r>
-          <w:rPr>
-            <w:noProof/>
-            <w:webHidden/>
-          </w:rPr>
-          <w:fldChar w:fldCharType="separate"/>
-        </w:r>
-        <w:r>
-          <w:rPr>
-            <w:noProof/>
-            <w:webHidden/>
-          </w:rPr>
-          <w:t>27</w:t>
-        </w:r>
-        <w:r>
-          <w:rPr>
-            <w:noProof/>
-            <w:webHidden/>
-          </w:rPr>
-          <w:fldChar w:fldCharType="end"/>
-        </w:r>
-      </w:hyperlink>
-    </w:p>
-    <w:p>
-      <w:pPr>
-        <w:pStyle w:val="ndicedeilustraes"/>
-        <w:tabs>
-          <w:tab w:val="right" w:leader="dot" w:pos="9056"/>
-        </w:tabs>
-        <w:rPr>
-          <w:rFonts w:asciiTheme="minorHAnsi" w:eastAsiaTheme="minorEastAsia" w:hAnsiTheme="minorHAnsi"/>
-          <w:noProof/>
-          <w:sz w:val="22"/>
-          <w:lang w:eastAsia="pt-BR"/>
-        </w:rPr>
-      </w:pPr>
-      <w:hyperlink w:anchor="_Toc480925337" w:history="1">
-        <w:r>
-          <w:rPr>
-            <w:rStyle w:val="Hyperlink"/>
-            <w:noProof/>
-          </w:rPr>
-          <w:t>Figura 13 - Uma tela flexível OLED</w:t>
-        </w:r>
-        <w:r>
-          <w:rPr>
-            <w:noProof/>
-            <w:webHidden/>
-          </w:rPr>
-          <w:tab/>
-        </w:r>
-        <w:r>
-          <w:rPr>
-            <w:noProof/>
-            <w:webHidden/>
-          </w:rPr>
-          <w:fldChar w:fldCharType="begin"/>
-        </w:r>
-        <w:r>
-          <w:rPr>
-            <w:noProof/>
-            <w:webHidden/>
-          </w:rPr>
-          <w:instrText xml:space="preserve"> PAGEREF _Toc480925337 \h </w:instrText>
-        </w:r>
-        <w:r>
-          <w:rPr>
-            <w:noProof/>
-            <w:webHidden/>
-          </w:rPr>
-        </w:r>
-        <w:r>
-          <w:rPr>
-            <w:noProof/>
-            <w:webHidden/>
-          </w:rPr>
-          <w:fldChar w:fldCharType="separate"/>
-        </w:r>
-        <w:r>
-          <w:rPr>
-            <w:noProof/>
-            <w:webHidden/>
-          </w:rPr>
-          <w:t>29</w:t>
-        </w:r>
-        <w:r>
-          <w:rPr>
-            <w:noProof/>
-            <w:webHidden/>
-          </w:rPr>
-          <w:fldChar w:fldCharType="end"/>
-        </w:r>
-      </w:hyperlink>
-    </w:p>
-    <w:p>
-      <w:pPr>
-        <w:pStyle w:val="ndicedeilustraes"/>
-        <w:tabs>
-          <w:tab w:val="right" w:leader="dot" w:pos="9056"/>
-        </w:tabs>
-        <w:rPr>
-          <w:rFonts w:asciiTheme="minorHAnsi" w:eastAsiaTheme="minorEastAsia" w:hAnsiTheme="minorHAnsi"/>
-          <w:noProof/>
-          <w:sz w:val="22"/>
-          <w:lang w:eastAsia="pt-BR"/>
-        </w:rPr>
-      </w:pPr>
-      <w:hyperlink w:anchor="_Toc480925338" w:history="1">
-        <w:r>
-          <w:rPr>
-            <w:rStyle w:val="Hyperlink"/>
-            <w:noProof/>
-          </w:rPr>
-          <w:t>Figura 14 - Perfil de tensão interno</w:t>
-        </w:r>
-        <w:r>
-          <w:rPr>
-            <w:noProof/>
-            <w:webHidden/>
-          </w:rPr>
-          <w:tab/>
-        </w:r>
-        <w:r>
-          <w:rPr>
-            <w:noProof/>
-            <w:webHidden/>
-          </w:rPr>
-          <w:fldChar w:fldCharType="begin"/>
-        </w:r>
-        <w:r>
-          <w:rPr>
-            <w:noProof/>
-            <w:webHidden/>
-          </w:rPr>
-          <w:instrText xml:space="preserve"> PAGEREF _Toc480925338 \h </w:instrText>
-        </w:r>
-        <w:r>
-          <w:rPr>
-            <w:noProof/>
-            <w:webHidden/>
-          </w:rPr>
-        </w:r>
-        <w:r>
-          <w:rPr>
-            <w:noProof/>
-            <w:webHidden/>
-          </w:rPr>
-          <w:fldChar w:fldCharType="separate"/>
-        </w:r>
-        <w:r>
-          <w:rPr>
-            <w:noProof/>
-            <w:webHidden/>
-          </w:rPr>
-          <w:t>32</w:t>
-        </w:r>
-        <w:r>
-          <w:rPr>
-            <w:noProof/>
-            <w:webHidden/>
-          </w:rPr>
-          <w:fldChar w:fldCharType="end"/>
-        </w:r>
-      </w:hyperlink>
-    </w:p>
-    <w:p>
-      <w:pPr>
-        <w:pStyle w:val="ndicedeilustraes"/>
-        <w:tabs>
-          <w:tab w:val="right" w:leader="dot" w:pos="9056"/>
-        </w:tabs>
-        <w:rPr>
-          <w:rFonts w:asciiTheme="minorHAnsi" w:eastAsiaTheme="minorEastAsia" w:hAnsiTheme="minorHAnsi"/>
-          <w:noProof/>
-          <w:sz w:val="22"/>
-          <w:lang w:eastAsia="pt-BR"/>
-        </w:rPr>
-      </w:pPr>
-      <w:hyperlink w:anchor="_Toc480925339" w:history="1">
-        <w:r>
-          <w:rPr>
-            <w:rStyle w:val="Hyperlink"/>
-            <w:noProof/>
-          </w:rPr>
-          <w:t>Figura 15 - Troca de íons</w:t>
-        </w:r>
-        <w:r>
-          <w:rPr>
-            <w:noProof/>
-            <w:webHidden/>
-          </w:rPr>
-          <w:tab/>
-        </w:r>
-        <w:r>
-          <w:rPr>
-            <w:noProof/>
-            <w:webHidden/>
-          </w:rPr>
-          <w:fldChar w:fldCharType="begin"/>
-        </w:r>
-        <w:r>
-          <w:rPr>
-            <w:noProof/>
-            <w:webHidden/>
-          </w:rPr>
-          <w:instrText xml:space="preserve"> PAGEREF _Toc480925339 \h </w:instrText>
-        </w:r>
-        <w:r>
-          <w:rPr>
-            <w:noProof/>
-            <w:webHidden/>
-          </w:rPr>
-        </w:r>
-        <w:r>
-          <w:rPr>
-            <w:noProof/>
-            <w:webHidden/>
-          </w:rPr>
-          <w:fldChar w:fldCharType="separate"/>
-        </w:r>
-        <w:r>
-          <w:rPr>
-            <w:noProof/>
-            <w:webHidden/>
-          </w:rPr>
-          <w:t>33</w:t>
-        </w:r>
-        <w:r>
-          <w:rPr>
-            <w:noProof/>
-            <w:webHidden/>
-          </w:rPr>
-          <w:fldChar w:fldCharType="end"/>
-        </w:r>
-      </w:hyperlink>
-    </w:p>
-    <w:p>
-      <w:pPr>
-        <w:ind w:firstLine="0"/>
-      </w:pPr>
-      <w:r>
-        <w:fldChar w:fldCharType="end"/>
-      </w:r>
-    </w:p>
-    <w:p>
-      <w:pPr>
-        <w:spacing w:after="160" w:line="259" w:lineRule="auto"/>
-        <w:ind w:firstLine="0"/>
-      </w:pPr>
-      <w:r>
-        <w:br w:type="page"/>
-      </w:r>
-    </w:p>
-    <w:p>
-      <w:pPr>
-        <w:pStyle w:val="Ttulo"/>
-      </w:pPr>
-      <w:r>
-        <w:lastRenderedPageBreak/>
         <w:t>SUMÁRIO</w:t>
       </w:r>
     </w:p>
@@ -2308,6 +1280,8 @@
         <w:ind w:firstLine="0"/>
       </w:pPr>
     </w:p>
+    <w:bookmarkStart w:id="0" w:name="_GoBack"/>
+    <w:bookmarkEnd w:id="0"/>
     <w:p>
       <w:pPr>
         <w:pStyle w:val="Sumrio1"/>
@@ -2338,7 +1312,7 @@
         </w:rPr>
         <w:fldChar w:fldCharType="separate"/>
       </w:r>
-      <w:hyperlink w:anchor="_Toc21179338" w:history="1">
+      <w:hyperlink w:anchor="_Toc21368602" w:history="1">
         <w:r>
           <w:rPr>
             <w:rStyle w:val="Hyperlink"/>
@@ -2383,7 +1357,7 @@
             <w:noProof/>
             <w:webHidden/>
           </w:rPr>
-          <w:instrText xml:space="preserve"> PAGEREF _Toc21179338 \h </w:instrText>
+          <w:instrText xml:space="preserve"> PAGEREF _Toc21368602 \h </w:instrText>
         </w:r>
         <w:r>
           <w:rPr>
@@ -2426,7 +1400,7 @@
           <w:lang w:eastAsia="pt-BR"/>
         </w:rPr>
       </w:pPr>
-      <w:hyperlink w:anchor="_Toc21179339" w:history="1">
+      <w:hyperlink w:anchor="_Toc21368603" w:history="1">
         <w:r>
           <w:rPr>
             <w:rStyle w:val="Hyperlink"/>
@@ -2471,7 +1445,7 @@
             <w:noProof/>
             <w:webHidden/>
           </w:rPr>
-          <w:instrText xml:space="preserve"> PAGEREF _Toc21179339 \h </w:instrText>
+          <w:instrText xml:space="preserve"> PAGEREF _Toc21368603 \h </w:instrText>
         </w:r>
         <w:r>
           <w:rPr>
@@ -2514,7 +1488,7 @@
           <w:lang w:eastAsia="pt-BR"/>
         </w:rPr>
       </w:pPr>
-      <w:hyperlink w:anchor="_Toc21179340" w:history="1">
+      <w:hyperlink w:anchor="_Toc21368604" w:history="1">
         <w:r>
           <w:rPr>
             <w:rStyle w:val="Hyperlink"/>
@@ -2559,7 +1533,7 @@
             <w:noProof/>
             <w:webHidden/>
           </w:rPr>
-          <w:instrText xml:space="preserve"> PAGEREF _Toc21179340 \h </w:instrText>
+          <w:instrText xml:space="preserve"> PAGEREF _Toc21368604 \h </w:instrText>
         </w:r>
         <w:r>
           <w:rPr>
@@ -2602,7 +1576,7 @@
           <w:lang w:eastAsia="pt-BR"/>
         </w:rPr>
       </w:pPr>
-      <w:hyperlink w:anchor="_Toc21179341" w:history="1">
+      <w:hyperlink w:anchor="_Toc21368605" w:history="1">
         <w:r>
           <w:rPr>
             <w:rStyle w:val="Hyperlink"/>
@@ -2647,7 +1621,7 @@
             <w:noProof/>
             <w:webHidden/>
           </w:rPr>
-          <w:instrText xml:space="preserve"> PAGEREF _Toc21179341 \h </w:instrText>
+          <w:instrText xml:space="preserve"> PAGEREF _Toc21368605 \h </w:instrText>
         </w:r>
         <w:r>
           <w:rPr>
@@ -2690,7 +1664,7 @@
           <w:lang w:eastAsia="pt-BR"/>
         </w:rPr>
       </w:pPr>
-      <w:hyperlink w:anchor="_Toc21179342" w:history="1">
+      <w:hyperlink w:anchor="_Toc21368606" w:history="1">
         <w:r>
           <w:rPr>
             <w:rStyle w:val="Hyperlink"/>
@@ -2735,7 +1709,7 @@
             <w:noProof/>
             <w:webHidden/>
           </w:rPr>
-          <w:instrText xml:space="preserve"> PAGEREF _Toc21179342 \h </w:instrText>
+          <w:instrText xml:space="preserve"> PAGEREF _Toc21368606 \h </w:instrText>
         </w:r>
         <w:r>
           <w:rPr>
@@ -2778,7 +1752,7 @@
           <w:lang w:eastAsia="pt-BR"/>
         </w:rPr>
       </w:pPr>
-      <w:hyperlink w:anchor="_Toc21179343" w:history="1">
+      <w:hyperlink w:anchor="_Toc21368607" w:history="1">
         <w:r>
           <w:rPr>
             <w:rStyle w:val="Hyperlink"/>
@@ -2823,7 +1797,7 @@
             <w:noProof/>
             <w:webHidden/>
           </w:rPr>
-          <w:instrText xml:space="preserve"> PAGEREF _Toc21179343 \h </w:instrText>
+          <w:instrText xml:space="preserve"> PAGEREF _Toc21368607 \h </w:instrText>
         </w:r>
         <w:r>
           <w:rPr>
@@ -2866,7 +1840,7 @@
           <w:lang w:eastAsia="pt-BR"/>
         </w:rPr>
       </w:pPr>
-      <w:hyperlink w:anchor="_Toc21179344" w:history="1">
+      <w:hyperlink w:anchor="_Toc21368608" w:history="1">
         <w:r>
           <w:rPr>
             <w:rStyle w:val="Hyperlink"/>
@@ -2911,7 +1885,7 @@
             <w:noProof/>
             <w:webHidden/>
           </w:rPr>
-          <w:instrText xml:space="preserve"> PAGEREF _Toc21179344 \h </w:instrText>
+          <w:instrText xml:space="preserve"> PAGEREF _Toc21368608 \h </w:instrText>
         </w:r>
         <w:r>
           <w:rPr>
@@ -2953,7 +1927,7 @@
           <w:lang w:eastAsia="pt-BR"/>
         </w:rPr>
       </w:pPr>
-      <w:hyperlink w:anchor="_Toc21179345" w:history="1">
+      <w:hyperlink w:anchor="_Toc21368609" w:history="1">
         <w:r>
           <w:rPr>
             <w:rStyle w:val="Hyperlink"/>
@@ -2997,7 +1971,7 @@
             <w:noProof/>
             <w:webHidden/>
           </w:rPr>
-          <w:instrText xml:space="preserve"> PAGEREF _Toc21179345 \h </w:instrText>
+          <w:instrText xml:space="preserve"> PAGEREF _Toc21368609 \h </w:instrText>
         </w:r>
         <w:r>
           <w:rPr>
@@ -3039,7 +2013,7 @@
           <w:lang w:eastAsia="pt-BR"/>
         </w:rPr>
       </w:pPr>
-      <w:hyperlink w:anchor="_Toc21179346" w:history="1">
+      <w:hyperlink w:anchor="_Toc21368610" w:history="1">
         <w:r>
           <w:rPr>
             <w:rStyle w:val="Hyperlink"/>
@@ -3083,7 +2057,7 @@
             <w:noProof/>
             <w:webHidden/>
           </w:rPr>
-          <w:instrText xml:space="preserve"> PAGEREF _Toc21179346 \h </w:instrText>
+          <w:instrText xml:space="preserve"> PAGEREF _Toc21368610 \h </w:instrText>
         </w:r>
         <w:r>
           <w:rPr>
@@ -3126,7 +2100,7 @@
           <w:lang w:eastAsia="pt-BR"/>
         </w:rPr>
       </w:pPr>
-      <w:hyperlink w:anchor="_Toc21179347" w:history="1">
+      <w:hyperlink w:anchor="_Toc21368611" w:history="1">
         <w:r>
           <w:rPr>
             <w:rStyle w:val="Hyperlink"/>
@@ -3171,7 +2145,7 @@
             <w:noProof/>
             <w:webHidden/>
           </w:rPr>
-          <w:instrText xml:space="preserve"> PAGEREF _Toc21179347 \h </w:instrText>
+          <w:instrText xml:space="preserve"> PAGEREF _Toc21368611 \h </w:instrText>
         </w:r>
         <w:r>
           <w:rPr>
@@ -3214,7 +2188,7 @@
           <w:lang w:eastAsia="pt-BR"/>
         </w:rPr>
       </w:pPr>
-      <w:hyperlink w:anchor="_Toc21179348" w:history="1">
+      <w:hyperlink w:anchor="_Toc21368612" w:history="1">
         <w:r>
           <w:rPr>
             <w:rStyle w:val="Hyperlink"/>
@@ -3259,7 +2233,7 @@
             <w:noProof/>
             <w:webHidden/>
           </w:rPr>
-          <w:instrText xml:space="preserve"> PAGEREF _Toc21179348 \h </w:instrText>
+          <w:instrText xml:space="preserve"> PAGEREF _Toc21368612 \h </w:instrText>
         </w:r>
         <w:r>
           <w:rPr>
@@ -3320,12 +2294,12 @@
       <w:pPr>
         <w:pStyle w:val="Ttulo1"/>
       </w:pPr>
-      <w:bookmarkStart w:id="0" w:name="_Toc21179338"/>
+      <w:bookmarkStart w:id="1" w:name="_Toc21368602"/>
       <w:r>
         <w:lastRenderedPageBreak/>
         <w:t>introdução</w:t>
       </w:r>
-      <w:bookmarkEnd w:id="0"/>
+      <w:bookmarkEnd w:id="1"/>
     </w:p>
     <w:p/>
     <w:p>
@@ -3334,216 +2308,6 @@
       </w:r>
     </w:p>
     <w:p>
-      <w:r>
-        <w:t>As telas e displays são importantes dispositivos de saída em computadores, t</w:t>
-      </w:r>
-      <w:r>
-        <w:t xml:space="preserve">elevisores, celulares, máquinas </w:t>
-      </w:r>
-      <w:r>
-        <w:t xml:space="preserve">entre outros, a sua função é mostrar a informação ao utilizador através de imagens, textos e gráficos. </w:t>
-      </w:r>
-      <w:r>
-        <w:t xml:space="preserve">Antigamente, quando os primeiros computadores foram desenvolvidos, não havia a possibilidade </w:t>
-      </w:r>
-      <w:r>
-        <w:t>de o</w:t>
-      </w:r>
-      <w:r>
-        <w:t xml:space="preserve"> ser humano enxergar o que estava sendo processado de forma dinâmica. Nesta época, a configuração destes equipamentos e o armazenamento de dados eram feitos através de cartões perfurados, e os dados eram exibidos nas folhas de papel que eram impressas.</w:t>
-      </w:r>
-      <w:r>
-        <w:t xml:space="preserve"> Porém</w:t>
-      </w:r>
-      <w:r>
-        <w:t>,</w:t>
-      </w:r>
-      <w:r>
-        <w:t xml:space="preserve"> com passar do tempo</w:t>
-      </w:r>
-      <w:r>
-        <w:t>, novas tecnologias foram desenvolvidas</w:t>
-      </w:r>
-      <w:r>
-        <w:t xml:space="preserve"> e os computadores pessoais ganha</w:t>
-      </w:r>
-      <w:r>
-        <w:t xml:space="preserve">ram cada vez mais popularidade, aumentando assim a </w:t>
-      </w:r>
-      <w:r>
-        <w:t>necessidade de</w:t>
-      </w:r>
-      <w:r>
-        <w:t xml:space="preserve"> se ter uma</w:t>
-      </w:r>
-      <w:r>
-        <w:t xml:space="preserve"> melhor</w:t>
-      </w:r>
-      <w:r>
-        <w:t xml:space="preserve"> </w:t>
-      </w:r>
-      <w:r>
-        <w:t>interface gráfica com o usuário</w:t>
-      </w:r>
-      <w:r>
-        <w:t xml:space="preserve">. </w:t>
-      </w:r>
-    </w:p>
-    <w:p>
-      <w:r>
-        <w:t>E</w:t>
-      </w:r>
-      <w:r>
-        <w:t>st</w:t>
-      </w:r>
-      <w:r>
-        <w:t>a</w:t>
-      </w:r>
-      <w:r>
-        <w:t xml:space="preserve"> </w:t>
-      </w:r>
-      <w:r>
-        <w:t xml:space="preserve">pesquisa tem </w:t>
-      </w:r>
-      <w:r>
-        <w:t>o objetivo</w:t>
-      </w:r>
-      <w:r>
-        <w:t xml:space="preserve"> </w:t>
-      </w:r>
-      <w:r>
-        <w:t xml:space="preserve">de </w:t>
-      </w:r>
-      <w:r>
-        <w:t>mostrar</w:t>
-      </w:r>
-      <w:r>
-        <w:t xml:space="preserve"> a evolução </w:t>
-      </w:r>
-      <w:r>
-        <w:t>pela qual estas interfaces gráficas foram submetidas</w:t>
-      </w:r>
-      <w:r>
-        <w:t xml:space="preserve"> até os dias atuais</w:t>
-      </w:r>
-      <w:r>
-        <w:t xml:space="preserve">, trazendo o seu </w:t>
-      </w:r>
-      <w:r>
-        <w:t xml:space="preserve">histórico, </w:t>
-      </w:r>
-      <w:r>
-        <w:t xml:space="preserve">estudando o funcionamento e </w:t>
-      </w:r>
-      <w:r>
-        <w:t xml:space="preserve">os tipos de materiais </w:t>
-      </w:r>
-      <w:r>
-        <w:t>empregados em sua a fabricação, al</w:t>
-      </w:r>
-      <w:r>
-        <w:t xml:space="preserve">ém de </w:t>
-      </w:r>
-      <w:r>
-        <w:t>descreve</w:t>
-      </w:r>
-      <w:r>
-        <w:t>r</w:t>
-      </w:r>
-      <w:r>
-        <w:t xml:space="preserve"> as</w:t>
-      </w:r>
-      <w:r>
-        <w:t xml:space="preserve"> </w:t>
-      </w:r>
-      <w:r>
-        <w:t xml:space="preserve">atuais </w:t>
-      </w:r>
-      <w:r>
-        <w:t xml:space="preserve">tecnologias </w:t>
-      </w:r>
-      <w:r>
-        <w:t xml:space="preserve">e </w:t>
-      </w:r>
-      <w:r>
-        <w:t>tendências do mercado</w:t>
-      </w:r>
-      <w:r>
-        <w:t>, como as</w:t>
-      </w:r>
-      <w:r>
-        <w:t xml:space="preserve"> telas flexíveis </w:t>
-      </w:r>
-      <w:r>
-        <w:t xml:space="preserve">construídas com tecnologia </w:t>
-      </w:r>
-      <w:r>
-        <w:t>OLED</w:t>
-      </w:r>
-      <w:r>
-        <w:t>.</w:t>
-      </w:r>
-      <w:r>
-        <w:t xml:space="preserve"> Sendo</w:t>
-      </w:r>
-      <w:r>
-        <w:t xml:space="preserve"> </w:t>
-      </w:r>
-      <w:r>
-        <w:t xml:space="preserve">o fato de podermos relacionar </w:t>
-      </w:r>
-      <w:r>
-        <w:t xml:space="preserve">diretamente </w:t>
-      </w:r>
-      <w:r>
-        <w:t>os dados pesquisados com o conteúdo abordado</w:t>
-      </w:r>
-      <w:r>
-        <w:t xml:space="preserve"> nas disciplinas de resistência dos materiais e ciência dos materiais</w:t>
-      </w:r>
-      <w:r>
-        <w:t>, a principal motivação para sua realização.</w:t>
-      </w:r>
-    </w:p>
-    <w:p>
-      <w:r>
-        <w:tab/>
-      </w:r>
-      <w:r>
-        <w:t>Apresentar</w:t>
-      </w:r>
-      <w:r>
-        <w:t xml:space="preserve"> um breve histórico referente às telas e aos displays, desde a sua primeira forma utilizando o tubo de nixie, até as telas mais atuais do tipo OLED.</w:t>
-      </w:r>
-      <w:r>
-        <w:t xml:space="preserve"> </w:t>
-      </w:r>
-      <w:r>
-        <w:t xml:space="preserve">Além disso, serão descritas as etapas de funcionamento das telas de LCD e plasma, assim como suas vantagens e desvantagens. </w:t>
-      </w:r>
-      <w:r>
-        <w:t>Definir</w:t>
-      </w:r>
-      <w:r>
-        <w:t xml:space="preserve"> alguns dos materiais utilizados na fabricação destes displays, como os eletroluminescentes e os semicondutores. </w:t>
-      </w:r>
-      <w:r>
-        <w:t>Mostrar</w:t>
-      </w:r>
-      <w:r>
-        <w:t xml:space="preserve"> também, as tecnologias e os materiais mais recentes utilizados no desenvolvimento e na fabricação de dispositivos móveis, são eles: OLED e sua utilização na fabricação de telas flexíveis e o Gorilla</w:t>
-      </w:r>
-      <w:r>
-        <w:rPr>
-          <w:vertAlign w:val="superscript"/>
-        </w:rPr>
-        <w:t>®</w:t>
-      </w:r>
-      <w:r>
-        <w:t xml:space="preserve"> Glass, que atualmente é utilizado para proteger a tela touch screen de milhões de dispositivos em todo mundo.</w:t>
-      </w:r>
-    </w:p>
-    <w:p>
       <w:pPr>
         <w:spacing w:after="160" w:line="259" w:lineRule="auto"/>
         <w:ind w:firstLine="0"/>
@@ -3556,12 +2320,12 @@
       <w:pPr>
         <w:pStyle w:val="Ttulo1"/>
       </w:pPr>
-      <w:bookmarkStart w:id="1" w:name="_Toc21179339"/>
+      <w:bookmarkStart w:id="2" w:name="_Toc21368603"/>
       <w:r>
         <w:lastRenderedPageBreak/>
         <w:t>linha de pesquisa</w:t>
       </w:r>
-      <w:bookmarkEnd w:id="1"/>
+      <w:bookmarkEnd w:id="2"/>
     </w:p>
     <w:p>
       <w:pPr>
@@ -3588,12 +2352,12 @@
       <w:pPr>
         <w:pStyle w:val="Ttulo1"/>
       </w:pPr>
-      <w:bookmarkStart w:id="2" w:name="_Toc21179340"/>
+      <w:bookmarkStart w:id="3" w:name="_Toc21368604"/>
       <w:r>
         <w:lastRenderedPageBreak/>
         <w:t>problematização</w:t>
       </w:r>
-      <w:bookmarkEnd w:id="2"/>
+      <w:bookmarkEnd w:id="3"/>
     </w:p>
     <w:p/>
     <w:p>
@@ -3636,11 +2400,11 @@
         <w:lastRenderedPageBreak/>
         <w:tab/>
       </w:r>
-      <w:bookmarkStart w:id="3" w:name="_Toc21179341"/>
+      <w:bookmarkStart w:id="4" w:name="_Toc21368605"/>
       <w:r>
         <w:t>Justificativa do desenvolvimento do trabalho em relação ao perfil do egresso do curso de Engenharia da Computação da FTT</w:t>
       </w:r>
-      <w:bookmarkEnd w:id="3"/>
+      <w:bookmarkEnd w:id="4"/>
       <w:r>
         <w:t xml:space="preserve"> </w:t>
       </w:r>
@@ -3658,7 +2422,15 @@
         <w:t xml:space="preserve">como base </w:t>
       </w:r>
       <w:r>
-        <w:t>o perfil do egresso descrito no Projeto Pedagógico do Curso de Engenharia de Computação da Faculdade de Tecnologia Termomecanica, a preocupação em formar um profissional comprometido em colaborar por uma sociedade melhor e o engajamento esperado por parte destes formandos em causas humanitárias, podemos observar que o projeto de pesquisa apresentado neste documento é de grande relevância</w:t>
+        <w:t xml:space="preserve">o perfil do egresso descrito no Projeto Pedagógico do Curso de Engenharia de Computação da Faculdade de Tecnologia </w:t>
+      </w:r>
+      <w:proofErr w:type="spellStart"/>
+      <w:r>
+        <w:t>Termomecanica</w:t>
+      </w:r>
+      <w:proofErr w:type="spellEnd"/>
+      <w:r>
+        <w:t>, a preocupação em formar um profissional comprometido em colaborar por uma sociedade melhor e o engajamento esperado por parte destes formandos em causas humanitárias, podemos observar que o projeto de pesquisa apresentado neste documento é de grande relevância</w:t>
       </w:r>
       <w:r>
         <w:t>.</w:t>
@@ -3722,25 +2494,7 @@
         <w:t>sociais</w:t>
       </w:r>
       <w:r>
-        <w:t xml:space="preserve">. Auxiliando na formação de profissionais </w:t>
-      </w:r>
-      <w:r>
-        <w:t>reflexivos na construção de sistemas de computação por entender</w:t>
-      </w:r>
-      <w:r>
-        <w:t>em</w:t>
-      </w:r>
-      <w:r>
-        <w:t xml:space="preserve"> que </w:t>
-      </w:r>
-      <w:r>
-        <w:t>estes</w:t>
-      </w:r>
-      <w:r>
-        <w:t xml:space="preserve"> atingem direta ou indiretamente as pessoas</w:t>
-      </w:r>
-      <w:r>
-        <w:t xml:space="preserve">, que tenham </w:t>
+        <w:t xml:space="preserve">. Auxiliando na formação de profissionais reflexivos na construção de sistemas de computação por entenderem que estes atingem direta ou indiretamente as pessoas, que tenham </w:t>
       </w:r>
       <w:r>
         <w:t>consciência da qualidade e das implicações éticas de seu trabalho</w:t>
@@ -3754,8 +2508,6 @@
       <w:r>
         <w:t>.</w:t>
       </w:r>
-      <w:bookmarkStart w:id="4" w:name="_GoBack"/>
-      <w:bookmarkEnd w:id="4"/>
     </w:p>
     <w:p>
       <w:pPr>
@@ -3770,7 +2522,7 @@
       <w:pPr>
         <w:pStyle w:val="Ttulo1"/>
       </w:pPr>
-      <w:bookmarkStart w:id="5" w:name="_Toc21179342"/>
+      <w:bookmarkStart w:id="5" w:name="_Toc21368606"/>
       <w:r>
         <w:lastRenderedPageBreak/>
         <w:t>Justificativa da escolha do tema e desenvolvimento do estudo</w:t>
@@ -3783,7 +2535,16 @@
     <w:p/>
     <w:p>
       <w:r>
-        <w:t>É o momento de construir a fundamentação elementar do trabalho. Nela encontra-se a pergunta por que fazer o trabalho, no sentido de mostrar os elementos antecedentes do problema e a relevância do assunto. Nela deve ter o argumento sobre a importância prático teórica, com as possíveis contribuições esperadas.</w:t>
+        <w:t>Observando a evolução tecnológica e suas constantes mudanças, notamos a oportunidade de utiliz</w:t>
+      </w:r>
+      <w:r>
+        <w:t>á</w:t>
+      </w:r>
+      <w:r>
+        <w:t>-la na experiência aluno-professor. Os alunos em diversas matérias de estudo onde não demonstram aptidão ou interesse, avançam no mundo acadêmico com déficits de conhecimento que são pré-requisitos para outras matérias de estudo. Estes déficits são normalmente omitidos do professor em sala de aula por inúmeros motivos sendo o principal deles a falta de tempo para atender os alunos individualmente e mapear esses déficits de conhecimento. Notando essa necessidade e unindo as evoluções tecnológicas, entendemos que através de métodos computacionais é possível auxiliar o professor a mapear as dificuldades dos alunos nos conceitos abordados em sala de aula, para que a experiência do aluno seja completa e ele consiga avançar em seus estudos sem novos déficits de conhecimento</w:t>
+      </w:r>
+      <w:r>
+        <w:t>.</w:t>
       </w:r>
     </w:p>
     <w:p>
@@ -3799,7 +2560,7 @@
       <w:pPr>
         <w:pStyle w:val="Ttulo1"/>
       </w:pPr>
-      <w:bookmarkStart w:id="6" w:name="_Toc21179343"/>
+      <w:bookmarkStart w:id="6" w:name="_Toc21368607"/>
       <w:r>
         <w:lastRenderedPageBreak/>
         <w:t>relevância</w:t>
@@ -3821,24 +2582,12 @@
         </w:rPr>
       </w:pPr>
       <w:r>
-        <w:t xml:space="preserve">Quais as possíveis contribuições que o estudo em questão pode trazer para as empresas, setores, organizações, sociedade </w:t>
-      </w:r>
-      <w:r>
-        <w:t>etc.</w:t>
-      </w:r>
-    </w:p>
-    <w:p>
-      <w:pPr>
-        <w:spacing w:after="160" w:line="259" w:lineRule="auto"/>
-        <w:ind w:firstLine="0"/>
+        <w:t>O mundo está sobre constante mudança, e cada vez o intervalo de tempo de cada mudança diminuem, as evoluções que levavam décadas diminuíram para anos, e em pouco tempo vão levar meses, considerando este fato, áreas como a educação sofrem impacto direto, visto que é a base para o estudo de tecnologias e afins. A base acadêmica clama pela entrada da tecnologia de forma que todo o aprendizado seja completo, reduzindo ao máximo a evolução sem conhecimentos necessários que não são observados pelo professor, considerando as condições de demanda e tempo.</w:t>
+      </w:r>
+      <w:r>
         <w:rPr>
           <w:noProof/>
         </w:rPr>
-      </w:pPr>
-      <w:r>
-        <w:rPr>
-          <w:noProof/>
-        </w:rPr>
         <w:br w:type="page"/>
       </w:r>
     </w:p>
@@ -3846,7 +2595,7 @@
       <w:pPr>
         <w:pStyle w:val="Ttulo1"/>
       </w:pPr>
-      <w:bookmarkStart w:id="7" w:name="_Toc21179344"/>
+      <w:bookmarkStart w:id="7" w:name="_Toc21368608"/>
       <w:r>
         <w:lastRenderedPageBreak/>
         <w:t>objetivos</w:t>
@@ -3872,7 +2621,7 @@
       <w:pPr>
         <w:pStyle w:val="Ttulo2"/>
       </w:pPr>
-      <w:bookmarkStart w:id="8" w:name="_Toc21179345"/>
+      <w:bookmarkStart w:id="8" w:name="_Toc21368609"/>
       <w:r>
         <w:t>Geral</w:t>
       </w:r>
@@ -3889,7 +2638,7 @@
       <w:pPr>
         <w:pStyle w:val="Ttulo2"/>
       </w:pPr>
-      <w:bookmarkStart w:id="9" w:name="_Toc21179346"/>
+      <w:bookmarkStart w:id="9" w:name="_Toc21368610"/>
       <w:r>
         <w:t>Específicos</w:t>
       </w:r>
@@ -3915,7 +2664,7 @@
       <w:pPr>
         <w:pStyle w:val="Ttulo1"/>
       </w:pPr>
-      <w:bookmarkStart w:id="10" w:name="_Toc21179347"/>
+      <w:bookmarkStart w:id="10" w:name="_Toc21368611"/>
       <w:r>
         <w:lastRenderedPageBreak/>
         <w:t>Principais teorias/ferramentas envolvidas no projeto</w:t>
@@ -3946,7 +2695,7 @@
       <w:pPr>
         <w:pStyle w:val="Ttulo1"/>
       </w:pPr>
-      <w:bookmarkStart w:id="11" w:name="_Toc21179348"/>
+      <w:bookmarkStart w:id="11" w:name="_Toc21368612"/>
       <w:r>
         <w:lastRenderedPageBreak/>
         <w:t>Oportunidade de inovação</w:t>
@@ -4030,7 +2779,31 @@
         <w:pStyle w:val="Referencia"/>
       </w:pPr>
       <w:r>
-        <w:t>BBC, Do flat-screen TVs eat more energy?, 2006 Disponível em: http://news.bbc.co.uk/2/hi/uk_news/magazine/6188940.stm. Acesso em 7 de março de 2017.</w:t>
+        <w:t>BBC, Do flat-</w:t>
+      </w:r>
+      <w:proofErr w:type="spellStart"/>
+      <w:r>
+        <w:t>screen</w:t>
+      </w:r>
+      <w:proofErr w:type="spellEnd"/>
+      <w:r>
+        <w:t xml:space="preserve"> TVs </w:t>
+      </w:r>
+      <w:proofErr w:type="spellStart"/>
+      <w:r>
+        <w:t>eat</w:t>
+      </w:r>
+      <w:proofErr w:type="spellEnd"/>
+      <w:r>
+        <w:t xml:space="preserve"> more </w:t>
+      </w:r>
+      <w:proofErr w:type="spellStart"/>
+      <w:r>
+        <w:t>energy</w:t>
+      </w:r>
+      <w:proofErr w:type="spellEnd"/>
+      <w:r>
+        <w:t>?, 2006 Disponível em: http://news.bbc.co.uk/2/hi/uk_news/magazine/6188940.stm. Acesso em 7 de março de 2017.</w:t>
       </w:r>
     </w:p>
     <w:p>
@@ -4107,7 +2880,63 @@
         <w:rPr>
           <w:lang w:val="en-US"/>
         </w:rPr>
-        <w:t>BRINGUIER, E. Electron multiplication in ZnS-type electroluminescent devices, Laboratoire d’Optique de la Matière Condensée, Université Pierre et Marie Curie, Received, p. 7040-7044, 13 February 1990.</w:t>
+        <w:t xml:space="preserve">BRINGUIER, E. Electron multiplication in ZnS-type electroluminescent devices, </w:t>
+      </w:r>
+      <w:proofErr w:type="spellStart"/>
+      <w:r>
+        <w:rPr>
+          <w:lang w:val="en-US"/>
+        </w:rPr>
+        <w:t>Laboratoire</w:t>
+      </w:r>
+      <w:proofErr w:type="spellEnd"/>
+      <w:r>
+        <w:rPr>
+          <w:lang w:val="en-US"/>
+        </w:rPr>
+        <w:t xml:space="preserve"> </w:t>
+      </w:r>
+      <w:proofErr w:type="spellStart"/>
+      <w:r>
+        <w:rPr>
+          <w:lang w:val="en-US"/>
+        </w:rPr>
+        <w:t>d’Optique</w:t>
+      </w:r>
+      <w:proofErr w:type="spellEnd"/>
+      <w:r>
+        <w:rPr>
+          <w:lang w:val="en-US"/>
+        </w:rPr>
+        <w:t xml:space="preserve"> de la Matière </w:t>
+      </w:r>
+      <w:proofErr w:type="spellStart"/>
+      <w:r>
+        <w:rPr>
+          <w:lang w:val="en-US"/>
+        </w:rPr>
+        <w:t>Condensée</w:t>
+      </w:r>
+      <w:proofErr w:type="spellEnd"/>
+      <w:r>
+        <w:rPr>
+          <w:lang w:val="en-US"/>
+        </w:rPr>
+        <w:t xml:space="preserve">, </w:t>
+      </w:r>
+      <w:proofErr w:type="spellStart"/>
+      <w:r>
+        <w:rPr>
+          <w:lang w:val="en-US"/>
+        </w:rPr>
+        <w:t>Université</w:t>
+      </w:r>
+      <w:proofErr w:type="spellEnd"/>
+      <w:r>
+        <w:rPr>
+          <w:lang w:val="en-US"/>
+        </w:rPr>
+        <w:t xml:space="preserve"> Pierre et Marie Curie, Received, p. 7040-7044, 13 February 1990.</w:t>
       </w:r>
     </w:p>
     <w:p>
@@ -4179,7 +3008,15 @@
         <w:t xml:space="preserve">CORNING, Gorilla® Glass 5 - Product Information, 2016. </w:t>
       </w:r>
       <w:r>
-        <w:t>Disponível em: https://www.corning.com/content/dam/corning/microsites/csm/gorillaglass/PI_Sheets/Corning Gorilla Glass 5 PI Sheet.pdf. Acesso em 7 de março de 2017.</w:t>
+        <w:t xml:space="preserve">Disponível em: https://www.corning.com/content/dam/corning/microsites/csm/gorillaglass/PI_Sheets/Corning </w:t>
+      </w:r>
+      <w:proofErr w:type="spellStart"/>
+      <w:r>
+        <w:t>Gorilla</w:t>
+      </w:r>
+      <w:proofErr w:type="spellEnd"/>
+      <w:r>
+        <w:t xml:space="preserve"> Glass 5 PI Sheet.pdf. Acesso em 7 de março de 2017.</w:t>
       </w:r>
     </w:p>
     <w:p>
@@ -7014,7 +5851,7 @@
 </file>
 
 <file path=customXml/itemProps1.xml><?xml version="1.0" encoding="utf-8"?>
-<ds:datastoreItem xmlns:ds="http://schemas.openxmlformats.org/officeDocument/2006/customXml" ds:itemID="{A9E649BC-7F08-49D1-83A2-3464AD13CE6A}">
+<ds:datastoreItem xmlns:ds="http://schemas.openxmlformats.org/officeDocument/2006/customXml" ds:itemID="{9AE2E146-DCDF-4B66-AB57-86A615DAAE0D}">
   <ds:schemaRefs>
     <ds:schemaRef ds:uri="http://schemas.openxmlformats.org/officeDocument/2006/bibliography"/>
   </ds:schemaRefs>

</xml_diff>

<commit_message>
Definindo objetivos gerais e especificos
</commit_message>
<xml_diff>
--- a/entrega/projeto-pesquisa.docx
+++ b/entrega/projeto-pesquisa.docx
@@ -1280,8 +1280,6 @@
         <w:ind w:firstLine="0"/>
       </w:pPr>
     </w:p>
-    <w:bookmarkStart w:id="0" w:name="_GoBack"/>
-    <w:bookmarkEnd w:id="0"/>
     <w:p>
       <w:pPr>
         <w:pStyle w:val="Sumrio1"/>
@@ -2294,12 +2292,12 @@
       <w:pPr>
         <w:pStyle w:val="Ttulo1"/>
       </w:pPr>
-      <w:bookmarkStart w:id="1" w:name="_Toc21368602"/>
+      <w:bookmarkStart w:id="0" w:name="_Toc21368602"/>
       <w:r>
         <w:lastRenderedPageBreak/>
         <w:t>introdução</w:t>
       </w:r>
-      <w:bookmarkEnd w:id="1"/>
+      <w:bookmarkEnd w:id="0"/>
     </w:p>
     <w:p/>
     <w:p>
@@ -2320,12 +2318,12 @@
       <w:pPr>
         <w:pStyle w:val="Ttulo1"/>
       </w:pPr>
-      <w:bookmarkStart w:id="2" w:name="_Toc21368603"/>
+      <w:bookmarkStart w:id="1" w:name="_Toc21368603"/>
       <w:r>
         <w:lastRenderedPageBreak/>
         <w:t>linha de pesquisa</w:t>
       </w:r>
-      <w:bookmarkEnd w:id="2"/>
+      <w:bookmarkEnd w:id="1"/>
     </w:p>
     <w:p>
       <w:pPr>
@@ -2352,12 +2350,12 @@
       <w:pPr>
         <w:pStyle w:val="Ttulo1"/>
       </w:pPr>
-      <w:bookmarkStart w:id="3" w:name="_Toc21368604"/>
+      <w:bookmarkStart w:id="2" w:name="_Toc21368604"/>
       <w:r>
         <w:lastRenderedPageBreak/>
         <w:t>problematização</w:t>
       </w:r>
-      <w:bookmarkEnd w:id="3"/>
+      <w:bookmarkEnd w:id="2"/>
     </w:p>
     <w:p/>
     <w:p>
@@ -2365,19 +2363,22 @@
         <w:t>Pensando em um modelo transformador de Educação que satisfaça as necessidades provenientes da chamada Indústria 4.0 e mercadológicas do capitalismo</w:t>
       </w:r>
       <w:r>
-        <w:t>, que julgam o conhecimento apenas como uma ferramenta de trabalho com foco no desenvolvimento econômico e não social</w:t>
-      </w:r>
-      <w:r>
         <w:t>,</w:t>
       </w:r>
       <w:r>
-        <w:t xml:space="preserve"> como podemos auxiliar o professor no processo de análise e humanização do ensino, dando-lhe a possibilidade de identificar as dificuldades e habilidades dos alunos de forma individual, podendo ajustar o conteúdo e a abordagem utilizada, considerando </w:t>
-      </w:r>
-      <w:r>
-        <w:t>estas</w:t>
-      </w:r>
-      <w:r>
-        <w:t xml:space="preserve"> necessidades e a preferência de cada aluno?</w:t>
+        <w:t xml:space="preserve"> </w:t>
+      </w:r>
+      <w:r>
+        <w:t>como podemos auxiliar o professor no processo de análise</w:t>
+      </w:r>
+      <w:r>
+        <w:t xml:space="preserve"> de dados</w:t>
+      </w:r>
+      <w:r>
+        <w:t xml:space="preserve"> e humanização do ensino</w:t>
+      </w:r>
+      <w:r>
+        <w:t>?</w:t>
       </w:r>
       <w:r>
         <w:rPr>
@@ -2400,11 +2401,11 @@
         <w:lastRenderedPageBreak/>
         <w:tab/>
       </w:r>
-      <w:bookmarkStart w:id="4" w:name="_Toc21368605"/>
+      <w:bookmarkStart w:id="3" w:name="_Toc21368605"/>
       <w:r>
         <w:t>Justificativa do desenvolvimento do trabalho em relação ao perfil do egresso do curso de Engenharia da Computação da FTT</w:t>
       </w:r>
-      <w:bookmarkEnd w:id="4"/>
+      <w:bookmarkEnd w:id="3"/>
       <w:r>
         <w:t xml:space="preserve"> </w:t>
       </w:r>
@@ -2438,13 +2439,28 @@
     </w:p>
     <w:p>
       <w:r>
-        <w:t>Além de possibilitar a aplicação de alguns conceitos e tecnologias apresentadas durante o curso, esta pesquisa pretende incentivar o desenvolvimento do pensamento crítico ao propor uma discus</w:t>
+        <w:t>P</w:t>
+      </w:r>
+      <w:r>
+        <w:t>ossibilita</w:t>
+      </w:r>
+      <w:r>
+        <w:t>ndo</w:t>
+      </w:r>
+      <w:r>
+        <w:t xml:space="preserve"> a aplicação de alguns conceitos e tecnologias apresentadas durante o curso, esta pesquisa pretende incentivar o desenvolvimento do pensamento crítico ao propor uma discus</w:t>
       </w:r>
       <w:r>
         <w:t>s</w:t>
       </w:r>
       <w:r>
-        <w:t>ão necessária ao relacionar a precarização do ensino aos objetivos econômicos oriundos do capitalismo e a necessidade de especialização técnica, não de disseminação d</w:t>
+        <w:t xml:space="preserve">ão necessária </w:t>
+      </w:r>
+      <w:r>
+        <w:t>relacionando</w:t>
+      </w:r>
+      <w:r>
+        <w:t xml:space="preserve"> a precarização do ensino aos objetivos econômicos oriundos do capitalismo e a necessidade de especialização técnica, não de disseminação d</w:t>
       </w:r>
       <w:r>
         <w:t>o</w:t>
@@ -2456,10 +2472,25 @@
         <w:t xml:space="preserve"> coletiva</w:t>
       </w:r>
       <w:r>
-        <w:t xml:space="preserve">, promovida pela chagada da Indústria 4.0 </w:t>
-      </w:r>
-      <w:r>
-        <w:t>e seus objetivos de otimização de recursos, aumento do lucro e precarização das relações trabalhistas.</w:t>
+        <w:t>, promovida pela ch</w:t>
+      </w:r>
+      <w:r>
+        <w:t>e</w:t>
+      </w:r>
+      <w:r>
+        <w:t xml:space="preserve">gada da Indústria 4.0 </w:t>
+      </w:r>
+      <w:r>
+        <w:t>e seus objetivos de otimização de recursos</w:t>
+      </w:r>
+      <w:r>
+        <w:t xml:space="preserve"> e </w:t>
+      </w:r>
+      <w:r>
+        <w:t xml:space="preserve">aumento do </w:t>
+      </w:r>
+      <w:r>
+        <w:t>lucro.</w:t>
       </w:r>
     </w:p>
     <w:p>
@@ -2522,12 +2553,12 @@
       <w:pPr>
         <w:pStyle w:val="Ttulo1"/>
       </w:pPr>
-      <w:bookmarkStart w:id="5" w:name="_Toc21368606"/>
+      <w:bookmarkStart w:id="4" w:name="_Toc21368606"/>
       <w:r>
         <w:lastRenderedPageBreak/>
         <w:t>Justificativa da escolha do tema e desenvolvimento do estudo</w:t>
       </w:r>
-      <w:bookmarkEnd w:id="5"/>
+      <w:bookmarkEnd w:id="4"/>
       <w:r>
         <w:t xml:space="preserve"> </w:t>
       </w:r>
@@ -2535,13 +2566,132 @@
     <w:p/>
     <w:p>
       <w:r>
-        <w:t>Observando a evolução tecnológica e suas constantes mudanças, notamos a oportunidade de utiliz</w:t>
-      </w:r>
-      <w:r>
-        <w:t>á</w:t>
-      </w:r>
-      <w:r>
-        <w:t>-la na experiência aluno-professor. Os alunos em diversas matérias de estudo onde não demonstram aptidão ou interesse, avançam no mundo acadêmico com déficits de conhecimento que são pré-requisitos para outras matérias de estudo. Estes déficits são normalmente omitidos do professor em sala de aula por inúmeros motivos sendo o principal deles a falta de tempo para atender os alunos individualmente e mapear esses déficits de conhecimento. Notando essa necessidade e unindo as evoluções tecnológicas, entendemos que através de métodos computacionais é possível auxiliar o professor a mapear as dificuldades dos alunos nos conceitos abordados em sala de aula, para que a experiência do aluno seja completa e ele consiga avançar em seus estudos sem novos déficits de conhecimento</w:t>
+        <w:t xml:space="preserve">Observando a evolução tecnológica e </w:t>
+      </w:r>
+      <w:r>
+        <w:t xml:space="preserve">as </w:t>
+      </w:r>
+      <w:r>
+        <w:t>constantes mudanças</w:t>
+      </w:r>
+      <w:r>
+        <w:t xml:space="preserve"> promovidas por ela</w:t>
+      </w:r>
+      <w:r>
+        <w:t xml:space="preserve">, </w:t>
+      </w:r>
+      <w:r>
+        <w:t xml:space="preserve">as </w:t>
+      </w:r>
+      <w:r>
+        <w:t>necessidades</w:t>
+      </w:r>
+      <w:r>
+        <w:t xml:space="preserve"> </w:t>
+      </w:r>
+      <w:r>
+        <w:t>d</w:t>
+      </w:r>
+      <w:r>
+        <w:t>a indústria</w:t>
+      </w:r>
+      <w:r>
+        <w:t xml:space="preserve"> </w:t>
+      </w:r>
+      <w:r>
+        <w:t xml:space="preserve">para se adaptarem a </w:t>
+      </w:r>
+      <w:r>
+        <w:t>estas mudanças</w:t>
+      </w:r>
+      <w:r>
+        <w:t>,</w:t>
+      </w:r>
+      <w:r>
+        <w:t xml:space="preserve"> o aprimoramento dos métodos de ensino que devem ser </w:t>
+      </w:r>
+      <w:r>
+        <w:t>re</w:t>
+      </w:r>
+      <w:r>
+        <w:t xml:space="preserve">pensados para atender a esta demanda </w:t>
+      </w:r>
+      <w:r>
+        <w:t xml:space="preserve">e </w:t>
+      </w:r>
+      <w:r>
+        <w:t xml:space="preserve">no desenvolvimento de novas </w:t>
+      </w:r>
+      <w:r>
+        <w:t>competências</w:t>
+      </w:r>
+      <w:r>
+        <w:t>,</w:t>
+      </w:r>
+      <w:r>
+        <w:t xml:space="preserve"> </w:t>
+      </w:r>
+      <w:r>
+        <w:t>identificamos</w:t>
+      </w:r>
+      <w:r>
+        <w:t xml:space="preserve"> a oportunidade </w:t>
+      </w:r>
+      <w:r>
+        <w:t>de utilizar sistemas de informação e algoritmos de inteligência artificial</w:t>
+      </w:r>
+      <w:r>
+        <w:t xml:space="preserve"> </w:t>
+      </w:r>
+      <w:r>
+        <w:t xml:space="preserve">para enriquecer </w:t>
+      </w:r>
+      <w:r>
+        <w:t>a experiência</w:t>
+      </w:r>
+      <w:r>
+        <w:t xml:space="preserve"> </w:t>
+      </w:r>
+      <w:r>
+        <w:t xml:space="preserve">do aluno </w:t>
+      </w:r>
+      <w:r>
+        <w:t>em um ambiente virtual de aprendizagem</w:t>
+      </w:r>
+      <w:r>
+        <w:t xml:space="preserve">, </w:t>
+      </w:r>
+      <w:r>
+        <w:t xml:space="preserve"> </w:t>
+      </w:r>
+      <w:r>
+        <w:t xml:space="preserve">auxiliar o professor na seleção de conteúdos relevantes aos alunos </w:t>
+      </w:r>
+      <w:r>
+        <w:t>e no fortalecimento da relação</w:t>
+      </w:r>
+      <w:r>
+        <w:t xml:space="preserve"> </w:t>
+      </w:r>
+      <w:r>
+        <w:t>professor</w:t>
+      </w:r>
+      <w:r>
+        <w:t>-</w:t>
+      </w:r>
+      <w:r>
+        <w:t>aluno</w:t>
+      </w:r>
+      <w:r>
+        <w:t>, promovendo a otimização e humanização do ensino</w:t>
+      </w:r>
+      <w:r>
+        <w:t xml:space="preserve">. </w:t>
+      </w:r>
+    </w:p>
+    <w:p>
+      <w:r>
+        <w:t>Os alunos em diversas matérias de estudo onde não demonstram aptidão ou interesse, avançam no mundo acadêmico com déficits de conhecimento que são pré-requisitos para outras matérias de estudo. Estes déficits são normalmente omitidos do professor em sala de aula por inúmeros motivos sendo o principal deles a falta de tempo para atender os alunos individualmente e mapear esses déficits de conhecimento. Notando essa necessidade e unindo as evoluções tecnológicas, entendemos que através de métodos computacionais é possível auxiliar o professor a mapear as dificuldades dos alunos nos conceitos abordados em sala de aula, para que a experiência do aluno seja completa e ele consiga avançar em seus estudos sem novos déficits de conhecimento</w:t>
       </w:r>
       <w:r>
         <w:t>.</w:t>
@@ -2560,29 +2710,49 @@
       <w:pPr>
         <w:pStyle w:val="Ttulo1"/>
       </w:pPr>
-      <w:bookmarkStart w:id="6" w:name="_Toc21368607"/>
+      <w:bookmarkStart w:id="5" w:name="_Toc21368607"/>
       <w:r>
         <w:lastRenderedPageBreak/>
         <w:t>relevância</w:t>
       </w:r>
+      <w:bookmarkEnd w:id="5"/>
+    </w:p>
+    <w:p>
+      <w:pPr>
+        <w:ind w:firstLine="0"/>
+        <w:rPr>
+          <w:b/>
+        </w:rPr>
+      </w:pPr>
+    </w:p>
+    <w:p>
+      <w:pPr>
+        <w:rPr>
+          <w:noProof/>
+        </w:rPr>
+      </w:pPr>
+      <w:r>
+        <w:t xml:space="preserve">O mundo está sobre constante mudança, e cada vez o intervalo de tempo </w:t>
+      </w:r>
+      <w:r>
+        <w:t>entre estas</w:t>
+      </w:r>
+      <w:r>
+        <w:t xml:space="preserve"> mudança</w:t>
+      </w:r>
+      <w:r>
+        <w:t>s</w:t>
+      </w:r>
+      <w:r>
+        <w:t xml:space="preserve"> diminu</w:t>
+      </w:r>
+      <w:r>
+        <w:t>i</w:t>
+      </w:r>
+      <w:bookmarkStart w:id="6" w:name="_GoBack"/>
       <w:bookmarkEnd w:id="6"/>
-    </w:p>
-    <w:p>
-      <w:pPr>
-        <w:ind w:firstLine="0"/>
-        <w:rPr>
-          <w:b/>
-        </w:rPr>
-      </w:pPr>
-    </w:p>
-    <w:p>
-      <w:pPr>
-        <w:rPr>
-          <w:noProof/>
-        </w:rPr>
-      </w:pPr>
-      <w:r>
-        <w:t>O mundo está sobre constante mudança, e cada vez o intervalo de tempo de cada mudança diminuem, as evoluções que levavam décadas diminuíram para anos, e em pouco tempo vão levar meses, considerando este fato, áreas como a educação sofrem impacto direto, visto que é a base para o estudo de tecnologias e afins. A base acadêmica clama pela entrada da tecnologia de forma que todo o aprendizado seja completo, reduzindo ao máximo a evolução sem conhecimentos necessários que não são observados pelo professor, considerando as condições de demanda e tempo.</w:t>
+      <w:r>
+        <w:t>, as evoluções que levavam décadas diminuíram para anos, e em pouco tempo vão levar meses, considerando este fato, áreas como a educação sofrem impacto direto, visto que é a base para o estudo de tecnologias e afins. A base acadêmica clama pela entrada da tecnologia de forma que todo o aprendizado seja completo, reduzindo ao máximo a evolução sem conhecimentos necessários que não são observados pelo professor, considerando as condições de demanda e tempo.</w:t>
       </w:r>
       <w:r>
         <w:rPr>
@@ -2608,16 +2778,6 @@
       </w:pPr>
     </w:p>
     <w:p>
-      <w:r>
-        <w:t>Indicação do objetivo da pesquisa. Os objetivos são redigidos com verbos no infinitivo.</w:t>
-      </w:r>
-    </w:p>
-    <w:p>
-      <w:pPr>
-        <w:ind w:firstLine="0"/>
-      </w:pPr>
-    </w:p>
-    <w:p>
       <w:pPr>
         <w:pStyle w:val="Ttulo2"/>
       </w:pPr>
@@ -2629,8 +2789,36 @@
     </w:p>
     <w:p/>
     <w:p>
-      <w:r>
-        <w:t>Procura estabelecer uma visão abrangente e global do tema, no sentido do que se pretende alcançar.</w:t>
+      <w:pPr>
+        <w:pStyle w:val="PargrafodaLista"/>
+        <w:numPr>
+          <w:ilvl w:val="0"/>
+          <w:numId w:val="8"/>
+        </w:numPr>
+      </w:pPr>
+      <w:r>
+        <w:t>Promover a aproximação entre o professor e aluno</w:t>
+      </w:r>
+      <w:r>
+        <w:t xml:space="preserve"> por meio da análise de dados e</w:t>
+      </w:r>
+      <w:r>
+        <w:t xml:space="preserve"> humaniza</w:t>
+      </w:r>
+      <w:r>
+        <w:t>ção</w:t>
+      </w:r>
+      <w:r>
+        <w:t xml:space="preserve"> </w:t>
+      </w:r>
+      <w:r>
+        <w:t>d</w:t>
+      </w:r>
+      <w:r>
+        <w:t>o ensino</w:t>
+      </w:r>
+      <w:r>
+        <w:t>.</w:t>
       </w:r>
     </w:p>
     <w:p/>
@@ -2646,8 +2834,66 @@
     </w:p>
     <w:p/>
     <w:p>
-      <w:r>
-        <w:t>Sua função é instrumental, pois tratam dos aspectos concretos que serão abordados na pesquisa e que ajudarão a atingir o objetivo geral. Os objetivos específicos orientarão o pesquisador na tarefa de recolher e organizar os dados e as informações, de modo a estruturar o corpo do trabalho.</w:t>
+      <w:pPr>
+        <w:pStyle w:val="PargrafodaLista"/>
+        <w:numPr>
+          <w:ilvl w:val="0"/>
+          <w:numId w:val="8"/>
+        </w:numPr>
+      </w:pPr>
+      <w:r>
+        <w:t>Identificar as dificuldades e habilidades dos alunos</w:t>
+      </w:r>
+      <w:r>
+        <w:t>;</w:t>
+      </w:r>
+    </w:p>
+    <w:p>
+      <w:pPr>
+        <w:pStyle w:val="PargrafodaLista"/>
+        <w:numPr>
+          <w:ilvl w:val="0"/>
+          <w:numId w:val="8"/>
+        </w:numPr>
+      </w:pPr>
+      <w:r>
+        <w:t>Analisar os dados coletados e sugerir ao professor materiais de apoio relevantes ao aluno com base em suas dificuldades e habilidades</w:t>
+      </w:r>
+      <w:r>
+        <w:t>;</w:t>
+      </w:r>
+    </w:p>
+    <w:p>
+      <w:pPr>
+        <w:pStyle w:val="PargrafodaLista"/>
+        <w:numPr>
+          <w:ilvl w:val="0"/>
+          <w:numId w:val="8"/>
+        </w:numPr>
+      </w:pPr>
+      <w:r>
+        <w:t>Identificar a evolução dos alunos analisando o conhecimento absorvido</w:t>
+      </w:r>
+      <w:r>
+        <w:t>;</w:t>
+      </w:r>
+    </w:p>
+    <w:p>
+      <w:pPr>
+        <w:pStyle w:val="PargrafodaLista"/>
+        <w:numPr>
+          <w:ilvl w:val="0"/>
+          <w:numId w:val="8"/>
+        </w:numPr>
+      </w:pPr>
+      <w:r>
+        <w:t xml:space="preserve">Identificar a relevância do conteúdo </w:t>
+      </w:r>
+      <w:r>
+        <w:t xml:space="preserve">analisando </w:t>
+      </w:r>
+      <w:r>
+        <w:t>a evolução dos alunos.</w:t>
       </w:r>
     </w:p>
     <w:p/>
@@ -3357,6 +3603,119 @@
     </w:lvl>
   </w:abstractNum>
   <w:abstractNum w:abstractNumId="1" w15:restartNumberingAfterBreak="0">
+    <w:nsid w:val="274A6B4E"/>
+    <w:multiLevelType w:val="hybridMultilevel"/>
+    <w:tmpl w:val="ADA649AE"/>
+    <w:lvl w:ilvl="0" w:tplc="04160001">
+      <w:start w:val="1"/>
+      <w:numFmt w:val="bullet"/>
+      <w:lvlText w:val=""/>
+      <w:lvlJc w:val="left"/>
+      <w:pPr>
+        <w:ind w:left="1429" w:hanging="360"/>
+      </w:pPr>
+      <w:rPr>
+        <w:rFonts w:ascii="Symbol" w:hAnsi="Symbol" w:hint="default"/>
+      </w:rPr>
+    </w:lvl>
+    <w:lvl w:ilvl="1" w:tplc="04160003" w:tentative="1">
+      <w:start w:val="1"/>
+      <w:numFmt w:val="bullet"/>
+      <w:lvlText w:val="o"/>
+      <w:lvlJc w:val="left"/>
+      <w:pPr>
+        <w:ind w:left="2149" w:hanging="360"/>
+      </w:pPr>
+      <w:rPr>
+        <w:rFonts w:ascii="Courier New" w:hAnsi="Courier New" w:cs="Courier New" w:hint="default"/>
+      </w:rPr>
+    </w:lvl>
+    <w:lvl w:ilvl="2" w:tplc="04160005" w:tentative="1">
+      <w:start w:val="1"/>
+      <w:numFmt w:val="bullet"/>
+      <w:lvlText w:val=""/>
+      <w:lvlJc w:val="left"/>
+      <w:pPr>
+        <w:ind w:left="2869" w:hanging="360"/>
+      </w:pPr>
+      <w:rPr>
+        <w:rFonts w:ascii="Wingdings" w:hAnsi="Wingdings" w:hint="default"/>
+      </w:rPr>
+    </w:lvl>
+    <w:lvl w:ilvl="3" w:tplc="04160001" w:tentative="1">
+      <w:start w:val="1"/>
+      <w:numFmt w:val="bullet"/>
+      <w:lvlText w:val=""/>
+      <w:lvlJc w:val="left"/>
+      <w:pPr>
+        <w:ind w:left="3589" w:hanging="360"/>
+      </w:pPr>
+      <w:rPr>
+        <w:rFonts w:ascii="Symbol" w:hAnsi="Symbol" w:hint="default"/>
+      </w:rPr>
+    </w:lvl>
+    <w:lvl w:ilvl="4" w:tplc="04160003" w:tentative="1">
+      <w:start w:val="1"/>
+      <w:numFmt w:val="bullet"/>
+      <w:lvlText w:val="o"/>
+      <w:lvlJc w:val="left"/>
+      <w:pPr>
+        <w:ind w:left="4309" w:hanging="360"/>
+      </w:pPr>
+      <w:rPr>
+        <w:rFonts w:ascii="Courier New" w:hAnsi="Courier New" w:cs="Courier New" w:hint="default"/>
+      </w:rPr>
+    </w:lvl>
+    <w:lvl w:ilvl="5" w:tplc="04160005" w:tentative="1">
+      <w:start w:val="1"/>
+      <w:numFmt w:val="bullet"/>
+      <w:lvlText w:val=""/>
+      <w:lvlJc w:val="left"/>
+      <w:pPr>
+        <w:ind w:left="5029" w:hanging="360"/>
+      </w:pPr>
+      <w:rPr>
+        <w:rFonts w:ascii="Wingdings" w:hAnsi="Wingdings" w:hint="default"/>
+      </w:rPr>
+    </w:lvl>
+    <w:lvl w:ilvl="6" w:tplc="04160001" w:tentative="1">
+      <w:start w:val="1"/>
+      <w:numFmt w:val="bullet"/>
+      <w:lvlText w:val=""/>
+      <w:lvlJc w:val="left"/>
+      <w:pPr>
+        <w:ind w:left="5749" w:hanging="360"/>
+      </w:pPr>
+      <w:rPr>
+        <w:rFonts w:ascii="Symbol" w:hAnsi="Symbol" w:hint="default"/>
+      </w:rPr>
+    </w:lvl>
+    <w:lvl w:ilvl="7" w:tplc="04160003" w:tentative="1">
+      <w:start w:val="1"/>
+      <w:numFmt w:val="bullet"/>
+      <w:lvlText w:val="o"/>
+      <w:lvlJc w:val="left"/>
+      <w:pPr>
+        <w:ind w:left="6469" w:hanging="360"/>
+      </w:pPr>
+      <w:rPr>
+        <w:rFonts w:ascii="Courier New" w:hAnsi="Courier New" w:cs="Courier New" w:hint="default"/>
+      </w:rPr>
+    </w:lvl>
+    <w:lvl w:ilvl="8" w:tplc="04160005" w:tentative="1">
+      <w:start w:val="1"/>
+      <w:numFmt w:val="bullet"/>
+      <w:lvlText w:val=""/>
+      <w:lvlJc w:val="left"/>
+      <w:pPr>
+        <w:ind w:left="7189" w:hanging="360"/>
+      </w:pPr>
+      <w:rPr>
+        <w:rFonts w:ascii="Wingdings" w:hAnsi="Wingdings" w:hint="default"/>
+      </w:rPr>
+    </w:lvl>
+  </w:abstractNum>
+  <w:abstractNum w:abstractNumId="2" w15:restartNumberingAfterBreak="0">
     <w:nsid w:val="2B0D4168"/>
     <w:multiLevelType w:val="hybridMultilevel"/>
     <w:tmpl w:val="DB3635FA"/>
@@ -3469,7 +3828,7 @@
       </w:rPr>
     </w:lvl>
   </w:abstractNum>
-  <w:abstractNum w:abstractNumId="2" w15:restartNumberingAfterBreak="0">
+  <w:abstractNum w:abstractNumId="3" w15:restartNumberingAfterBreak="0">
     <w:nsid w:val="36603BEE"/>
     <w:multiLevelType w:val="multilevel"/>
     <w:tmpl w:val="9BA0B03A"/>
@@ -3564,7 +3923,7 @@
       </w:pPr>
     </w:lvl>
   </w:abstractNum>
-  <w:abstractNum w:abstractNumId="3" w15:restartNumberingAfterBreak="0">
+  <w:abstractNum w:abstractNumId="4" w15:restartNumberingAfterBreak="0">
     <w:nsid w:val="3DC5633E"/>
     <w:multiLevelType w:val="hybridMultilevel"/>
     <w:tmpl w:val="34CCFCE8"/>
@@ -3677,7 +4036,7 @@
       </w:rPr>
     </w:lvl>
   </w:abstractNum>
-  <w:abstractNum w:abstractNumId="4" w15:restartNumberingAfterBreak="0">
+  <w:abstractNum w:abstractNumId="5" w15:restartNumberingAfterBreak="0">
     <w:nsid w:val="49F90AA3"/>
     <w:multiLevelType w:val="multilevel"/>
     <w:tmpl w:val="64C2EE48"/>
@@ -3817,7 +4176,120 @@
       </w:rPr>
     </w:lvl>
   </w:abstractNum>
-  <w:abstractNum w:abstractNumId="5" w15:restartNumberingAfterBreak="0">
+  <w:abstractNum w:abstractNumId="6" w15:restartNumberingAfterBreak="0">
+    <w:nsid w:val="51DE6940"/>
+    <w:multiLevelType w:val="hybridMultilevel"/>
+    <w:tmpl w:val="E32CC4C4"/>
+    <w:lvl w:ilvl="0" w:tplc="04160001">
+      <w:start w:val="1"/>
+      <w:numFmt w:val="bullet"/>
+      <w:lvlText w:val=""/>
+      <w:lvlJc w:val="left"/>
+      <w:pPr>
+        <w:ind w:left="1429" w:hanging="360"/>
+      </w:pPr>
+      <w:rPr>
+        <w:rFonts w:ascii="Symbol" w:hAnsi="Symbol" w:hint="default"/>
+      </w:rPr>
+    </w:lvl>
+    <w:lvl w:ilvl="1" w:tplc="04160003" w:tentative="1">
+      <w:start w:val="1"/>
+      <w:numFmt w:val="bullet"/>
+      <w:lvlText w:val="o"/>
+      <w:lvlJc w:val="left"/>
+      <w:pPr>
+        <w:ind w:left="2149" w:hanging="360"/>
+      </w:pPr>
+      <w:rPr>
+        <w:rFonts w:ascii="Courier New" w:hAnsi="Courier New" w:cs="Courier New" w:hint="default"/>
+      </w:rPr>
+    </w:lvl>
+    <w:lvl w:ilvl="2" w:tplc="04160005" w:tentative="1">
+      <w:start w:val="1"/>
+      <w:numFmt w:val="bullet"/>
+      <w:lvlText w:val=""/>
+      <w:lvlJc w:val="left"/>
+      <w:pPr>
+        <w:ind w:left="2869" w:hanging="360"/>
+      </w:pPr>
+      <w:rPr>
+        <w:rFonts w:ascii="Wingdings" w:hAnsi="Wingdings" w:hint="default"/>
+      </w:rPr>
+    </w:lvl>
+    <w:lvl w:ilvl="3" w:tplc="04160001" w:tentative="1">
+      <w:start w:val="1"/>
+      <w:numFmt w:val="bullet"/>
+      <w:lvlText w:val=""/>
+      <w:lvlJc w:val="left"/>
+      <w:pPr>
+        <w:ind w:left="3589" w:hanging="360"/>
+      </w:pPr>
+      <w:rPr>
+        <w:rFonts w:ascii="Symbol" w:hAnsi="Symbol" w:hint="default"/>
+      </w:rPr>
+    </w:lvl>
+    <w:lvl w:ilvl="4" w:tplc="04160003" w:tentative="1">
+      <w:start w:val="1"/>
+      <w:numFmt w:val="bullet"/>
+      <w:lvlText w:val="o"/>
+      <w:lvlJc w:val="left"/>
+      <w:pPr>
+        <w:ind w:left="4309" w:hanging="360"/>
+      </w:pPr>
+      <w:rPr>
+        <w:rFonts w:ascii="Courier New" w:hAnsi="Courier New" w:cs="Courier New" w:hint="default"/>
+      </w:rPr>
+    </w:lvl>
+    <w:lvl w:ilvl="5" w:tplc="04160005" w:tentative="1">
+      <w:start w:val="1"/>
+      <w:numFmt w:val="bullet"/>
+      <w:lvlText w:val=""/>
+      <w:lvlJc w:val="left"/>
+      <w:pPr>
+        <w:ind w:left="5029" w:hanging="360"/>
+      </w:pPr>
+      <w:rPr>
+        <w:rFonts w:ascii="Wingdings" w:hAnsi="Wingdings" w:hint="default"/>
+      </w:rPr>
+    </w:lvl>
+    <w:lvl w:ilvl="6" w:tplc="04160001" w:tentative="1">
+      <w:start w:val="1"/>
+      <w:numFmt w:val="bullet"/>
+      <w:lvlText w:val=""/>
+      <w:lvlJc w:val="left"/>
+      <w:pPr>
+        <w:ind w:left="5749" w:hanging="360"/>
+      </w:pPr>
+      <w:rPr>
+        <w:rFonts w:ascii="Symbol" w:hAnsi="Symbol" w:hint="default"/>
+      </w:rPr>
+    </w:lvl>
+    <w:lvl w:ilvl="7" w:tplc="04160003" w:tentative="1">
+      <w:start w:val="1"/>
+      <w:numFmt w:val="bullet"/>
+      <w:lvlText w:val="o"/>
+      <w:lvlJc w:val="left"/>
+      <w:pPr>
+        <w:ind w:left="6469" w:hanging="360"/>
+      </w:pPr>
+      <w:rPr>
+        <w:rFonts w:ascii="Courier New" w:hAnsi="Courier New" w:cs="Courier New" w:hint="default"/>
+      </w:rPr>
+    </w:lvl>
+    <w:lvl w:ilvl="8" w:tplc="04160005" w:tentative="1">
+      <w:start w:val="1"/>
+      <w:numFmt w:val="bullet"/>
+      <w:lvlText w:val=""/>
+      <w:lvlJc w:val="left"/>
+      <w:pPr>
+        <w:ind w:left="7189" w:hanging="360"/>
+      </w:pPr>
+      <w:rPr>
+        <w:rFonts w:ascii="Wingdings" w:hAnsi="Wingdings" w:hint="default"/>
+      </w:rPr>
+    </w:lvl>
+  </w:abstractNum>
+  <w:abstractNum w:abstractNumId="7" w15:restartNumberingAfterBreak="0">
     <w:nsid w:val="5BF767C4"/>
     <w:multiLevelType w:val="hybridMultilevel"/>
     <w:tmpl w:val="1E4A83D0"/>
@@ -3931,22 +4403,28 @@
     </w:lvl>
   </w:abstractNum>
   <w:num w:numId="1">
-    <w:abstractNumId w:val="2"/>
+    <w:abstractNumId w:val="3"/>
   </w:num>
   <w:num w:numId="2">
-    <w:abstractNumId w:val="4"/>
+    <w:abstractNumId w:val="5"/>
   </w:num>
   <w:num w:numId="3">
     <w:abstractNumId w:val="0"/>
   </w:num>
   <w:num w:numId="4">
+    <w:abstractNumId w:val="2"/>
+  </w:num>
+  <w:num w:numId="5">
+    <w:abstractNumId w:val="7"/>
+  </w:num>
+  <w:num w:numId="6">
+    <w:abstractNumId w:val="4"/>
+  </w:num>
+  <w:num w:numId="7">
     <w:abstractNumId w:val="1"/>
   </w:num>
-  <w:num w:numId="5">
-    <w:abstractNumId w:val="5"/>
-  </w:num>
-  <w:num w:numId="6">
-    <w:abstractNumId w:val="3"/>
+  <w:num w:numId="8">
+    <w:abstractNumId w:val="6"/>
   </w:num>
 </w:numbering>
 </file>
@@ -5851,7 +6329,7 @@
 </file>
 
 <file path=customXml/itemProps1.xml><?xml version="1.0" encoding="utf-8"?>
-<ds:datastoreItem xmlns:ds="http://schemas.openxmlformats.org/officeDocument/2006/customXml" ds:itemID="{9AE2E146-DCDF-4B66-AB57-86A615DAAE0D}">
+<ds:datastoreItem xmlns:ds="http://schemas.openxmlformats.org/officeDocument/2006/customXml" ds:itemID="{A5FE27A1-41B1-4AD1-8C71-3B656A11B9A3}">
   <ds:schemaRefs>
     <ds:schemaRef ds:uri="http://schemas.openxmlformats.org/officeDocument/2006/bibliography"/>
   </ds:schemaRefs>

</xml_diff>

<commit_message>
Definindo a linha de pesquisa
</commit_message>
<xml_diff>
--- a/entrega/projeto-pesquisa.docx
+++ b/entrega/projeto-pesquisa.docx
@@ -1265,6 +1265,8 @@
       <w:pPr>
         <w:pStyle w:val="Ttulo"/>
       </w:pPr>
+      <w:bookmarkStart w:id="0" w:name="_GoBack"/>
+      <w:bookmarkEnd w:id="0"/>
       <w:r>
         <w:lastRenderedPageBreak/>
         <w:t>SUMÁRIO</w:t>
@@ -1310,7 +1312,7 @@
         </w:rPr>
         <w:fldChar w:fldCharType="separate"/>
       </w:r>
-      <w:hyperlink w:anchor="_Toc21368602" w:history="1">
+      <w:hyperlink w:anchor="_Toc21384672" w:history="1">
         <w:r>
           <w:rPr>
             <w:rStyle w:val="Hyperlink"/>
@@ -1355,7 +1357,7 @@
             <w:noProof/>
             <w:webHidden/>
           </w:rPr>
-          <w:instrText xml:space="preserve"> PAGEREF _Toc21368602 \h </w:instrText>
+          <w:instrText xml:space="preserve"> PAGEREF _Toc21384672 \h </w:instrText>
         </w:r>
         <w:r>
           <w:rPr>
@@ -1398,7 +1400,7 @@
           <w:lang w:eastAsia="pt-BR"/>
         </w:rPr>
       </w:pPr>
-      <w:hyperlink w:anchor="_Toc21368603" w:history="1">
+      <w:hyperlink w:anchor="_Toc21384673" w:history="1">
         <w:r>
           <w:rPr>
             <w:rStyle w:val="Hyperlink"/>
@@ -1443,7 +1445,7 @@
             <w:noProof/>
             <w:webHidden/>
           </w:rPr>
-          <w:instrText xml:space="preserve"> PAGEREF _Toc21368603 \h </w:instrText>
+          <w:instrText xml:space="preserve"> PAGEREF _Toc21384673 \h </w:instrText>
         </w:r>
         <w:r>
           <w:rPr>
@@ -1486,7 +1488,7 @@
           <w:lang w:eastAsia="pt-BR"/>
         </w:rPr>
       </w:pPr>
-      <w:hyperlink w:anchor="_Toc21368604" w:history="1">
+      <w:hyperlink w:anchor="_Toc21384674" w:history="1">
         <w:r>
           <w:rPr>
             <w:rStyle w:val="Hyperlink"/>
@@ -1531,7 +1533,7 @@
             <w:noProof/>
             <w:webHidden/>
           </w:rPr>
-          <w:instrText xml:space="preserve"> PAGEREF _Toc21368604 \h </w:instrText>
+          <w:instrText xml:space="preserve"> PAGEREF _Toc21384674 \h </w:instrText>
         </w:r>
         <w:r>
           <w:rPr>
@@ -1574,7 +1576,7 @@
           <w:lang w:eastAsia="pt-BR"/>
         </w:rPr>
       </w:pPr>
-      <w:hyperlink w:anchor="_Toc21368605" w:history="1">
+      <w:hyperlink w:anchor="_Toc21384675" w:history="1">
         <w:r>
           <w:rPr>
             <w:rStyle w:val="Hyperlink"/>
@@ -1619,7 +1621,7 @@
             <w:noProof/>
             <w:webHidden/>
           </w:rPr>
-          <w:instrText xml:space="preserve"> PAGEREF _Toc21368605 \h </w:instrText>
+          <w:instrText xml:space="preserve"> PAGEREF _Toc21384675 \h </w:instrText>
         </w:r>
         <w:r>
           <w:rPr>
@@ -1662,7 +1664,7 @@
           <w:lang w:eastAsia="pt-BR"/>
         </w:rPr>
       </w:pPr>
-      <w:hyperlink w:anchor="_Toc21368606" w:history="1">
+      <w:hyperlink w:anchor="_Toc21384676" w:history="1">
         <w:r>
           <w:rPr>
             <w:rStyle w:val="Hyperlink"/>
@@ -1707,7 +1709,7 @@
             <w:noProof/>
             <w:webHidden/>
           </w:rPr>
-          <w:instrText xml:space="preserve"> PAGEREF _Toc21368606 \h </w:instrText>
+          <w:instrText xml:space="preserve"> PAGEREF _Toc21384676 \h </w:instrText>
         </w:r>
         <w:r>
           <w:rPr>
@@ -1750,7 +1752,7 @@
           <w:lang w:eastAsia="pt-BR"/>
         </w:rPr>
       </w:pPr>
-      <w:hyperlink w:anchor="_Toc21368607" w:history="1">
+      <w:hyperlink w:anchor="_Toc21384677" w:history="1">
         <w:r>
           <w:rPr>
             <w:rStyle w:val="Hyperlink"/>
@@ -1795,7 +1797,7 @@
             <w:noProof/>
             <w:webHidden/>
           </w:rPr>
-          <w:instrText xml:space="preserve"> PAGEREF _Toc21368607 \h </w:instrText>
+          <w:instrText xml:space="preserve"> PAGEREF _Toc21384677 \h </w:instrText>
         </w:r>
         <w:r>
           <w:rPr>
@@ -1838,7 +1840,7 @@
           <w:lang w:eastAsia="pt-BR"/>
         </w:rPr>
       </w:pPr>
-      <w:hyperlink w:anchor="_Toc21368608" w:history="1">
+      <w:hyperlink w:anchor="_Toc21384678" w:history="1">
         <w:r>
           <w:rPr>
             <w:rStyle w:val="Hyperlink"/>
@@ -1883,7 +1885,7 @@
             <w:noProof/>
             <w:webHidden/>
           </w:rPr>
-          <w:instrText xml:space="preserve"> PAGEREF _Toc21368608 \h </w:instrText>
+          <w:instrText xml:space="preserve"> PAGEREF _Toc21384678 \h </w:instrText>
         </w:r>
         <w:r>
           <w:rPr>
@@ -1925,7 +1927,7 @@
           <w:lang w:eastAsia="pt-BR"/>
         </w:rPr>
       </w:pPr>
-      <w:hyperlink w:anchor="_Toc21368609" w:history="1">
+      <w:hyperlink w:anchor="_Toc21384679" w:history="1">
         <w:r>
           <w:rPr>
             <w:rStyle w:val="Hyperlink"/>
@@ -1969,7 +1971,7 @@
             <w:noProof/>
             <w:webHidden/>
           </w:rPr>
-          <w:instrText xml:space="preserve"> PAGEREF _Toc21368609 \h </w:instrText>
+          <w:instrText xml:space="preserve"> PAGEREF _Toc21384679 \h </w:instrText>
         </w:r>
         <w:r>
           <w:rPr>
@@ -2011,7 +2013,7 @@
           <w:lang w:eastAsia="pt-BR"/>
         </w:rPr>
       </w:pPr>
-      <w:hyperlink w:anchor="_Toc21368610" w:history="1">
+      <w:hyperlink w:anchor="_Toc21384680" w:history="1">
         <w:r>
           <w:rPr>
             <w:rStyle w:val="Hyperlink"/>
@@ -2055,7 +2057,7 @@
             <w:noProof/>
             <w:webHidden/>
           </w:rPr>
-          <w:instrText xml:space="preserve"> PAGEREF _Toc21368610 \h </w:instrText>
+          <w:instrText xml:space="preserve"> PAGEREF _Toc21384680 \h </w:instrText>
         </w:r>
         <w:r>
           <w:rPr>
@@ -2098,7 +2100,7 @@
           <w:lang w:eastAsia="pt-BR"/>
         </w:rPr>
       </w:pPr>
-      <w:hyperlink w:anchor="_Toc21368611" w:history="1">
+      <w:hyperlink w:anchor="_Toc21384681" w:history="1">
         <w:r>
           <w:rPr>
             <w:rStyle w:val="Hyperlink"/>
@@ -2143,7 +2145,7 @@
             <w:noProof/>
             <w:webHidden/>
           </w:rPr>
-          <w:instrText xml:space="preserve"> PAGEREF _Toc21368611 \h </w:instrText>
+          <w:instrText xml:space="preserve"> PAGEREF _Toc21384681 \h </w:instrText>
         </w:r>
         <w:r>
           <w:rPr>
@@ -2186,7 +2188,7 @@
           <w:lang w:eastAsia="pt-BR"/>
         </w:rPr>
       </w:pPr>
-      <w:hyperlink w:anchor="_Toc21368612" w:history="1">
+      <w:hyperlink w:anchor="_Toc21384682" w:history="1">
         <w:r>
           <w:rPr>
             <w:rStyle w:val="Hyperlink"/>
@@ -2231,7 +2233,7 @@
             <w:noProof/>
             <w:webHidden/>
           </w:rPr>
-          <w:instrText xml:space="preserve"> PAGEREF _Toc21368612 \h </w:instrText>
+          <w:instrText xml:space="preserve"> PAGEREF _Toc21384682 \h </w:instrText>
         </w:r>
         <w:r>
           <w:rPr>
@@ -2292,12 +2294,12 @@
       <w:pPr>
         <w:pStyle w:val="Ttulo1"/>
       </w:pPr>
-      <w:bookmarkStart w:id="0" w:name="_Toc21368602"/>
+      <w:bookmarkStart w:id="1" w:name="_Toc21384672"/>
       <w:r>
         <w:lastRenderedPageBreak/>
         <w:t>introdução</w:t>
       </w:r>
-      <w:bookmarkEnd w:id="0"/>
+      <w:bookmarkEnd w:id="1"/>
     </w:p>
     <w:p/>
     <w:p>
@@ -2318,12 +2320,12 @@
       <w:pPr>
         <w:pStyle w:val="Ttulo1"/>
       </w:pPr>
-      <w:bookmarkStart w:id="1" w:name="_Toc21368603"/>
+      <w:bookmarkStart w:id="2" w:name="_Toc21384673"/>
       <w:r>
         <w:lastRenderedPageBreak/>
         <w:t>linha de pesquisa</w:t>
       </w:r>
-      <w:bookmarkEnd w:id="1"/>
+      <w:bookmarkEnd w:id="2"/>
     </w:p>
     <w:p>
       <w:pPr>
@@ -2333,7 +2335,76 @@
     </w:p>
     <w:p>
       <w:r>
-        <w:t>Identificar a linha de pesquisa, explicar porque se enquadra na linha de pesquisa e os itens da mesma que estarão contidos no tema.</w:t>
+        <w:t xml:space="preserve">Seguindo as linhas de pesquisa e a relação </w:t>
+      </w:r>
+      <w:r>
+        <w:t>com</w:t>
+      </w:r>
+      <w:r>
+        <w:t xml:space="preserve"> o</w:t>
+      </w:r>
+      <w:r>
+        <w:t xml:space="preserve"> perfil do egresso no curso de Engenharia de Computação definidas pela instituição, assim como </w:t>
+      </w:r>
+      <w:r>
+        <w:t xml:space="preserve">o problema levantado, </w:t>
+      </w:r>
+      <w:r>
+        <w:t>a justificativa</w:t>
+      </w:r>
+      <w:r>
+        <w:t xml:space="preserve"> apresentada, </w:t>
+      </w:r>
+      <w:r>
+        <w:t>os objetivos</w:t>
+      </w:r>
+      <w:r>
+        <w:t xml:space="preserve"> traçados</w:t>
+      </w:r>
+      <w:r>
+        <w:t>, e a</w:t>
+      </w:r>
+      <w:r>
+        <w:t xml:space="preserve"> relevância </w:t>
+      </w:r>
+      <w:r>
+        <w:t>do tema</w:t>
+      </w:r>
+      <w:r>
+        <w:t xml:space="preserve"> abordado</w:t>
+      </w:r>
+      <w:r>
+        <w:t xml:space="preserve"> para os dias atuais</w:t>
+      </w:r>
+      <w:r>
+        <w:t xml:space="preserve">, </w:t>
+      </w:r>
+      <w:r>
+        <w:t xml:space="preserve">podemos observar que </w:t>
+      </w:r>
+      <w:r>
+        <w:t xml:space="preserve">a proposta </w:t>
+      </w:r>
+      <w:r>
+        <w:t>descrita</w:t>
+      </w:r>
+      <w:r>
+        <w:t xml:space="preserve"> neste document</w:t>
+      </w:r>
+      <w:r>
+        <w:t>o</w:t>
+      </w:r>
+      <w:r>
+        <w:t xml:space="preserve"> </w:t>
+      </w:r>
+      <w:r>
+        <w:t>permeia a</w:t>
+      </w:r>
+      <w:r>
+        <w:t xml:space="preserve"> inteligência computacional. Ou seja, o desenvolvimento de sistemas inteligentes com o objetivo de aperfeiçoar algoritmos, técnicas e métodos embasado no ramo da inteligência computacional, como a capacidade de raciocínio, aprendizagem, reconhecer padrões e inferência</w:t>
+      </w:r>
+      <w:r>
+        <w:t>.</w:t>
       </w:r>
     </w:p>
     <w:p/>
@@ -2350,12 +2421,12 @@
       <w:pPr>
         <w:pStyle w:val="Ttulo1"/>
       </w:pPr>
-      <w:bookmarkStart w:id="2" w:name="_Toc21368604"/>
+      <w:bookmarkStart w:id="3" w:name="_Toc21384674"/>
       <w:r>
         <w:lastRenderedPageBreak/>
         <w:t>problematização</w:t>
       </w:r>
-      <w:bookmarkEnd w:id="2"/>
+      <w:bookmarkEnd w:id="3"/>
     </w:p>
     <w:p/>
     <w:p>
@@ -2401,11 +2472,11 @@
         <w:lastRenderedPageBreak/>
         <w:tab/>
       </w:r>
-      <w:bookmarkStart w:id="3" w:name="_Toc21368605"/>
+      <w:bookmarkStart w:id="4" w:name="_Toc21384675"/>
       <w:r>
         <w:t>Justificativa do desenvolvimento do trabalho em relação ao perfil do egresso do curso de Engenharia da Computação da FTT</w:t>
       </w:r>
-      <w:bookmarkEnd w:id="3"/>
+      <w:bookmarkEnd w:id="4"/>
       <w:r>
         <w:t xml:space="preserve"> </w:t>
       </w:r>
@@ -2553,12 +2624,12 @@
       <w:pPr>
         <w:pStyle w:val="Ttulo1"/>
       </w:pPr>
-      <w:bookmarkStart w:id="4" w:name="_Toc21368606"/>
+      <w:bookmarkStart w:id="5" w:name="_Toc21384676"/>
       <w:r>
         <w:lastRenderedPageBreak/>
         <w:t>Justificativa da escolha do tema e desenvolvimento do estudo</w:t>
       </w:r>
-      <w:bookmarkEnd w:id="4"/>
+      <w:bookmarkEnd w:id="5"/>
       <w:r>
         <w:t xml:space="preserve"> </w:t>
       </w:r>
@@ -2710,12 +2781,12 @@
       <w:pPr>
         <w:pStyle w:val="Ttulo1"/>
       </w:pPr>
-      <w:bookmarkStart w:id="5" w:name="_Toc21368607"/>
+      <w:bookmarkStart w:id="6" w:name="_Toc21384677"/>
       <w:r>
         <w:lastRenderedPageBreak/>
         <w:t>relevância</w:t>
       </w:r>
-      <w:bookmarkEnd w:id="5"/>
+      <w:bookmarkEnd w:id="6"/>
     </w:p>
     <w:p>
       <w:pPr>
@@ -2749,8 +2820,6 @@
       <w:r>
         <w:t>i</w:t>
       </w:r>
-      <w:bookmarkStart w:id="6" w:name="_GoBack"/>
-      <w:bookmarkEnd w:id="6"/>
       <w:r>
         <w:t>, as evoluções que levavam décadas diminuíram para anos, e em pouco tempo vão levar meses, considerando este fato, áreas como a educação sofrem impacto direto, visto que é a base para o estudo de tecnologias e afins. A base acadêmica clama pela entrada da tecnologia de forma que todo o aprendizado seja completo, reduzindo ao máximo a evolução sem conhecimentos necessários que não são observados pelo professor, considerando as condições de demanda e tempo.</w:t>
       </w:r>
@@ -2765,7 +2834,7 @@
       <w:pPr>
         <w:pStyle w:val="Ttulo1"/>
       </w:pPr>
-      <w:bookmarkStart w:id="7" w:name="_Toc21368608"/>
+      <w:bookmarkStart w:id="7" w:name="_Toc21384678"/>
       <w:r>
         <w:lastRenderedPageBreak/>
         <w:t>objetivos</w:t>
@@ -2781,7 +2850,7 @@
       <w:pPr>
         <w:pStyle w:val="Ttulo2"/>
       </w:pPr>
-      <w:bookmarkStart w:id="8" w:name="_Toc21368609"/>
+      <w:bookmarkStart w:id="8" w:name="_Toc21384679"/>
       <w:r>
         <w:t>Geral</w:t>
       </w:r>
@@ -2826,7 +2895,7 @@
       <w:pPr>
         <w:pStyle w:val="Ttulo2"/>
       </w:pPr>
-      <w:bookmarkStart w:id="9" w:name="_Toc21368610"/>
+      <w:bookmarkStart w:id="9" w:name="_Toc21384680"/>
       <w:r>
         <w:t>Específicos</w:t>
       </w:r>
@@ -2910,7 +2979,7 @@
       <w:pPr>
         <w:pStyle w:val="Ttulo1"/>
       </w:pPr>
-      <w:bookmarkStart w:id="10" w:name="_Toc21368611"/>
+      <w:bookmarkStart w:id="10" w:name="_Toc21384681"/>
       <w:r>
         <w:lastRenderedPageBreak/>
         <w:t>Principais teorias/ferramentas envolvidas no projeto</w:t>
@@ -2921,7 +2990,15 @@
     <w:p/>
     <w:p>
       <w:r>
-        <w:t>Citar as principais teorias norteadoras do estudo, princípios da área de gestão que serão utilizados e ferramentas que poderão ser utilizadas. Para cada um deles fazer uma descrição e mostrar brevemente sua importância para o trabalho em questão. (Neste caso, usamos a prerrogativa da possibilidade, tendo em vista que ao longo do trabalho isto poderá ser modificado. Aqui o objetivo é evidenciar o direcionamento do trabalho pensado pelos autores do mesmo)</w:t>
+        <w:t xml:space="preserve">Citar as principais teorias norteadoras do estudo, princípios da área de gestão que serão utilizados e ferramentas que poderão ser utilizadas. Para cada um deles fazer uma descrição e mostrar brevemente sua importância para o trabalho em questão. (Neste caso, usamos a prerrogativa da possibilidade, tendo em vista que ao longo do trabalho isto poderá ser modificado. Aqui o objetivo é evidenciar o direcionamento do trabalho pensado pelos autores </w:t>
+      </w:r>
+      <w:proofErr w:type="gramStart"/>
+      <w:r>
+        <w:t>do mesmo</w:t>
+      </w:r>
+      <w:proofErr w:type="gramEnd"/>
+      <w:r>
+        <w:t>)</w:t>
       </w:r>
       <w:r>
         <w:t>.</w:t>
@@ -2941,7 +3018,7 @@
       <w:pPr>
         <w:pStyle w:val="Ttulo1"/>
       </w:pPr>
-      <w:bookmarkStart w:id="11" w:name="_Toc21368612"/>
+      <w:bookmarkStart w:id="11" w:name="_Toc21384682"/>
       <w:r>
         <w:lastRenderedPageBreak/>
         <w:t>Oportunidade de inovação</w:t>
@@ -3044,12 +3121,17 @@
         <w:t xml:space="preserve"> more </w:t>
       </w:r>
       <w:proofErr w:type="spellStart"/>
+      <w:proofErr w:type="gramStart"/>
       <w:r>
         <w:t>energy</w:t>
       </w:r>
       <w:proofErr w:type="spellEnd"/>
       <w:r>
-        <w:t>?, 2006 Disponível em: http://news.bbc.co.uk/2/hi/uk_news/magazine/6188940.stm. Acesso em 7 de março de 2017.</w:t>
+        <w:t>?,</w:t>
+      </w:r>
+      <w:proofErr w:type="gramEnd"/>
+      <w:r>
+        <w:t xml:space="preserve"> 2006 Disponível em: http://news.bbc.co.uk/2/hi/uk_news/magazine/6188940.stm. Acesso em 7 de março de 2017.</w:t>
       </w:r>
     </w:p>
     <w:p>
@@ -6329,7 +6411,7 @@
 </file>
 
 <file path=customXml/itemProps1.xml><?xml version="1.0" encoding="utf-8"?>
-<ds:datastoreItem xmlns:ds="http://schemas.openxmlformats.org/officeDocument/2006/customXml" ds:itemID="{A5FE27A1-41B1-4AD1-8C71-3B656A11B9A3}">
+<ds:datastoreItem xmlns:ds="http://schemas.openxmlformats.org/officeDocument/2006/customXml" ds:itemID="{D04B2B84-1E2F-4524-B2F4-4FE524EC0397}">
   <ds:schemaRefs>
     <ds:schemaRef ds:uri="http://schemas.openxmlformats.org/officeDocument/2006/bibliography"/>
   </ds:schemaRefs>

</xml_diff>

<commit_message>
Ajustando o item 5
</commit_message>
<xml_diff>
--- a/entrega/projeto-pesquisa.docx
+++ b/entrega/projeto-pesquisa.docx
@@ -112,91 +112,48 @@
           <w:szCs w:val="32"/>
         </w:rPr>
       </w:pPr>
-      <w:proofErr w:type="spellStart"/>
-      <w:r>
-        <w:rPr>
-          <w:sz w:val="28"/>
-          <w:szCs w:val="28"/>
-        </w:rPr>
-        <w:t>Masanori</w:t>
-      </w:r>
-      <w:proofErr w:type="spellEnd"/>
-      <w:r>
-        <w:rPr>
-          <w:sz w:val="28"/>
-          <w:szCs w:val="28"/>
-        </w:rPr>
-        <w:t xml:space="preserve"> </w:t>
-      </w:r>
-      <w:proofErr w:type="spellStart"/>
-      <w:r>
-        <w:rPr>
-          <w:sz w:val="28"/>
-          <w:szCs w:val="28"/>
-        </w:rPr>
-        <w:t>Iha</w:t>
-      </w:r>
-      <w:proofErr w:type="spellEnd"/>
-    </w:p>
-    <w:p>
-      <w:pPr>
-        <w:spacing w:line="240" w:lineRule="auto"/>
-        <w:ind w:firstLine="0"/>
-        <w:jc w:val="center"/>
-        <w:rPr>
-          <w:sz w:val="28"/>
-          <w:szCs w:val="28"/>
-        </w:rPr>
-      </w:pPr>
-      <w:r>
-        <w:rPr>
-          <w:sz w:val="28"/>
-          <w:szCs w:val="28"/>
-        </w:rPr>
-        <w:t xml:space="preserve">Rafael </w:t>
-      </w:r>
-      <w:proofErr w:type="spellStart"/>
-      <w:r>
-        <w:rPr>
-          <w:sz w:val="28"/>
-          <w:szCs w:val="28"/>
-        </w:rPr>
-        <w:t>Coqui</w:t>
-      </w:r>
-      <w:proofErr w:type="spellEnd"/>
-    </w:p>
-    <w:p>
-      <w:pPr>
-        <w:spacing w:line="240" w:lineRule="auto"/>
-        <w:ind w:firstLine="0"/>
-        <w:jc w:val="center"/>
-        <w:rPr>
-          <w:sz w:val="28"/>
-          <w:szCs w:val="28"/>
-        </w:rPr>
-      </w:pPr>
-      <w:r>
-        <w:rPr>
-          <w:sz w:val="28"/>
-          <w:szCs w:val="28"/>
-        </w:rPr>
-        <w:t xml:space="preserve">Rodrigo </w:t>
-      </w:r>
-      <w:proofErr w:type="spellStart"/>
-      <w:r>
-        <w:rPr>
-          <w:sz w:val="28"/>
-          <w:szCs w:val="28"/>
-        </w:rPr>
-        <w:t>Tassin</w:t>
-      </w:r>
-      <w:proofErr w:type="spellEnd"/>
-      <w:r>
-        <w:rPr>
-          <w:sz w:val="28"/>
-          <w:szCs w:val="28"/>
-        </w:rPr>
-        <w:t xml:space="preserve"> Nappi</w:t>
+      <w:r>
+        <w:rPr>
+          <w:sz w:val="28"/>
+          <w:szCs w:val="28"/>
+        </w:rPr>
+        <w:t>Masanori Iha</w:t>
+      </w:r>
+    </w:p>
+    <w:p>
+      <w:pPr>
+        <w:spacing w:line="240" w:lineRule="auto"/>
+        <w:ind w:firstLine="0"/>
+        <w:jc w:val="center"/>
+        <w:rPr>
+          <w:sz w:val="28"/>
+          <w:szCs w:val="28"/>
+        </w:rPr>
+      </w:pPr>
+      <w:r>
+        <w:rPr>
+          <w:sz w:val="28"/>
+          <w:szCs w:val="28"/>
+        </w:rPr>
+        <w:t>Rafael Coqui</w:t>
+      </w:r>
+    </w:p>
+    <w:p>
+      <w:pPr>
+        <w:spacing w:line="240" w:lineRule="auto"/>
+        <w:ind w:firstLine="0"/>
+        <w:jc w:val="center"/>
+        <w:rPr>
+          <w:sz w:val="28"/>
+          <w:szCs w:val="28"/>
+        </w:rPr>
+      </w:pPr>
+      <w:r>
+        <w:rPr>
+          <w:sz w:val="28"/>
+          <w:szCs w:val="28"/>
+        </w:rPr>
+        <w:t>Rodrigo Tassin Nappi</w:t>
       </w:r>
     </w:p>
     <w:p>
@@ -680,91 +637,48 @@
           <w:szCs w:val="32"/>
         </w:rPr>
       </w:pPr>
-      <w:proofErr w:type="spellStart"/>
-      <w:r>
-        <w:rPr>
-          <w:sz w:val="28"/>
-          <w:szCs w:val="28"/>
-        </w:rPr>
-        <w:t>Masanori</w:t>
-      </w:r>
-      <w:proofErr w:type="spellEnd"/>
-      <w:r>
-        <w:rPr>
-          <w:sz w:val="28"/>
-          <w:szCs w:val="28"/>
-        </w:rPr>
-        <w:t xml:space="preserve"> </w:t>
-      </w:r>
-      <w:proofErr w:type="spellStart"/>
-      <w:r>
-        <w:rPr>
-          <w:sz w:val="28"/>
-          <w:szCs w:val="28"/>
-        </w:rPr>
-        <w:t>Iha</w:t>
-      </w:r>
-      <w:proofErr w:type="spellEnd"/>
-    </w:p>
-    <w:p>
-      <w:pPr>
-        <w:spacing w:line="240" w:lineRule="auto"/>
-        <w:ind w:firstLine="0"/>
-        <w:jc w:val="center"/>
-        <w:rPr>
-          <w:sz w:val="28"/>
-          <w:szCs w:val="28"/>
-        </w:rPr>
-      </w:pPr>
-      <w:r>
-        <w:rPr>
-          <w:sz w:val="28"/>
-          <w:szCs w:val="28"/>
-        </w:rPr>
-        <w:t xml:space="preserve">Rafael </w:t>
-      </w:r>
-      <w:proofErr w:type="spellStart"/>
-      <w:r>
-        <w:rPr>
-          <w:sz w:val="28"/>
-          <w:szCs w:val="28"/>
-        </w:rPr>
-        <w:t>Coqui</w:t>
-      </w:r>
-      <w:proofErr w:type="spellEnd"/>
-    </w:p>
-    <w:p>
-      <w:pPr>
-        <w:spacing w:line="240" w:lineRule="auto"/>
-        <w:ind w:firstLine="0"/>
-        <w:jc w:val="center"/>
-        <w:rPr>
-          <w:sz w:val="28"/>
-          <w:szCs w:val="28"/>
-        </w:rPr>
-      </w:pPr>
-      <w:r>
-        <w:rPr>
-          <w:sz w:val="28"/>
-          <w:szCs w:val="28"/>
-        </w:rPr>
-        <w:t xml:space="preserve">Rodrigo </w:t>
-      </w:r>
-      <w:proofErr w:type="spellStart"/>
-      <w:r>
-        <w:rPr>
-          <w:sz w:val="28"/>
-          <w:szCs w:val="28"/>
-        </w:rPr>
-        <w:t>Tassin</w:t>
-      </w:r>
-      <w:proofErr w:type="spellEnd"/>
-      <w:r>
-        <w:rPr>
-          <w:sz w:val="28"/>
-          <w:szCs w:val="28"/>
-        </w:rPr>
-        <w:t xml:space="preserve"> Nappi</w:t>
+      <w:r>
+        <w:rPr>
+          <w:sz w:val="28"/>
+          <w:szCs w:val="28"/>
+        </w:rPr>
+        <w:t>Masanori Iha</w:t>
+      </w:r>
+    </w:p>
+    <w:p>
+      <w:pPr>
+        <w:spacing w:line="240" w:lineRule="auto"/>
+        <w:ind w:firstLine="0"/>
+        <w:jc w:val="center"/>
+        <w:rPr>
+          <w:sz w:val="28"/>
+          <w:szCs w:val="28"/>
+        </w:rPr>
+      </w:pPr>
+      <w:r>
+        <w:rPr>
+          <w:sz w:val="28"/>
+          <w:szCs w:val="28"/>
+        </w:rPr>
+        <w:t>Rafael Coqui</w:t>
+      </w:r>
+    </w:p>
+    <w:p>
+      <w:pPr>
+        <w:spacing w:line="240" w:lineRule="auto"/>
+        <w:ind w:firstLine="0"/>
+        <w:jc w:val="center"/>
+        <w:rPr>
+          <w:sz w:val="28"/>
+          <w:szCs w:val="28"/>
+        </w:rPr>
+      </w:pPr>
+      <w:r>
+        <w:rPr>
+          <w:sz w:val="28"/>
+          <w:szCs w:val="28"/>
+        </w:rPr>
+        <w:t>Rodrigo Tassin Nappi</w:t>
       </w:r>
     </w:p>
     <w:p>
@@ -1056,23 +970,7 @@
           <w:sz w:val="20"/>
           <w:szCs w:val="20"/>
         </w:rPr>
-        <w:t xml:space="preserve">Eduardo </w:t>
-      </w:r>
-      <w:proofErr w:type="spellStart"/>
-      <w:r>
-        <w:rPr>
-          <w:sz w:val="20"/>
-          <w:szCs w:val="20"/>
-        </w:rPr>
-        <w:t>Savino</w:t>
-      </w:r>
-      <w:proofErr w:type="spellEnd"/>
-      <w:r>
-        <w:rPr>
-          <w:sz w:val="20"/>
-          <w:szCs w:val="20"/>
-        </w:rPr>
-        <w:t xml:space="preserve"> Gomes</w:t>
+        <w:t>Eduardo Savino Gomes</w:t>
       </w:r>
       <w:r>
         <w:rPr>
@@ -2486,15 +2384,7 @@
         <w:t xml:space="preserve">como base </w:t>
       </w:r>
       <w:r>
-        <w:t xml:space="preserve">o perfil do egresso descrito no Projeto Pedagógico do Curso de Engenharia de Computação da Faculdade de Tecnologia </w:t>
-      </w:r>
-      <w:proofErr w:type="spellStart"/>
-      <w:r>
-        <w:t>Termomecanica</w:t>
-      </w:r>
-      <w:proofErr w:type="spellEnd"/>
-      <w:r>
-        <w:t>, a preocupação em formar um profissional comprometido em colaborar por uma sociedade melhor e o engajamento esperado por parte destes formandos em causas humanitárias, podemos observar que o projeto de pesquisa apresentado neste documento é de grande relevância</w:t>
+        <w:t>o perfil do egresso descrito no Projeto Pedagógico do Curso de Engenharia de Computação da Faculdade de Tecnologia Termomecanica, a preocupação em formar um profissional comprometido em colaborar por uma sociedade melhor e o engajamento esperado por parte destes formandos em causas humanitárias, podemos observar que o projeto de pesquisa apresentado neste documento é de grande relevância</w:t>
       </w:r>
       <w:r>
         <w:t>.</w:t>
@@ -2662,81 +2552,166 @@
         <w:t xml:space="preserve"> </w:t>
       </w:r>
       <w:r>
-        <w:t xml:space="preserve">para se adaptarem a </w:t>
+        <w:t xml:space="preserve">para se </w:t>
+      </w:r>
+      <w:r>
+        <w:t>adaptar</w:t>
+      </w:r>
+      <w:r>
+        <w:t xml:space="preserve"> a </w:t>
       </w:r>
       <w:r>
         <w:t>estas mudanças</w:t>
       </w:r>
       <w:r>
+        <w:t xml:space="preserve"> e </w:t>
+      </w:r>
+      <w:r>
+        <w:t xml:space="preserve">a urgência </w:t>
+      </w:r>
+      <w:r>
+        <w:t>pelo</w:t>
+      </w:r>
+      <w:r>
+        <w:t xml:space="preserve"> desenvolvimento de novas competências</w:t>
+      </w:r>
+      <w:r>
+        <w:t xml:space="preserve"> por parte das pessoas, identificamos a importância da transmissão </w:t>
+      </w:r>
+      <w:r>
+        <w:t>do conhecimento de forma assertiva, objetiva a individual</w:t>
+      </w:r>
+      <w:r>
+        <w:t>.</w:t>
+      </w:r>
+      <w:r>
+        <w:t xml:space="preserve"> Assim, </w:t>
+      </w:r>
+      <w:r>
+        <w:t>o aprimoramento dos métodos de ensino</w:t>
+      </w:r>
+      <w:r>
+        <w:t xml:space="preserve"> e a ressignificação do professor </w:t>
+      </w:r>
+      <w:r>
+        <w:t>dentro deste</w:t>
+      </w:r>
+      <w:r>
+        <w:t xml:space="preserve"> contexto</w:t>
+      </w:r>
+      <w:r>
+        <w:t xml:space="preserve"> </w:t>
+      </w:r>
+      <w:r>
+        <w:t>se fazem necessários.</w:t>
+      </w:r>
+    </w:p>
+    <w:p>
+      <w:r>
+        <w:t>Dada a dificuldade do professor em traçar o perfil do</w:t>
+      </w:r>
+      <w:r>
+        <w:t>s</w:t>
+      </w:r>
+      <w:r>
+        <w:t xml:space="preserve"> aluno</w:t>
+      </w:r>
+      <w:r>
+        <w:t>s, identificar suas dificuldades e habilidades</w:t>
+      </w:r>
+      <w:r>
+        <w:t xml:space="preserve"> e</w:t>
+      </w:r>
+      <w:r>
+        <w:t xml:space="preserve"> </w:t>
+      </w:r>
+      <w:r>
+        <w:t xml:space="preserve">a falta de ferramentas que facilitem essa identificação e possibilitem a sugestão de conteúdos e materiais relevantes, com o objetivo de auxiliar no desenvolvimento </w:t>
+      </w:r>
+      <w:r>
+        <w:t>destes</w:t>
+      </w:r>
+      <w:r>
+        <w:t xml:space="preserve"> alunos focando em suas </w:t>
+      </w:r>
+      <w:r>
+        <w:t>necessidades</w:t>
+      </w:r>
+      <w:r>
+        <w:t xml:space="preserve"> específicas</w:t>
+      </w:r>
+      <w:r>
+        <w:t xml:space="preserve">, </w:t>
+      </w:r>
+      <w:r>
+        <w:t>sugerimos</w:t>
+      </w:r>
+      <w:bookmarkStart w:id="5" w:name="_GoBack"/>
+      <w:bookmarkEnd w:id="5"/>
+      <w:r>
+        <w:t xml:space="preserve"> </w:t>
+      </w:r>
+      <w:r>
+        <w:t xml:space="preserve">a </w:t>
+      </w:r>
+      <w:r>
+        <w:t>utiliza</w:t>
+      </w:r>
+      <w:r>
+        <w:t>ção de</w:t>
+      </w:r>
+      <w:r>
+        <w:t xml:space="preserve"> sistemas de informação e algoritmos de inteligência artificial</w:t>
+      </w:r>
+      <w:r>
+        <w:t xml:space="preserve"> </w:t>
+      </w:r>
+      <w:r>
+        <w:t>para</w:t>
+      </w:r>
+      <w:r>
+        <w:t>:</w:t>
+      </w:r>
+      <w:r>
+        <w:t xml:space="preserve"> enriquecer </w:t>
+      </w:r>
+      <w:r>
+        <w:t>a experiência</w:t>
+      </w:r>
+      <w:r>
+        <w:t xml:space="preserve"> </w:t>
+      </w:r>
+      <w:r>
+        <w:t xml:space="preserve">do aluno </w:t>
+      </w:r>
+      <w:r>
+        <w:t>em um ambiente virtual de aprendizagem</w:t>
+      </w:r>
+      <w:r>
+        <w:t xml:space="preserve">, </w:t>
+      </w:r>
+      <w:r>
+        <w:t xml:space="preserve"> </w:t>
+      </w:r>
+      <w:r>
+        <w:t>auxiliar o professor na seleção de conteúdos relevantes aos alunos</w:t>
+      </w:r>
+      <w:r>
         <w:t>,</w:t>
       </w:r>
       <w:r>
-        <w:t xml:space="preserve"> o aprimoramento dos métodos de ensino que devem ser </w:t>
-      </w:r>
-      <w:r>
-        <w:t>re</w:t>
-      </w:r>
-      <w:r>
-        <w:t xml:space="preserve">pensados para atender a esta demanda </w:t>
-      </w:r>
-      <w:r>
-        <w:t xml:space="preserve">e </w:t>
-      </w:r>
-      <w:r>
-        <w:t xml:space="preserve">no desenvolvimento de novas </w:t>
-      </w:r>
-      <w:r>
-        <w:t>competências</w:t>
-      </w:r>
-      <w:r>
-        <w:t>,</w:t>
-      </w:r>
-      <w:r>
         <w:t xml:space="preserve"> </w:t>
       </w:r>
       <w:r>
-        <w:t>identificamos</w:t>
-      </w:r>
-      <w:r>
-        <w:t xml:space="preserve"> a oportunidade </w:t>
-      </w:r>
-      <w:r>
-        <w:t>de utilizar sistemas de informação e algoritmos de inteligência artificial</w:t>
+        <w:t xml:space="preserve">fortalecer </w:t>
+      </w:r>
+      <w:r>
+        <w:t>a relação</w:t>
       </w:r>
       <w:r>
         <w:t xml:space="preserve"> </w:t>
       </w:r>
       <w:r>
-        <w:t xml:space="preserve">para enriquecer </w:t>
-      </w:r>
-      <w:r>
-        <w:t>a experiência</w:t>
-      </w:r>
-      <w:r>
-        <w:t xml:space="preserve"> </w:t>
-      </w:r>
-      <w:r>
-        <w:t xml:space="preserve">do aluno </w:t>
-      </w:r>
-      <w:r>
-        <w:t>em um ambiente virtual de aprendizagem</w:t>
-      </w:r>
-      <w:r>
-        <w:t xml:space="preserve">, </w:t>
-      </w:r>
-      <w:r>
-        <w:t xml:space="preserve"> </w:t>
-      </w:r>
-      <w:r>
-        <w:t xml:space="preserve">auxiliar o professor na seleção de conteúdos relevantes aos alunos </w:t>
-      </w:r>
-      <w:r>
-        <w:t>e no fortalecimento da relação</w:t>
-      </w:r>
-      <w:r>
-        <w:t xml:space="preserve"> </w:t>
-      </w:r>
-      <w:r>
         <w:t>professor</w:t>
       </w:r>
       <w:r>
@@ -2746,21 +2721,22 @@
         <w:t>aluno</w:t>
       </w:r>
       <w:r>
-        <w:t>, promovendo a otimização e humanização do ensino</w:t>
+        <w:t xml:space="preserve"> e </w:t>
+      </w:r>
+      <w:r>
+        <w:t>promove</w:t>
+      </w:r>
+      <w:r>
+        <w:t>r</w:t>
+      </w:r>
+      <w:r>
+        <w:t xml:space="preserve"> a otimização e humanização do ensino</w:t>
       </w:r>
       <w:r>
         <w:t xml:space="preserve">. </w:t>
       </w:r>
     </w:p>
     <w:p>
-      <w:r>
-        <w:t>Os alunos em diversas matérias de estudo onde não demonstram aptidão ou interesse, avançam no mundo acadêmico com déficits de conhecimento que são pré-requisitos para outras matérias de estudo. Estes déficits são normalmente omitidos do professor em sala de aula por inúmeros motivos sendo o principal deles a falta de tempo para atender os alunos individualmente e mapear esses déficits de conhecimento. Notando essa necessidade e unindo as evoluções tecnológicas, entendemos que através de métodos computacionais é possível auxiliar o professor a mapear as dificuldades dos alunos nos conceitos abordados em sala de aula, para que a experiência do aluno seja completa e ele consiga avançar em seus estudos sem novos déficits de conhecimento</w:t>
-      </w:r>
-      <w:r>
-        <w:t>.</w:t>
-      </w:r>
-    </w:p>
-    <w:p>
       <w:pPr>
         <w:spacing w:after="160" w:line="259" w:lineRule="auto"/>
         <w:ind w:firstLine="0"/>
@@ -2773,12 +2749,12 @@
       <w:pPr>
         <w:pStyle w:val="Ttulo1"/>
       </w:pPr>
-      <w:bookmarkStart w:id="5" w:name="_Toc21384677"/>
+      <w:bookmarkStart w:id="6" w:name="_Toc21384677"/>
       <w:r>
         <w:lastRenderedPageBreak/>
         <w:t>relevância</w:t>
       </w:r>
-      <w:bookmarkEnd w:id="5"/>
+      <w:bookmarkEnd w:id="6"/>
     </w:p>
     <w:p>
       <w:pPr>
@@ -2826,12 +2802,12 @@
       <w:pPr>
         <w:pStyle w:val="Ttulo1"/>
       </w:pPr>
-      <w:bookmarkStart w:id="6" w:name="_Toc21384678"/>
+      <w:bookmarkStart w:id="7" w:name="_Toc21384678"/>
       <w:r>
         <w:lastRenderedPageBreak/>
         <w:t>objetivos</w:t>
       </w:r>
-      <w:bookmarkEnd w:id="6"/>
+      <w:bookmarkEnd w:id="7"/>
     </w:p>
     <w:p>
       <w:pPr>
@@ -2842,11 +2818,11 @@
       <w:pPr>
         <w:pStyle w:val="Ttulo2"/>
       </w:pPr>
-      <w:bookmarkStart w:id="7" w:name="_Toc21384679"/>
+      <w:bookmarkStart w:id="8" w:name="_Toc21384679"/>
       <w:r>
         <w:t>Geral</w:t>
       </w:r>
-      <w:bookmarkEnd w:id="7"/>
+      <w:bookmarkEnd w:id="8"/>
     </w:p>
     <w:p/>
     <w:p>
@@ -2887,11 +2863,11 @@
       <w:pPr>
         <w:pStyle w:val="Ttulo2"/>
       </w:pPr>
-      <w:bookmarkStart w:id="8" w:name="_Toc21384680"/>
+      <w:bookmarkStart w:id="9" w:name="_Toc21384680"/>
       <w:r>
         <w:t>Específicos</w:t>
       </w:r>
-      <w:bookmarkEnd w:id="8"/>
+      <w:bookmarkEnd w:id="9"/>
     </w:p>
     <w:p/>
     <w:p>
@@ -2971,12 +2947,12 @@
       <w:pPr>
         <w:pStyle w:val="Ttulo1"/>
       </w:pPr>
-      <w:bookmarkStart w:id="9" w:name="_Toc21384681"/>
+      <w:bookmarkStart w:id="10" w:name="_Toc21384681"/>
       <w:r>
         <w:lastRenderedPageBreak/>
         <w:t>Principais teorias/ferramentas envolvidas no projeto</w:t>
       </w:r>
-      <w:bookmarkEnd w:id="9"/>
+      <w:bookmarkEnd w:id="10"/>
     </w:p>
     <w:p/>
     <w:p/>
@@ -3002,12 +2978,12 @@
       <w:pPr>
         <w:pStyle w:val="Ttulo1"/>
       </w:pPr>
-      <w:bookmarkStart w:id="10" w:name="_Toc21384682"/>
+      <w:bookmarkStart w:id="11" w:name="_Toc21384682"/>
       <w:r>
         <w:lastRenderedPageBreak/>
         <w:t>Oportunidade de inovação</w:t>
       </w:r>
-      <w:bookmarkEnd w:id="10"/>
+      <w:bookmarkEnd w:id="11"/>
     </w:p>
     <w:p/>
     <w:p/>
@@ -3062,618 +3038,190 @@
         <w:rPr>
           <w:lang w:val="en-US"/>
         </w:rPr>
-        <w:t xml:space="preserve">BARBOSA, F. E; MOURA, G. D. </w:t>
-      </w:r>
-      <w:proofErr w:type="spellStart"/>
-      <w:r>
+        <w:t>BARBOSA, F. E; MOURA, G. D. Metodologias ativas de aprendizagem na educação profissional e tecnológica. Rio de Janeiro: Senac, 2013.</w:t>
+      </w:r>
+    </w:p>
+    <w:p>
+      <w:pPr>
+        <w:pStyle w:val="Referencia"/>
         <w:rPr>
           <w:lang w:val="en-US"/>
         </w:rPr>
-        <w:t>Metodologias</w:t>
-      </w:r>
-      <w:proofErr w:type="spellEnd"/>
-      <w:r>
+      </w:pPr>
+    </w:p>
+    <w:p>
+      <w:pPr>
+        <w:pStyle w:val="Referencia"/>
         <w:rPr>
           <w:lang w:val="en-US"/>
         </w:rPr>
+      </w:pPr>
+    </w:p>
+    <w:p>
+      <w:pPr>
+        <w:pStyle w:val="Referencia"/>
+        <w:rPr>
+          <w:lang w:val="en-US"/>
+        </w:rPr>
+      </w:pPr>
+      <w:r>
+        <w:rPr>
+          <w:lang w:val="en-US"/>
+        </w:rPr>
+        <w:t>CERVO, A. L.; BERVIAN, P. A.: SILVA, R. Metodologia científica. 6. ed. São Paulo: Pearson</w:t>
+      </w:r>
+      <w:r>
+        <w:rPr>
+          <w:lang w:val="en-US"/>
+        </w:rPr>
         <w:t xml:space="preserve"> </w:t>
       </w:r>
-      <w:proofErr w:type="spellStart"/>
       <w:r>
         <w:rPr>
           <w:lang w:val="en-US"/>
         </w:rPr>
-        <w:t>ativas</w:t>
-      </w:r>
-      <w:proofErr w:type="spellEnd"/>
-      <w:r>
+        <w:t>Prentice Hall, 2007.</w:t>
+      </w:r>
+    </w:p>
+    <w:p>
+      <w:pPr>
+        <w:pStyle w:val="Referencia"/>
         <w:rPr>
           <w:lang w:val="en-US"/>
         </w:rPr>
-        <w:t xml:space="preserve"> de </w:t>
-      </w:r>
-      <w:proofErr w:type="spellStart"/>
-      <w:r>
+      </w:pPr>
+    </w:p>
+    <w:p>
+      <w:pPr>
+        <w:pStyle w:val="Referencia"/>
         <w:rPr>
           <w:lang w:val="en-US"/>
         </w:rPr>
-        <w:t>aprendizagem</w:t>
-      </w:r>
-      <w:proofErr w:type="spellEnd"/>
-      <w:r>
+      </w:pPr>
+    </w:p>
+    <w:p>
+      <w:pPr>
+        <w:pStyle w:val="Referencia"/>
         <w:rPr>
           <w:lang w:val="en-US"/>
         </w:rPr>
+      </w:pPr>
+      <w:r>
+        <w:rPr>
+          <w:lang w:val="en-US"/>
+        </w:rPr>
+        <w:t>DEMARTINI, C; BENUSSI, L. Do Web 4.0 and Industry 4.0 Imply Education X.0? Itália: IEEE Computer Society, 2017.</w:t>
+      </w:r>
+    </w:p>
+    <w:p>
+      <w:pPr>
+        <w:pStyle w:val="Referencia"/>
+        <w:rPr>
+          <w:lang w:val="en-US"/>
+        </w:rPr>
+      </w:pPr>
+    </w:p>
+    <w:p>
+      <w:pPr>
+        <w:pStyle w:val="Referencia"/>
+        <w:rPr>
+          <w:lang w:val="en-US"/>
+        </w:rPr>
+      </w:pPr>
+    </w:p>
+    <w:p>
+      <w:pPr>
+        <w:pStyle w:val="Referencia"/>
+        <w:rPr>
+          <w:lang w:val="en-US"/>
+        </w:rPr>
+      </w:pPr>
+      <w:r>
+        <w:rPr>
+          <w:lang w:val="en-US"/>
+        </w:rPr>
+        <w:t>KÖCHE, J. C. Fundamentos de metodologia científica: teoria da ciência e iniciação à</w:t>
+      </w:r>
+      <w:r>
+        <w:rPr>
+          <w:lang w:val="en-US"/>
+        </w:rPr>
         <w:t xml:space="preserve"> </w:t>
       </w:r>
-      <w:proofErr w:type="spellStart"/>
       <w:r>
         <w:rPr>
           <w:lang w:val="en-US"/>
         </w:rPr>
-        <w:t>na</w:t>
-      </w:r>
-      <w:proofErr w:type="spellEnd"/>
-      <w:r>
+        <w:t>pesquisa. 29. ed. Petrópolis: Vozes, 2011.</w:t>
+      </w:r>
+    </w:p>
+    <w:p>
+      <w:pPr>
+        <w:pStyle w:val="Referencia"/>
+      </w:pPr>
+    </w:p>
+    <w:p>
+      <w:pPr>
+        <w:pStyle w:val="Referencia"/>
+      </w:pPr>
+    </w:p>
+    <w:p>
+      <w:pPr>
+        <w:pStyle w:val="Referencia"/>
         <w:rPr>
           <w:lang w:val="en-US"/>
         </w:rPr>
-        <w:t xml:space="preserve"> </w:t>
-      </w:r>
-      <w:proofErr w:type="spellStart"/>
+      </w:pPr>
+      <w:r>
+        <w:t>SEVERINO</w:t>
+      </w:r>
       <w:r>
         <w:rPr>
           <w:lang w:val="en-US"/>
         </w:rPr>
-        <w:t>educação</w:t>
-      </w:r>
-      <w:proofErr w:type="spellEnd"/>
-      <w:r>
+        <w:t>, A. J. Metodologia do trabalho científico. 23. ed. São Paulo: Cortez, 2007.</w:t>
+      </w:r>
+    </w:p>
+    <w:p>
+      <w:pPr>
+        <w:pStyle w:val="Referencia"/>
         <w:rPr>
           <w:lang w:val="en-US"/>
         </w:rPr>
-        <w:t xml:space="preserve"> </w:t>
-      </w:r>
-      <w:proofErr w:type="spellStart"/>
-      <w:r>
+      </w:pPr>
+    </w:p>
+    <w:p>
+      <w:pPr>
+        <w:pStyle w:val="Referencia"/>
         <w:rPr>
           <w:lang w:val="en-US"/>
         </w:rPr>
-        <w:t>profissional</w:t>
-      </w:r>
-      <w:proofErr w:type="spellEnd"/>
-      <w:r>
+      </w:pPr>
+    </w:p>
+    <w:p>
+      <w:pPr>
+        <w:pStyle w:val="Referencia"/>
         <w:rPr>
           <w:lang w:val="en-US"/>
         </w:rPr>
-        <w:t xml:space="preserve"> e </w:t>
-      </w:r>
-      <w:proofErr w:type="spellStart"/>
+      </w:pPr>
       <w:r>
         <w:rPr>
           <w:lang w:val="en-US"/>
         </w:rPr>
-        <w:t>tecnológica</w:t>
-      </w:r>
-      <w:proofErr w:type="spellEnd"/>
+        <w:t>VICARI, M. R. Tendências em inteligência a</w:t>
+      </w:r>
       <w:r>
         <w:rPr>
           <w:lang w:val="en-US"/>
         </w:rPr>
-        <w:t xml:space="preserve">. Rio de Janeiro: </w:t>
-      </w:r>
-      <w:proofErr w:type="spellStart"/>
+        <w:t>r</w:t>
+      </w:r>
       <w:r>
         <w:rPr>
           <w:lang w:val="en-US"/>
         </w:rPr>
-        <w:t>Senac</w:t>
-      </w:r>
-      <w:proofErr w:type="spellEnd"/>
-      <w:r>
-        <w:rPr>
-          <w:lang w:val="en-US"/>
-        </w:rPr>
-        <w:t>, 2013.</w:t>
-      </w:r>
-    </w:p>
-    <w:p>
-      <w:pPr>
-        <w:pStyle w:val="Referencia"/>
-        <w:rPr>
-          <w:lang w:val="en-US"/>
-        </w:rPr>
-      </w:pPr>
-    </w:p>
-    <w:p>
-      <w:pPr>
-        <w:pStyle w:val="Referencia"/>
-        <w:rPr>
-          <w:lang w:val="en-US"/>
-        </w:rPr>
-      </w:pPr>
-    </w:p>
-    <w:p>
-      <w:pPr>
-        <w:pStyle w:val="Referencia"/>
-        <w:rPr>
-          <w:lang w:val="en-US"/>
-        </w:rPr>
-      </w:pPr>
-      <w:r>
-        <w:rPr>
-          <w:lang w:val="en-US"/>
-        </w:rPr>
-        <w:t xml:space="preserve">CERVO, A. L.; BERVIAN, P. A.: SILVA, R. </w:t>
-      </w:r>
-      <w:proofErr w:type="spellStart"/>
-      <w:r>
-        <w:rPr>
-          <w:lang w:val="en-US"/>
-        </w:rPr>
-        <w:t>Metodologia</w:t>
-      </w:r>
-      <w:proofErr w:type="spellEnd"/>
-      <w:r>
-        <w:rPr>
-          <w:lang w:val="en-US"/>
-        </w:rPr>
-        <w:t xml:space="preserve"> </w:t>
-      </w:r>
-      <w:proofErr w:type="spellStart"/>
-      <w:r>
-        <w:rPr>
-          <w:lang w:val="en-US"/>
-        </w:rPr>
-        <w:t>científica</w:t>
-      </w:r>
-      <w:proofErr w:type="spellEnd"/>
-      <w:r>
-        <w:rPr>
-          <w:lang w:val="en-US"/>
-        </w:rPr>
-        <w:t>. 6. ed. São Paulo: Pearson</w:t>
-      </w:r>
-      <w:r>
-        <w:rPr>
-          <w:lang w:val="en-US"/>
-        </w:rPr>
-        <w:t xml:space="preserve"> </w:t>
-      </w:r>
-      <w:r>
-        <w:rPr>
-          <w:lang w:val="en-US"/>
-        </w:rPr>
-        <w:t>Prentice Hall, 2007.</w:t>
-      </w:r>
-    </w:p>
-    <w:p>
-      <w:pPr>
-        <w:pStyle w:val="Referencia"/>
-        <w:rPr>
-          <w:lang w:val="en-US"/>
-        </w:rPr>
-      </w:pPr>
-    </w:p>
-    <w:p>
-      <w:pPr>
-        <w:pStyle w:val="Referencia"/>
-        <w:rPr>
-          <w:lang w:val="en-US"/>
-        </w:rPr>
-      </w:pPr>
-    </w:p>
-    <w:p>
-      <w:pPr>
-        <w:pStyle w:val="Referencia"/>
-        <w:rPr>
-          <w:lang w:val="en-US"/>
-        </w:rPr>
-      </w:pPr>
-      <w:r>
-        <w:rPr>
-          <w:lang w:val="en-US"/>
-        </w:rPr>
-        <w:t xml:space="preserve">DEMARTINI, C; BENUSSI, L. Do Web 4.0 and Industry 4.0 Imply Education X.0? </w:t>
-      </w:r>
-      <w:proofErr w:type="spellStart"/>
-      <w:r>
-        <w:rPr>
-          <w:lang w:val="en-US"/>
-        </w:rPr>
-        <w:t>Itália</w:t>
-      </w:r>
-      <w:proofErr w:type="spellEnd"/>
-      <w:r>
-        <w:rPr>
-          <w:lang w:val="en-US"/>
-        </w:rPr>
-        <w:t>: IEEE Computer Society, 2017.</w:t>
-      </w:r>
-    </w:p>
-    <w:p>
-      <w:pPr>
-        <w:pStyle w:val="Referencia"/>
-        <w:rPr>
-          <w:lang w:val="en-US"/>
-        </w:rPr>
-      </w:pPr>
-    </w:p>
-    <w:p>
-      <w:pPr>
-        <w:pStyle w:val="Referencia"/>
-        <w:rPr>
-          <w:lang w:val="en-US"/>
-        </w:rPr>
-      </w:pPr>
-    </w:p>
-    <w:p>
-      <w:pPr>
-        <w:pStyle w:val="Referencia"/>
-        <w:rPr>
-          <w:lang w:val="en-US"/>
-        </w:rPr>
-      </w:pPr>
-      <w:r>
-        <w:rPr>
-          <w:lang w:val="en-US"/>
-        </w:rPr>
-        <w:t xml:space="preserve">KÖCHE, J. C. </w:t>
-      </w:r>
-      <w:proofErr w:type="spellStart"/>
-      <w:r>
-        <w:rPr>
-          <w:lang w:val="en-US"/>
-        </w:rPr>
-        <w:t>Fundamentos</w:t>
-      </w:r>
-      <w:proofErr w:type="spellEnd"/>
-      <w:r>
-        <w:rPr>
-          <w:lang w:val="en-US"/>
-        </w:rPr>
-        <w:t xml:space="preserve"> de </w:t>
-      </w:r>
-      <w:proofErr w:type="spellStart"/>
-      <w:r>
-        <w:rPr>
-          <w:lang w:val="en-US"/>
-        </w:rPr>
-        <w:t>metodologia</w:t>
-      </w:r>
-      <w:proofErr w:type="spellEnd"/>
-      <w:r>
-        <w:rPr>
-          <w:lang w:val="en-US"/>
-        </w:rPr>
-        <w:t xml:space="preserve"> </w:t>
-      </w:r>
-      <w:proofErr w:type="spellStart"/>
-      <w:r>
-        <w:rPr>
-          <w:lang w:val="en-US"/>
-        </w:rPr>
-        <w:t>científica</w:t>
-      </w:r>
-      <w:proofErr w:type="spellEnd"/>
-      <w:r>
-        <w:rPr>
-          <w:lang w:val="en-US"/>
-        </w:rPr>
-        <w:t xml:space="preserve">: </w:t>
-      </w:r>
-      <w:proofErr w:type="spellStart"/>
-      <w:r>
-        <w:rPr>
-          <w:lang w:val="en-US"/>
-        </w:rPr>
-        <w:t>teoria</w:t>
-      </w:r>
-      <w:proofErr w:type="spellEnd"/>
-      <w:r>
-        <w:rPr>
-          <w:lang w:val="en-US"/>
-        </w:rPr>
-        <w:t xml:space="preserve"> da </w:t>
-      </w:r>
-      <w:proofErr w:type="spellStart"/>
-      <w:r>
-        <w:rPr>
-          <w:lang w:val="en-US"/>
-        </w:rPr>
-        <w:t>ciência</w:t>
-      </w:r>
-      <w:proofErr w:type="spellEnd"/>
-      <w:r>
-        <w:rPr>
-          <w:lang w:val="en-US"/>
-        </w:rPr>
-        <w:t xml:space="preserve"> e </w:t>
-      </w:r>
-      <w:proofErr w:type="spellStart"/>
-      <w:r>
-        <w:rPr>
-          <w:lang w:val="en-US"/>
-        </w:rPr>
-        <w:t>iniciação</w:t>
-      </w:r>
-      <w:proofErr w:type="spellEnd"/>
-      <w:r>
-        <w:rPr>
-          <w:lang w:val="en-US"/>
-        </w:rPr>
-        <w:t xml:space="preserve"> à</w:t>
-      </w:r>
-      <w:r>
-        <w:rPr>
-          <w:lang w:val="en-US"/>
-        </w:rPr>
-        <w:t xml:space="preserve"> </w:t>
-      </w:r>
-      <w:proofErr w:type="spellStart"/>
-      <w:r>
-        <w:rPr>
-          <w:lang w:val="en-US"/>
-        </w:rPr>
-        <w:t>pesquisa</w:t>
-      </w:r>
-      <w:proofErr w:type="spellEnd"/>
-      <w:r>
-        <w:rPr>
-          <w:lang w:val="en-US"/>
-        </w:rPr>
-        <w:t xml:space="preserve">. 29. ed. </w:t>
-      </w:r>
-      <w:proofErr w:type="spellStart"/>
-      <w:r>
-        <w:rPr>
-          <w:lang w:val="en-US"/>
-        </w:rPr>
-        <w:t>Petrópolis</w:t>
-      </w:r>
-      <w:proofErr w:type="spellEnd"/>
-      <w:r>
-        <w:rPr>
-          <w:lang w:val="en-US"/>
-        </w:rPr>
-        <w:t xml:space="preserve">: </w:t>
-      </w:r>
-      <w:proofErr w:type="spellStart"/>
-      <w:r>
-        <w:rPr>
-          <w:lang w:val="en-US"/>
-        </w:rPr>
-        <w:t>Vozes</w:t>
-      </w:r>
-      <w:proofErr w:type="spellEnd"/>
-      <w:r>
-        <w:rPr>
-          <w:lang w:val="en-US"/>
-        </w:rPr>
-        <w:t>, 2011.</w:t>
-      </w:r>
-    </w:p>
-    <w:p>
-      <w:pPr>
-        <w:pStyle w:val="Referencia"/>
-      </w:pPr>
-    </w:p>
-    <w:p>
-      <w:pPr>
-        <w:pStyle w:val="Referencia"/>
-      </w:pPr>
-    </w:p>
-    <w:p>
-      <w:pPr>
-        <w:pStyle w:val="Referencia"/>
-        <w:rPr>
-          <w:lang w:val="en-US"/>
-        </w:rPr>
-      </w:pPr>
-      <w:r>
-        <w:t>SEVERINO</w:t>
-      </w:r>
-      <w:r>
-        <w:rPr>
-          <w:lang w:val="en-US"/>
-        </w:rPr>
-        <w:t xml:space="preserve">, A. J. </w:t>
-      </w:r>
-      <w:proofErr w:type="spellStart"/>
-      <w:r>
-        <w:rPr>
-          <w:lang w:val="en-US"/>
-        </w:rPr>
-        <w:t>Metodologia</w:t>
-      </w:r>
-      <w:proofErr w:type="spellEnd"/>
-      <w:r>
-        <w:rPr>
-          <w:lang w:val="en-US"/>
-        </w:rPr>
-        <w:t xml:space="preserve"> do </w:t>
-      </w:r>
-      <w:proofErr w:type="spellStart"/>
-      <w:r>
-        <w:rPr>
-          <w:lang w:val="en-US"/>
-        </w:rPr>
-        <w:t>trabalho</w:t>
-      </w:r>
-      <w:proofErr w:type="spellEnd"/>
-      <w:r>
-        <w:rPr>
-          <w:lang w:val="en-US"/>
-        </w:rPr>
-        <w:t xml:space="preserve"> </w:t>
-      </w:r>
-      <w:proofErr w:type="spellStart"/>
-      <w:r>
-        <w:rPr>
-          <w:lang w:val="en-US"/>
-        </w:rPr>
-        <w:t>científico</w:t>
-      </w:r>
-      <w:proofErr w:type="spellEnd"/>
-      <w:r>
-        <w:rPr>
-          <w:lang w:val="en-US"/>
-        </w:rPr>
-        <w:t>. 23. ed. São Paulo: Cortez, 2007.</w:t>
-      </w:r>
-    </w:p>
-    <w:p>
-      <w:pPr>
-        <w:pStyle w:val="Referencia"/>
-        <w:rPr>
-          <w:lang w:val="en-US"/>
-        </w:rPr>
-      </w:pPr>
-    </w:p>
-    <w:p>
-      <w:pPr>
-        <w:pStyle w:val="Referencia"/>
-        <w:rPr>
-          <w:lang w:val="en-US"/>
-        </w:rPr>
-      </w:pPr>
-    </w:p>
-    <w:p>
-      <w:pPr>
-        <w:pStyle w:val="Referencia"/>
-        <w:rPr>
-          <w:lang w:val="en-US"/>
-        </w:rPr>
-      </w:pPr>
-      <w:r>
-        <w:rPr>
-          <w:lang w:val="en-US"/>
-        </w:rPr>
-        <w:t xml:space="preserve">VICARI, M. R. </w:t>
-      </w:r>
-      <w:proofErr w:type="spellStart"/>
-      <w:r>
-        <w:rPr>
-          <w:lang w:val="en-US"/>
-        </w:rPr>
-        <w:t>Tendências</w:t>
-      </w:r>
-      <w:proofErr w:type="spellEnd"/>
-      <w:r>
-        <w:rPr>
-          <w:lang w:val="en-US"/>
-        </w:rPr>
-        <w:t xml:space="preserve"> </w:t>
-      </w:r>
-      <w:proofErr w:type="spellStart"/>
-      <w:r>
-        <w:rPr>
-          <w:lang w:val="en-US"/>
-        </w:rPr>
-        <w:t>em</w:t>
-      </w:r>
-      <w:proofErr w:type="spellEnd"/>
-      <w:r>
-        <w:rPr>
-          <w:lang w:val="en-US"/>
-        </w:rPr>
-        <w:t xml:space="preserve"> </w:t>
-      </w:r>
-      <w:proofErr w:type="spellStart"/>
-      <w:r>
-        <w:rPr>
-          <w:lang w:val="en-US"/>
-        </w:rPr>
-        <w:t>inteligência</w:t>
-      </w:r>
-      <w:proofErr w:type="spellEnd"/>
-      <w:r>
-        <w:rPr>
-          <w:lang w:val="en-US"/>
-        </w:rPr>
-        <w:t xml:space="preserve"> a</w:t>
-      </w:r>
-      <w:r>
-        <w:rPr>
-          <w:lang w:val="en-US"/>
-        </w:rPr>
-        <w:t>r</w:t>
-      </w:r>
-      <w:r>
-        <w:rPr>
-          <w:lang w:val="en-US"/>
-        </w:rPr>
-        <w:t xml:space="preserve">tificial </w:t>
-      </w:r>
-      <w:proofErr w:type="spellStart"/>
-      <w:r>
-        <w:rPr>
-          <w:lang w:val="en-US"/>
-        </w:rPr>
-        <w:t>na</w:t>
-      </w:r>
-      <w:proofErr w:type="spellEnd"/>
-      <w:r>
-        <w:rPr>
-          <w:lang w:val="en-US"/>
-        </w:rPr>
-        <w:t xml:space="preserve"> </w:t>
-      </w:r>
-      <w:proofErr w:type="spellStart"/>
-      <w:r>
-        <w:rPr>
-          <w:lang w:val="en-US"/>
-        </w:rPr>
-        <w:t>educação</w:t>
-      </w:r>
-      <w:proofErr w:type="spellEnd"/>
-      <w:r>
-        <w:rPr>
-          <w:lang w:val="en-US"/>
-        </w:rPr>
-        <w:t xml:space="preserve"> no </w:t>
-      </w:r>
-      <w:proofErr w:type="spellStart"/>
-      <w:r>
-        <w:rPr>
-          <w:lang w:val="en-US"/>
-        </w:rPr>
-        <w:t>período</w:t>
-      </w:r>
-      <w:proofErr w:type="spellEnd"/>
-      <w:r>
-        <w:rPr>
-          <w:lang w:val="en-US"/>
-        </w:rPr>
-        <w:t xml:space="preserve"> de 2017 a 2030. Brasília: </w:t>
-      </w:r>
-      <w:proofErr w:type="spellStart"/>
-      <w:r>
-        <w:rPr>
-          <w:lang w:val="en-US"/>
-        </w:rPr>
-        <w:t>Confederação</w:t>
-      </w:r>
-      <w:proofErr w:type="spellEnd"/>
-      <w:r>
-        <w:rPr>
-          <w:lang w:val="en-US"/>
-        </w:rPr>
-        <w:t xml:space="preserve"> Nacional da </w:t>
-      </w:r>
-      <w:proofErr w:type="spellStart"/>
-      <w:r>
-        <w:rPr>
-          <w:lang w:val="en-US"/>
-        </w:rPr>
-        <w:t>Indústria</w:t>
-      </w:r>
-      <w:proofErr w:type="spellEnd"/>
-      <w:r>
-        <w:rPr>
-          <w:lang w:val="en-US"/>
-        </w:rPr>
-        <w:t>, 2018.</w:t>
+        <w:t>tificial na educação no período de 2017 a 2030. Brasília: Confederação Nacional da Indústria, 2018.</w:t>
       </w:r>
     </w:p>
     <w:p>
@@ -3682,8 +3230,6 @@
         <w:ind w:firstLine="0"/>
         <w:jc w:val="left"/>
       </w:pPr>
-      <w:bookmarkStart w:id="11" w:name="_GoBack"/>
-      <w:bookmarkEnd w:id="11"/>
       <w:r>
         <w:br w:type="page"/>
       </w:r>
@@ -6694,7 +6240,7 @@
 </file>
 
 <file path=customXml/itemProps1.xml><?xml version="1.0" encoding="utf-8"?>
-<ds:datastoreItem xmlns:ds="http://schemas.openxmlformats.org/officeDocument/2006/customXml" ds:itemID="{AE5EA61B-324A-4307-99B5-2C692201D91E}">
+<ds:datastoreItem xmlns:ds="http://schemas.openxmlformats.org/officeDocument/2006/customXml" ds:itemID="{59D9B051-736A-42A7-BEC5-418B83D033FB}">
   <ds:schemaRefs>
     <ds:schemaRef ds:uri="http://schemas.openxmlformats.org/officeDocument/2006/bibliography"/>
   </ds:schemaRefs>

</xml_diff>

<commit_message>
Ajustando itens 2, 3, 4, 5 e 7
Ajustando o projeto de pesquisa conforme as sugestões do Savino e do Gabriel. Dando foco na tecnologia e saindo um pouco do campo social.
</commit_message>
<xml_diff>
--- a/entrega/projeto-pesquisa.docx
+++ b/entrega/projeto-pesquisa.docx
@@ -112,48 +112,91 @@
           <w:szCs w:val="32"/>
         </w:rPr>
       </w:pPr>
-      <w:r>
-        <w:rPr>
-          <w:sz w:val="28"/>
-          <w:szCs w:val="28"/>
-        </w:rPr>
-        <w:t>Masanori Iha</w:t>
-      </w:r>
-    </w:p>
-    <w:p>
-      <w:pPr>
-        <w:spacing w:line="240" w:lineRule="auto"/>
-        <w:ind w:firstLine="0"/>
-        <w:jc w:val="center"/>
-        <w:rPr>
-          <w:sz w:val="28"/>
-          <w:szCs w:val="28"/>
-        </w:rPr>
-      </w:pPr>
-      <w:r>
-        <w:rPr>
-          <w:sz w:val="28"/>
-          <w:szCs w:val="28"/>
-        </w:rPr>
-        <w:t>Rafael Coqui</w:t>
-      </w:r>
-    </w:p>
-    <w:p>
-      <w:pPr>
-        <w:spacing w:line="240" w:lineRule="auto"/>
-        <w:ind w:firstLine="0"/>
-        <w:jc w:val="center"/>
-        <w:rPr>
-          <w:sz w:val="28"/>
-          <w:szCs w:val="28"/>
-        </w:rPr>
-      </w:pPr>
-      <w:r>
-        <w:rPr>
-          <w:sz w:val="28"/>
-          <w:szCs w:val="28"/>
-        </w:rPr>
-        <w:t>Rodrigo Tassin Nappi</w:t>
+      <w:proofErr w:type="spellStart"/>
+      <w:r>
+        <w:rPr>
+          <w:sz w:val="28"/>
+          <w:szCs w:val="28"/>
+        </w:rPr>
+        <w:t>Masanori</w:t>
+      </w:r>
+      <w:proofErr w:type="spellEnd"/>
+      <w:r>
+        <w:rPr>
+          <w:sz w:val="28"/>
+          <w:szCs w:val="28"/>
+        </w:rPr>
+        <w:t xml:space="preserve"> </w:t>
+      </w:r>
+      <w:proofErr w:type="spellStart"/>
+      <w:r>
+        <w:rPr>
+          <w:sz w:val="28"/>
+          <w:szCs w:val="28"/>
+        </w:rPr>
+        <w:t>Iha</w:t>
+      </w:r>
+      <w:proofErr w:type="spellEnd"/>
+    </w:p>
+    <w:p>
+      <w:pPr>
+        <w:spacing w:line="240" w:lineRule="auto"/>
+        <w:ind w:firstLine="0"/>
+        <w:jc w:val="center"/>
+        <w:rPr>
+          <w:sz w:val="28"/>
+          <w:szCs w:val="28"/>
+        </w:rPr>
+      </w:pPr>
+      <w:r>
+        <w:rPr>
+          <w:sz w:val="28"/>
+          <w:szCs w:val="28"/>
+        </w:rPr>
+        <w:t xml:space="preserve">Rafael </w:t>
+      </w:r>
+      <w:proofErr w:type="spellStart"/>
+      <w:r>
+        <w:rPr>
+          <w:sz w:val="28"/>
+          <w:szCs w:val="28"/>
+        </w:rPr>
+        <w:t>Coqui</w:t>
+      </w:r>
+      <w:proofErr w:type="spellEnd"/>
+    </w:p>
+    <w:p>
+      <w:pPr>
+        <w:spacing w:line="240" w:lineRule="auto"/>
+        <w:ind w:firstLine="0"/>
+        <w:jc w:val="center"/>
+        <w:rPr>
+          <w:sz w:val="28"/>
+          <w:szCs w:val="28"/>
+        </w:rPr>
+      </w:pPr>
+      <w:r>
+        <w:rPr>
+          <w:sz w:val="28"/>
+          <w:szCs w:val="28"/>
+        </w:rPr>
+        <w:t xml:space="preserve">Rodrigo </w:t>
+      </w:r>
+      <w:proofErr w:type="spellStart"/>
+      <w:r>
+        <w:rPr>
+          <w:sz w:val="28"/>
+          <w:szCs w:val="28"/>
+        </w:rPr>
+        <w:t>Tassin</w:t>
+      </w:r>
+      <w:proofErr w:type="spellEnd"/>
+      <w:r>
+        <w:rPr>
+          <w:sz w:val="28"/>
+          <w:szCs w:val="28"/>
+        </w:rPr>
+        <w:t xml:space="preserve"> Nappi</w:t>
       </w:r>
     </w:p>
     <w:p>
@@ -523,7 +566,14 @@
           <w:sz w:val="28"/>
           <w:szCs w:val="28"/>
         </w:rPr>
-        <w:t>2017</w:t>
+        <w:t>201</w:t>
+      </w:r>
+      <w:r>
+        <w:rPr>
+          <w:sz w:val="28"/>
+          <w:szCs w:val="28"/>
+        </w:rPr>
+        <w:t>9</w:t>
       </w:r>
     </w:p>
     <w:p>
@@ -637,48 +687,91 @@
           <w:szCs w:val="32"/>
         </w:rPr>
       </w:pPr>
-      <w:r>
-        <w:rPr>
-          <w:sz w:val="28"/>
-          <w:szCs w:val="28"/>
-        </w:rPr>
-        <w:t>Masanori Iha</w:t>
-      </w:r>
-    </w:p>
-    <w:p>
-      <w:pPr>
-        <w:spacing w:line="240" w:lineRule="auto"/>
-        <w:ind w:firstLine="0"/>
-        <w:jc w:val="center"/>
-        <w:rPr>
-          <w:sz w:val="28"/>
-          <w:szCs w:val="28"/>
-        </w:rPr>
-      </w:pPr>
-      <w:r>
-        <w:rPr>
-          <w:sz w:val="28"/>
-          <w:szCs w:val="28"/>
-        </w:rPr>
-        <w:t>Rafael Coqui</w:t>
-      </w:r>
-    </w:p>
-    <w:p>
-      <w:pPr>
-        <w:spacing w:line="240" w:lineRule="auto"/>
-        <w:ind w:firstLine="0"/>
-        <w:jc w:val="center"/>
-        <w:rPr>
-          <w:sz w:val="28"/>
-          <w:szCs w:val="28"/>
-        </w:rPr>
-      </w:pPr>
-      <w:r>
-        <w:rPr>
-          <w:sz w:val="28"/>
-          <w:szCs w:val="28"/>
-        </w:rPr>
-        <w:t>Rodrigo Tassin Nappi</w:t>
+      <w:proofErr w:type="spellStart"/>
+      <w:r>
+        <w:rPr>
+          <w:sz w:val="28"/>
+          <w:szCs w:val="28"/>
+        </w:rPr>
+        <w:t>Masanori</w:t>
+      </w:r>
+      <w:proofErr w:type="spellEnd"/>
+      <w:r>
+        <w:rPr>
+          <w:sz w:val="28"/>
+          <w:szCs w:val="28"/>
+        </w:rPr>
+        <w:t xml:space="preserve"> </w:t>
+      </w:r>
+      <w:proofErr w:type="spellStart"/>
+      <w:r>
+        <w:rPr>
+          <w:sz w:val="28"/>
+          <w:szCs w:val="28"/>
+        </w:rPr>
+        <w:t>Iha</w:t>
+      </w:r>
+      <w:proofErr w:type="spellEnd"/>
+    </w:p>
+    <w:p>
+      <w:pPr>
+        <w:spacing w:line="240" w:lineRule="auto"/>
+        <w:ind w:firstLine="0"/>
+        <w:jc w:val="center"/>
+        <w:rPr>
+          <w:sz w:val="28"/>
+          <w:szCs w:val="28"/>
+        </w:rPr>
+      </w:pPr>
+      <w:r>
+        <w:rPr>
+          <w:sz w:val="28"/>
+          <w:szCs w:val="28"/>
+        </w:rPr>
+        <w:t xml:space="preserve">Rafael </w:t>
+      </w:r>
+      <w:proofErr w:type="spellStart"/>
+      <w:r>
+        <w:rPr>
+          <w:sz w:val="28"/>
+          <w:szCs w:val="28"/>
+        </w:rPr>
+        <w:t>Coqui</w:t>
+      </w:r>
+      <w:proofErr w:type="spellEnd"/>
+    </w:p>
+    <w:p>
+      <w:pPr>
+        <w:spacing w:line="240" w:lineRule="auto"/>
+        <w:ind w:firstLine="0"/>
+        <w:jc w:val="center"/>
+        <w:rPr>
+          <w:sz w:val="28"/>
+          <w:szCs w:val="28"/>
+        </w:rPr>
+      </w:pPr>
+      <w:r>
+        <w:rPr>
+          <w:sz w:val="28"/>
+          <w:szCs w:val="28"/>
+        </w:rPr>
+        <w:t xml:space="preserve">Rodrigo </w:t>
+      </w:r>
+      <w:proofErr w:type="spellStart"/>
+      <w:r>
+        <w:rPr>
+          <w:sz w:val="28"/>
+          <w:szCs w:val="28"/>
+        </w:rPr>
+        <w:t>Tassin</w:t>
+      </w:r>
+      <w:proofErr w:type="spellEnd"/>
+      <w:r>
+        <w:rPr>
+          <w:sz w:val="28"/>
+          <w:szCs w:val="28"/>
+        </w:rPr>
+        <w:t xml:space="preserve"> Nappi</w:t>
       </w:r>
     </w:p>
     <w:p>
@@ -970,13 +1063,29 @@
           <w:sz w:val="20"/>
           <w:szCs w:val="20"/>
         </w:rPr>
-        <w:t>Eduardo Savino Gomes</w:t>
-      </w:r>
+        <w:t xml:space="preserve">Eduardo </w:t>
+      </w:r>
+      <w:proofErr w:type="spellStart"/>
       <w:r>
         <w:rPr>
           <w:sz w:val="20"/>
           <w:szCs w:val="20"/>
         </w:rPr>
+        <w:t>Savino</w:t>
+      </w:r>
+      <w:proofErr w:type="spellEnd"/>
+      <w:r>
+        <w:rPr>
+          <w:sz w:val="20"/>
+          <w:szCs w:val="20"/>
+        </w:rPr>
+        <w:t xml:space="preserve"> Gomes</w:t>
+      </w:r>
+      <w:r>
+        <w:rPr>
+          <w:sz w:val="20"/>
+          <w:szCs w:val="20"/>
+        </w:rPr>
         <w:t>.</w:t>
       </w:r>
     </w:p>
@@ -1122,7 +1231,14 @@
           <w:sz w:val="28"/>
           <w:szCs w:val="28"/>
         </w:rPr>
-        <w:t>2017</w:t>
+        <w:t>201</w:t>
+      </w:r>
+      <w:r>
+        <w:rPr>
+          <w:sz w:val="28"/>
+          <w:szCs w:val="28"/>
+        </w:rPr>
+        <w:t>9</w:t>
       </w:r>
     </w:p>
     <w:p>
@@ -2204,6 +2320,66 @@
       </w:r>
     </w:p>
     <w:p>
+      <w:proofErr w:type="spellStart"/>
+      <w:r>
+        <w:t>Adaptive</w:t>
+      </w:r>
+      <w:proofErr w:type="spellEnd"/>
+      <w:r>
+        <w:t xml:space="preserve"> framework, </w:t>
+      </w:r>
+      <w:proofErr w:type="spellStart"/>
+      <w:r>
+        <w:t>educational</w:t>
+      </w:r>
+      <w:proofErr w:type="spellEnd"/>
+      <w:r>
+        <w:t xml:space="preserve"> </w:t>
+      </w:r>
+      <w:proofErr w:type="spellStart"/>
+      <w:r>
+        <w:t>recommender</w:t>
+      </w:r>
+      <w:proofErr w:type="spellEnd"/>
+      <w:r>
+        <w:t xml:space="preserve"> system, zone </w:t>
+      </w:r>
+      <w:proofErr w:type="spellStart"/>
+      <w:r>
+        <w:t>of</w:t>
+      </w:r>
+      <w:proofErr w:type="spellEnd"/>
+    </w:p>
+    <w:p>
+      <w:r>
+        <w:t xml:space="preserve">proximal </w:t>
+      </w:r>
+      <w:proofErr w:type="spellStart"/>
+      <w:r>
+        <w:t>development</w:t>
+      </w:r>
+      <w:proofErr w:type="spellEnd"/>
+      <w:r>
+        <w:t xml:space="preserve">, </w:t>
+      </w:r>
+      <w:proofErr w:type="spellStart"/>
+      <w:r>
+        <w:t>generic</w:t>
+      </w:r>
+      <w:proofErr w:type="spellEnd"/>
+      <w:r>
+        <w:t xml:space="preserve"> </w:t>
+      </w:r>
+      <w:proofErr w:type="spellStart"/>
+      <w:r>
+        <w:t>adaptation</w:t>
+      </w:r>
+      <w:proofErr w:type="spellEnd"/>
+      <w:r>
+        <w:t xml:space="preserve"> framework</w:t>
+      </w:r>
+    </w:p>
+    <w:p>
       <w:pPr>
         <w:spacing w:after="160" w:line="259" w:lineRule="auto"/>
         <w:ind w:firstLine="0"/>
@@ -2270,7 +2446,13 @@
         <w:t xml:space="preserve">, </w:t>
       </w:r>
       <w:r>
-        <w:t xml:space="preserve">podemos observar que </w:t>
+        <w:t>observar</w:t>
+      </w:r>
+      <w:r>
+        <w:t>-se</w:t>
+      </w:r>
+      <w:r>
+        <w:t xml:space="preserve"> que </w:t>
       </w:r>
       <w:r>
         <w:t xml:space="preserve">a proposta </w:t>
@@ -2321,7 +2503,19 @@
     <w:p/>
     <w:p>
       <w:r>
-        <w:t>Pensando em um modelo transformador de Educação que satisfaça as necessidades provenientes da chamada Indústria 4.0 e mercadológicas do capitalismo</w:t>
+        <w:t>Pensando em um modelo transformador de Educação</w:t>
+      </w:r>
+      <w:r>
+        <w:t xml:space="preserve">, </w:t>
+      </w:r>
+      <w:r>
+        <w:t xml:space="preserve">que satisfaça as necessidades </w:t>
+      </w:r>
+      <w:r>
+        <w:t xml:space="preserve">de capacitação e especialização da mão-de-obra </w:t>
+      </w:r>
+      <w:r>
+        <w:t>provenientes da chamada Indústria 4.0</w:t>
       </w:r>
       <w:r>
         <w:t>,</w:t>
@@ -2330,26 +2524,129 @@
         <w:t xml:space="preserve"> </w:t>
       </w:r>
       <w:r>
-        <w:t>como podemos auxiliar o professor no processo de análise</w:t>
-      </w:r>
-      <w:r>
-        <w:t xml:space="preserve"> de dados</w:t>
-      </w:r>
-      <w:r>
-        <w:t xml:space="preserve"> e humanização do ensino</w:t>
-      </w:r>
-      <w:r>
-        <w:t>?</w:t>
+        <w:t>considerando o cenário nacional onde</w:t>
+      </w:r>
+      <w:r>
+        <w:t>,</w:t>
+      </w:r>
+      <w:r>
+        <w:t xml:space="preserve"> </w:t>
+      </w:r>
+      <w:r>
+        <w:t>de acordo com dados da Pesquisa Nacional por Amostra de Domicílios Contínua (Pnad) de 2018</w:t>
+      </w:r>
+      <w:r>
+        <w:t>,</w:t>
+      </w:r>
+      <w:r>
+        <w:t xml:space="preserve"> m</w:t>
+      </w:r>
+      <w:r>
+        <w:t>ais da metade dos brasileiros de 25 anos ou mais não concluiu a educação básica</w:t>
+      </w:r>
+      <w:r>
+        <w:t xml:space="preserve"> e</w:t>
+      </w:r>
+      <w:r>
+        <w:t xml:space="preserve"> 34,3%</w:t>
+      </w:r>
+      <w:r>
+        <w:t xml:space="preserve"> d</w:t>
+      </w:r>
+      <w:r>
+        <w:t xml:space="preserve">a população sem instrução ou com </w:t>
+      </w:r>
+      <w:r>
+        <w:t xml:space="preserve">ensino </w:t>
+      </w:r>
+      <w:r>
+        <w:t>fundamental incompleto disseram que não têm interesse em voltar a estudar</w:t>
+      </w:r>
+      <w:r>
+        <w:t>,</w:t>
+      </w:r>
+      <w:r>
+        <w:t xml:space="preserve"> e </w:t>
+      </w:r>
+      <w:r>
+        <w:t>o fato</w:t>
+      </w:r>
+      <w:r>
+        <w:t xml:space="preserve"> do Brasil estar entre os países com mais alunos por turma, como divulgado pelo Instituto Nacional de Estudos e Pesquisas Educacionais Anísio Teixeira (Inep)</w:t>
+      </w:r>
+      <w:r>
+        <w:t>.</w:t>
+      </w:r>
+      <w:r>
+        <w:t xml:space="preserve"> </w:t>
+      </w:r>
+      <w:r>
+        <w:t xml:space="preserve">Este projeto </w:t>
+      </w:r>
+      <w:r>
+        <w:t xml:space="preserve">busca </w:t>
+      </w:r>
+      <w:r>
+        <w:t>sugerir uma ferramenta que mostre</w:t>
+      </w:r>
+      <w:r>
+        <w:t xml:space="preserve"> como</w:t>
+      </w:r>
+      <w:r>
+        <w:t xml:space="preserve"> a tecnologia, a análise de dados e a inteligência artificial </w:t>
+      </w:r>
+      <w:r>
+        <w:t>podem ser utilizadas no auxílio a</w:t>
+      </w:r>
+      <w:r>
+        <w:t>o professor</w:t>
+      </w:r>
+      <w:r>
+        <w:t xml:space="preserve">, permitindo que ele possa identificar </w:t>
+      </w:r>
+      <w:r>
+        <w:t>as deficiências e o potencial dos alunos de forma individualizada</w:t>
+      </w:r>
+      <w:r>
+        <w:t xml:space="preserve"> </w:t>
+      </w:r>
+      <w:r>
+        <w:t xml:space="preserve">e </w:t>
+      </w:r>
+      <w:r>
+        <w:t xml:space="preserve">de uma maneira simples e </w:t>
+      </w:r>
+      <w:r>
+        <w:t>assertiva</w:t>
+      </w:r>
+      <w:r>
+        <w:t>, da</w:t>
+      </w:r>
+      <w:r>
+        <w:t xml:space="preserve">ndo-lhe a possibilidade de </w:t>
+      </w:r>
+      <w:r>
+        <w:t>fornecer conteúdo personalizado</w:t>
+      </w:r>
+      <w:r>
+        <w:t xml:space="preserve"> a estes alunos</w:t>
+      </w:r>
+      <w:r>
+        <w:t xml:space="preserve"> </w:t>
+      </w:r>
+      <w:r>
+        <w:t>no momento certo</w:t>
+      </w:r>
+      <w:r>
+        <w:t xml:space="preserve"> </w:t>
+      </w:r>
+      <w:r>
+        <w:t>e da maneira correta.</w:t>
       </w:r>
       <w:r>
         <w:rPr>
           <w:rStyle w:val="Hyperlink"/>
-        </w:rPr>
-        <w:t xml:space="preserve"> </w:t>
-      </w:r>
-      <w:r>
-        <w:rPr>
-          <w:rStyle w:val="Hyperlink"/>
+          <w:u w:val="none"/>
         </w:rPr>
         <w:br w:type="page"/>
       </w:r>
@@ -2384,7 +2681,15 @@
         <w:t xml:space="preserve">como base </w:t>
       </w:r>
       <w:r>
-        <w:t>o perfil do egresso descrito no Projeto Pedagógico do Curso de Engenharia de Computação da Faculdade de Tecnologia Termomecanica, a preocupação em formar um profissional comprometido em colaborar por uma sociedade melhor e o engajamento esperado por parte destes formandos em causas humanitárias, podemos observar que o projeto de pesquisa apresentado neste documento é de grande relevância</w:t>
+        <w:t xml:space="preserve">o perfil do egresso descrito no Projeto Pedagógico do Curso de Engenharia de Computação da Faculdade de Tecnologia </w:t>
+      </w:r>
+      <w:proofErr w:type="spellStart"/>
+      <w:r>
+        <w:t>Termomecanica</w:t>
+      </w:r>
+      <w:proofErr w:type="spellEnd"/>
+      <w:r>
+        <w:t>, a preocupação em formar um profissional comprometido em colaborar por uma sociedade melhor e o engajamento esperado por parte destes formandos em causas humanitárias, podemos observar que o projeto de pesquisa apresentado neste documento é de grande relevância</w:t>
       </w:r>
       <w:r>
         <w:t>.</w:t>
@@ -2564,154 +2869,161 @@
         <w:t>estas mudanças</w:t>
       </w:r>
       <w:r>
+        <w:t xml:space="preserve"> e a urgência pelo desenvolvimento de novas competências por parte das pessoas, a importância da transmissão </w:t>
+      </w:r>
+      <w:r>
+        <w:t>do conhecimento de forma assertiva, objetiva a individual</w:t>
+      </w:r>
+      <w:r>
+        <w:t xml:space="preserve"> se torna cada vez maior</w:t>
+      </w:r>
+      <w:r>
+        <w:t>.</w:t>
+      </w:r>
+      <w:r>
+        <w:t xml:space="preserve"> Assim, </w:t>
+      </w:r>
+      <w:r>
+        <w:t>o aprimoramento dos métodos de ensino</w:t>
+      </w:r>
+      <w:r>
+        <w:t xml:space="preserve"> e a ressignificação do professor </w:t>
+      </w:r>
+      <w:r>
+        <w:t>dentro deste</w:t>
+      </w:r>
+      <w:r>
+        <w:t xml:space="preserve"> contexto</w:t>
+      </w:r>
+      <w:r>
+        <w:t xml:space="preserve"> </w:t>
+      </w:r>
+      <w:r>
+        <w:t>se fazem necessários.</w:t>
+      </w:r>
+    </w:p>
+    <w:p>
+      <w:r>
+        <w:t xml:space="preserve">Dado o número de alunos por sala </w:t>
+      </w:r>
+      <w:r>
+        <w:t>d</w:t>
+      </w:r>
+      <w:r>
+        <w:t>e</w:t>
+      </w:r>
+      <w:r>
+        <w:t xml:space="preserve"> aula</w:t>
+      </w:r>
+      <w:r>
+        <w:t>, podendo dificultar</w:t>
+      </w:r>
+      <w:r>
+        <w:t xml:space="preserve"> a</w:t>
+      </w:r>
+      <w:r>
+        <w:t>os professores traçar o perfil dos alunos</w:t>
+      </w:r>
+      <w:r>
         <w:t xml:space="preserve"> e </w:t>
       </w:r>
       <w:r>
-        <w:t xml:space="preserve">a urgência </w:t>
-      </w:r>
-      <w:r>
-        <w:t>pelo</w:t>
-      </w:r>
-      <w:r>
-        <w:t xml:space="preserve"> desenvolvimento de novas competências</w:t>
-      </w:r>
-      <w:r>
-        <w:t xml:space="preserve"> por parte das pessoas, identificamos a importância da transmissão </w:t>
-      </w:r>
-      <w:r>
-        <w:t>do conhecimento de forma assertiva, objetiva a individual</w:t>
-      </w:r>
-      <w:r>
-        <w:t>.</w:t>
-      </w:r>
-      <w:r>
-        <w:t xml:space="preserve"> Assim, </w:t>
-      </w:r>
-      <w:r>
-        <w:t>o aprimoramento dos métodos de ensino</w:t>
-      </w:r>
-      <w:r>
-        <w:t xml:space="preserve"> e a ressignificação do professor </w:t>
-      </w:r>
-      <w:r>
-        <w:t>dentro deste</w:t>
-      </w:r>
-      <w:r>
-        <w:t xml:space="preserve"> contexto</w:t>
+        <w:t xml:space="preserve">identificar suas </w:t>
+      </w:r>
+      <w:r>
+        <w:t>deficiências</w:t>
+      </w:r>
+      <w:r>
+        <w:t xml:space="preserve"> e </w:t>
+      </w:r>
+      <w:r>
+        <w:t>potencialidades</w:t>
+      </w:r>
+      <w:r>
+        <w:t>, além d</w:t>
+      </w:r>
+      <w:r>
+        <w:t>a falta de ferramentas que facilit</w:t>
+      </w:r>
+      <w:r>
+        <w:t>a</w:t>
+      </w:r>
+      <w:r>
+        <w:t>m essa identificação e possibilit</w:t>
+      </w:r>
+      <w:r>
+        <w:t>a</w:t>
+      </w:r>
+      <w:r>
+        <w:t xml:space="preserve">m a sugestão de conteúdos e materiais relevantes, com o objetivo de auxiliar no desenvolvimento destes alunos focando em suas necessidades específicas, </w:t>
+      </w:r>
+      <w:r>
+        <w:t>sugerimos</w:t>
       </w:r>
       <w:r>
         <w:t xml:space="preserve"> </w:t>
       </w:r>
       <w:r>
-        <w:t>se fazem necessários.</w:t>
-      </w:r>
-    </w:p>
-    <w:p>
-      <w:r>
-        <w:t>Dada a dificuldade do professor em traçar o perfil do</w:t>
-      </w:r>
-      <w:r>
-        <w:t>s</w:t>
-      </w:r>
-      <w:r>
-        <w:t xml:space="preserve"> aluno</w:t>
-      </w:r>
-      <w:r>
-        <w:t>s, identificar suas dificuldades e habilidades</w:t>
-      </w:r>
-      <w:r>
-        <w:t xml:space="preserve"> e</w:t>
+        <w:t xml:space="preserve">a </w:t>
+      </w:r>
+      <w:r>
+        <w:t>utiliza</w:t>
+      </w:r>
+      <w:r>
+        <w:t>ção de</w:t>
+      </w:r>
+      <w:r>
+        <w:t xml:space="preserve"> sistemas de informação e algoritmos de inteligência artificial</w:t>
       </w:r>
       <w:r>
         <w:t xml:space="preserve"> </w:t>
       </w:r>
       <w:r>
-        <w:t xml:space="preserve">a falta de ferramentas que facilitem essa identificação e possibilitem a sugestão de conteúdos e materiais relevantes, com o objetivo de auxiliar no desenvolvimento </w:t>
-      </w:r>
-      <w:r>
-        <w:t>destes</w:t>
-      </w:r>
-      <w:r>
-        <w:t xml:space="preserve"> alunos focando em suas </w:t>
-      </w:r>
-      <w:r>
-        <w:t>necessidades</w:t>
-      </w:r>
-      <w:r>
-        <w:t xml:space="preserve"> específicas</w:t>
+        <w:t>para</w:t>
+      </w:r>
+      <w:r>
+        <w:t>:</w:t>
+      </w:r>
+      <w:r>
+        <w:t xml:space="preserve"> enriquecer </w:t>
+      </w:r>
+      <w:r>
+        <w:t>a experiência</w:t>
+      </w:r>
+      <w:r>
+        <w:t xml:space="preserve"> </w:t>
+      </w:r>
+      <w:r>
+        <w:t xml:space="preserve">do aluno </w:t>
+      </w:r>
+      <w:r>
+        <w:t>em um ambiente virtual de aprendizagem</w:t>
       </w:r>
       <w:r>
         <w:t xml:space="preserve">, </w:t>
       </w:r>
       <w:r>
-        <w:t>sugerimos</w:t>
-      </w:r>
-      <w:bookmarkStart w:id="5" w:name="_GoBack"/>
-      <w:bookmarkEnd w:id="5"/>
-      <w:r>
         <w:t xml:space="preserve"> </w:t>
       </w:r>
       <w:r>
-        <w:t xml:space="preserve">a </w:t>
-      </w:r>
-      <w:r>
-        <w:t>utiliza</w:t>
-      </w:r>
-      <w:r>
-        <w:t>ção de</w:t>
-      </w:r>
-      <w:r>
-        <w:t xml:space="preserve"> sistemas de informação e algoritmos de inteligência artificial</w:t>
+        <w:t>auxiliar o professor na seleção de conteúdos relevantes aos alunos</w:t>
+      </w:r>
+      <w:r>
+        <w:t>,</w:t>
       </w:r>
       <w:r>
         <w:t xml:space="preserve"> </w:t>
       </w:r>
       <w:r>
-        <w:t>para</w:t>
-      </w:r>
-      <w:r>
-        <w:t>:</w:t>
-      </w:r>
-      <w:r>
-        <w:t xml:space="preserve"> enriquecer </w:t>
-      </w:r>
-      <w:r>
-        <w:t>a experiência</w:t>
+        <w:t xml:space="preserve">fortalecer </w:t>
+      </w:r>
+      <w:r>
+        <w:t>a relação</w:t>
       </w:r>
       <w:r>
         <w:t xml:space="preserve"> </w:t>
       </w:r>
       <w:r>
-        <w:t xml:space="preserve">do aluno </w:t>
-      </w:r>
-      <w:r>
-        <w:t>em um ambiente virtual de aprendizagem</w:t>
-      </w:r>
-      <w:r>
-        <w:t xml:space="preserve">, </w:t>
-      </w:r>
-      <w:r>
-        <w:t xml:space="preserve"> </w:t>
-      </w:r>
-      <w:r>
-        <w:t>auxiliar o professor na seleção de conteúdos relevantes aos alunos</w:t>
-      </w:r>
-      <w:r>
-        <w:t>,</w:t>
-      </w:r>
-      <w:r>
-        <w:t xml:space="preserve"> </w:t>
-      </w:r>
-      <w:r>
-        <w:t xml:space="preserve">fortalecer </w:t>
-      </w:r>
-      <w:r>
-        <w:t>a relação</w:t>
-      </w:r>
-      <w:r>
-        <w:t xml:space="preserve"> </w:t>
-      </w:r>
-      <w:r>
         <w:t>professor</w:t>
       </w:r>
       <w:r>
@@ -2749,12 +3061,12 @@
       <w:pPr>
         <w:pStyle w:val="Ttulo1"/>
       </w:pPr>
-      <w:bookmarkStart w:id="6" w:name="_Toc21384677"/>
+      <w:bookmarkStart w:id="5" w:name="_Toc21384677"/>
       <w:r>
         <w:lastRenderedPageBreak/>
         <w:t>relevância</w:t>
       </w:r>
-      <w:bookmarkEnd w:id="6"/>
+      <w:bookmarkEnd w:id="5"/>
     </w:p>
     <w:p>
       <w:pPr>
@@ -2765,31 +3077,36 @@
       </w:pPr>
     </w:p>
     <w:p>
+      <w:r>
+        <w:t xml:space="preserve">O mundo está sobre constante mudança, e cada vez o intervalo de tempo </w:t>
+      </w:r>
+      <w:r>
+        <w:t>entre estas</w:t>
+      </w:r>
+      <w:r>
+        <w:t xml:space="preserve"> mudança</w:t>
+      </w:r>
+      <w:r>
+        <w:t>s</w:t>
+      </w:r>
+      <w:r>
+        <w:t xml:space="preserve"> diminu</w:t>
+      </w:r>
+      <w:r>
+        <w:t>i</w:t>
+      </w:r>
+      <w:r>
+        <w:t>, as evoluções que levavam décadas diminuíram para anos, e em pouco tempo vão levar meses, considerando este fato, áreas como a educação sofrem impacto direto, visto que é a base para o estudo de tecnologias e afins. A base acadêmica clama pela entrada da tecnologia de forma que todo o aprendizado seja completo, reduzindo ao máximo a evolução sem conhecimentos necessários que não são observados pelo professor, considerando as condições de demanda e tempo.</w:t>
+      </w:r>
+    </w:p>
+    <w:p>
       <w:pPr>
         <w:rPr>
           <w:noProof/>
         </w:rPr>
       </w:pPr>
       <w:r>
-        <w:t xml:space="preserve">O mundo está sobre constante mudança, e cada vez o intervalo de tempo </w:t>
-      </w:r>
-      <w:r>
-        <w:t>entre estas</w:t>
-      </w:r>
-      <w:r>
-        <w:t xml:space="preserve"> mudança</w:t>
-      </w:r>
-      <w:r>
-        <w:t>s</w:t>
-      </w:r>
-      <w:r>
-        <w:t xml:space="preserve"> diminu</w:t>
-      </w:r>
-      <w:r>
-        <w:t>i</w:t>
-      </w:r>
-      <w:r>
-        <w:t>, as evoluções que levavam décadas diminuíram para anos, e em pouco tempo vão levar meses, considerando este fato, áreas como a educação sofrem impacto direto, visto que é a base para o estudo de tecnologias e afins. A base acadêmica clama pela entrada da tecnologia de forma que todo o aprendizado seja completo, reduzindo ao máximo a evolução sem conhecimentos necessários que não são observados pelo professor, considerando as condições de demanda e tempo.</w:t>
+        <w:t>Meia vida dos cursos... tempo que demora para o conhecimento estar obsoleto</w:t>
       </w:r>
       <w:r>
         <w:rPr>
@@ -2802,27 +3119,27 @@
       <w:pPr>
         <w:pStyle w:val="Ttulo1"/>
       </w:pPr>
-      <w:bookmarkStart w:id="7" w:name="_Toc21384678"/>
+      <w:bookmarkStart w:id="6" w:name="_Toc21384678"/>
       <w:r>
         <w:lastRenderedPageBreak/>
         <w:t>objetivos</w:t>
       </w:r>
+      <w:bookmarkEnd w:id="6"/>
+    </w:p>
+    <w:p>
+      <w:pPr>
+        <w:ind w:firstLine="0"/>
+      </w:pPr>
+    </w:p>
+    <w:p>
+      <w:pPr>
+        <w:pStyle w:val="Ttulo2"/>
+      </w:pPr>
+      <w:bookmarkStart w:id="7" w:name="_Toc21384679"/>
+      <w:r>
+        <w:t>Geral</w:t>
+      </w:r>
       <w:bookmarkEnd w:id="7"/>
-    </w:p>
-    <w:p>
-      <w:pPr>
-        <w:ind w:firstLine="0"/>
-      </w:pPr>
-    </w:p>
-    <w:p>
-      <w:pPr>
-        <w:pStyle w:val="Ttulo2"/>
-      </w:pPr>
-      <w:bookmarkStart w:id="8" w:name="_Toc21384679"/>
-      <w:r>
-        <w:t>Geral</w:t>
-      </w:r>
-      <w:bookmarkEnd w:id="8"/>
     </w:p>
     <w:p/>
     <w:p>
@@ -2834,40 +3151,45 @@
         </w:numPr>
       </w:pPr>
       <w:r>
-        <w:t>Promover a aproximação entre o professor e aluno</w:t>
-      </w:r>
-      <w:r>
-        <w:t xml:space="preserve"> por meio da análise de dados e</w:t>
-      </w:r>
-      <w:r>
-        <w:t xml:space="preserve"> humaniza</w:t>
-      </w:r>
-      <w:r>
-        <w:t>ção</w:t>
-      </w:r>
+        <w:t xml:space="preserve">Construir uma ferramenta que, por meio da tecnologia e utilização de inteligência artificial, análise de dados e sistemas de informação, </w:t>
+      </w:r>
+      <w:r>
+        <w:t>auxilie</w:t>
+      </w:r>
+      <w:r>
+        <w:t xml:space="preserve"> o professor a identificar as deficiências e potencialidades dos alunos de forma individualizada</w:t>
+      </w:r>
+      <w:r>
+        <w:t>, simples e a</w:t>
+      </w:r>
+      <w:r>
+        <w:t>ss</w:t>
+      </w:r>
+      <w:r>
+        <w:t>ertiva</w:t>
+      </w:r>
+      <w:r>
+        <w:t>. Permitindo a ele sugerir conteúdos relevantes a estes alunos, no momento correto e da maneira certa.</w:t>
+      </w:r>
+    </w:p>
+    <w:p>
+      <w:pPr>
+        <w:pStyle w:val="PargrafodaLista"/>
+        <w:ind w:left="1429" w:firstLine="0"/>
+      </w:pPr>
       <w:r>
         <w:t xml:space="preserve"> </w:t>
       </w:r>
-      <w:r>
-        <w:t>d</w:t>
-      </w:r>
-      <w:r>
-        <w:t>o ensino</w:t>
-      </w:r>
-      <w:r>
-        <w:t>.</w:t>
-      </w:r>
-    </w:p>
-    <w:p/>
+    </w:p>
     <w:p>
       <w:pPr>
         <w:pStyle w:val="Ttulo2"/>
       </w:pPr>
-      <w:bookmarkStart w:id="9" w:name="_Toc21384680"/>
+      <w:bookmarkStart w:id="8" w:name="_Toc21384680"/>
       <w:r>
         <w:t>Específicos</w:t>
       </w:r>
-      <w:bookmarkEnd w:id="9"/>
+      <w:bookmarkEnd w:id="8"/>
     </w:p>
     <w:p/>
     <w:p>
@@ -2879,7 +3201,13 @@
         </w:numPr>
       </w:pPr>
       <w:r>
-        <w:t>Identificar as dificuldades e habilidades dos alunos</w:t>
+        <w:t xml:space="preserve">Prover uma ferramenta na qual o professor possa </w:t>
+      </w:r>
+      <w:r>
+        <w:t>cadastrar, relacionar a assuntos específicos e disponibilizar</w:t>
+      </w:r>
+      <w:r>
+        <w:t>, através da internet, questionários de múltipla escolha aos alunos</w:t>
       </w:r>
       <w:r>
         <w:t>;</w:t>
@@ -2894,10 +3222,7 @@
         </w:numPr>
       </w:pPr>
       <w:r>
-        <w:t>Analisar os dados coletados e sugerir ao professor materiais de apoio relevantes ao aluno com base em suas dificuldades e habilidades</w:t>
-      </w:r>
-      <w:r>
-        <w:t>;</w:t>
+        <w:t>Permitir que o professor possa cadastrar e relacionar o conteúdo que achar relevante aos questionários inseridos no sistema. Tais materiais serão utilizados pelo sistema tanto para traçar o perfil dos alunos quanto na sugestão de conteúdos relevantes a estes alunos;</w:t>
       </w:r>
     </w:p>
     <w:p>
@@ -2909,7 +3234,33 @@
         </w:numPr>
       </w:pPr>
       <w:r>
-        <w:t>Identificar a evolução dos alunos analisando o conhecimento absorvido</w:t>
+        <w:t>Armazenar as respostas dos alunos e u</w:t>
+      </w:r>
+      <w:r>
+        <w:t xml:space="preserve">tilizar algoritmos de </w:t>
+      </w:r>
+      <w:proofErr w:type="spellStart"/>
+      <w:r>
+        <w:t>Machine</w:t>
+      </w:r>
+      <w:proofErr w:type="spellEnd"/>
+      <w:r>
+        <w:t xml:space="preserve">-Learning para </w:t>
+      </w:r>
+      <w:r>
+        <w:t xml:space="preserve">relacionar estes dados aos conteúdos abordados em cada umas das alternativas cadastradas pelo professor. Assim, traçar o perfil destes alunos e </w:t>
+      </w:r>
+      <w:r>
+        <w:t>i</w:t>
+      </w:r>
+      <w:r>
+        <w:t xml:space="preserve">dentificar </w:t>
+      </w:r>
+      <w:r>
+        <w:t>suas</w:t>
+      </w:r>
+      <w:r>
+        <w:t xml:space="preserve"> dificuldades e habilidades</w:t>
       </w:r>
       <w:r>
         <w:t>;</w:t>
@@ -2924,16 +3275,15 @@
         </w:numPr>
       </w:pPr>
       <w:r>
-        <w:t xml:space="preserve">Identificar a relevância do conteúdo </w:t>
-      </w:r>
-      <w:r>
-        <w:t xml:space="preserve">analisando </w:t>
-      </w:r>
-      <w:r>
-        <w:t>a evolução dos alunos.</w:t>
-      </w:r>
-    </w:p>
-    <w:p/>
+        <w:t xml:space="preserve">Sugerir ao professor o melhor conteúdo possível para cada aluno, considerando o perfil traçado pelo sistema, suas dificuldades e </w:t>
+      </w:r>
+      <w:r>
+        <w:t xml:space="preserve">suas </w:t>
+      </w:r>
+      <w:r>
+        <w:t>habilidades.</w:t>
+      </w:r>
+    </w:p>
     <w:p>
       <w:pPr>
         <w:spacing w:after="160" w:line="259" w:lineRule="auto"/>
@@ -2947,18 +3297,26 @@
       <w:pPr>
         <w:pStyle w:val="Ttulo1"/>
       </w:pPr>
-      <w:bookmarkStart w:id="10" w:name="_Toc21384681"/>
+      <w:bookmarkStart w:id="9" w:name="_Toc21384681"/>
       <w:r>
         <w:lastRenderedPageBreak/>
         <w:t>Principais teorias/ferramentas envolvidas no projeto</w:t>
       </w:r>
-      <w:bookmarkEnd w:id="10"/>
+      <w:bookmarkEnd w:id="9"/>
     </w:p>
     <w:p/>
     <w:p/>
     <w:p>
       <w:r>
-        <w:t>Citar as principais teorias norteadoras do estudo, princípios da área de gestão que serão utilizados e ferramentas que poderão ser utilizadas. Para cada um deles fazer uma descrição e mostrar brevemente sua importância para o trabalho em questão. (Neste caso, usamos a prerrogativa da possibilidade, tendo em vista que ao longo do trabalho isto poderá ser modificado. Aqui o objetivo é evidenciar o direcionamento do trabalho pensado pelos autores do mesmo)</w:t>
+        <w:t xml:space="preserve">Citar as principais teorias norteadoras do estudo, princípios da área de gestão que serão utilizados e ferramentas que poderão ser utilizadas. Para cada um deles fazer uma descrição e mostrar brevemente sua importância para o trabalho em questão. (Neste caso, usamos a prerrogativa da possibilidade, tendo em vista que ao longo do trabalho isto poderá ser modificado. Aqui o objetivo é evidenciar o direcionamento do trabalho pensado pelos autores </w:t>
+      </w:r>
+      <w:proofErr w:type="gramStart"/>
+      <w:r>
+        <w:t>do mesmo</w:t>
+      </w:r>
+      <w:proofErr w:type="gramEnd"/>
+      <w:r>
+        <w:t>)</w:t>
       </w:r>
       <w:r>
         <w:t>.</w:t>
@@ -2978,12 +3336,12 @@
       <w:pPr>
         <w:pStyle w:val="Ttulo1"/>
       </w:pPr>
-      <w:bookmarkStart w:id="11" w:name="_Toc21384682"/>
+      <w:bookmarkStart w:id="10" w:name="_Toc21384682"/>
       <w:r>
         <w:lastRenderedPageBreak/>
         <w:t>Oportunidade de inovação</w:t>
       </w:r>
-      <w:bookmarkEnd w:id="11"/>
+      <w:bookmarkEnd w:id="10"/>
     </w:p>
     <w:p/>
     <w:p/>
@@ -3038,7 +3396,119 @@
         <w:rPr>
           <w:lang w:val="en-US"/>
         </w:rPr>
-        <w:t>BARBOSA, F. E; MOURA, G. D. Metodologias ativas de aprendizagem na educação profissional e tecnológica. Rio de Janeiro: Senac, 2013.</w:t>
+        <w:t xml:space="preserve">BARBOSA, F. E; MOURA, G. D. </w:t>
+      </w:r>
+      <w:proofErr w:type="spellStart"/>
+      <w:r>
+        <w:rPr>
+          <w:lang w:val="en-US"/>
+        </w:rPr>
+        <w:t>Metodologias</w:t>
+      </w:r>
+      <w:proofErr w:type="spellEnd"/>
+      <w:r>
+        <w:rPr>
+          <w:lang w:val="en-US"/>
+        </w:rPr>
+        <w:t xml:space="preserve"> </w:t>
+      </w:r>
+      <w:proofErr w:type="spellStart"/>
+      <w:r>
+        <w:rPr>
+          <w:lang w:val="en-US"/>
+        </w:rPr>
+        <w:t>ativas</w:t>
+      </w:r>
+      <w:proofErr w:type="spellEnd"/>
+      <w:r>
+        <w:rPr>
+          <w:lang w:val="en-US"/>
+        </w:rPr>
+        <w:t xml:space="preserve"> de </w:t>
+      </w:r>
+      <w:proofErr w:type="spellStart"/>
+      <w:r>
+        <w:rPr>
+          <w:lang w:val="en-US"/>
+        </w:rPr>
+        <w:t>aprendizagem</w:t>
+      </w:r>
+      <w:proofErr w:type="spellEnd"/>
+      <w:r>
+        <w:rPr>
+          <w:lang w:val="en-US"/>
+        </w:rPr>
+        <w:t xml:space="preserve"> </w:t>
+      </w:r>
+      <w:proofErr w:type="spellStart"/>
+      <w:r>
+        <w:rPr>
+          <w:lang w:val="en-US"/>
+        </w:rPr>
+        <w:t>na</w:t>
+      </w:r>
+      <w:proofErr w:type="spellEnd"/>
+      <w:r>
+        <w:rPr>
+          <w:lang w:val="en-US"/>
+        </w:rPr>
+        <w:t xml:space="preserve"> </w:t>
+      </w:r>
+      <w:proofErr w:type="spellStart"/>
+      <w:r>
+        <w:rPr>
+          <w:lang w:val="en-US"/>
+        </w:rPr>
+        <w:t>educação</w:t>
+      </w:r>
+      <w:proofErr w:type="spellEnd"/>
+      <w:r>
+        <w:rPr>
+          <w:lang w:val="en-US"/>
+        </w:rPr>
+        <w:t xml:space="preserve"> </w:t>
+      </w:r>
+      <w:proofErr w:type="spellStart"/>
+      <w:r>
+        <w:rPr>
+          <w:lang w:val="en-US"/>
+        </w:rPr>
+        <w:t>profissional</w:t>
+      </w:r>
+      <w:proofErr w:type="spellEnd"/>
+      <w:r>
+        <w:rPr>
+          <w:lang w:val="en-US"/>
+        </w:rPr>
+        <w:t xml:space="preserve"> e </w:t>
+      </w:r>
+      <w:proofErr w:type="spellStart"/>
+      <w:r>
+        <w:rPr>
+          <w:lang w:val="en-US"/>
+        </w:rPr>
+        <w:t>tecnológica</w:t>
+      </w:r>
+      <w:proofErr w:type="spellEnd"/>
+      <w:r>
+        <w:rPr>
+          <w:lang w:val="en-US"/>
+        </w:rPr>
+        <w:t xml:space="preserve">. Rio de Janeiro: </w:t>
+      </w:r>
+      <w:proofErr w:type="spellStart"/>
+      <w:r>
+        <w:rPr>
+          <w:lang w:val="en-US"/>
+        </w:rPr>
+        <w:t>Senac</w:t>
+      </w:r>
+      <w:proofErr w:type="spellEnd"/>
+      <w:r>
+        <w:rPr>
+          <w:lang w:val="en-US"/>
+        </w:rPr>
+        <w:t>, 2013.</w:t>
       </w:r>
     </w:p>
     <w:p>
@@ -3068,14 +3538,42 @@
         <w:rPr>
           <w:lang w:val="en-US"/>
         </w:rPr>
-        <w:t>CERVO, A. L.; BERVIAN, P. A.: SILVA, R. Metodologia científica. 6. ed. São Paulo: Pearson</w:t>
-      </w:r>
+        <w:t xml:space="preserve">CERVO, A. L.; BERVIAN, P. A.: SILVA, R. </w:t>
+      </w:r>
+      <w:proofErr w:type="spellStart"/>
+      <w:r>
+        <w:rPr>
+          <w:lang w:val="en-US"/>
+        </w:rPr>
+        <w:t>Metodologia</w:t>
+      </w:r>
+      <w:proofErr w:type="spellEnd"/>
       <w:r>
         <w:rPr>
           <w:lang w:val="en-US"/>
         </w:rPr>
         <w:t xml:space="preserve"> </w:t>
       </w:r>
+      <w:proofErr w:type="spellStart"/>
+      <w:r>
+        <w:rPr>
+          <w:lang w:val="en-US"/>
+        </w:rPr>
+        <w:t>científica</w:t>
+      </w:r>
+      <w:proofErr w:type="spellEnd"/>
+      <w:r>
+        <w:rPr>
+          <w:lang w:val="en-US"/>
+        </w:rPr>
+        <w:t>. 6. ed. São Paulo: Pearson</w:t>
+      </w:r>
+      <w:r>
+        <w:rPr>
+          <w:lang w:val="en-US"/>
+        </w:rPr>
+        <w:t xml:space="preserve"> </w:t>
+      </w:r>
       <w:r>
         <w:rPr>
           <w:lang w:val="en-US"/>
@@ -3110,7 +3608,21 @@
         <w:rPr>
           <w:lang w:val="en-US"/>
         </w:rPr>
-        <w:t>DEMARTINI, C; BENUSSI, L. Do Web 4.0 and Industry 4.0 Imply Education X.0? Itália: IEEE Computer Society, 2017.</w:t>
+        <w:t xml:space="preserve">DEMARTINI, C; BENUSSI, L. Do Web 4.0 and Industry 4.0 Imply Education X.0? </w:t>
+      </w:r>
+      <w:proofErr w:type="spellStart"/>
+      <w:r>
+        <w:rPr>
+          <w:lang w:val="en-US"/>
+        </w:rPr>
+        <w:t>Itália</w:t>
+      </w:r>
+      <w:proofErr w:type="spellEnd"/>
+      <w:r>
+        <w:rPr>
+          <w:lang w:val="en-US"/>
+        </w:rPr>
+        <w:t>: IEEE Computer Society, 2017.</w:t>
       </w:r>
     </w:p>
     <w:p>
@@ -3140,19 +3652,185 @@
         <w:rPr>
           <w:lang w:val="en-US"/>
         </w:rPr>
-        <w:t>KÖCHE, J. C. Fundamentos de metodologia científica: teoria da ciência e iniciação à</w:t>
-      </w:r>
+        <w:t xml:space="preserve">DLODLO2, N; JERE, N; MARAVANYIKA, M. An Adaptive Recommender-System Based Framework for </w:t>
+      </w:r>
+      <w:proofErr w:type="spellStart"/>
+      <w:r>
+        <w:rPr>
+          <w:lang w:val="en-US"/>
+        </w:rPr>
+        <w:t>Personalised</w:t>
+      </w:r>
+      <w:proofErr w:type="spellEnd"/>
+      <w:r>
+        <w:rPr>
+          <w:lang w:val="en-US"/>
+        </w:rPr>
+        <w:t xml:space="preserve"> Teaching and Learning on E-Learning Platforms. Namibia: IST-Africa Conference Proceedings, 2017.</w:t>
+      </w:r>
+    </w:p>
+    <w:p>
+      <w:pPr>
+        <w:pStyle w:val="Referencia"/>
+        <w:rPr>
+          <w:lang w:val="en-US"/>
+        </w:rPr>
+      </w:pPr>
+    </w:p>
+    <w:p>
+      <w:pPr>
+        <w:pStyle w:val="Referencia"/>
+        <w:rPr>
+          <w:lang w:val="en-US"/>
+        </w:rPr>
+      </w:pPr>
+      <w:bookmarkStart w:id="11" w:name="_GoBack"/>
+      <w:bookmarkEnd w:id="11"/>
+    </w:p>
+    <w:p>
+      <w:pPr>
+        <w:pStyle w:val="Referencia"/>
+        <w:rPr>
+          <w:lang w:val="en-US"/>
+        </w:rPr>
+      </w:pPr>
+      <w:r>
+        <w:rPr>
+          <w:lang w:val="en-US"/>
+        </w:rPr>
+        <w:t xml:space="preserve">KÖCHE, J. C. </w:t>
+      </w:r>
+      <w:proofErr w:type="spellStart"/>
+      <w:r>
+        <w:rPr>
+          <w:lang w:val="en-US"/>
+        </w:rPr>
+        <w:t>Fundamentos</w:t>
+      </w:r>
+      <w:proofErr w:type="spellEnd"/>
+      <w:r>
+        <w:rPr>
+          <w:lang w:val="en-US"/>
+        </w:rPr>
+        <w:t xml:space="preserve"> de </w:t>
+      </w:r>
+      <w:proofErr w:type="spellStart"/>
+      <w:r>
+        <w:rPr>
+          <w:lang w:val="en-US"/>
+        </w:rPr>
+        <w:t>metodologia</w:t>
+      </w:r>
+      <w:proofErr w:type="spellEnd"/>
       <w:r>
         <w:rPr>
           <w:lang w:val="en-US"/>
         </w:rPr>
         <w:t xml:space="preserve"> </w:t>
       </w:r>
-      <w:r>
-        <w:rPr>
-          <w:lang w:val="en-US"/>
-        </w:rPr>
-        <w:t>pesquisa. 29. ed. Petrópolis: Vozes, 2011.</w:t>
+      <w:proofErr w:type="spellStart"/>
+      <w:r>
+        <w:rPr>
+          <w:lang w:val="en-US"/>
+        </w:rPr>
+        <w:t>científica</w:t>
+      </w:r>
+      <w:proofErr w:type="spellEnd"/>
+      <w:r>
+        <w:rPr>
+          <w:lang w:val="en-US"/>
+        </w:rPr>
+        <w:t xml:space="preserve">: </w:t>
+      </w:r>
+      <w:proofErr w:type="spellStart"/>
+      <w:r>
+        <w:rPr>
+          <w:lang w:val="en-US"/>
+        </w:rPr>
+        <w:t>teoria</w:t>
+      </w:r>
+      <w:proofErr w:type="spellEnd"/>
+      <w:r>
+        <w:rPr>
+          <w:lang w:val="en-US"/>
+        </w:rPr>
+        <w:t xml:space="preserve"> da </w:t>
+      </w:r>
+      <w:proofErr w:type="spellStart"/>
+      <w:r>
+        <w:rPr>
+          <w:lang w:val="en-US"/>
+        </w:rPr>
+        <w:t>ciência</w:t>
+      </w:r>
+      <w:proofErr w:type="spellEnd"/>
+      <w:r>
+        <w:rPr>
+          <w:lang w:val="en-US"/>
+        </w:rPr>
+        <w:t xml:space="preserve"> e </w:t>
+      </w:r>
+      <w:proofErr w:type="spellStart"/>
+      <w:r>
+        <w:rPr>
+          <w:lang w:val="en-US"/>
+        </w:rPr>
+        <w:t>iniciação</w:t>
+      </w:r>
+      <w:proofErr w:type="spellEnd"/>
+      <w:r>
+        <w:rPr>
+          <w:lang w:val="en-US"/>
+        </w:rPr>
+        <w:t xml:space="preserve"> à</w:t>
+      </w:r>
+      <w:r>
+        <w:rPr>
+          <w:lang w:val="en-US"/>
+        </w:rPr>
+        <w:t xml:space="preserve"> </w:t>
+      </w:r>
+      <w:proofErr w:type="spellStart"/>
+      <w:r>
+        <w:rPr>
+          <w:lang w:val="en-US"/>
+        </w:rPr>
+        <w:t>pesquisa</w:t>
+      </w:r>
+      <w:proofErr w:type="spellEnd"/>
+      <w:r>
+        <w:rPr>
+          <w:lang w:val="en-US"/>
+        </w:rPr>
+        <w:t xml:space="preserve">. 29. ed. </w:t>
+      </w:r>
+      <w:proofErr w:type="spellStart"/>
+      <w:r>
+        <w:rPr>
+          <w:lang w:val="en-US"/>
+        </w:rPr>
+        <w:t>Petrópolis</w:t>
+      </w:r>
+      <w:proofErr w:type="spellEnd"/>
+      <w:r>
+        <w:rPr>
+          <w:lang w:val="en-US"/>
+        </w:rPr>
+        <w:t xml:space="preserve">: </w:t>
+      </w:r>
+      <w:proofErr w:type="spellStart"/>
+      <w:r>
+        <w:rPr>
+          <w:lang w:val="en-US"/>
+        </w:rPr>
+        <w:t>Vozes</w:t>
+      </w:r>
+      <w:proofErr w:type="spellEnd"/>
+      <w:r>
+        <w:rPr>
+          <w:lang w:val="en-US"/>
+        </w:rPr>
+        <w:t>, 2011.</w:t>
       </w:r>
     </w:p>
     <w:p>
@@ -3179,7 +3857,49 @@
         <w:rPr>
           <w:lang w:val="en-US"/>
         </w:rPr>
-        <w:t>, A. J. Metodologia do trabalho científico. 23. ed. São Paulo: Cortez, 2007.</w:t>
+        <w:t xml:space="preserve">, A. J. </w:t>
+      </w:r>
+      <w:proofErr w:type="spellStart"/>
+      <w:r>
+        <w:rPr>
+          <w:lang w:val="en-US"/>
+        </w:rPr>
+        <w:t>Metodologia</w:t>
+      </w:r>
+      <w:proofErr w:type="spellEnd"/>
+      <w:r>
+        <w:rPr>
+          <w:lang w:val="en-US"/>
+        </w:rPr>
+        <w:t xml:space="preserve"> do </w:t>
+      </w:r>
+      <w:proofErr w:type="spellStart"/>
+      <w:r>
+        <w:rPr>
+          <w:lang w:val="en-US"/>
+        </w:rPr>
+        <w:t>trabalho</w:t>
+      </w:r>
+      <w:proofErr w:type="spellEnd"/>
+      <w:r>
+        <w:rPr>
+          <w:lang w:val="en-US"/>
+        </w:rPr>
+        <w:t xml:space="preserve"> </w:t>
+      </w:r>
+      <w:proofErr w:type="spellStart"/>
+      <w:r>
+        <w:rPr>
+          <w:lang w:val="en-US"/>
+        </w:rPr>
+        <w:t>científico</w:t>
+      </w:r>
+      <w:proofErr w:type="spellEnd"/>
+      <w:r>
+        <w:rPr>
+          <w:lang w:val="en-US"/>
+        </w:rPr>
+        <w:t>. 23. ed. São Paulo: Cortez, 2007.</w:t>
       </w:r>
     </w:p>
     <w:p>
@@ -3209,7 +3929,49 @@
         <w:rPr>
           <w:lang w:val="en-US"/>
         </w:rPr>
-        <w:t>VICARI, M. R. Tendências em inteligência a</w:t>
+        <w:t xml:space="preserve">VICARI, M. R. </w:t>
+      </w:r>
+      <w:proofErr w:type="spellStart"/>
+      <w:r>
+        <w:rPr>
+          <w:lang w:val="en-US"/>
+        </w:rPr>
+        <w:t>Tendências</w:t>
+      </w:r>
+      <w:proofErr w:type="spellEnd"/>
+      <w:r>
+        <w:rPr>
+          <w:lang w:val="en-US"/>
+        </w:rPr>
+        <w:t xml:space="preserve"> </w:t>
+      </w:r>
+      <w:proofErr w:type="spellStart"/>
+      <w:r>
+        <w:rPr>
+          <w:lang w:val="en-US"/>
+        </w:rPr>
+        <w:t>em</w:t>
+      </w:r>
+      <w:proofErr w:type="spellEnd"/>
+      <w:r>
+        <w:rPr>
+          <w:lang w:val="en-US"/>
+        </w:rPr>
+        <w:t xml:space="preserve"> </w:t>
+      </w:r>
+      <w:proofErr w:type="spellStart"/>
+      <w:r>
+        <w:rPr>
+          <w:lang w:val="en-US"/>
+        </w:rPr>
+        <w:t>inteligência</w:t>
+      </w:r>
+      <w:proofErr w:type="spellEnd"/>
+      <w:r>
+        <w:rPr>
+          <w:lang w:val="en-US"/>
+        </w:rPr>
+        <w:t xml:space="preserve"> a</w:t>
       </w:r>
       <w:r>
         <w:rPr>
@@ -3221,7 +3983,77 @@
         <w:rPr>
           <w:lang w:val="en-US"/>
         </w:rPr>
-        <w:t>tificial na educação no período de 2017 a 2030. Brasília: Confederação Nacional da Indústria, 2018.</w:t>
+        <w:t xml:space="preserve">tificial </w:t>
+      </w:r>
+      <w:proofErr w:type="spellStart"/>
+      <w:r>
+        <w:rPr>
+          <w:lang w:val="en-US"/>
+        </w:rPr>
+        <w:t>na</w:t>
+      </w:r>
+      <w:proofErr w:type="spellEnd"/>
+      <w:r>
+        <w:rPr>
+          <w:lang w:val="en-US"/>
+        </w:rPr>
+        <w:t xml:space="preserve"> </w:t>
+      </w:r>
+      <w:proofErr w:type="spellStart"/>
+      <w:r>
+        <w:rPr>
+          <w:lang w:val="en-US"/>
+        </w:rPr>
+        <w:t>educação</w:t>
+      </w:r>
+      <w:proofErr w:type="spellEnd"/>
+      <w:r>
+        <w:rPr>
+          <w:lang w:val="en-US"/>
+        </w:rPr>
+        <w:t xml:space="preserve"> no </w:t>
+      </w:r>
+      <w:proofErr w:type="spellStart"/>
+      <w:r>
+        <w:rPr>
+          <w:lang w:val="en-US"/>
+        </w:rPr>
+        <w:t>período</w:t>
+      </w:r>
+      <w:proofErr w:type="spellEnd"/>
+      <w:r>
+        <w:rPr>
+          <w:lang w:val="en-US"/>
+        </w:rPr>
+        <w:t xml:space="preserve"> de 2017 a 2030. Brasília: </w:t>
+      </w:r>
+      <w:proofErr w:type="spellStart"/>
+      <w:r>
+        <w:rPr>
+          <w:lang w:val="en-US"/>
+        </w:rPr>
+        <w:t>Confederação</w:t>
+      </w:r>
+      <w:proofErr w:type="spellEnd"/>
+      <w:r>
+        <w:rPr>
+          <w:lang w:val="en-US"/>
+        </w:rPr>
+        <w:t xml:space="preserve"> Nacional da </w:t>
+      </w:r>
+      <w:proofErr w:type="spellStart"/>
+      <w:r>
+        <w:rPr>
+          <w:lang w:val="en-US"/>
+        </w:rPr>
+        <w:t>Indústria</w:t>
+      </w:r>
+      <w:proofErr w:type="spellEnd"/>
+      <w:r>
+        <w:rPr>
+          <w:lang w:val="en-US"/>
+        </w:rPr>
+        <w:t>, 2018.</w:t>
       </w:r>
     </w:p>
     <w:p>
@@ -6240,7 +7072,7 @@
 </file>
 
 <file path=customXml/itemProps1.xml><?xml version="1.0" encoding="utf-8"?>
-<ds:datastoreItem xmlns:ds="http://schemas.openxmlformats.org/officeDocument/2006/customXml" ds:itemID="{59D9B051-736A-42A7-BEC5-418B83D033FB}">
+<ds:datastoreItem xmlns:ds="http://schemas.openxmlformats.org/officeDocument/2006/customXml" ds:itemID="{1D4B2A5E-A137-43CF-AFA6-C235F98D4C80}">
   <ds:schemaRefs>
     <ds:schemaRef ds:uri="http://schemas.openxmlformats.org/officeDocument/2006/bibliography"/>
   </ds:schemaRefs>

</xml_diff>

<commit_message>
Ajustando itens 2, 3, 4, 5, 6
</commit_message>
<xml_diff>
--- a/entrega/projeto-pesquisa.docx
+++ b/entrega/projeto-pesquisa.docx
@@ -196,8 +196,17 @@
           <w:sz w:val="28"/>
           <w:szCs w:val="28"/>
         </w:rPr>
-        <w:t xml:space="preserve"> Nappi</w:t>
-      </w:r>
+        <w:t xml:space="preserve"> </w:t>
+      </w:r>
+      <w:proofErr w:type="spellStart"/>
+      <w:r>
+        <w:rPr>
+          <w:sz w:val="28"/>
+          <w:szCs w:val="28"/>
+        </w:rPr>
+        <w:t>Nappi</w:t>
+      </w:r>
+      <w:proofErr w:type="spellEnd"/>
     </w:p>
     <w:p>
       <w:pPr>
@@ -771,8 +780,17 @@
           <w:sz w:val="28"/>
           <w:szCs w:val="28"/>
         </w:rPr>
-        <w:t xml:space="preserve"> Nappi</w:t>
-      </w:r>
+        <w:t xml:space="preserve"> </w:t>
+      </w:r>
+      <w:proofErr w:type="spellStart"/>
+      <w:r>
+        <w:rPr>
+          <w:sz w:val="28"/>
+          <w:szCs w:val="28"/>
+        </w:rPr>
+        <w:t>Nappi</w:t>
+      </w:r>
+      <w:proofErr w:type="spellEnd"/>
     </w:p>
     <w:p>
       <w:pPr>
@@ -2320,35 +2338,17 @@
       </w:r>
     </w:p>
     <w:p>
-      <w:proofErr w:type="spellStart"/>
-      <w:r>
-        <w:t>Adaptive</w:t>
-      </w:r>
-      <w:proofErr w:type="spellEnd"/>
-      <w:r>
-        <w:t xml:space="preserve"> framework, </w:t>
-      </w:r>
-      <w:proofErr w:type="spellStart"/>
-      <w:r>
-        <w:t>educational</w:t>
-      </w:r>
-      <w:proofErr w:type="spellEnd"/>
-      <w:r>
-        <w:t xml:space="preserve"> </w:t>
-      </w:r>
-      <w:proofErr w:type="spellStart"/>
-      <w:r>
-        <w:t>recommender</w:t>
-      </w:r>
-      <w:proofErr w:type="spellEnd"/>
-      <w:r>
-        <w:t xml:space="preserve"> system, zone </w:t>
-      </w:r>
-      <w:proofErr w:type="spellStart"/>
-      <w:r>
-        <w:t>of</w:t>
-      </w:r>
-      <w:proofErr w:type="spellEnd"/>
+      <w:pPr>
+        <w:rPr>
+          <w:lang w:val="en-US"/>
+        </w:rPr>
+      </w:pPr>
+      <w:r>
+        <w:rPr>
+          <w:lang w:val="en-US"/>
+        </w:rPr>
+        <w:t>Adaptive framework, educational recommender system, zone of</w:t>
+      </w:r>
     </w:p>
     <w:p>
       <w:r>
@@ -2406,77 +2406,13 @@
       </w:pPr>
     </w:p>
     <w:p>
-      <w:r>
-        <w:t xml:space="preserve">Seguindo as linhas de pesquisa e a relação </w:t>
-      </w:r>
-      <w:r>
-        <w:t>com</w:t>
-      </w:r>
-      <w:r>
-        <w:t xml:space="preserve"> o</w:t>
-      </w:r>
-      <w:r>
-        <w:t xml:space="preserve"> perfil do egresso no curso de Engenharia de Computação definidas pela instituição, assim como </w:t>
-      </w:r>
-      <w:r>
-        <w:t xml:space="preserve">o problema levantado, a justificativa apresentada, </w:t>
-      </w:r>
-      <w:r>
-        <w:t>os objetivos</w:t>
-      </w:r>
-      <w:r>
-        <w:t xml:space="preserve"> traçados</w:t>
-      </w:r>
-      <w:r>
-        <w:t>, e a</w:t>
-      </w:r>
-      <w:r>
-        <w:t xml:space="preserve"> relevância </w:t>
-      </w:r>
-      <w:r>
-        <w:t>do tema</w:t>
-      </w:r>
-      <w:r>
-        <w:t xml:space="preserve"> abordado</w:t>
-      </w:r>
-      <w:r>
-        <w:t xml:space="preserve"> para os dias atuais</w:t>
-      </w:r>
-      <w:r>
-        <w:t xml:space="preserve">, </w:t>
-      </w:r>
-      <w:r>
-        <w:t>observar</w:t>
-      </w:r>
-      <w:r>
-        <w:t>-se</w:t>
-      </w:r>
-      <w:r>
-        <w:t xml:space="preserve"> que </w:t>
-      </w:r>
-      <w:r>
-        <w:t xml:space="preserve">a proposta </w:t>
-      </w:r>
-      <w:r>
-        <w:t>descrita</w:t>
-      </w:r>
-      <w:r>
-        <w:t xml:space="preserve"> neste document</w:t>
-      </w:r>
-      <w:r>
-        <w:t>o</w:t>
-      </w:r>
-      <w:r>
-        <w:t xml:space="preserve"> </w:t>
-      </w:r>
-      <w:r>
-        <w:t>permeia a</w:t>
-      </w:r>
-      <w:r>
-        <w:t xml:space="preserve"> inteligência computacional. Ou seja, o desenvolvimento de sistemas inteligentes com o objetivo de aperfeiçoar algoritmos, técnicas e métodos embasado no ramo da inteligência computacional, como a capacidade de raciocínio, aprendizagem, reconhecer padrões e inferência</w:t>
-      </w:r>
-      <w:r>
-        <w:t>.</w:t>
+      <w:pPr>
+        <w:rPr>
+          <w:u w:val="single"/>
+        </w:rPr>
+      </w:pPr>
+      <w:r>
+        <w:t>Seguindo as linhas de pesquisa e a relação com o perfil do egresso no curso de Engenharia de Computação definidas pela instituição, assim como o problema levantado, a justificativa apresentada, os objetivos traçados, e a relevância do tema abordado para os dias atuais, observar-se que a proposta descrita neste documento permeia a inteligência computacional, ou seja, o desenvolvimento de um sistema inteligente, técnicas e métodos embasado no ramo da inteligência computacional, como a capacidade de aprendizagem, reconhecer padrões e inferência objetivando a automatização no levantamento de dados e a decisão relacionada ao conteúdo a ser indicado ao aluno de forma individual.</w:t>
       </w:r>
     </w:p>
     <w:p/>
@@ -2533,7 +2469,13 @@
         <w:t xml:space="preserve"> </w:t>
       </w:r>
       <w:r>
-        <w:t>de acordo com dados da Pesquisa Nacional por Amostra de Domicílios Contínua (Pnad) de 2018</w:t>
+        <w:t>de acordo com dados da Pesquisa Nacional por Amostra de Domicílios Contínua (</w:t>
+      </w:r>
+      <w:r>
+        <w:t>Pnad</w:t>
+      </w:r>
+      <w:r>
+        <w:t>) de 2018</w:t>
       </w:r>
       <w:r>
         <w:t>,</w:t>
@@ -2572,7 +2514,13 @@
         <w:t>o fato</w:t>
       </w:r>
       <w:r>
-        <w:t xml:space="preserve"> do Brasil estar entre os países com mais alunos por turma, como divulgado pelo Instituto Nacional de Estudos e Pesquisas Educacionais Anísio Teixeira (Inep)</w:t>
+        <w:t xml:space="preserve"> do Brasil estar entre os países com mais alunos por turma, como divulgado pelo Instituto Nacional de Estudos e Pesquisas Educacionais Anísio Teixeira (</w:t>
+      </w:r>
+      <w:r>
+        <w:t>Inep</w:t>
+      </w:r>
+      <w:r>
+        <w:t>)</w:t>
       </w:r>
       <w:r>
         <w:t>.</w:t>
@@ -2581,16 +2529,28 @@
         <w:t xml:space="preserve"> </w:t>
       </w:r>
       <w:r>
-        <w:t xml:space="preserve">Este projeto </w:t>
+        <w:t>Este projeto</w:t>
+      </w:r>
+      <w:r>
+        <w:t xml:space="preserve"> </w:t>
       </w:r>
       <w:r>
         <w:t xml:space="preserve">busca </w:t>
       </w:r>
       <w:r>
-        <w:t>sugerir uma ferramenta que mostre</w:t>
-      </w:r>
-      <w:r>
-        <w:t xml:space="preserve"> como</w:t>
+        <w:t xml:space="preserve">sugerir </w:t>
+      </w:r>
+      <w:r>
+        <w:t xml:space="preserve">uma ferramenta que </w:t>
+      </w:r>
+      <w:r>
+        <w:t>evidência</w:t>
+      </w:r>
+      <w:r>
+        <w:t xml:space="preserve"> </w:t>
+      </w:r>
+      <w:r>
+        <w:t>como</w:t>
       </w:r>
       <w:r>
         <w:t xml:space="preserve"> a tecnologia, a análise de dados e a inteligência artificial </w:t>
@@ -2602,22 +2562,13 @@
         <w:t>o professor</w:t>
       </w:r>
       <w:r>
-        <w:t xml:space="preserve">, permitindo que ele possa identificar </w:t>
+        <w:t xml:space="preserve">, permitindo que possa identificar </w:t>
       </w:r>
       <w:r>
         <w:t>as deficiências e o potencial dos alunos de forma individualizada</w:t>
       </w:r>
       <w:r>
-        <w:t xml:space="preserve"> </w:t>
-      </w:r>
-      <w:r>
-        <w:t xml:space="preserve">e </w:t>
-      </w:r>
-      <w:r>
-        <w:t xml:space="preserve">de uma maneira simples e </w:t>
-      </w:r>
-      <w:r>
-        <w:t>assertiva</w:t>
+        <w:t xml:space="preserve"> e assertiva</w:t>
       </w:r>
       <w:r>
         <w:t>, da</w:t>
@@ -2626,10 +2577,19 @@
         <w:t xml:space="preserve">ndo-lhe a possibilidade de </w:t>
       </w:r>
       <w:r>
-        <w:t>fornecer conteúdo personalizado</w:t>
-      </w:r>
-      <w:r>
-        <w:t xml:space="preserve"> a estes alunos</w:t>
+        <w:t>sugerir</w:t>
+      </w:r>
+      <w:r>
+        <w:t xml:space="preserve"> conteúdo personalizado</w:t>
+      </w:r>
+      <w:r>
+        <w:t xml:space="preserve"> a es</w:t>
+      </w:r>
+      <w:r>
+        <w:t>s</w:t>
+      </w:r>
+      <w:r>
+        <w:t>es alunos</w:t>
       </w:r>
       <w:r>
         <w:t xml:space="preserve"> </w:t>
@@ -2648,6 +2608,13 @@
           <w:rStyle w:val="Hyperlink"/>
           <w:u w:val="none"/>
         </w:rPr>
+        <w:t xml:space="preserve"> </w:t>
+      </w:r>
+      <w:r>
+        <w:rPr>
+          <w:rStyle w:val="Hyperlink"/>
+          <w:u w:val="none"/>
+        </w:rPr>
         <w:br w:type="page"/>
       </w:r>
     </w:p>
@@ -2689,7 +2656,19 @@
       </w:r>
       <w:proofErr w:type="spellEnd"/>
       <w:r>
-        <w:t>, a preocupação em formar um profissional comprometido em colaborar por uma sociedade melhor e o engajamento esperado por parte destes formandos em causas humanitárias, podemos observar que o projeto de pesquisa apresentado neste documento é de grande relevância</w:t>
+        <w:t>, a preocupação em formar profissiona</w:t>
+      </w:r>
+      <w:r>
+        <w:t>is</w:t>
+      </w:r>
+      <w:r>
+        <w:t xml:space="preserve"> comprometido</w:t>
+      </w:r>
+      <w:r>
+        <w:t>s</w:t>
+      </w:r>
+      <w:r>
+        <w:t xml:space="preserve"> em colaborar por uma sociedade melhor e o engajamento esperado por parte destes formandos em causas humanitárias, podemos observar que o projeto de pesquisa apresentado neste documento é de grande relevância</w:t>
       </w:r>
       <w:r>
         <w:t>.</w:t>
@@ -2706,7 +2685,7 @@
         <w:t>ndo</w:t>
       </w:r>
       <w:r>
-        <w:t xml:space="preserve"> a aplicação de alguns conceitos e tecnologias apresentadas durante o curso, esta pesquisa pretende incentivar o desenvolvimento do pensamento crítico ao propor uma discus</w:t>
+        <w:t xml:space="preserve"> a aplicação de conceitos e tecnologias apresentadas durante o curso, esta pesquisa pretende incentivar o desenvolvimento do pensamento crítico ao propor uma discus</w:t>
       </w:r>
       <w:r>
         <w:t>s</w:t>
@@ -2718,37 +2697,13 @@
         <w:t>relacionando</w:t>
       </w:r>
       <w:r>
-        <w:t xml:space="preserve"> a precarização do ensino aos objetivos econômicos oriundos do capitalismo e a necessidade de especialização técnica, não de disseminação d</w:t>
-      </w:r>
-      <w:r>
-        <w:t>o</w:t>
-      </w:r>
-      <w:r>
-        <w:t xml:space="preserve"> conhecimento e evolução da consciência</w:t>
-      </w:r>
-      <w:r>
-        <w:t xml:space="preserve"> coletiva</w:t>
-      </w:r>
-      <w:r>
-        <w:t>, promovida pela ch</w:t>
-      </w:r>
-      <w:r>
-        <w:t>e</w:t>
-      </w:r>
-      <w:r>
-        <w:t xml:space="preserve">gada da Indústria 4.0 </w:t>
-      </w:r>
-      <w:r>
-        <w:t>e seus objetivos de otimização de recursos</w:t>
-      </w:r>
-      <w:r>
-        <w:t xml:space="preserve"> e </w:t>
-      </w:r>
-      <w:r>
-        <w:t xml:space="preserve">aumento do </w:t>
-      </w:r>
-      <w:r>
-        <w:t>lucro.</w:t>
+        <w:t xml:space="preserve"> a precarização do ensino </w:t>
+      </w:r>
+      <w:r>
+        <w:t xml:space="preserve">devido à formação de turmas com grande quantidade de </w:t>
+      </w:r>
+      <w:r>
+        <w:t>alunos.</w:t>
       </w:r>
     </w:p>
     <w:p>
@@ -2774,7 +2729,7 @@
         <w:t xml:space="preserve"> envolvidas no exercício da profissão como Engenheiro de Computação,</w:t>
       </w:r>
       <w:r>
-        <w:t xml:space="preserve"> em termos políticos, econômicos</w:t>
+        <w:t xml:space="preserve"> em termos econômicos</w:t>
       </w:r>
       <w:r>
         <w:t xml:space="preserve"> e </w:t>
@@ -2872,10 +2827,16 @@
         <w:t xml:space="preserve"> e a urgência pelo desenvolvimento de novas competências por parte das pessoas, a importância da transmissão </w:t>
       </w:r>
       <w:r>
-        <w:t>do conhecimento de forma assertiva, objetiva a individual</w:t>
-      </w:r>
-      <w:r>
-        <w:t xml:space="preserve"> se torna cada vez maior</w:t>
+        <w:t>do conhecimento de forma assertiva</w:t>
+      </w:r>
+      <w:r>
+        <w:t xml:space="preserve"> e</w:t>
+      </w:r>
+      <w:r>
+        <w:t xml:space="preserve"> objetiva </w:t>
+      </w:r>
+      <w:r>
+        <w:t>se torna cada vez maior</w:t>
       </w:r>
       <w:r>
         <w:t>.</w:t>
@@ -2973,40 +2934,31 @@
         <w:t>ção de</w:t>
       </w:r>
       <w:r>
-        <w:t xml:space="preserve"> sistemas de informação e algoritmos de inteligência artificial</w:t>
-      </w:r>
-      <w:r>
         <w:t xml:space="preserve"> </w:t>
       </w:r>
       <w:r>
+        <w:t xml:space="preserve">um </w:t>
+      </w:r>
+      <w:r>
+        <w:t>sistema de informação</w:t>
+      </w:r>
+      <w:r>
+        <w:t>, utilizando, entre outros,</w:t>
+      </w:r>
+      <w:r>
+        <w:t xml:space="preserve"> algoritmos de inteligência artificial</w:t>
+      </w:r>
+      <w:r>
+        <w:t xml:space="preserve"> </w:t>
+      </w:r>
+      <w:r>
         <w:t>para</w:t>
       </w:r>
       <w:r>
         <w:t>:</w:t>
       </w:r>
       <w:r>
-        <w:t xml:space="preserve"> enriquecer </w:t>
-      </w:r>
-      <w:r>
-        <w:t>a experiência</w:t>
-      </w:r>
-      <w:r>
-        <w:t xml:space="preserve"> </w:t>
-      </w:r>
-      <w:r>
-        <w:t xml:space="preserve">do aluno </w:t>
-      </w:r>
-      <w:r>
-        <w:t>em um ambiente virtual de aprendizagem</w:t>
-      </w:r>
-      <w:r>
-        <w:t xml:space="preserve">, </w:t>
-      </w:r>
-      <w:r>
-        <w:t xml:space="preserve"> </w:t>
-      </w:r>
-      <w:r>
-        <w:t>auxiliar o professor na seleção de conteúdos relevantes aos alunos</w:t>
+        <w:t xml:space="preserve"> auxiliar o professor na seleção de conteúdos relevantes aos alunos</w:t>
       </w:r>
       <w:r>
         <w:t>,</w:t>
@@ -3078,25 +3030,30 @@
     </w:p>
     <w:p>
       <w:r>
-        <w:t xml:space="preserve">O mundo está sobre constante mudança, e cada vez o intervalo de tempo </w:t>
-      </w:r>
-      <w:r>
-        <w:t>entre estas</w:t>
-      </w:r>
-      <w:r>
-        <w:t xml:space="preserve"> mudança</w:t>
-      </w:r>
-      <w:r>
-        <w:t>s</w:t>
-      </w:r>
-      <w:r>
-        <w:t xml:space="preserve"> diminu</w:t>
-      </w:r>
-      <w:r>
-        <w:t>i</w:t>
-      </w:r>
-      <w:r>
-        <w:t>, as evoluções que levavam décadas diminuíram para anos, e em pouco tempo vão levar meses, considerando este fato, áreas como a educação sofrem impacto direto, visto que é a base para o estudo de tecnologias e afins. A base acadêmica clama pela entrada da tecnologia de forma que todo o aprendizado seja completo, reduzindo ao máximo a evolução sem conhecimentos necessários que não são observados pelo professor, considerando as condições de demanda e tempo.</w:t>
+        <w:t xml:space="preserve">Para atender às novas demandas do mundo moderno, cada dia mais os educadores fazem o uso da tecnologia de forma a auxiliar nos métodos de aprendizagem, melhorar ou até mesmo criar um novo modelo de ensino. Por isso, este projeto de pesquisa indica uma sugestão de utilização de tecnologias atuais como a inteligência artificial na obtenção de informações necessárias para a indicação de conteúdos de forma individualizada e assertiva. </w:t>
+      </w:r>
+    </w:p>
+    <w:p>
+      <w:r>
+        <w:t>É sabido que nos dias atuais a avaliação de desempenho de um aluno traz muitas informações que indicam uma dificuldade ou mesmo as potencialidades educacionais</w:t>
+      </w:r>
+      <w:r>
+        <w:t>,</w:t>
+      </w:r>
+      <w:r>
+        <w:t xml:space="preserve"> sendo então necessário uma rápida conclusão</w:t>
+      </w:r>
+      <w:r>
+        <w:t xml:space="preserve"> sobre essas informações </w:t>
+      </w:r>
+      <w:r>
+        <w:t xml:space="preserve">para que um processo de tutoria seja realizado de forma a indicar ao aluno orientações de estudo com o intuito de aumentar as possibilidades de absorção de conteúdos básicos para que o conhecimento possa ser então </w:t>
+      </w:r>
+      <w:r>
+        <w:t xml:space="preserve">trabalhado de forma aprofundada e ideal. </w:t>
+      </w:r>
+      <w:r>
+        <w:t xml:space="preserve"> </w:t>
       </w:r>
     </w:p>
     <w:p>
@@ -3106,8 +3063,51 @@
         </w:rPr>
       </w:pPr>
       <w:r>
-        <w:t>Meia vida dos cursos... tempo que demora para o conhecimento estar obsoleto</w:t>
-      </w:r>
+        <w:t xml:space="preserve">Assim sendo, a relevância da pesquisa proposta sugere que a obtenção dos resultados de uma avaliação e a indicação de conteúdos específicos para um melhor preparo ou mesmo para uma maior especialização de um aluno deve ser realizado de forma preventiva, isto é, criar </w:t>
+      </w:r>
+      <w:r>
+        <w:t>a</w:t>
+      </w:r>
+      <w:r>
+        <w:t xml:space="preserve"> implementação de metodologias que visem a criação de conhecimento </w:t>
+      </w:r>
+      <w:r>
+        <w:t>básico</w:t>
+      </w:r>
+      <w:r>
+        <w:t xml:space="preserve"> antes do</w:t>
+      </w:r>
+      <w:r>
+        <w:t xml:space="preserve"> seu</w:t>
+      </w:r>
+      <w:r>
+        <w:t xml:space="preserve"> aprofundament</w:t>
+      </w:r>
+      <w:r>
+        <w:t>o</w:t>
+      </w:r>
+      <w:r>
+        <w:t>, pois um aluno sem os conhecimentos necessários não somente deixar</w:t>
+      </w:r>
+      <w:r>
+        <w:t>á</w:t>
+      </w:r>
+      <w:r>
+        <w:t xml:space="preserve"> de assimilar o conteúdo de forma correta, mas poderá também passar adiante sem o conhecimento acumulado</w:t>
+      </w:r>
+      <w:r>
+        <w:t xml:space="preserve"> levando ao declínio de nos níveis de conhecimento absorvidos e que poderão servir de </w:t>
+      </w:r>
+      <w:proofErr w:type="spellStart"/>
+      <w:r>
+        <w:t>pré</w:t>
+      </w:r>
+      <w:proofErr w:type="spellEnd"/>
+      <w:r>
+        <w:t xml:space="preserve"> requisitos a disciplinas futuras.</w:t>
+      </w:r>
+      <w:bookmarkStart w:id="6" w:name="_GoBack"/>
+      <w:bookmarkEnd w:id="6"/>
       <w:r>
         <w:rPr>
           <w:noProof/>
@@ -3119,12 +3119,12 @@
       <w:pPr>
         <w:pStyle w:val="Ttulo1"/>
       </w:pPr>
-      <w:bookmarkStart w:id="6" w:name="_Toc21384678"/>
+      <w:bookmarkStart w:id="7" w:name="_Toc21384678"/>
       <w:r>
         <w:lastRenderedPageBreak/>
         <w:t>objetivos</w:t>
       </w:r>
-      <w:bookmarkEnd w:id="6"/>
+      <w:bookmarkEnd w:id="7"/>
     </w:p>
     <w:p>
       <w:pPr>
@@ -3135,11 +3135,11 @@
       <w:pPr>
         <w:pStyle w:val="Ttulo2"/>
       </w:pPr>
-      <w:bookmarkStart w:id="7" w:name="_Toc21384679"/>
+      <w:bookmarkStart w:id="8" w:name="_Toc21384679"/>
       <w:r>
         <w:t>Geral</w:t>
       </w:r>
-      <w:bookmarkEnd w:id="7"/>
+      <w:bookmarkEnd w:id="8"/>
     </w:p>
     <w:p/>
     <w:p>
@@ -3185,11 +3185,11 @@
       <w:pPr>
         <w:pStyle w:val="Ttulo2"/>
       </w:pPr>
-      <w:bookmarkStart w:id="8" w:name="_Toc21384680"/>
+      <w:bookmarkStart w:id="9" w:name="_Toc21384680"/>
       <w:r>
         <w:t>Específicos</w:t>
       </w:r>
-      <w:bookmarkEnd w:id="8"/>
+      <w:bookmarkEnd w:id="9"/>
     </w:p>
     <w:p/>
     <w:p>
@@ -3201,13 +3201,7 @@
         </w:numPr>
       </w:pPr>
       <w:r>
-        <w:t xml:space="preserve">Prover uma ferramenta na qual o professor possa </w:t>
-      </w:r>
-      <w:r>
-        <w:t>cadastrar, relacionar a assuntos específicos e disponibilizar</w:t>
-      </w:r>
-      <w:r>
-        <w:t>, através da internet, questionários de múltipla escolha aos alunos</w:t>
+        <w:t>Prover uma ferramenta na qual o professor possa cadastrar, relacionar a assuntos específicos e disponibilizar, através da internet, questionários de múltipla escolha aos alunos</w:t>
       </w:r>
       <w:r>
         <w:t>;</w:t>
@@ -3297,26 +3291,18 @@
       <w:pPr>
         <w:pStyle w:val="Ttulo1"/>
       </w:pPr>
-      <w:bookmarkStart w:id="9" w:name="_Toc21384681"/>
+      <w:bookmarkStart w:id="10" w:name="_Toc21384681"/>
       <w:r>
         <w:lastRenderedPageBreak/>
         <w:t>Principais teorias/ferramentas envolvidas no projeto</w:t>
       </w:r>
-      <w:bookmarkEnd w:id="9"/>
+      <w:bookmarkEnd w:id="10"/>
     </w:p>
     <w:p/>
     <w:p/>
     <w:p>
       <w:r>
-        <w:t xml:space="preserve">Citar as principais teorias norteadoras do estudo, princípios da área de gestão que serão utilizados e ferramentas que poderão ser utilizadas. Para cada um deles fazer uma descrição e mostrar brevemente sua importância para o trabalho em questão. (Neste caso, usamos a prerrogativa da possibilidade, tendo em vista que ao longo do trabalho isto poderá ser modificado. Aqui o objetivo é evidenciar o direcionamento do trabalho pensado pelos autores </w:t>
-      </w:r>
-      <w:proofErr w:type="gramStart"/>
-      <w:r>
-        <w:t>do mesmo</w:t>
-      </w:r>
-      <w:proofErr w:type="gramEnd"/>
-      <w:r>
-        <w:t>)</w:t>
+        <w:t>Citar as principais teorias norteadoras do estudo, princípios da área de gestão que serão utilizados e ferramentas que poderão ser utilizadas. Para cada um deles fazer uma descrição e mostrar brevemente sua importância para o trabalho em questão. (Neste caso, usamos a prerrogativa da possibilidade, tendo em vista que ao longo do trabalho isto poderá ser modificado. Aqui o objetivo é evidenciar o direcionamento do trabalho pensado pelos autores do mesmo)</w:t>
       </w:r>
       <w:r>
         <w:t>.</w:t>
@@ -3336,12 +3322,12 @@
       <w:pPr>
         <w:pStyle w:val="Ttulo1"/>
       </w:pPr>
-      <w:bookmarkStart w:id="10" w:name="_Toc21384682"/>
+      <w:bookmarkStart w:id="11" w:name="_Toc21384682"/>
       <w:r>
         <w:lastRenderedPageBreak/>
         <w:t>Oportunidade de inovação</w:t>
       </w:r>
-      <w:bookmarkEnd w:id="10"/>
+      <w:bookmarkEnd w:id="11"/>
     </w:p>
     <w:p/>
     <w:p/>
@@ -3363,8 +3349,14 @@
     <w:p>
       <w:pPr>
         <w:pStyle w:val="Ttulo"/>
-      </w:pPr>
-      <w:r>
+        <w:rPr>
+          <w:lang w:val="pt-BR"/>
+        </w:rPr>
+      </w:pPr>
+      <w:r>
+        <w:rPr>
+          <w:lang w:val="pt-BR"/>
+        </w:rPr>
         <w:lastRenderedPageBreak/>
         <w:t>referências</w:t>
       </w:r>
@@ -3372,18 +3364,59 @@
     <w:p>
       <w:pPr>
         <w:ind w:firstLine="0"/>
+      </w:pPr>
+    </w:p>
+    <w:p>
+      <w:pPr>
+        <w:ind w:firstLine="0"/>
+      </w:pPr>
+    </w:p>
+    <w:p>
+      <w:pPr>
+        <w:pStyle w:val="Referencia"/>
+      </w:pPr>
+      <w:r>
+        <w:t>BARBOSA, F. E; MOURA, G. D. Metodologias ativas de aprendizagem na educação profissional e tecnológica. Rio de Janeiro: Senac, 2013.</w:t>
+      </w:r>
+    </w:p>
+    <w:p>
+      <w:pPr>
+        <w:pStyle w:val="Referencia"/>
+      </w:pPr>
+    </w:p>
+    <w:p>
+      <w:pPr>
+        <w:pStyle w:val="Referencia"/>
+      </w:pPr>
+    </w:p>
+    <w:p>
+      <w:pPr>
+        <w:pStyle w:val="Referencia"/>
         <w:rPr>
           <w:lang w:val="en-US"/>
         </w:rPr>
       </w:pPr>
-    </w:p>
-    <w:p>
-      <w:pPr>
-        <w:ind w:firstLine="0"/>
+      <w:r>
+        <w:t xml:space="preserve">CERVO, A. L.; BERVIAN, P. A.: SILVA, R. Metodologia científica. </w:t>
+      </w:r>
+      <w:r>
         <w:rPr>
           <w:lang w:val="en-US"/>
         </w:rPr>
-      </w:pPr>
+        <w:t>6. ed. São Paulo: Pearson</w:t>
+      </w:r>
+      <w:r>
+        <w:rPr>
+          <w:lang w:val="en-US"/>
+        </w:rPr>
+        <w:t xml:space="preserve"> </w:t>
+      </w:r>
+      <w:r>
+        <w:rPr>
+          <w:lang w:val="en-US"/>
+        </w:rPr>
+        <w:t>Prentice Hall, 2007.</w:t>
+      </w:r>
     </w:p>
     <w:p>
       <w:pPr>
@@ -3392,668 +3425,177 @@
           <w:lang w:val="en-US"/>
         </w:rPr>
       </w:pPr>
-      <w:r>
+    </w:p>
+    <w:p>
+      <w:pPr>
+        <w:pStyle w:val="Referencia"/>
         <w:rPr>
           <w:lang w:val="en-US"/>
         </w:rPr>
-        <w:t xml:space="preserve">BARBOSA, F. E; MOURA, G. D. </w:t>
+      </w:pPr>
+    </w:p>
+    <w:p>
+      <w:pPr>
+        <w:pStyle w:val="Referencia"/>
+        <w:rPr>
+          <w:lang w:val="en-US"/>
+        </w:rPr>
+      </w:pPr>
+      <w:r>
+        <w:rPr>
+          <w:lang w:val="en-US"/>
+        </w:rPr>
+        <w:t xml:space="preserve">DEMARTINI, C; BENUSSI, L. Do Web 4.0 and Industry 4.0 Imply Education X.0? </w:t>
       </w:r>
       <w:proofErr w:type="spellStart"/>
       <w:r>
         <w:rPr>
           <w:lang w:val="en-US"/>
         </w:rPr>
-        <w:t>Metodologias</w:t>
+        <w:t>Itália</w:t>
       </w:r>
       <w:proofErr w:type="spellEnd"/>
       <w:r>
         <w:rPr>
           <w:lang w:val="en-US"/>
         </w:rPr>
+        <w:t>: IEEE Computer Society, 2017.</w:t>
+      </w:r>
+    </w:p>
+    <w:p>
+      <w:pPr>
+        <w:pStyle w:val="Referencia"/>
+        <w:rPr>
+          <w:lang w:val="en-US"/>
+        </w:rPr>
+      </w:pPr>
+    </w:p>
+    <w:p>
+      <w:pPr>
+        <w:pStyle w:val="Referencia"/>
+        <w:rPr>
+          <w:lang w:val="en-US"/>
+        </w:rPr>
+      </w:pPr>
+    </w:p>
+    <w:p>
+      <w:pPr>
+        <w:pStyle w:val="Referencia"/>
+      </w:pPr>
+      <w:r>
+        <w:rPr>
+          <w:lang w:val="en-US"/>
+        </w:rPr>
+        <w:t xml:space="preserve">DLODLO2, N; JERE, N; MARAVANYIKA, M. An Adaptive Recommender-System Based Framework for </w:t>
+      </w:r>
+      <w:proofErr w:type="spellStart"/>
+      <w:r>
+        <w:rPr>
+          <w:lang w:val="en-US"/>
+        </w:rPr>
+        <w:t>Personalised</w:t>
+      </w:r>
+      <w:proofErr w:type="spellEnd"/>
+      <w:r>
+        <w:rPr>
+          <w:lang w:val="en-US"/>
+        </w:rPr>
+        <w:t xml:space="preserve"> Teaching and Learning on E-Learning Platforms. </w:t>
+      </w:r>
+      <w:proofErr w:type="spellStart"/>
+      <w:r>
+        <w:t>Namibia</w:t>
+      </w:r>
+      <w:proofErr w:type="spellEnd"/>
+      <w:r>
+        <w:t>: IST-</w:t>
+      </w:r>
+      <w:proofErr w:type="spellStart"/>
+      <w:r>
+        <w:t>Africa</w:t>
+      </w:r>
+      <w:proofErr w:type="spellEnd"/>
+      <w:r>
         <w:t xml:space="preserve"> </w:t>
       </w:r>
       <w:proofErr w:type="spellStart"/>
       <w:r>
-        <w:rPr>
-          <w:lang w:val="en-US"/>
-        </w:rPr>
-        <w:t>ativas</w:t>
+        <w:t>Conference</w:t>
       </w:r>
       <w:proofErr w:type="spellEnd"/>
       <w:r>
-        <w:rPr>
-          <w:lang w:val="en-US"/>
-        </w:rPr>
-        <w:t xml:space="preserve"> de </w:t>
+        <w:t xml:space="preserve"> </w:t>
       </w:r>
       <w:proofErr w:type="spellStart"/>
       <w:r>
-        <w:rPr>
-          <w:lang w:val="en-US"/>
-        </w:rPr>
-        <w:t>aprendizagem</w:t>
+        <w:t>Proceedings</w:t>
       </w:r>
       <w:proofErr w:type="spellEnd"/>
       <w:r>
-        <w:rPr>
-          <w:lang w:val="en-US"/>
-        </w:rPr>
-        <w:t xml:space="preserve"> </w:t>
-      </w:r>
-      <w:proofErr w:type="spellStart"/>
-      <w:r>
-        <w:rPr>
-          <w:lang w:val="en-US"/>
-        </w:rPr>
-        <w:t>na</w:t>
-      </w:r>
-      <w:proofErr w:type="spellEnd"/>
-      <w:r>
-        <w:rPr>
-          <w:lang w:val="en-US"/>
-        </w:rPr>
-        <w:t xml:space="preserve"> </w:t>
-      </w:r>
-      <w:proofErr w:type="spellStart"/>
-      <w:r>
-        <w:rPr>
-          <w:lang w:val="en-US"/>
-        </w:rPr>
-        <w:t>educação</w:t>
-      </w:r>
-      <w:proofErr w:type="spellEnd"/>
-      <w:r>
-        <w:rPr>
-          <w:lang w:val="en-US"/>
-        </w:rPr>
-        <w:t xml:space="preserve"> </w:t>
-      </w:r>
-      <w:proofErr w:type="spellStart"/>
-      <w:r>
-        <w:rPr>
-          <w:lang w:val="en-US"/>
-        </w:rPr>
-        <w:t>profissional</w:t>
-      </w:r>
-      <w:proofErr w:type="spellEnd"/>
-      <w:r>
-        <w:rPr>
-          <w:lang w:val="en-US"/>
-        </w:rPr>
-        <w:t xml:space="preserve"> e </w:t>
-      </w:r>
-      <w:proofErr w:type="spellStart"/>
-      <w:r>
-        <w:rPr>
-          <w:lang w:val="en-US"/>
-        </w:rPr>
-        <w:t>tecnológica</w:t>
-      </w:r>
-      <w:proofErr w:type="spellEnd"/>
-      <w:r>
-        <w:rPr>
-          <w:lang w:val="en-US"/>
-        </w:rPr>
-        <w:t xml:space="preserve">. Rio de Janeiro: </w:t>
-      </w:r>
-      <w:proofErr w:type="spellStart"/>
-      <w:r>
-        <w:rPr>
-          <w:lang w:val="en-US"/>
-        </w:rPr>
-        <w:t>Senac</w:t>
-      </w:r>
-      <w:proofErr w:type="spellEnd"/>
-      <w:r>
-        <w:rPr>
-          <w:lang w:val="en-US"/>
-        </w:rPr>
-        <w:t>, 2013.</w:t>
+        <w:t>, 2017.</w:t>
       </w:r>
     </w:p>
     <w:p>
       <w:pPr>
         <w:pStyle w:val="Referencia"/>
-        <w:rPr>
-          <w:lang w:val="en-US"/>
-        </w:rPr>
       </w:pPr>
     </w:p>
     <w:p>
       <w:pPr>
         <w:pStyle w:val="Referencia"/>
-        <w:rPr>
-          <w:lang w:val="en-US"/>
-        </w:rPr>
       </w:pPr>
     </w:p>
     <w:p>
       <w:pPr>
         <w:pStyle w:val="Referencia"/>
-        <w:rPr>
-          <w:lang w:val="en-US"/>
-        </w:rPr>
-      </w:pPr>
-      <w:r>
-        <w:rPr>
-          <w:lang w:val="en-US"/>
-        </w:rPr>
-        <w:t xml:space="preserve">CERVO, A. L.; BERVIAN, P. A.: SILVA, R. </w:t>
-      </w:r>
-      <w:proofErr w:type="spellStart"/>
-      <w:r>
-        <w:rPr>
-          <w:lang w:val="en-US"/>
-        </w:rPr>
-        <w:t>Metodologia</w:t>
-      </w:r>
-      <w:proofErr w:type="spellEnd"/>
-      <w:r>
-        <w:rPr>
-          <w:lang w:val="en-US"/>
-        </w:rPr>
-        <w:t xml:space="preserve"> </w:t>
-      </w:r>
-      <w:proofErr w:type="spellStart"/>
-      <w:r>
-        <w:rPr>
-          <w:lang w:val="en-US"/>
-        </w:rPr>
-        <w:t>científica</w:t>
-      </w:r>
-      <w:proofErr w:type="spellEnd"/>
-      <w:r>
-        <w:rPr>
-          <w:lang w:val="en-US"/>
-        </w:rPr>
-        <w:t>. 6. ed. São Paulo: Pearson</w:t>
-      </w:r>
-      <w:r>
-        <w:rPr>
-          <w:lang w:val="en-US"/>
-        </w:rPr>
-        <w:t xml:space="preserve"> </w:t>
-      </w:r>
-      <w:r>
-        <w:rPr>
-          <w:lang w:val="en-US"/>
-        </w:rPr>
-        <w:t>Prentice Hall, 2007.</w:t>
+      </w:pPr>
+      <w:r>
+        <w:t>KÖCHE, J. C. Fundamentos de metodologia científica: teoria da ciência e iniciação à pesquisa. 29. ed. Petrópolis: Vozes, 2011.</w:t>
       </w:r>
     </w:p>
     <w:p>
       <w:pPr>
         <w:pStyle w:val="Referencia"/>
-        <w:rPr>
-          <w:lang w:val="en-US"/>
-        </w:rPr>
       </w:pPr>
     </w:p>
     <w:p>
       <w:pPr>
         <w:pStyle w:val="Referencia"/>
-        <w:rPr>
-          <w:lang w:val="en-US"/>
-        </w:rPr>
       </w:pPr>
     </w:p>
     <w:p>
       <w:pPr>
         <w:pStyle w:val="Referencia"/>
-        <w:rPr>
-          <w:lang w:val="en-US"/>
-        </w:rPr>
-      </w:pPr>
-      <w:r>
-        <w:rPr>
-          <w:lang w:val="en-US"/>
-        </w:rPr>
-        <w:t xml:space="preserve">DEMARTINI, C; BENUSSI, L. Do Web 4.0 and Industry 4.0 Imply Education X.0? </w:t>
-      </w:r>
-      <w:proofErr w:type="spellStart"/>
-      <w:r>
-        <w:rPr>
-          <w:lang w:val="en-US"/>
-        </w:rPr>
-        <w:t>Itália</w:t>
-      </w:r>
-      <w:proofErr w:type="spellEnd"/>
-      <w:r>
-        <w:rPr>
-          <w:lang w:val="en-US"/>
-        </w:rPr>
-        <w:t>: IEEE Computer Society, 2017.</w:t>
+      </w:pPr>
+      <w:r>
+        <w:t>SEVERINO</w:t>
+      </w:r>
+      <w:r>
+        <w:t>, A. J. Metodologia do trabalho científico. 23. ed. São Paulo: Cortez, 2007.</w:t>
       </w:r>
     </w:p>
     <w:p>
       <w:pPr>
         <w:pStyle w:val="Referencia"/>
-        <w:rPr>
-          <w:lang w:val="en-US"/>
-        </w:rPr>
       </w:pPr>
     </w:p>
     <w:p>
       <w:pPr>
         <w:pStyle w:val="Referencia"/>
-        <w:rPr>
-          <w:lang w:val="en-US"/>
-        </w:rPr>
       </w:pPr>
     </w:p>
     <w:p>
       <w:pPr>
         <w:pStyle w:val="Referencia"/>
-        <w:rPr>
-          <w:lang w:val="en-US"/>
-        </w:rPr>
-      </w:pPr>
-      <w:r>
-        <w:rPr>
-          <w:lang w:val="en-US"/>
-        </w:rPr>
-        <w:t xml:space="preserve">DLODLO2, N; JERE, N; MARAVANYIKA, M. An Adaptive Recommender-System Based Framework for </w:t>
-      </w:r>
-      <w:proofErr w:type="spellStart"/>
-      <w:r>
-        <w:rPr>
-          <w:lang w:val="en-US"/>
-        </w:rPr>
-        <w:t>Personalised</w:t>
-      </w:r>
-      <w:proofErr w:type="spellEnd"/>
-      <w:r>
-        <w:rPr>
-          <w:lang w:val="en-US"/>
-        </w:rPr>
-        <w:t xml:space="preserve"> Teaching and Learning on E-Learning Platforms. Namibia: IST-Africa Conference Proceedings, 2017.</w:t>
-      </w:r>
-    </w:p>
-    <w:p>
-      <w:pPr>
-        <w:pStyle w:val="Referencia"/>
-        <w:rPr>
-          <w:lang w:val="en-US"/>
-        </w:rPr>
-      </w:pPr>
-    </w:p>
-    <w:p>
-      <w:pPr>
-        <w:pStyle w:val="Referencia"/>
-        <w:rPr>
-          <w:lang w:val="en-US"/>
-        </w:rPr>
-      </w:pPr>
-      <w:bookmarkStart w:id="11" w:name="_GoBack"/>
-      <w:bookmarkEnd w:id="11"/>
-    </w:p>
-    <w:p>
-      <w:pPr>
-        <w:pStyle w:val="Referencia"/>
-        <w:rPr>
-          <w:lang w:val="en-US"/>
-        </w:rPr>
-      </w:pPr>
-      <w:r>
-        <w:rPr>
-          <w:lang w:val="en-US"/>
-        </w:rPr>
-        <w:t xml:space="preserve">KÖCHE, J. C. </w:t>
-      </w:r>
-      <w:proofErr w:type="spellStart"/>
-      <w:r>
-        <w:rPr>
-          <w:lang w:val="en-US"/>
-        </w:rPr>
-        <w:t>Fundamentos</w:t>
-      </w:r>
-      <w:proofErr w:type="spellEnd"/>
-      <w:r>
-        <w:rPr>
-          <w:lang w:val="en-US"/>
-        </w:rPr>
-        <w:t xml:space="preserve"> de </w:t>
-      </w:r>
-      <w:proofErr w:type="spellStart"/>
-      <w:r>
-        <w:rPr>
-          <w:lang w:val="en-US"/>
-        </w:rPr>
-        <w:t>metodologia</w:t>
-      </w:r>
-      <w:proofErr w:type="spellEnd"/>
-      <w:r>
-        <w:rPr>
-          <w:lang w:val="en-US"/>
-        </w:rPr>
-        <w:t xml:space="preserve"> </w:t>
-      </w:r>
-      <w:proofErr w:type="spellStart"/>
-      <w:r>
-        <w:rPr>
-          <w:lang w:val="en-US"/>
-        </w:rPr>
-        <w:t>científica</w:t>
-      </w:r>
-      <w:proofErr w:type="spellEnd"/>
-      <w:r>
-        <w:rPr>
-          <w:lang w:val="en-US"/>
-        </w:rPr>
-        <w:t xml:space="preserve">: </w:t>
-      </w:r>
-      <w:proofErr w:type="spellStart"/>
-      <w:r>
-        <w:rPr>
-          <w:lang w:val="en-US"/>
-        </w:rPr>
-        <w:t>teoria</w:t>
-      </w:r>
-      <w:proofErr w:type="spellEnd"/>
-      <w:r>
-        <w:rPr>
-          <w:lang w:val="en-US"/>
-        </w:rPr>
-        <w:t xml:space="preserve"> da </w:t>
-      </w:r>
-      <w:proofErr w:type="spellStart"/>
-      <w:r>
-        <w:rPr>
-          <w:lang w:val="en-US"/>
-        </w:rPr>
-        <w:t>ciência</w:t>
-      </w:r>
-      <w:proofErr w:type="spellEnd"/>
-      <w:r>
-        <w:rPr>
-          <w:lang w:val="en-US"/>
-        </w:rPr>
-        <w:t xml:space="preserve"> e </w:t>
-      </w:r>
-      <w:proofErr w:type="spellStart"/>
-      <w:r>
-        <w:rPr>
-          <w:lang w:val="en-US"/>
-        </w:rPr>
-        <w:t>iniciação</w:t>
-      </w:r>
-      <w:proofErr w:type="spellEnd"/>
-      <w:r>
-        <w:rPr>
-          <w:lang w:val="en-US"/>
-        </w:rPr>
-        <w:t xml:space="preserve"> à</w:t>
-      </w:r>
-      <w:r>
-        <w:rPr>
-          <w:lang w:val="en-US"/>
-        </w:rPr>
-        <w:t xml:space="preserve"> </w:t>
-      </w:r>
-      <w:proofErr w:type="spellStart"/>
-      <w:r>
-        <w:rPr>
-          <w:lang w:val="en-US"/>
-        </w:rPr>
-        <w:t>pesquisa</w:t>
-      </w:r>
-      <w:proofErr w:type="spellEnd"/>
-      <w:r>
-        <w:rPr>
-          <w:lang w:val="en-US"/>
-        </w:rPr>
-        <w:t xml:space="preserve">. 29. ed. </w:t>
-      </w:r>
-      <w:proofErr w:type="spellStart"/>
-      <w:r>
-        <w:rPr>
-          <w:lang w:val="en-US"/>
-        </w:rPr>
-        <w:t>Petrópolis</w:t>
-      </w:r>
-      <w:proofErr w:type="spellEnd"/>
-      <w:r>
-        <w:rPr>
-          <w:lang w:val="en-US"/>
-        </w:rPr>
-        <w:t xml:space="preserve">: </w:t>
-      </w:r>
-      <w:proofErr w:type="spellStart"/>
-      <w:r>
-        <w:rPr>
-          <w:lang w:val="en-US"/>
-        </w:rPr>
-        <w:t>Vozes</w:t>
-      </w:r>
-      <w:proofErr w:type="spellEnd"/>
-      <w:r>
-        <w:rPr>
-          <w:lang w:val="en-US"/>
-        </w:rPr>
-        <w:t>, 2011.</w:t>
-      </w:r>
-    </w:p>
-    <w:p>
-      <w:pPr>
-        <w:pStyle w:val="Referencia"/>
-      </w:pPr>
-    </w:p>
-    <w:p>
-      <w:pPr>
-        <w:pStyle w:val="Referencia"/>
-      </w:pPr>
-    </w:p>
-    <w:p>
-      <w:pPr>
-        <w:pStyle w:val="Referencia"/>
-        <w:rPr>
-          <w:lang w:val="en-US"/>
-        </w:rPr>
-      </w:pPr>
-      <w:r>
-        <w:t>SEVERINO</w:t>
-      </w:r>
-      <w:r>
-        <w:rPr>
-          <w:lang w:val="en-US"/>
-        </w:rPr>
-        <w:t xml:space="preserve">, A. J. </w:t>
-      </w:r>
-      <w:proofErr w:type="spellStart"/>
-      <w:r>
-        <w:rPr>
-          <w:lang w:val="en-US"/>
-        </w:rPr>
-        <w:t>Metodologia</w:t>
-      </w:r>
-      <w:proofErr w:type="spellEnd"/>
-      <w:r>
-        <w:rPr>
-          <w:lang w:val="en-US"/>
-        </w:rPr>
-        <w:t xml:space="preserve"> do </w:t>
-      </w:r>
-      <w:proofErr w:type="spellStart"/>
-      <w:r>
-        <w:rPr>
-          <w:lang w:val="en-US"/>
-        </w:rPr>
-        <w:t>trabalho</w:t>
-      </w:r>
-      <w:proofErr w:type="spellEnd"/>
-      <w:r>
-        <w:rPr>
-          <w:lang w:val="en-US"/>
-        </w:rPr>
-        <w:t xml:space="preserve"> </w:t>
-      </w:r>
-      <w:proofErr w:type="spellStart"/>
-      <w:r>
-        <w:rPr>
-          <w:lang w:val="en-US"/>
-        </w:rPr>
-        <w:t>científico</w:t>
-      </w:r>
-      <w:proofErr w:type="spellEnd"/>
-      <w:r>
-        <w:rPr>
-          <w:lang w:val="en-US"/>
-        </w:rPr>
-        <w:t>. 23. ed. São Paulo: Cortez, 2007.</w:t>
-      </w:r>
-    </w:p>
-    <w:p>
-      <w:pPr>
-        <w:pStyle w:val="Referencia"/>
-        <w:rPr>
-          <w:lang w:val="en-US"/>
-        </w:rPr>
-      </w:pPr>
-    </w:p>
-    <w:p>
-      <w:pPr>
-        <w:pStyle w:val="Referencia"/>
-        <w:rPr>
-          <w:lang w:val="en-US"/>
-        </w:rPr>
-      </w:pPr>
-    </w:p>
-    <w:p>
-      <w:pPr>
-        <w:pStyle w:val="Referencia"/>
-        <w:rPr>
-          <w:lang w:val="en-US"/>
-        </w:rPr>
-      </w:pPr>
-      <w:r>
-        <w:rPr>
-          <w:lang w:val="en-US"/>
-        </w:rPr>
-        <w:t xml:space="preserve">VICARI, M. R. </w:t>
-      </w:r>
-      <w:proofErr w:type="spellStart"/>
-      <w:r>
-        <w:rPr>
-          <w:lang w:val="en-US"/>
-        </w:rPr>
-        <w:t>Tendências</w:t>
-      </w:r>
-      <w:proofErr w:type="spellEnd"/>
-      <w:r>
-        <w:rPr>
-          <w:lang w:val="en-US"/>
-        </w:rPr>
-        <w:t xml:space="preserve"> </w:t>
-      </w:r>
-      <w:proofErr w:type="spellStart"/>
-      <w:r>
-        <w:rPr>
-          <w:lang w:val="en-US"/>
-        </w:rPr>
-        <w:t>em</w:t>
-      </w:r>
-      <w:proofErr w:type="spellEnd"/>
-      <w:r>
-        <w:rPr>
-          <w:lang w:val="en-US"/>
-        </w:rPr>
-        <w:t xml:space="preserve"> </w:t>
-      </w:r>
-      <w:proofErr w:type="spellStart"/>
-      <w:r>
-        <w:rPr>
-          <w:lang w:val="en-US"/>
-        </w:rPr>
-        <w:t>inteligência</w:t>
-      </w:r>
-      <w:proofErr w:type="spellEnd"/>
-      <w:r>
-        <w:rPr>
-          <w:lang w:val="en-US"/>
-        </w:rPr>
-        <w:t xml:space="preserve"> a</w:t>
-      </w:r>
-      <w:r>
-        <w:rPr>
-          <w:lang w:val="en-US"/>
-        </w:rPr>
+      </w:pPr>
+      <w:r>
+        <w:t>VICARI, M. R. Tendências em inteligência a</w:t>
+      </w:r>
+      <w:r>
         <w:t>r</w:t>
       </w:r>
       <w:r>
-        <w:rPr>
-          <w:lang w:val="en-US"/>
-        </w:rPr>
-        <w:t xml:space="preserve">tificial </w:t>
-      </w:r>
-      <w:proofErr w:type="spellStart"/>
-      <w:r>
-        <w:rPr>
-          <w:lang w:val="en-US"/>
-        </w:rPr>
-        <w:t>na</w:t>
-      </w:r>
-      <w:proofErr w:type="spellEnd"/>
-      <w:r>
-        <w:rPr>
-          <w:lang w:val="en-US"/>
-        </w:rPr>
-        <w:t xml:space="preserve"> </w:t>
-      </w:r>
-      <w:proofErr w:type="spellStart"/>
-      <w:r>
-        <w:rPr>
-          <w:lang w:val="en-US"/>
-        </w:rPr>
-        <w:t>educação</w:t>
-      </w:r>
-      <w:proofErr w:type="spellEnd"/>
-      <w:r>
-        <w:rPr>
-          <w:lang w:val="en-US"/>
-        </w:rPr>
-        <w:t xml:space="preserve"> no </w:t>
-      </w:r>
-      <w:proofErr w:type="spellStart"/>
-      <w:r>
-        <w:rPr>
-          <w:lang w:val="en-US"/>
-        </w:rPr>
-        <w:t>período</w:t>
-      </w:r>
-      <w:proofErr w:type="spellEnd"/>
-      <w:r>
-        <w:rPr>
-          <w:lang w:val="en-US"/>
-        </w:rPr>
-        <w:t xml:space="preserve"> de 2017 a 2030. Brasília: </w:t>
-      </w:r>
-      <w:proofErr w:type="spellStart"/>
-      <w:r>
-        <w:rPr>
-          <w:lang w:val="en-US"/>
-        </w:rPr>
-        <w:t>Confederação</w:t>
-      </w:r>
-      <w:proofErr w:type="spellEnd"/>
-      <w:r>
-        <w:rPr>
-          <w:lang w:val="en-US"/>
-        </w:rPr>
-        <w:t xml:space="preserve"> Nacional da </w:t>
-      </w:r>
-      <w:proofErr w:type="spellStart"/>
-      <w:r>
-        <w:rPr>
-          <w:lang w:val="en-US"/>
-        </w:rPr>
-        <w:t>Indústria</w:t>
-      </w:r>
-      <w:proofErr w:type="spellEnd"/>
-      <w:r>
-        <w:rPr>
-          <w:lang w:val="en-US"/>
-        </w:rPr>
-        <w:t>, 2018.</w:t>
+        <w:t>tificial na educação no período de 2017 a 2030. Brasília: Confederação Nacional da Indústria, 2018.</w:t>
       </w:r>
     </w:p>
     <w:p>
@@ -4069,13 +3611,16 @@
     <w:p>
       <w:pPr>
         <w:pStyle w:val="Ttulo"/>
-      </w:pPr>
-      <w:r>
+        <w:rPr>
+          <w:lang w:val="pt-BR"/>
+        </w:rPr>
+      </w:pPr>
+      <w:r>
+        <w:rPr>
+          <w:lang w:val="pt-BR"/>
+        </w:rPr>
         <w:lastRenderedPageBreak/>
-        <w:t>cronograma</w:t>
-      </w:r>
-      <w:r>
-        <w:t xml:space="preserve"> </w:t>
+        <w:t xml:space="preserve">cronograma </w:t>
       </w:r>
     </w:p>
     <w:p/>
@@ -5189,7 +4734,7 @@
       </w:pPr>
     </w:pPrDefault>
   </w:docDefaults>
-  <w:latentStyles w:defLockedState="0" w:defUIPriority="99" w:defSemiHidden="0" w:defUnhideWhenUsed="0" w:defQFormat="0" w:count="377">
+  <w:latentStyles w:defLockedState="0" w:defUIPriority="99" w:defSemiHidden="0" w:defUnhideWhenUsed="0" w:defQFormat="0" w:count="375">
     <w:lsdException w:name="Normal" w:uiPriority="0" w:qFormat="1"/>
     <w:lsdException w:name="heading 1" w:uiPriority="9" w:qFormat="1"/>
     <w:lsdException w:name="heading 2" w:semiHidden="1" w:uiPriority="9" w:unhideWhenUsed="1" w:qFormat="1"/>
@@ -5565,8 +5110,6 @@
     <w:lsdException w:name="Smart Hyperlink" w:semiHidden="1" w:unhideWhenUsed="1"/>
     <w:lsdException w:name="Hashtag" w:semiHidden="1" w:unhideWhenUsed="1"/>
     <w:lsdException w:name="Unresolved Mention" w:semiHidden="1" w:unhideWhenUsed="1"/>
-    <w:lsdException w:name="Smart Link" w:semiHidden="1" w:unhideWhenUsed="1"/>
-    <w:lsdException w:name="Smart Link Error" w:semiHidden="1" w:unhideWhenUsed="1"/>
   </w:latentStyles>
   <w:style w:type="paragraph" w:default="1" w:styleId="Normal">
     <w:name w:val="Normal"/>
@@ -7072,7 +6615,7 @@
 </file>
 
 <file path=customXml/itemProps1.xml><?xml version="1.0" encoding="utf-8"?>
-<ds:datastoreItem xmlns:ds="http://schemas.openxmlformats.org/officeDocument/2006/customXml" ds:itemID="{1D4B2A5E-A137-43CF-AFA6-C235F98D4C80}">
+<ds:datastoreItem xmlns:ds="http://schemas.openxmlformats.org/officeDocument/2006/customXml" ds:itemID="{0E24797F-71B7-4872-B8D7-F54B29AEA924}">
   <ds:schemaRefs>
     <ds:schemaRef ds:uri="http://schemas.openxmlformats.org/officeDocument/2006/bibliography"/>
   </ds:schemaRefs>

</xml_diff>

<commit_message>
revisando o projeto de pesquisa
</commit_message>
<xml_diff>
--- a/entrega/projeto-pesquisa.docx
+++ b/entrega/projeto-pesquisa.docx
@@ -196,17 +196,8 @@
           <w:sz w:val="28"/>
           <w:szCs w:val="28"/>
         </w:rPr>
-        <w:t xml:space="preserve"> </w:t>
-      </w:r>
-      <w:proofErr w:type="spellStart"/>
-      <w:r>
-        <w:rPr>
-          <w:sz w:val="28"/>
-          <w:szCs w:val="28"/>
-        </w:rPr>
-        <w:t>Nappi</w:t>
-      </w:r>
-      <w:proofErr w:type="spellEnd"/>
+        <w:t xml:space="preserve"> Nappi</w:t>
+      </w:r>
     </w:p>
     <w:p>
       <w:pPr>
@@ -780,17 +771,8 @@
           <w:sz w:val="28"/>
           <w:szCs w:val="28"/>
         </w:rPr>
-        <w:t xml:space="preserve"> </w:t>
-      </w:r>
-      <w:proofErr w:type="spellStart"/>
-      <w:r>
-        <w:rPr>
-          <w:sz w:val="28"/>
-          <w:szCs w:val="28"/>
-        </w:rPr>
-        <w:t>Nappi</w:t>
-      </w:r>
-      <w:proofErr w:type="spellEnd"/>
+        <w:t xml:space="preserve"> Nappi</w:t>
+      </w:r>
     </w:p>
     <w:p>
       <w:pPr>
@@ -1342,85 +1324,56 @@
         </w:rPr>
         <w:fldChar w:fldCharType="separate"/>
       </w:r>
-      <w:hyperlink w:anchor="_Toc21384672" w:history="1">
-        <w:r>
-          <w:rPr>
-            <w:rStyle w:val="Hyperlink"/>
-            <w:noProof/>
-          </w:rPr>
-          <w:t>1</w:t>
-        </w:r>
-        <w:r>
-          <w:rPr>
-            <w:rFonts w:asciiTheme="minorHAnsi" w:eastAsiaTheme="minorEastAsia" w:hAnsiTheme="minorHAnsi"/>
-            <w:b w:val="0"/>
-            <w:caps w:val="0"/>
-            <w:noProof/>
-            <w:sz w:val="22"/>
-            <w:lang w:eastAsia="pt-BR"/>
-          </w:rPr>
-          <w:tab/>
-        </w:r>
-        <w:r>
-          <w:rPr>
-            <w:rStyle w:val="Hyperlink"/>
-            <w:noProof/>
-          </w:rPr>
-          <w:t>introdução</w:t>
-        </w:r>
-        <w:r>
-          <w:rPr>
-            <w:noProof/>
-            <w:webHidden/>
-          </w:rPr>
-          <w:tab/>
-        </w:r>
-        <w:r>
-          <w:rPr>
-            <w:noProof/>
-            <w:webHidden/>
-          </w:rPr>
-          <w:fldChar w:fldCharType="begin"/>
-        </w:r>
-        <w:r>
-          <w:rPr>
-            <w:noProof/>
-            <w:webHidden/>
-          </w:rPr>
-          <w:instrText xml:space="preserve"> PAGEREF _Toc21384672 \h </w:instrText>
-        </w:r>
-        <w:r>
-          <w:rPr>
-            <w:noProof/>
-            <w:webHidden/>
-          </w:rPr>
-        </w:r>
-        <w:r>
-          <w:rPr>
-            <w:noProof/>
-            <w:webHidden/>
-          </w:rPr>
-          <w:fldChar w:fldCharType="separate"/>
-        </w:r>
-        <w:r>
-          <w:rPr>
-            <w:noProof/>
-            <w:webHidden/>
-          </w:rPr>
-          <w:t>6</w:t>
-        </w:r>
-        <w:r>
-          <w:rPr>
-            <w:noProof/>
-            <w:webHidden/>
-          </w:rPr>
-          <w:fldChar w:fldCharType="end"/>
-        </w:r>
-      </w:hyperlink>
-    </w:p>
-    <w:p>
-      <w:pPr>
-        <w:pStyle w:val="Sumrio1"/>
+      <w:bookmarkStart w:id="0" w:name="_GoBack"/>
+      <w:bookmarkEnd w:id="0"/>
+      <w:r>
+        <w:rPr>
+          <w:rStyle w:val="Hyperlink"/>
+          <w:noProof/>
+        </w:rPr>
+        <w:fldChar w:fldCharType="begin"/>
+      </w:r>
+      <w:r>
+        <w:rPr>
+          <w:rStyle w:val="Hyperlink"/>
+          <w:noProof/>
+        </w:rPr>
+        <w:instrText xml:space="preserve"> </w:instrText>
+      </w:r>
+      <w:r>
+        <w:rPr>
+          <w:noProof/>
+        </w:rPr>
+        <w:instrText>HYPERLINK \l "_Toc24211689"</w:instrText>
+      </w:r>
+      <w:r>
+        <w:rPr>
+          <w:rStyle w:val="Hyperlink"/>
+          <w:noProof/>
+        </w:rPr>
+        <w:instrText xml:space="preserve"> </w:instrText>
+      </w:r>
+      <w:r>
+        <w:rPr>
+          <w:rStyle w:val="Hyperlink"/>
+          <w:noProof/>
+        </w:rPr>
+      </w:r>
+      <w:r>
+        <w:rPr>
+          <w:rStyle w:val="Hyperlink"/>
+          <w:noProof/>
+        </w:rPr>
+        <w:fldChar w:fldCharType="separate"/>
+      </w:r>
+      <w:r>
+        <w:rPr>
+          <w:rStyle w:val="Hyperlink"/>
+          <w:noProof/>
+        </w:rPr>
+        <w:t>1</w:t>
+      </w:r>
+      <w:r>
         <w:rPr>
           <w:rFonts w:asciiTheme="minorHAnsi" w:eastAsiaTheme="minorEastAsia" w:hAnsiTheme="minorHAnsi"/>
           <w:b w:val="0"/>
@@ -1429,82 +1382,70 @@
           <w:sz w:val="22"/>
           <w:lang w:eastAsia="pt-BR"/>
         </w:rPr>
-      </w:pPr>
-      <w:hyperlink w:anchor="_Toc21384673" w:history="1">
-        <w:r>
-          <w:rPr>
-            <w:rStyle w:val="Hyperlink"/>
-            <w:noProof/>
-          </w:rPr>
-          <w:t>2</w:t>
-        </w:r>
-        <w:r>
-          <w:rPr>
-            <w:rFonts w:asciiTheme="minorHAnsi" w:eastAsiaTheme="minorEastAsia" w:hAnsiTheme="minorHAnsi"/>
-            <w:b w:val="0"/>
-            <w:caps w:val="0"/>
-            <w:noProof/>
-            <w:sz w:val="22"/>
-            <w:lang w:eastAsia="pt-BR"/>
-          </w:rPr>
-          <w:tab/>
-        </w:r>
-        <w:r>
-          <w:rPr>
-            <w:rStyle w:val="Hyperlink"/>
-            <w:noProof/>
-          </w:rPr>
-          <w:t>linha de pesquisa</w:t>
-        </w:r>
-        <w:r>
-          <w:rPr>
-            <w:noProof/>
-            <w:webHidden/>
-          </w:rPr>
-          <w:tab/>
-        </w:r>
-        <w:r>
-          <w:rPr>
-            <w:noProof/>
-            <w:webHidden/>
-          </w:rPr>
-          <w:fldChar w:fldCharType="begin"/>
-        </w:r>
-        <w:r>
-          <w:rPr>
-            <w:noProof/>
-            <w:webHidden/>
-          </w:rPr>
-          <w:instrText xml:space="preserve"> PAGEREF _Toc21384673 \h </w:instrText>
-        </w:r>
-        <w:r>
-          <w:rPr>
-            <w:noProof/>
-            <w:webHidden/>
-          </w:rPr>
-        </w:r>
-        <w:r>
-          <w:rPr>
-            <w:noProof/>
-            <w:webHidden/>
-          </w:rPr>
-          <w:fldChar w:fldCharType="separate"/>
-        </w:r>
-        <w:r>
-          <w:rPr>
-            <w:noProof/>
-            <w:webHidden/>
-          </w:rPr>
-          <w:t>7</w:t>
-        </w:r>
-        <w:r>
-          <w:rPr>
-            <w:noProof/>
-            <w:webHidden/>
-          </w:rPr>
-          <w:fldChar w:fldCharType="end"/>
-        </w:r>
-      </w:hyperlink>
+        <w:tab/>
+      </w:r>
+      <w:r>
+        <w:rPr>
+          <w:rStyle w:val="Hyperlink"/>
+          <w:noProof/>
+        </w:rPr>
+        <w:t>introdução</w:t>
+      </w:r>
+      <w:r>
+        <w:rPr>
+          <w:noProof/>
+          <w:webHidden/>
+        </w:rPr>
+        <w:tab/>
+      </w:r>
+      <w:r>
+        <w:rPr>
+          <w:noProof/>
+          <w:webHidden/>
+        </w:rPr>
+        <w:fldChar w:fldCharType="begin"/>
+      </w:r>
+      <w:r>
+        <w:rPr>
+          <w:noProof/>
+          <w:webHidden/>
+        </w:rPr>
+        <w:instrText xml:space="preserve"> PAGEREF _Toc24211689 \h </w:instrText>
+      </w:r>
+      <w:r>
+        <w:rPr>
+          <w:noProof/>
+          <w:webHidden/>
+        </w:rPr>
+      </w:r>
+      <w:r>
+        <w:rPr>
+          <w:noProof/>
+          <w:webHidden/>
+        </w:rPr>
+        <w:fldChar w:fldCharType="separate"/>
+      </w:r>
+      <w:r>
+        <w:rPr>
+          <w:noProof/>
+          <w:webHidden/>
+        </w:rPr>
+        <w:t>6</w:t>
+      </w:r>
+      <w:r>
+        <w:rPr>
+          <w:noProof/>
+          <w:webHidden/>
+        </w:rPr>
+        <w:fldChar w:fldCharType="end"/>
+      </w:r>
+      <w:r>
+        <w:rPr>
+          <w:rStyle w:val="Hyperlink"/>
+          <w:noProof/>
+        </w:rPr>
+        <w:fldChar w:fldCharType="end"/>
+      </w:r>
     </w:p>
     <w:p>
       <w:pPr>
@@ -1518,13 +1459,13 @@
           <w:lang w:eastAsia="pt-BR"/>
         </w:rPr>
       </w:pPr>
-      <w:hyperlink w:anchor="_Toc21384674" w:history="1">
+      <w:hyperlink w:anchor="_Toc24211690" w:history="1">
         <w:r>
           <w:rPr>
             <w:rStyle w:val="Hyperlink"/>
             <w:noProof/>
           </w:rPr>
-          <w:t>3</w:t>
+          <w:t>2</w:t>
         </w:r>
         <w:r>
           <w:rPr>
@@ -1542,7 +1483,7 @@
             <w:rStyle w:val="Hyperlink"/>
             <w:noProof/>
           </w:rPr>
-          <w:t>problematização</w:t>
+          <w:t>linha de pesquisa</w:t>
         </w:r>
         <w:r>
           <w:rPr>
@@ -1563,7 +1504,7 @@
             <w:noProof/>
             <w:webHidden/>
           </w:rPr>
-          <w:instrText xml:space="preserve"> PAGEREF _Toc21384674 \h </w:instrText>
+          <w:instrText xml:space="preserve"> PAGEREF _Toc24211690 \h </w:instrText>
         </w:r>
         <w:r>
           <w:rPr>
@@ -1583,7 +1524,7 @@
             <w:noProof/>
             <w:webHidden/>
           </w:rPr>
-          <w:t>8</w:t>
+          <w:t>7</w:t>
         </w:r>
         <w:r>
           <w:rPr>
@@ -1606,13 +1547,13 @@
           <w:lang w:eastAsia="pt-BR"/>
         </w:rPr>
       </w:pPr>
-      <w:hyperlink w:anchor="_Toc21384675" w:history="1">
+      <w:hyperlink w:anchor="_Toc24211691" w:history="1">
         <w:r>
           <w:rPr>
             <w:rStyle w:val="Hyperlink"/>
             <w:noProof/>
           </w:rPr>
-          <w:t>4</w:t>
+          <w:t>3</w:t>
         </w:r>
         <w:r>
           <w:rPr>
@@ -1630,7 +1571,7 @@
             <w:rStyle w:val="Hyperlink"/>
             <w:noProof/>
           </w:rPr>
-          <w:t>Justificativa do desenvolvimento do trabalho em relação ao perfil do egresso do curso de Engenharia da Computação da FTT</w:t>
+          <w:t>problematização</w:t>
         </w:r>
         <w:r>
           <w:rPr>
@@ -1651,7 +1592,7 @@
             <w:noProof/>
             <w:webHidden/>
           </w:rPr>
-          <w:instrText xml:space="preserve"> PAGEREF _Toc21384675 \h </w:instrText>
+          <w:instrText xml:space="preserve"> PAGEREF _Toc24211691 \h </w:instrText>
         </w:r>
         <w:r>
           <w:rPr>
@@ -1671,7 +1612,7 @@
             <w:noProof/>
             <w:webHidden/>
           </w:rPr>
-          <w:t>9</w:t>
+          <w:t>8</w:t>
         </w:r>
         <w:r>
           <w:rPr>
@@ -1694,13 +1635,13 @@
           <w:lang w:eastAsia="pt-BR"/>
         </w:rPr>
       </w:pPr>
-      <w:hyperlink w:anchor="_Toc21384676" w:history="1">
+      <w:hyperlink w:anchor="_Toc24211692" w:history="1">
         <w:r>
           <w:rPr>
             <w:rStyle w:val="Hyperlink"/>
             <w:noProof/>
           </w:rPr>
-          <w:t>5</w:t>
+          <w:t>4</w:t>
         </w:r>
         <w:r>
           <w:rPr>
@@ -1718,7 +1659,7 @@
             <w:rStyle w:val="Hyperlink"/>
             <w:noProof/>
           </w:rPr>
-          <w:t>Justificativa da escolha do tema e desenvolvimento do estudo</w:t>
+          <w:t>Justificativa do desenvolvimento do trabalho em relação ao perfil do egresso do curso de Engenharia da Computação da FTT</w:t>
         </w:r>
         <w:r>
           <w:rPr>
@@ -1739,7 +1680,7 @@
             <w:noProof/>
             <w:webHidden/>
           </w:rPr>
-          <w:instrText xml:space="preserve"> PAGEREF _Toc21384676 \h </w:instrText>
+          <w:instrText xml:space="preserve"> PAGEREF _Toc24211692 \h </w:instrText>
         </w:r>
         <w:r>
           <w:rPr>
@@ -1759,7 +1700,7 @@
             <w:noProof/>
             <w:webHidden/>
           </w:rPr>
-          <w:t>10</w:t>
+          <w:t>9</w:t>
         </w:r>
         <w:r>
           <w:rPr>
@@ -1782,13 +1723,13 @@
           <w:lang w:eastAsia="pt-BR"/>
         </w:rPr>
       </w:pPr>
-      <w:hyperlink w:anchor="_Toc21384677" w:history="1">
+      <w:hyperlink w:anchor="_Toc24211693" w:history="1">
         <w:r>
           <w:rPr>
             <w:rStyle w:val="Hyperlink"/>
             <w:noProof/>
           </w:rPr>
-          <w:t>6</w:t>
+          <w:t>5</w:t>
         </w:r>
         <w:r>
           <w:rPr>
@@ -1806,7 +1747,7 @@
             <w:rStyle w:val="Hyperlink"/>
             <w:noProof/>
           </w:rPr>
-          <w:t>relevância</w:t>
+          <w:t>Justificativa da escolha do tema e desenvolvimento do estudo</w:t>
         </w:r>
         <w:r>
           <w:rPr>
@@ -1827,7 +1768,7 @@
             <w:noProof/>
             <w:webHidden/>
           </w:rPr>
-          <w:instrText xml:space="preserve"> PAGEREF _Toc21384677 \h </w:instrText>
+          <w:instrText xml:space="preserve"> PAGEREF _Toc24211693 \h </w:instrText>
         </w:r>
         <w:r>
           <w:rPr>
@@ -1847,7 +1788,7 @@
             <w:noProof/>
             <w:webHidden/>
           </w:rPr>
-          <w:t>11</w:t>
+          <w:t>10</w:t>
         </w:r>
         <w:r>
           <w:rPr>
@@ -1870,13 +1811,13 @@
           <w:lang w:eastAsia="pt-BR"/>
         </w:rPr>
       </w:pPr>
-      <w:hyperlink w:anchor="_Toc21384678" w:history="1">
+      <w:hyperlink w:anchor="_Toc24211694" w:history="1">
         <w:r>
           <w:rPr>
             <w:rStyle w:val="Hyperlink"/>
             <w:noProof/>
           </w:rPr>
-          <w:t>7</w:t>
+          <w:t>6</w:t>
         </w:r>
         <w:r>
           <w:rPr>
@@ -1894,7 +1835,7 @@
             <w:rStyle w:val="Hyperlink"/>
             <w:noProof/>
           </w:rPr>
-          <w:t>objetivos</w:t>
+          <w:t>relevância</w:t>
         </w:r>
         <w:r>
           <w:rPr>
@@ -1915,7 +1856,7 @@
             <w:noProof/>
             <w:webHidden/>
           </w:rPr>
-          <w:instrText xml:space="preserve"> PAGEREF _Toc21384678 \h </w:instrText>
+          <w:instrText xml:space="preserve"> PAGEREF _Toc24211694 \h </w:instrText>
         </w:r>
         <w:r>
           <w:rPr>
@@ -1935,179 +1876,7 @@
             <w:noProof/>
             <w:webHidden/>
           </w:rPr>
-          <w:t>12</w:t>
-        </w:r>
-        <w:r>
-          <w:rPr>
-            <w:noProof/>
-            <w:webHidden/>
-          </w:rPr>
-          <w:fldChar w:fldCharType="end"/>
-        </w:r>
-      </w:hyperlink>
-    </w:p>
-    <w:p>
-      <w:pPr>
-        <w:pStyle w:val="Sumrio2"/>
-        <w:rPr>
-          <w:rFonts w:asciiTheme="minorHAnsi" w:eastAsiaTheme="minorEastAsia" w:hAnsiTheme="minorHAnsi"/>
-          <w:caps w:val="0"/>
-          <w:noProof/>
-          <w:sz w:val="22"/>
-          <w:lang w:eastAsia="pt-BR"/>
-        </w:rPr>
-      </w:pPr>
-      <w:hyperlink w:anchor="_Toc21384679" w:history="1">
-        <w:r>
-          <w:rPr>
-            <w:rStyle w:val="Hyperlink"/>
-            <w:noProof/>
-          </w:rPr>
-          <w:t>7.1</w:t>
-        </w:r>
-        <w:r>
-          <w:rPr>
-            <w:rFonts w:asciiTheme="minorHAnsi" w:eastAsiaTheme="minorEastAsia" w:hAnsiTheme="minorHAnsi"/>
-            <w:caps w:val="0"/>
-            <w:noProof/>
-            <w:sz w:val="22"/>
-            <w:lang w:eastAsia="pt-BR"/>
-          </w:rPr>
-          <w:tab/>
-        </w:r>
-        <w:r>
-          <w:rPr>
-            <w:rStyle w:val="Hyperlink"/>
-            <w:noProof/>
-          </w:rPr>
-          <w:t>Geral</w:t>
-        </w:r>
-        <w:r>
-          <w:rPr>
-            <w:noProof/>
-            <w:webHidden/>
-          </w:rPr>
-          <w:tab/>
-        </w:r>
-        <w:r>
-          <w:rPr>
-            <w:noProof/>
-            <w:webHidden/>
-          </w:rPr>
-          <w:fldChar w:fldCharType="begin"/>
-        </w:r>
-        <w:r>
-          <w:rPr>
-            <w:noProof/>
-            <w:webHidden/>
-          </w:rPr>
-          <w:instrText xml:space="preserve"> PAGEREF _Toc21384679 \h </w:instrText>
-        </w:r>
-        <w:r>
-          <w:rPr>
-            <w:noProof/>
-            <w:webHidden/>
-          </w:rPr>
-        </w:r>
-        <w:r>
-          <w:rPr>
-            <w:noProof/>
-            <w:webHidden/>
-          </w:rPr>
-          <w:fldChar w:fldCharType="separate"/>
-        </w:r>
-        <w:r>
-          <w:rPr>
-            <w:noProof/>
-            <w:webHidden/>
-          </w:rPr>
-          <w:t>12</w:t>
-        </w:r>
-        <w:r>
-          <w:rPr>
-            <w:noProof/>
-            <w:webHidden/>
-          </w:rPr>
-          <w:fldChar w:fldCharType="end"/>
-        </w:r>
-      </w:hyperlink>
-    </w:p>
-    <w:p>
-      <w:pPr>
-        <w:pStyle w:val="Sumrio2"/>
-        <w:rPr>
-          <w:rFonts w:asciiTheme="minorHAnsi" w:eastAsiaTheme="minorEastAsia" w:hAnsiTheme="minorHAnsi"/>
-          <w:caps w:val="0"/>
-          <w:noProof/>
-          <w:sz w:val="22"/>
-          <w:lang w:eastAsia="pt-BR"/>
-        </w:rPr>
-      </w:pPr>
-      <w:hyperlink w:anchor="_Toc21384680" w:history="1">
-        <w:r>
-          <w:rPr>
-            <w:rStyle w:val="Hyperlink"/>
-            <w:noProof/>
-          </w:rPr>
-          <w:t>7.2</w:t>
-        </w:r>
-        <w:r>
-          <w:rPr>
-            <w:rFonts w:asciiTheme="minorHAnsi" w:eastAsiaTheme="minorEastAsia" w:hAnsiTheme="minorHAnsi"/>
-            <w:caps w:val="0"/>
-            <w:noProof/>
-            <w:sz w:val="22"/>
-            <w:lang w:eastAsia="pt-BR"/>
-          </w:rPr>
-          <w:tab/>
-        </w:r>
-        <w:r>
-          <w:rPr>
-            <w:rStyle w:val="Hyperlink"/>
-            <w:noProof/>
-          </w:rPr>
-          <w:t>Específicos</w:t>
-        </w:r>
-        <w:r>
-          <w:rPr>
-            <w:noProof/>
-            <w:webHidden/>
-          </w:rPr>
-          <w:tab/>
-        </w:r>
-        <w:r>
-          <w:rPr>
-            <w:noProof/>
-            <w:webHidden/>
-          </w:rPr>
-          <w:fldChar w:fldCharType="begin"/>
-        </w:r>
-        <w:r>
-          <w:rPr>
-            <w:noProof/>
-            <w:webHidden/>
-          </w:rPr>
-          <w:instrText xml:space="preserve"> PAGEREF _Toc21384680 \h </w:instrText>
-        </w:r>
-        <w:r>
-          <w:rPr>
-            <w:noProof/>
-            <w:webHidden/>
-          </w:rPr>
-        </w:r>
-        <w:r>
-          <w:rPr>
-            <w:noProof/>
-            <w:webHidden/>
-          </w:rPr>
-          <w:fldChar w:fldCharType="separate"/>
-        </w:r>
-        <w:r>
-          <w:rPr>
-            <w:noProof/>
-            <w:webHidden/>
-          </w:rPr>
-          <w:t>12</w:t>
+          <w:t>11</w:t>
         </w:r>
         <w:r>
           <w:rPr>
@@ -2130,13 +1899,13 @@
           <w:lang w:eastAsia="pt-BR"/>
         </w:rPr>
       </w:pPr>
-      <w:hyperlink w:anchor="_Toc21384681" w:history="1">
+      <w:hyperlink w:anchor="_Toc24211695" w:history="1">
         <w:r>
           <w:rPr>
             <w:rStyle w:val="Hyperlink"/>
             <w:noProof/>
           </w:rPr>
-          <w:t>8</w:t>
+          <w:t>7</w:t>
         </w:r>
         <w:r>
           <w:rPr>
@@ -2154,7 +1923,7 @@
             <w:rStyle w:val="Hyperlink"/>
             <w:noProof/>
           </w:rPr>
-          <w:t>Principais teorias/ferramentas envolvidas no projeto</w:t>
+          <w:t>objetivos</w:t>
         </w:r>
         <w:r>
           <w:rPr>
@@ -2175,7 +1944,7 @@
             <w:noProof/>
             <w:webHidden/>
           </w:rPr>
-          <w:instrText xml:space="preserve"> PAGEREF _Toc21384681 \h </w:instrText>
+          <w:instrText xml:space="preserve"> PAGEREF _Toc24211695 \h </w:instrText>
         </w:r>
         <w:r>
           <w:rPr>
@@ -2195,7 +1964,179 @@
             <w:noProof/>
             <w:webHidden/>
           </w:rPr>
-          <w:t>13</w:t>
+          <w:t>12</w:t>
+        </w:r>
+        <w:r>
+          <w:rPr>
+            <w:noProof/>
+            <w:webHidden/>
+          </w:rPr>
+          <w:fldChar w:fldCharType="end"/>
+        </w:r>
+      </w:hyperlink>
+    </w:p>
+    <w:p>
+      <w:pPr>
+        <w:pStyle w:val="Sumrio2"/>
+        <w:rPr>
+          <w:rFonts w:asciiTheme="minorHAnsi" w:eastAsiaTheme="minorEastAsia" w:hAnsiTheme="minorHAnsi"/>
+          <w:caps w:val="0"/>
+          <w:noProof/>
+          <w:sz w:val="22"/>
+          <w:lang w:eastAsia="pt-BR"/>
+        </w:rPr>
+      </w:pPr>
+      <w:hyperlink w:anchor="_Toc24211696" w:history="1">
+        <w:r>
+          <w:rPr>
+            <w:rStyle w:val="Hyperlink"/>
+            <w:noProof/>
+          </w:rPr>
+          <w:t>7.1</w:t>
+        </w:r>
+        <w:r>
+          <w:rPr>
+            <w:rFonts w:asciiTheme="minorHAnsi" w:eastAsiaTheme="minorEastAsia" w:hAnsiTheme="minorHAnsi"/>
+            <w:caps w:val="0"/>
+            <w:noProof/>
+            <w:sz w:val="22"/>
+            <w:lang w:eastAsia="pt-BR"/>
+          </w:rPr>
+          <w:tab/>
+        </w:r>
+        <w:r>
+          <w:rPr>
+            <w:rStyle w:val="Hyperlink"/>
+            <w:noProof/>
+          </w:rPr>
+          <w:t>Geral</w:t>
+        </w:r>
+        <w:r>
+          <w:rPr>
+            <w:noProof/>
+            <w:webHidden/>
+          </w:rPr>
+          <w:tab/>
+        </w:r>
+        <w:r>
+          <w:rPr>
+            <w:noProof/>
+            <w:webHidden/>
+          </w:rPr>
+          <w:fldChar w:fldCharType="begin"/>
+        </w:r>
+        <w:r>
+          <w:rPr>
+            <w:noProof/>
+            <w:webHidden/>
+          </w:rPr>
+          <w:instrText xml:space="preserve"> PAGEREF _Toc24211696 \h </w:instrText>
+        </w:r>
+        <w:r>
+          <w:rPr>
+            <w:noProof/>
+            <w:webHidden/>
+          </w:rPr>
+        </w:r>
+        <w:r>
+          <w:rPr>
+            <w:noProof/>
+            <w:webHidden/>
+          </w:rPr>
+          <w:fldChar w:fldCharType="separate"/>
+        </w:r>
+        <w:r>
+          <w:rPr>
+            <w:noProof/>
+            <w:webHidden/>
+          </w:rPr>
+          <w:t>12</w:t>
+        </w:r>
+        <w:r>
+          <w:rPr>
+            <w:noProof/>
+            <w:webHidden/>
+          </w:rPr>
+          <w:fldChar w:fldCharType="end"/>
+        </w:r>
+      </w:hyperlink>
+    </w:p>
+    <w:p>
+      <w:pPr>
+        <w:pStyle w:val="Sumrio2"/>
+        <w:rPr>
+          <w:rFonts w:asciiTheme="minorHAnsi" w:eastAsiaTheme="minorEastAsia" w:hAnsiTheme="minorHAnsi"/>
+          <w:caps w:val="0"/>
+          <w:noProof/>
+          <w:sz w:val="22"/>
+          <w:lang w:eastAsia="pt-BR"/>
+        </w:rPr>
+      </w:pPr>
+      <w:hyperlink w:anchor="_Toc24211697" w:history="1">
+        <w:r>
+          <w:rPr>
+            <w:rStyle w:val="Hyperlink"/>
+            <w:noProof/>
+          </w:rPr>
+          <w:t>7.2</w:t>
+        </w:r>
+        <w:r>
+          <w:rPr>
+            <w:rFonts w:asciiTheme="minorHAnsi" w:eastAsiaTheme="minorEastAsia" w:hAnsiTheme="minorHAnsi"/>
+            <w:caps w:val="0"/>
+            <w:noProof/>
+            <w:sz w:val="22"/>
+            <w:lang w:eastAsia="pt-BR"/>
+          </w:rPr>
+          <w:tab/>
+        </w:r>
+        <w:r>
+          <w:rPr>
+            <w:rStyle w:val="Hyperlink"/>
+            <w:noProof/>
+          </w:rPr>
+          <w:t>Específicos</w:t>
+        </w:r>
+        <w:r>
+          <w:rPr>
+            <w:noProof/>
+            <w:webHidden/>
+          </w:rPr>
+          <w:tab/>
+        </w:r>
+        <w:r>
+          <w:rPr>
+            <w:noProof/>
+            <w:webHidden/>
+          </w:rPr>
+          <w:fldChar w:fldCharType="begin"/>
+        </w:r>
+        <w:r>
+          <w:rPr>
+            <w:noProof/>
+            <w:webHidden/>
+          </w:rPr>
+          <w:instrText xml:space="preserve"> PAGEREF _Toc24211697 \h </w:instrText>
+        </w:r>
+        <w:r>
+          <w:rPr>
+            <w:noProof/>
+            <w:webHidden/>
+          </w:rPr>
+        </w:r>
+        <w:r>
+          <w:rPr>
+            <w:noProof/>
+            <w:webHidden/>
+          </w:rPr>
+          <w:fldChar w:fldCharType="separate"/>
+        </w:r>
+        <w:r>
+          <w:rPr>
+            <w:noProof/>
+            <w:webHidden/>
+          </w:rPr>
+          <w:t>12</w:t>
         </w:r>
         <w:r>
           <w:rPr>
@@ -2218,13 +2159,13 @@
           <w:lang w:eastAsia="pt-BR"/>
         </w:rPr>
       </w:pPr>
-      <w:hyperlink w:anchor="_Toc21384682" w:history="1">
+      <w:hyperlink w:anchor="_Toc24211698" w:history="1">
         <w:r>
           <w:rPr>
             <w:rStyle w:val="Hyperlink"/>
             <w:noProof/>
           </w:rPr>
-          <w:t>9</w:t>
+          <w:t>8</w:t>
         </w:r>
         <w:r>
           <w:rPr>
@@ -2242,6 +2183,94 @@
             <w:rStyle w:val="Hyperlink"/>
             <w:noProof/>
           </w:rPr>
+          <w:t>Principais teorias/ferramentas envolvidas no projeto</w:t>
+        </w:r>
+        <w:r>
+          <w:rPr>
+            <w:noProof/>
+            <w:webHidden/>
+          </w:rPr>
+          <w:tab/>
+        </w:r>
+        <w:r>
+          <w:rPr>
+            <w:noProof/>
+            <w:webHidden/>
+          </w:rPr>
+          <w:fldChar w:fldCharType="begin"/>
+        </w:r>
+        <w:r>
+          <w:rPr>
+            <w:noProof/>
+            <w:webHidden/>
+          </w:rPr>
+          <w:instrText xml:space="preserve"> PAGEREF _Toc24211698 \h </w:instrText>
+        </w:r>
+        <w:r>
+          <w:rPr>
+            <w:noProof/>
+            <w:webHidden/>
+          </w:rPr>
+        </w:r>
+        <w:r>
+          <w:rPr>
+            <w:noProof/>
+            <w:webHidden/>
+          </w:rPr>
+          <w:fldChar w:fldCharType="separate"/>
+        </w:r>
+        <w:r>
+          <w:rPr>
+            <w:noProof/>
+            <w:webHidden/>
+          </w:rPr>
+          <w:t>13</w:t>
+        </w:r>
+        <w:r>
+          <w:rPr>
+            <w:noProof/>
+            <w:webHidden/>
+          </w:rPr>
+          <w:fldChar w:fldCharType="end"/>
+        </w:r>
+      </w:hyperlink>
+    </w:p>
+    <w:p>
+      <w:pPr>
+        <w:pStyle w:val="Sumrio1"/>
+        <w:rPr>
+          <w:rFonts w:asciiTheme="minorHAnsi" w:eastAsiaTheme="minorEastAsia" w:hAnsiTheme="minorHAnsi"/>
+          <w:b w:val="0"/>
+          <w:caps w:val="0"/>
+          <w:noProof/>
+          <w:sz w:val="22"/>
+          <w:lang w:eastAsia="pt-BR"/>
+        </w:rPr>
+      </w:pPr>
+      <w:hyperlink w:anchor="_Toc24211699" w:history="1">
+        <w:r>
+          <w:rPr>
+            <w:rStyle w:val="Hyperlink"/>
+            <w:noProof/>
+          </w:rPr>
+          <w:t>9</w:t>
+        </w:r>
+        <w:r>
+          <w:rPr>
+            <w:rFonts w:asciiTheme="minorHAnsi" w:eastAsiaTheme="minorEastAsia" w:hAnsiTheme="minorHAnsi"/>
+            <w:b w:val="0"/>
+            <w:caps w:val="0"/>
+            <w:noProof/>
+            <w:sz w:val="22"/>
+            <w:lang w:eastAsia="pt-BR"/>
+          </w:rPr>
+          <w:tab/>
+        </w:r>
+        <w:r>
+          <w:rPr>
+            <w:rStyle w:val="Hyperlink"/>
+            <w:noProof/>
+          </w:rPr>
           <w:t>Oportunidade de inovação</w:t>
         </w:r>
         <w:r>
@@ -2263,7 +2292,7 @@
             <w:noProof/>
             <w:webHidden/>
           </w:rPr>
-          <w:instrText xml:space="preserve"> PAGEREF _Toc21384682 \h </w:instrText>
+          <w:instrText xml:space="preserve"> PAGEREF _Toc24211699 \h </w:instrText>
         </w:r>
         <w:r>
           <w:rPr>
@@ -2324,12 +2353,12 @@
       <w:pPr>
         <w:pStyle w:val="Ttulo1"/>
       </w:pPr>
-      <w:bookmarkStart w:id="0" w:name="_Toc21384672"/>
+      <w:bookmarkStart w:id="1" w:name="_Toc24211689"/>
       <w:r>
         <w:lastRenderedPageBreak/>
         <w:t>introdução</w:t>
       </w:r>
-      <w:bookmarkEnd w:id="0"/>
+      <w:bookmarkEnd w:id="1"/>
     </w:p>
     <w:p/>
     <w:p>
@@ -2392,12 +2421,12 @@
       <w:pPr>
         <w:pStyle w:val="Ttulo1"/>
       </w:pPr>
-      <w:bookmarkStart w:id="1" w:name="_Toc21384673"/>
+      <w:bookmarkStart w:id="2" w:name="_Toc24211690"/>
       <w:r>
         <w:lastRenderedPageBreak/>
         <w:t>linha de pesquisa</w:t>
       </w:r>
-      <w:bookmarkEnd w:id="1"/>
+      <w:bookmarkEnd w:id="2"/>
     </w:p>
     <w:p>
       <w:pPr>
@@ -2412,7 +2441,13 @@
         </w:rPr>
       </w:pPr>
       <w:r>
-        <w:t>Seguindo as linhas de pesquisa e a relação com o perfil do egresso no curso de Engenharia de Computação definidas pela instituição, assim como o problema levantado, a justificativa apresentada, os objetivos traçados, e a relevância do tema abordado para os dias atuais, observar-se que a proposta descrita neste documento permeia a inteligência computacional, ou seja, o desenvolvimento de um sistema inteligente, técnicas e métodos embasado no ramo da inteligência computacional, como a capacidade de aprendizagem, reconhecer padrões e inferência objetivando a automatização no levantamento de dados e a decisão relacionada ao conteúdo a ser indicado ao aluno de forma individual.</w:t>
+        <w:t>Seguindo as linhas de pesquisa e a relação com o perfil do egresso no curso de Engenharia de Computação definidas pela instituição, assim como o problema levantado, a justificativa apresentada, os objetivos traçados</w:t>
+      </w:r>
+      <w:r>
+        <w:t xml:space="preserve"> </w:t>
+      </w:r>
+      <w:r>
+        <w:t>e a relevância do tema abordado para os dias atuais, observar-se que a proposta descrita neste documento permeia a inteligência computacional, ou seja, o desenvolvimento de um sistema inteligente, técnicas e métodos embasado no ramo da inteligência computacional, como a capacidade de aprendizagem, reconhecer padrões e inferência objetivando a automatização no levantamento de dados e a decisão relacionada ao conteúdo a ser indicado ao aluno de forma individual.</w:t>
       </w:r>
     </w:p>
     <w:p/>
@@ -2429,12 +2464,12 @@
       <w:pPr>
         <w:pStyle w:val="Ttulo1"/>
       </w:pPr>
-      <w:bookmarkStart w:id="2" w:name="_Toc21384674"/>
+      <w:bookmarkStart w:id="3" w:name="_Toc24211691"/>
       <w:r>
         <w:lastRenderedPageBreak/>
         <w:t>problematização</w:t>
       </w:r>
-      <w:bookmarkEnd w:id="2"/>
+      <w:bookmarkEnd w:id="3"/>
     </w:p>
     <w:p/>
     <w:p>
@@ -2451,7 +2486,22 @@
         <w:t xml:space="preserve">de capacitação e especialização da mão-de-obra </w:t>
       </w:r>
       <w:r>
-        <w:t>provenientes da chamada Indústria 4.0</w:t>
+        <w:t>provenientes d</w:t>
+      </w:r>
+      <w:r>
+        <w:t xml:space="preserve">a </w:t>
+      </w:r>
+      <w:r>
+        <w:t xml:space="preserve"> Indústria 4.0</w:t>
+      </w:r>
+      <w:r>
+        <w:t xml:space="preserve"> e </w:t>
+      </w:r>
+      <w:r>
+        <w:t xml:space="preserve">considerando o cenário nacional </w:t>
+      </w:r>
+      <w:r>
+        <w:t>que</w:t>
       </w:r>
       <w:r>
         <w:t>,</w:t>
@@ -2460,91 +2510,98 @@
         <w:t xml:space="preserve"> </w:t>
       </w:r>
       <w:r>
-        <w:t>considerando o cenário nacional onde</w:t>
+        <w:t>de acordo com dados da Pesquisa Nacional por Amostra de Domicílios Contínua (</w:t>
+      </w:r>
+      <w:r>
+        <w:t>Pnad</w:t>
+      </w:r>
+      <w:r>
+        <w:t>) de 2018</w:t>
       </w:r>
       <w:r>
         <w:t>,</w:t>
       </w:r>
       <w:r>
+        <w:t xml:space="preserve"> m</w:t>
+      </w:r>
+      <w:r>
+        <w:t>ais da metade dos brasileiros de 25 anos ou mais não concluiu a educação básica</w:t>
+      </w:r>
+      <w:r>
+        <w:t xml:space="preserve"> e</w:t>
+      </w:r>
+      <w:r>
+        <w:t xml:space="preserve"> 34,3%</w:t>
+      </w:r>
+      <w:r>
+        <w:t xml:space="preserve"> d</w:t>
+      </w:r>
+      <w:r>
+        <w:t xml:space="preserve">a população sem instrução ou com </w:t>
+      </w:r>
+      <w:r>
+        <w:t xml:space="preserve">ensino </w:t>
+      </w:r>
+      <w:r>
+        <w:t>fundamental incompleto disseram que não têm interesse em voltar a estudar</w:t>
+      </w:r>
+      <w:r>
+        <w:t>, identificamos a necessidade de modernização no formato da educação e dos métodos de ensino tradicionais.</w:t>
+      </w:r>
+    </w:p>
+    <w:p>
+      <w:r>
+        <w:t>Além disso, o fato d</w:t>
+      </w:r>
+      <w:r>
+        <w:t>e o</w:t>
+      </w:r>
+      <w:r>
+        <w:t xml:space="preserve"> Brasil estar entre os países com mais alunos por turma, como divulgado pelo Instituto Nacional de Estudos e Pesquisas Educacionais Anísio Teixeira (</w:t>
+      </w:r>
+      <w:r>
+        <w:t>Inep</w:t>
+      </w:r>
+      <w:r>
+        <w:t>)</w:t>
+      </w:r>
+      <w:r>
+        <w:t xml:space="preserve">, </w:t>
+      </w:r>
+      <w:r>
+        <w:t>nos mostra a complexidade do desafio enfrentando pelos professores na sala, que são obrigados a utilizar um método de ensino genérico, não tendo condições de considerar as características de cada aluno, podendo dificultar a aprendizagem ou até mesmo afetar o interesse do aluno pelo conhecimento.</w:t>
+      </w:r>
+      <w:r>
         <w:t xml:space="preserve"> </w:t>
       </w:r>
-      <w:r>
-        <w:t>de acordo com dados da Pesquisa Nacional por Amostra de Domicílios Contínua (</w:t>
-      </w:r>
-      <w:r>
-        <w:t>Pnad</w:t>
-      </w:r>
-      <w:r>
-        <w:t>) de 2018</w:t>
-      </w:r>
-      <w:r>
-        <w:t>,</w:t>
-      </w:r>
-      <w:r>
-        <w:t xml:space="preserve"> m</w:t>
-      </w:r>
-      <w:r>
-        <w:t>ais da metade dos brasileiros de 25 anos ou mais não concluiu a educação básica</w:t>
-      </w:r>
-      <w:r>
-        <w:t xml:space="preserve"> e</w:t>
-      </w:r>
-      <w:r>
-        <w:t xml:space="preserve"> 34,3%</w:t>
-      </w:r>
-      <w:r>
-        <w:t xml:space="preserve"> d</w:t>
-      </w:r>
-      <w:r>
-        <w:t xml:space="preserve">a população sem instrução ou com </w:t>
-      </w:r>
-      <w:r>
-        <w:t xml:space="preserve">ensino </w:t>
-      </w:r>
-      <w:r>
-        <w:t>fundamental incompleto disseram que não têm interesse em voltar a estudar</w:t>
-      </w:r>
-      <w:r>
-        <w:t>,</w:t>
-      </w:r>
-      <w:r>
-        <w:t xml:space="preserve"> e </w:t>
-      </w:r>
-      <w:r>
-        <w:t>o fato</w:t>
-      </w:r>
-      <w:r>
-        <w:t xml:space="preserve"> do Brasil estar entre os países com mais alunos por turma, como divulgado pelo Instituto Nacional de Estudos e Pesquisas Educacionais Anísio Teixeira (</w:t>
-      </w:r>
-      <w:r>
-        <w:t>Inep</w:t>
-      </w:r>
-      <w:r>
-        <w:t>)</w:t>
-      </w:r>
-      <w:r>
-        <w:t>.</w:t>
+    </w:p>
+    <w:p>
+      <w:r>
+        <w:t>Sendo assim, e</w:t>
+      </w:r>
+      <w:r>
+        <w:t>ste projeto</w:t>
       </w:r>
       <w:r>
         <w:t xml:space="preserve"> </w:t>
       </w:r>
       <w:r>
-        <w:t>Este projeto</w:t>
+        <w:t xml:space="preserve">busca </w:t>
+      </w:r>
+      <w:r>
+        <w:t>construir</w:t>
       </w:r>
       <w:r>
         <w:t xml:space="preserve"> </w:t>
       </w:r>
       <w:r>
-        <w:t xml:space="preserve">busca </w:t>
-      </w:r>
-      <w:r>
-        <w:t xml:space="preserve">sugerir </w:t>
-      </w:r>
-      <w:r>
         <w:t xml:space="preserve">uma ferramenta que </w:t>
       </w:r>
       <w:r>
-        <w:t>evidência</w:t>
+        <w:t>evidênci</w:t>
+      </w:r>
+      <w:r>
+        <w:t>e</w:t>
       </w:r>
       <w:r>
         <w:t xml:space="preserve"> </w:t>
@@ -2562,7 +2619,13 @@
         <w:t>o professor</w:t>
       </w:r>
       <w:r>
-        <w:t xml:space="preserve">, permitindo que possa identificar </w:t>
+        <w:t xml:space="preserve">, permitindo que </w:t>
+      </w:r>
+      <w:r>
+        <w:t xml:space="preserve">ele </w:t>
+      </w:r>
+      <w:r>
+        <w:t xml:space="preserve">possa identificar </w:t>
       </w:r>
       <w:r>
         <w:t>as deficiências e o potencial dos alunos de forma individualizada</w:t>
@@ -2626,11 +2689,11 @@
         <w:lastRenderedPageBreak/>
         <w:tab/>
       </w:r>
-      <w:bookmarkStart w:id="3" w:name="_Toc21384675"/>
+      <w:bookmarkStart w:id="4" w:name="_Toc24211692"/>
       <w:r>
         <w:t>Justificativa do desenvolvimento do trabalho em relação ao perfil do egresso do curso de Engenharia da Computação da FTT</w:t>
       </w:r>
-      <w:bookmarkEnd w:id="3"/>
+      <w:bookmarkEnd w:id="4"/>
       <w:r>
         <w:t xml:space="preserve"> </w:t>
       </w:r>
@@ -2668,92 +2731,96 @@
         <w:t>s</w:t>
       </w:r>
       <w:r>
-        <w:t xml:space="preserve"> em colaborar por uma sociedade melhor e o engajamento esperado por parte destes formandos em causas humanitárias, podemos observar que o projeto de pesquisa apresentado neste documento é de grande relevância</w:t>
+        <w:t xml:space="preserve"> em colaborar por uma sociedade melhor e o engajamento esperado por parte destes formandos em causas humanitárias, observa</w:t>
+      </w:r>
+      <w:r>
+        <w:t>-se</w:t>
+      </w:r>
+      <w:r>
+        <w:t xml:space="preserve"> que o projeto de pesquisa apresentado neste documento é de grande relevância</w:t>
+      </w:r>
+      <w:r>
+        <w:t>, possibilitando</w:t>
+      </w:r>
+      <w:r>
+        <w:t xml:space="preserve"> a aplicação de conceitos e tecnologias apresentadas durante o curso</w:t>
+      </w:r>
+      <w:r>
+        <w:t xml:space="preserve"> no desenvolvimento não só de uma ferramenta, mas também </w:t>
+      </w:r>
+      <w:r>
+        <w:t>do pensamento crítico</w:t>
+      </w:r>
+      <w:r>
+        <w:t>,</w:t>
+      </w:r>
+      <w:r>
+        <w:t xml:space="preserve"> ao propor uma discus</w:t>
+      </w:r>
+      <w:r>
+        <w:t>s</w:t>
+      </w:r>
+      <w:r>
+        <w:t>ão necessária</w:t>
+      </w:r>
+      <w:r>
+        <w:t xml:space="preserve"> sobre os rumos da educação e das metodologias de ensino, o papel do aluno e do professor neste contexto e o relacionamento entre estas mudanças e a necessidade de especialização da mão de obra exigida pelo Indústria 4.0.</w:t>
+      </w:r>
+    </w:p>
+    <w:p>
+      <w:r>
+        <w:t xml:space="preserve">Espera-se que este trabalho possa contribuir no desenvolvimento de </w:t>
+      </w:r>
+      <w:r>
+        <w:t xml:space="preserve">uma visão </w:t>
+      </w:r>
+      <w:r>
+        <w:t>clara</w:t>
+      </w:r>
+      <w:r>
+        <w:t xml:space="preserve"> </w:t>
+      </w:r>
+      <w:r>
+        <w:t xml:space="preserve">referente </w:t>
+      </w:r>
+      <w:r>
+        <w:t xml:space="preserve">a área de </w:t>
+      </w:r>
+      <w:r>
+        <w:t xml:space="preserve">atuação e </w:t>
+      </w:r>
+      <w:r>
+        <w:t>as atividades profissionais</w:t>
+      </w:r>
+      <w:r>
+        <w:t xml:space="preserve"> envolvidas no exercício da profissão como Engenheiro de Computação,</w:t>
+      </w:r>
+      <w:r>
+        <w:t xml:space="preserve"> em termos econômicos</w:t>
+      </w:r>
+      <w:r>
+        <w:t xml:space="preserve"> e </w:t>
+      </w:r>
+      <w:r>
+        <w:t>sociais</w:t>
+      </w:r>
+      <w:r>
+        <w:t xml:space="preserve">. Auxiliando na formação de profissionais reflexivos na construção de sistemas de computação por entenderem que estes atingem direta ou indiretamente as pessoas, que tenham </w:t>
+      </w:r>
+      <w:r>
+        <w:t>consciência da qualidade e das implicações éticas de seu trabalho</w:t>
+      </w:r>
+      <w:r>
+        <w:t xml:space="preserve">, e que entendam </w:t>
+      </w:r>
+      <w:r>
+        <w:t>o contexto social no qual a engenharia é praticada, bem como os efeitos dos projetos de engenharia na sociedade</w:t>
       </w:r>
       <w:r>
         <w:t>.</w:t>
       </w:r>
     </w:p>
     <w:p>
-      <w:r>
-        <w:t>P</w:t>
-      </w:r>
-      <w:r>
-        <w:t>ossibilita</w:t>
-      </w:r>
-      <w:r>
-        <w:t>ndo</w:t>
-      </w:r>
-      <w:r>
-        <w:t xml:space="preserve"> a aplicação de conceitos e tecnologias apresentadas durante o curso, esta pesquisa pretende incentivar o desenvolvimento do pensamento crítico ao propor uma discus</w:t>
-      </w:r>
-      <w:r>
-        <w:t>s</w:t>
-      </w:r>
-      <w:r>
-        <w:t xml:space="preserve">ão necessária </w:t>
-      </w:r>
-      <w:r>
-        <w:t>relacionando</w:t>
-      </w:r>
-      <w:r>
-        <w:t xml:space="preserve"> a precarização do ensino </w:t>
-      </w:r>
-      <w:r>
-        <w:t xml:space="preserve">devido à formação de turmas com grande quantidade de </w:t>
-      </w:r>
-      <w:r>
-        <w:t>alunos.</w:t>
-      </w:r>
-    </w:p>
-    <w:p>
-      <w:r>
-        <w:t xml:space="preserve">Espera-se que este trabalho possa contribuir no desenvolvimento de </w:t>
-      </w:r>
-      <w:r>
-        <w:t xml:space="preserve">uma visão adequada </w:t>
-      </w:r>
-      <w:r>
-        <w:t xml:space="preserve">referente </w:t>
-      </w:r>
-      <w:r>
-        <w:t xml:space="preserve">a área de </w:t>
-      </w:r>
-      <w:r>
-        <w:t xml:space="preserve">atuação e </w:t>
-      </w:r>
-      <w:r>
-        <w:t>as atividades profissionais</w:t>
-      </w:r>
-      <w:r>
-        <w:t xml:space="preserve"> envolvidas no exercício da profissão como Engenheiro de Computação,</w:t>
-      </w:r>
-      <w:r>
-        <w:t xml:space="preserve"> em termos econômicos</w:t>
-      </w:r>
-      <w:r>
-        <w:t xml:space="preserve"> e </w:t>
-      </w:r>
-      <w:r>
-        <w:t>sociais</w:t>
-      </w:r>
-      <w:r>
-        <w:t xml:space="preserve">. Auxiliando na formação de profissionais reflexivos na construção de sistemas de computação por entenderem que estes atingem direta ou indiretamente as pessoas, que tenham </w:t>
-      </w:r>
-      <w:r>
-        <w:t>consciência da qualidade e das implicações éticas de seu trabalho</w:t>
-      </w:r>
-      <w:r>
-        <w:t xml:space="preserve">, e que entendam </w:t>
-      </w:r>
-      <w:r>
-        <w:t>o contexto social no qual a engenharia é praticada, bem como os efeitos dos projetos de engenharia na sociedade</w:t>
-      </w:r>
-      <w:r>
-        <w:t>.</w:t>
-      </w:r>
-    </w:p>
-    <w:p>
       <w:pPr>
         <w:spacing w:after="160" w:line="259" w:lineRule="auto"/>
         <w:ind w:firstLine="0"/>
@@ -2766,12 +2833,12 @@
       <w:pPr>
         <w:pStyle w:val="Ttulo1"/>
       </w:pPr>
-      <w:bookmarkStart w:id="4" w:name="_Toc21384676"/>
+      <w:bookmarkStart w:id="5" w:name="_Toc24211693"/>
       <w:r>
         <w:lastRenderedPageBreak/>
         <w:t>Justificativa da escolha do tema e desenvolvimento do estudo</w:t>
       </w:r>
-      <w:bookmarkEnd w:id="4"/>
+      <w:bookmarkEnd w:id="5"/>
       <w:r>
         <w:t xml:space="preserve"> </w:t>
       </w:r>
@@ -2824,10 +2891,13 @@
         <w:t>estas mudanças</w:t>
       </w:r>
       <w:r>
-        <w:t xml:space="preserve"> e a urgência pelo desenvolvimento de novas competências por parte das pessoas, a importância da transmissão </w:t>
-      </w:r>
-      <w:r>
-        <w:t>do conhecimento de forma assertiva</w:t>
+        <w:t xml:space="preserve"> e a urgência pelo desenvolvimento de novas competências por parte das pessoas, a </w:t>
+      </w:r>
+      <w:r>
+        <w:t xml:space="preserve">capacidade de transmitir </w:t>
+      </w:r>
+      <w:r>
+        <w:t>o conhecimento de forma assertiva</w:t>
       </w:r>
       <w:r>
         <w:t xml:space="preserve"> e</w:t>
@@ -2836,7 +2906,10 @@
         <w:t xml:space="preserve"> objetiva </w:t>
       </w:r>
       <w:r>
-        <w:t>se torna cada vez maior</w:t>
+        <w:t xml:space="preserve">se torna cada vez </w:t>
+      </w:r>
+      <w:r>
+        <w:t>mais valorizada</w:t>
       </w:r>
       <w:r>
         <w:t>.</w:t>
@@ -2877,124 +2950,214 @@
         <w:t xml:space="preserve"> aula</w:t>
       </w:r>
       <w:r>
-        <w:t>, podendo dificultar</w:t>
-      </w:r>
-      <w:r>
-        <w:t xml:space="preserve"> a</w:t>
-      </w:r>
-      <w:r>
-        <w:t>os professores traçar o perfil dos alunos</w:t>
+        <w:t xml:space="preserve">, o que pode dificultar ou até mesmo inviabilizar a tentativa do professor em </w:t>
+      </w:r>
+      <w:r>
+        <w:t>traçar o perfil d</w:t>
+      </w:r>
+      <w:r>
+        <w:t xml:space="preserve">estes estudantes </w:t>
+      </w:r>
+      <w:r>
+        <w:t>identifica</w:t>
+      </w:r>
+      <w:r>
+        <w:t>ndo</w:t>
+      </w:r>
+      <w:r>
+        <w:t xml:space="preserve"> suas </w:t>
+      </w:r>
+      <w:r>
+        <w:t>deficiências</w:t>
       </w:r>
       <w:r>
         <w:t xml:space="preserve"> e </w:t>
       </w:r>
       <w:r>
-        <w:t xml:space="preserve">identificar suas </w:t>
-      </w:r>
-      <w:r>
-        <w:t>deficiências</w:t>
+        <w:t>potencialidades</w:t>
+      </w:r>
+      <w:r>
+        <w:t>,</w:t>
+      </w:r>
+      <w:r>
+        <w:t xml:space="preserve"> </w:t>
+      </w:r>
+      <w:r>
+        <w:t xml:space="preserve">e a </w:t>
+      </w:r>
+      <w:r>
+        <w:t xml:space="preserve">falta de </w:t>
+      </w:r>
+      <w:r>
+        <w:t xml:space="preserve">uma </w:t>
+      </w:r>
+      <w:r>
+        <w:t>ferramenta que facilit</w:t>
+      </w:r>
+      <w:r>
+        <w:t>e</w:t>
+      </w:r>
+      <w:r>
+        <w:t xml:space="preserve"> essa identificação</w:t>
+      </w:r>
+      <w:r>
+        <w:t xml:space="preserve">, permitindo </w:t>
+      </w:r>
+      <w:r>
+        <w:t>que</w:t>
+      </w:r>
+      <w:r>
+        <w:t xml:space="preserve"> professor </w:t>
+      </w:r>
+      <w:r>
+        <w:t>possa</w:t>
+      </w:r>
+      <w:r>
+        <w:t xml:space="preserve"> selecionar e sugerir</w:t>
+      </w:r>
+      <w:r>
+        <w:t xml:space="preserve"> conteúdos e materiais relevantes</w:t>
+      </w:r>
+      <w:r>
+        <w:t xml:space="preserve"> aos alunos</w:t>
+      </w:r>
+      <w:r>
+        <w:t>,</w:t>
+      </w:r>
+      <w:r>
+        <w:t xml:space="preserve"> </w:t>
+      </w:r>
+      <w:r>
+        <w:t>foi possível identificar</w:t>
+      </w:r>
+      <w:r>
+        <w:t xml:space="preserve"> </w:t>
+      </w:r>
+      <w:r>
+        <w:t xml:space="preserve">a </w:t>
+      </w:r>
+      <w:r>
+        <w:t xml:space="preserve">necessidade </w:t>
+      </w:r>
+      <w:r>
+        <w:t xml:space="preserve">de se </w:t>
+      </w:r>
+      <w:r>
+        <w:t>cria</w:t>
+      </w:r>
+      <w:r>
+        <w:t>r</w:t>
+      </w:r>
+      <w:r>
+        <w:t xml:space="preserve"> </w:t>
+      </w:r>
+      <w:r>
+        <w:t xml:space="preserve">um </w:t>
+      </w:r>
+      <w:r>
+        <w:t>sistema de informação</w:t>
+      </w:r>
+      <w:r>
+        <w:t xml:space="preserve"> que utiliza</w:t>
+      </w:r>
+      <w:r>
+        <w:t>, entre outr</w:t>
+      </w:r>
+      <w:r>
+        <w:t>as técnicas</w:t>
+      </w:r>
+      <w:r>
+        <w:t>,</w:t>
+      </w:r>
+      <w:r>
+        <w:t xml:space="preserve"> algoritmos de inteligência artificial</w:t>
+      </w:r>
+      <w:r>
+        <w:t xml:space="preserve"> </w:t>
+      </w:r>
+      <w:r>
+        <w:t xml:space="preserve">para auxiliar </w:t>
+      </w:r>
+      <w:r>
+        <w:t>os professores nestas tarefas</w:t>
+      </w:r>
+      <w:r>
+        <w:t>. Permitindo que ele</w:t>
+      </w:r>
+      <w:r>
+        <w:t>s</w:t>
+      </w:r>
+      <w:r>
+        <w:t xml:space="preserve"> possa</w:t>
+      </w:r>
+      <w:r>
+        <w:t>m</w:t>
+      </w:r>
+      <w:r>
+        <w:t xml:space="preserve"> selecionar e indicar </w:t>
+      </w:r>
+      <w:r>
+        <w:t>conteúdo</w:t>
+      </w:r>
+      <w:r>
+        <w:t>s</w:t>
+      </w:r>
+      <w:r>
+        <w:t xml:space="preserve"> relevantes a</w:t>
+      </w:r>
+      <w:r>
+        <w:t>os estudantes</w:t>
+      </w:r>
+      <w:r>
+        <w:t xml:space="preserve"> de uma forma simples e assertiva</w:t>
+      </w:r>
+      <w:r>
+        <w:t>,</w:t>
+      </w:r>
+      <w:r>
+        <w:t xml:space="preserve"> </w:t>
+      </w:r>
+      <w:r>
+        <w:t>além</w:t>
+      </w:r>
+      <w:r>
+        <w:t xml:space="preserve"> de</w:t>
+      </w:r>
+      <w:r>
+        <w:t xml:space="preserve"> </w:t>
+      </w:r>
+      <w:r>
+        <w:t xml:space="preserve">fortalecer </w:t>
+      </w:r>
+      <w:r>
+        <w:t>a relação</w:t>
+      </w:r>
+      <w:r>
+        <w:t xml:space="preserve"> </w:t>
+      </w:r>
+      <w:r>
+        <w:t>professor</w:t>
+      </w:r>
+      <w:r>
+        <w:t>-</w:t>
+      </w:r>
+      <w:r>
+        <w:t>aluno</w:t>
       </w:r>
       <w:r>
         <w:t xml:space="preserve"> e </w:t>
       </w:r>
       <w:r>
-        <w:t>potencialidades</w:t>
-      </w:r>
-      <w:r>
-        <w:t>, além d</w:t>
-      </w:r>
-      <w:r>
-        <w:t>a falta de ferramentas que facilit</w:t>
-      </w:r>
-      <w:r>
-        <w:t>a</w:t>
-      </w:r>
-      <w:r>
-        <w:t>m essa identificação e possibilit</w:t>
-      </w:r>
-      <w:r>
-        <w:t>a</w:t>
-      </w:r>
-      <w:r>
-        <w:t xml:space="preserve">m a sugestão de conteúdos e materiais relevantes, com o objetivo de auxiliar no desenvolvimento destes alunos focando em suas necessidades específicas, </w:t>
-      </w:r>
-      <w:r>
-        <w:t>sugerimos</w:t>
+        <w:t>promove</w:t>
+      </w:r>
+      <w:r>
+        <w:t>r</w:t>
       </w:r>
       <w:r>
         <w:t xml:space="preserve"> </w:t>
       </w:r>
       <w:r>
-        <w:t xml:space="preserve">a </w:t>
-      </w:r>
-      <w:r>
-        <w:t>utiliza</w:t>
-      </w:r>
-      <w:r>
-        <w:t>ção de</w:t>
-      </w:r>
-      <w:r>
-        <w:t xml:space="preserve"> </w:t>
-      </w:r>
-      <w:r>
-        <w:t xml:space="preserve">um </w:t>
-      </w:r>
-      <w:r>
-        <w:t>sistema de informação</w:t>
-      </w:r>
-      <w:r>
-        <w:t>, utilizando, entre outros,</w:t>
-      </w:r>
-      <w:r>
-        <w:t xml:space="preserve"> algoritmos de inteligência artificial</w:t>
-      </w:r>
-      <w:r>
-        <w:t xml:space="preserve"> </w:t>
-      </w:r>
-      <w:r>
-        <w:t>para</w:t>
-      </w:r>
-      <w:r>
-        <w:t>:</w:t>
-      </w:r>
-      <w:r>
-        <w:t xml:space="preserve"> auxiliar o professor na seleção de conteúdos relevantes aos alunos</w:t>
-      </w:r>
-      <w:r>
-        <w:t>,</w:t>
-      </w:r>
-      <w:r>
-        <w:t xml:space="preserve"> </w:t>
-      </w:r>
-      <w:r>
-        <w:t xml:space="preserve">fortalecer </w:t>
-      </w:r>
-      <w:r>
-        <w:t>a relação</w:t>
-      </w:r>
-      <w:r>
-        <w:t xml:space="preserve"> </w:t>
-      </w:r>
-      <w:r>
-        <w:t>professor</w:t>
-      </w:r>
-      <w:r>
-        <w:t>-</w:t>
-      </w:r>
-      <w:r>
-        <w:t>aluno</w:t>
-      </w:r>
-      <w:r>
-        <w:t xml:space="preserve"> e </w:t>
-      </w:r>
-      <w:r>
-        <w:t>promove</w:t>
-      </w:r>
-      <w:r>
-        <w:t>r</w:t>
-      </w:r>
-      <w:r>
-        <w:t xml:space="preserve"> a otimização e humanização do ensino</w:t>
+        <w:t>a otimização e humanização do ensino</w:t>
       </w:r>
       <w:r>
         <w:t xml:space="preserve">. </w:t>
@@ -3013,12 +3176,12 @@
       <w:pPr>
         <w:pStyle w:val="Ttulo1"/>
       </w:pPr>
-      <w:bookmarkStart w:id="5" w:name="_Toc21384677"/>
+      <w:bookmarkStart w:id="6" w:name="_Toc24211694"/>
       <w:r>
         <w:lastRenderedPageBreak/>
         <w:t>relevância</w:t>
       </w:r>
-      <w:bookmarkEnd w:id="5"/>
+      <w:bookmarkEnd w:id="6"/>
     </w:p>
     <w:p>
       <w:pPr>
@@ -3106,8 +3269,6 @@
       <w:r>
         <w:t xml:space="preserve"> requisitos a disciplinas futuras.</w:t>
       </w:r>
-      <w:bookmarkStart w:id="6" w:name="_GoBack"/>
-      <w:bookmarkEnd w:id="6"/>
       <w:r>
         <w:rPr>
           <w:noProof/>
@@ -3119,7 +3280,7 @@
       <w:pPr>
         <w:pStyle w:val="Ttulo1"/>
       </w:pPr>
-      <w:bookmarkStart w:id="7" w:name="_Toc21384678"/>
+      <w:bookmarkStart w:id="7" w:name="_Toc24211695"/>
       <w:r>
         <w:lastRenderedPageBreak/>
         <w:t>objetivos</w:t>
@@ -3135,7 +3296,7 @@
       <w:pPr>
         <w:pStyle w:val="Ttulo2"/>
       </w:pPr>
-      <w:bookmarkStart w:id="8" w:name="_Toc21384679"/>
+      <w:bookmarkStart w:id="8" w:name="_Toc24211696"/>
       <w:r>
         <w:t>Geral</w:t>
       </w:r>
@@ -3151,7 +3312,25 @@
         </w:numPr>
       </w:pPr>
       <w:r>
-        <w:t xml:space="preserve">Construir uma ferramenta que, por meio da tecnologia e utilização de inteligência artificial, análise de dados e sistemas de informação, </w:t>
+        <w:t>Construir uma ferramenta que, por meio da tecnologia</w:t>
+      </w:r>
+      <w:r>
+        <w:t xml:space="preserve">, da </w:t>
+      </w:r>
+      <w:r>
+        <w:t xml:space="preserve">inteligência artificial, </w:t>
+      </w:r>
+      <w:r>
+        <w:t xml:space="preserve">da </w:t>
+      </w:r>
+      <w:r>
+        <w:t xml:space="preserve">análise de dados e </w:t>
+      </w:r>
+      <w:r>
+        <w:t xml:space="preserve">dos </w:t>
+      </w:r>
+      <w:r>
+        <w:t xml:space="preserve">sistemas de informação, </w:t>
       </w:r>
       <w:r>
         <w:t>auxilie</w:t>
@@ -3185,7 +3364,7 @@
       <w:pPr>
         <w:pStyle w:val="Ttulo2"/>
       </w:pPr>
-      <w:bookmarkStart w:id="9" w:name="_Toc21384680"/>
+      <w:bookmarkStart w:id="9" w:name="_Toc24211697"/>
       <w:r>
         <w:t>Específicos</w:t>
       </w:r>
@@ -3201,7 +3380,22 @@
         </w:numPr>
       </w:pPr>
       <w:r>
-        <w:t>Prover uma ferramenta na qual o professor possa cadastrar, relacionar a assuntos específicos e disponibilizar, através da internet, questionários de múltipla escolha aos alunos</w:t>
+        <w:t>Prover uma ferramenta na qual o professor possa cadastrar</w:t>
+      </w:r>
+      <w:r>
+        <w:t xml:space="preserve"> questionários de múltipla escolha</w:t>
+      </w:r>
+      <w:r>
+        <w:t>, relacio</w:t>
+      </w:r>
+      <w:r>
+        <w:t>ná-los</w:t>
+      </w:r>
+      <w:r>
+        <w:t xml:space="preserve"> a assuntos específicos e disponibiliz</w:t>
+      </w:r>
+      <w:r>
+        <w:t>á-los aos alunos através da internet</w:t>
       </w:r>
       <w:r>
         <w:t>;</w:t>
@@ -3216,7 +3410,31 @@
         </w:numPr>
       </w:pPr>
       <w:r>
-        <w:t>Permitir que o professor possa cadastrar e relacionar o conteúdo que achar relevante aos questionários inseridos no sistema. Tais materiais serão utilizados pelo sistema tanto para traçar o perfil dos alunos quanto na sugestão de conteúdos relevantes a estes alunos;</w:t>
+        <w:t>Permitir que o professor possa cadastrar e relacionar o conteúdo que achar relevante aos questionários inseridos no sistema. Tais materiais serão utilizados pel</w:t>
+      </w:r>
+      <w:r>
+        <w:t>a</w:t>
+      </w:r>
+      <w:r>
+        <w:t xml:space="preserve"> </w:t>
+      </w:r>
+      <w:r>
+        <w:t>ferramenta</w:t>
+      </w:r>
+      <w:r>
+        <w:t xml:space="preserve"> tanto para traçar o perfil dos alunos</w:t>
+      </w:r>
+      <w:r>
+        <w:t xml:space="preserve"> quanto para sugerir</w:t>
+      </w:r>
+      <w:r>
+        <w:t xml:space="preserve"> conteúdos relevantes a </w:t>
+      </w:r>
+      <w:r>
+        <w:t>eles</w:t>
+      </w:r>
+      <w:r>
+        <w:t>;</w:t>
       </w:r>
     </w:p>
     <w:p>
@@ -3242,13 +3460,25 @@
         <w:t xml:space="preserve">-Learning para </w:t>
       </w:r>
       <w:r>
-        <w:t xml:space="preserve">relacionar estes dados aos conteúdos abordados em cada umas das alternativas cadastradas pelo professor. Assim, traçar o perfil destes alunos e </w:t>
+        <w:t xml:space="preserve">relacionar estes dados aos conteúdos abordados em cada umas das alternativas cadastradas pelo professor. </w:t>
+      </w:r>
+      <w:r>
+        <w:t>Traçando</w:t>
+      </w:r>
+      <w:r>
+        <w:t xml:space="preserve"> o perfil destes alunos e </w:t>
       </w:r>
       <w:r>
         <w:t>i</w:t>
       </w:r>
       <w:r>
-        <w:t xml:space="preserve">dentificar </w:t>
+        <w:t>dentifica</w:t>
+      </w:r>
+      <w:r>
+        <w:t>ndo</w:t>
+      </w:r>
+      <w:r>
+        <w:t xml:space="preserve"> </w:t>
       </w:r>
       <w:r>
         <w:t>suas</w:t>
@@ -3291,7 +3521,7 @@
       <w:pPr>
         <w:pStyle w:val="Ttulo1"/>
       </w:pPr>
-      <w:bookmarkStart w:id="10" w:name="_Toc21384681"/>
+      <w:bookmarkStart w:id="10" w:name="_Toc24211698"/>
       <w:r>
         <w:lastRenderedPageBreak/>
         <w:t>Principais teorias/ferramentas envolvidas no projeto</w:t>
@@ -3322,7 +3552,7 @@
       <w:pPr>
         <w:pStyle w:val="Ttulo1"/>
       </w:pPr>
-      <w:bookmarkStart w:id="11" w:name="_Toc21384682"/>
+      <w:bookmarkStart w:id="11" w:name="_Toc24211699"/>
       <w:r>
         <w:lastRenderedPageBreak/>
         <w:t>Oportunidade de inovação</w:t>
@@ -4734,7 +4964,7 @@
       </w:pPr>
     </w:pPrDefault>
   </w:docDefaults>
-  <w:latentStyles w:defLockedState="0" w:defUIPriority="99" w:defSemiHidden="0" w:defUnhideWhenUsed="0" w:defQFormat="0" w:count="375">
+  <w:latentStyles w:defLockedState="0" w:defUIPriority="99" w:defSemiHidden="0" w:defUnhideWhenUsed="0" w:defQFormat="0" w:count="376">
     <w:lsdException w:name="Normal" w:uiPriority="0" w:qFormat="1"/>
     <w:lsdException w:name="heading 1" w:uiPriority="9" w:qFormat="1"/>
     <w:lsdException w:name="heading 2" w:semiHidden="1" w:uiPriority="9" w:unhideWhenUsed="1" w:qFormat="1"/>
@@ -4840,7 +5070,6 @@
     <w:lsdException w:name="HTML Sample" w:semiHidden="1" w:unhideWhenUsed="1"/>
     <w:lsdException w:name="HTML Typewriter" w:semiHidden="1" w:unhideWhenUsed="1"/>
     <w:lsdException w:name="HTML Variable" w:semiHidden="1" w:unhideWhenUsed="1"/>
-    <w:lsdException w:name="Normal Table" w:semiHidden="1" w:unhideWhenUsed="1"/>
     <w:lsdException w:name="annotation subject" w:semiHidden="1" w:unhideWhenUsed="1"/>
     <w:lsdException w:name="No List" w:semiHidden="1" w:unhideWhenUsed="1"/>
     <w:lsdException w:name="Outline List 1" w:semiHidden="1" w:unhideWhenUsed="1"/>
@@ -4887,10 +5116,8 @@
     <w:lsdException w:name="Table Subtle 2" w:semiHidden="1" w:unhideWhenUsed="1"/>
     <w:lsdException w:name="Table Web 1" w:semiHidden="1" w:unhideWhenUsed="1"/>
     <w:lsdException w:name="Table Web 2" w:semiHidden="1" w:unhideWhenUsed="1"/>
-    <w:lsdException w:name="Table Web 3" w:semiHidden="1" w:unhideWhenUsed="1"/>
     <w:lsdException w:name="Balloon Text" w:semiHidden="1" w:unhideWhenUsed="1"/>
     <w:lsdException w:name="Table Grid" w:uiPriority="39"/>
-    <w:lsdException w:name="Table Theme" w:semiHidden="1" w:unhideWhenUsed="1"/>
     <w:lsdException w:name="Placeholder Text" w:semiHidden="1"/>
     <w:lsdException w:name="No Spacing" w:uiPriority="1" w:qFormat="1"/>
     <w:lsdException w:name="Light Shading" w:uiPriority="60"/>
@@ -5110,6 +5337,7 @@
     <w:lsdException w:name="Smart Hyperlink" w:semiHidden="1" w:unhideWhenUsed="1"/>
     <w:lsdException w:name="Hashtag" w:semiHidden="1" w:unhideWhenUsed="1"/>
     <w:lsdException w:name="Unresolved Mention" w:semiHidden="1" w:unhideWhenUsed="1"/>
+    <w:lsdException w:name="Smart Link" w:semiHidden="1" w:unhideWhenUsed="1"/>
   </w:latentStyles>
   <w:style w:type="paragraph" w:default="1" w:styleId="Normal">
     <w:name w:val="Normal"/>
@@ -6615,7 +6843,7 @@
 </file>
 
 <file path=customXml/itemProps1.xml><?xml version="1.0" encoding="utf-8"?>
-<ds:datastoreItem xmlns:ds="http://schemas.openxmlformats.org/officeDocument/2006/customXml" ds:itemID="{0E24797F-71B7-4872-B8D7-F54B29AEA924}">
+<ds:datastoreItem xmlns:ds="http://schemas.openxmlformats.org/officeDocument/2006/customXml" ds:itemID="{B5C7C1CE-3801-4D0D-85D1-607EFB04A067}">
   <ds:schemaRefs>
     <ds:schemaRef ds:uri="http://schemas.openxmlformats.org/officeDocument/2006/bibliography"/>
   </ds:schemaRefs>

</xml_diff>

<commit_message>
Juntando tudo no projeto de pesquisa
</commit_message>
<xml_diff>
--- a/entrega/projeto-pesquisa.docx
+++ b/entrega/projeto-pesquisa.docx
@@ -112,31 +112,31 @@
           <w:szCs w:val="32"/>
         </w:rPr>
       </w:pPr>
-      <w:proofErr w:type="spellStart"/>
       <w:r>
         <w:rPr>
           <w:sz w:val="28"/>
           <w:szCs w:val="28"/>
         </w:rPr>
-        <w:t>Masanori</w:t>
-      </w:r>
-      <w:proofErr w:type="spellEnd"/>
-      <w:r>
+        <w:t>Masanori Iha</w:t>
+      </w:r>
+    </w:p>
+    <w:p>
+      <w:pPr>
+        <w:spacing w:line="240" w:lineRule="auto"/>
+        <w:ind w:firstLine="0"/>
+        <w:jc w:val="center"/>
         <w:rPr>
           <w:sz w:val="28"/>
           <w:szCs w:val="28"/>
         </w:rPr>
-        <w:t xml:space="preserve"> </w:t>
-      </w:r>
-      <w:proofErr w:type="spellStart"/>
+      </w:pPr>
       <w:r>
         <w:rPr>
           <w:sz w:val="28"/>
           <w:szCs w:val="28"/>
         </w:rPr>
-        <w:t>Iha</w:t>
-      </w:r>
-      <w:proofErr w:type="spellEnd"/>
+        <w:t>Rafael Coqui</w:t>
+      </w:r>
     </w:p>
     <w:p>
       <w:pPr>
@@ -153,50 +153,7 @@
           <w:sz w:val="28"/>
           <w:szCs w:val="28"/>
         </w:rPr>
-        <w:t xml:space="preserve">Rafael </w:t>
-      </w:r>
-      <w:proofErr w:type="spellStart"/>
-      <w:r>
-        <w:rPr>
-          <w:sz w:val="28"/>
-          <w:szCs w:val="28"/>
-        </w:rPr>
-        <w:t>Coqui</w:t>
-      </w:r>
-      <w:proofErr w:type="spellEnd"/>
-    </w:p>
-    <w:p>
-      <w:pPr>
-        <w:spacing w:line="240" w:lineRule="auto"/>
-        <w:ind w:firstLine="0"/>
-        <w:jc w:val="center"/>
-        <w:rPr>
-          <w:sz w:val="28"/>
-          <w:szCs w:val="28"/>
-        </w:rPr>
-      </w:pPr>
-      <w:r>
-        <w:rPr>
-          <w:sz w:val="28"/>
-          <w:szCs w:val="28"/>
-        </w:rPr>
-        <w:t xml:space="preserve">Rodrigo </w:t>
-      </w:r>
-      <w:proofErr w:type="spellStart"/>
-      <w:r>
-        <w:rPr>
-          <w:sz w:val="28"/>
-          <w:szCs w:val="28"/>
-        </w:rPr>
-        <w:t>Tassin</w:t>
-      </w:r>
-      <w:proofErr w:type="spellEnd"/>
-      <w:r>
-        <w:rPr>
-          <w:sz w:val="28"/>
-          <w:szCs w:val="28"/>
-        </w:rPr>
-        <w:t xml:space="preserve"> Nappi</w:t>
+        <w:t>Rodrigo Tassin Nappi</w:t>
       </w:r>
     </w:p>
     <w:p>
@@ -687,31 +644,31 @@
           <w:szCs w:val="32"/>
         </w:rPr>
       </w:pPr>
-      <w:proofErr w:type="spellStart"/>
       <w:r>
         <w:rPr>
           <w:sz w:val="28"/>
           <w:szCs w:val="28"/>
         </w:rPr>
-        <w:t>Masanori</w:t>
-      </w:r>
-      <w:proofErr w:type="spellEnd"/>
-      <w:r>
+        <w:t>Masanori Iha</w:t>
+      </w:r>
+    </w:p>
+    <w:p>
+      <w:pPr>
+        <w:spacing w:line="240" w:lineRule="auto"/>
+        <w:ind w:firstLine="0"/>
+        <w:jc w:val="center"/>
         <w:rPr>
           <w:sz w:val="28"/>
           <w:szCs w:val="28"/>
         </w:rPr>
-        <w:t xml:space="preserve"> </w:t>
-      </w:r>
-      <w:proofErr w:type="spellStart"/>
+      </w:pPr>
       <w:r>
         <w:rPr>
           <w:sz w:val="28"/>
           <w:szCs w:val="28"/>
         </w:rPr>
-        <w:t>Iha</w:t>
-      </w:r>
-      <w:proofErr w:type="spellEnd"/>
+        <w:t>Rafael Coqui</w:t>
+      </w:r>
     </w:p>
     <w:p>
       <w:pPr>
@@ -728,50 +685,7 @@
           <w:sz w:val="28"/>
           <w:szCs w:val="28"/>
         </w:rPr>
-        <w:t xml:space="preserve">Rafael </w:t>
-      </w:r>
-      <w:proofErr w:type="spellStart"/>
-      <w:r>
-        <w:rPr>
-          <w:sz w:val="28"/>
-          <w:szCs w:val="28"/>
-        </w:rPr>
-        <w:t>Coqui</w:t>
-      </w:r>
-      <w:proofErr w:type="spellEnd"/>
-    </w:p>
-    <w:p>
-      <w:pPr>
-        <w:spacing w:line="240" w:lineRule="auto"/>
-        <w:ind w:firstLine="0"/>
-        <w:jc w:val="center"/>
-        <w:rPr>
-          <w:sz w:val="28"/>
-          <w:szCs w:val="28"/>
-        </w:rPr>
-      </w:pPr>
-      <w:r>
-        <w:rPr>
-          <w:sz w:val="28"/>
-          <w:szCs w:val="28"/>
-        </w:rPr>
-        <w:t xml:space="preserve">Rodrigo </w:t>
-      </w:r>
-      <w:proofErr w:type="spellStart"/>
-      <w:r>
-        <w:rPr>
-          <w:sz w:val="28"/>
-          <w:szCs w:val="28"/>
-        </w:rPr>
-        <w:t>Tassin</w:t>
-      </w:r>
-      <w:proofErr w:type="spellEnd"/>
-      <w:r>
-        <w:rPr>
-          <w:sz w:val="28"/>
-          <w:szCs w:val="28"/>
-        </w:rPr>
-        <w:t xml:space="preserve"> Nappi</w:t>
+        <w:t>Rodrigo Tassin Nappi</w:t>
       </w:r>
     </w:p>
     <w:p>
@@ -1063,23 +977,7 @@
           <w:sz w:val="20"/>
           <w:szCs w:val="20"/>
         </w:rPr>
-        <w:t xml:space="preserve">Eduardo </w:t>
-      </w:r>
-      <w:proofErr w:type="spellStart"/>
-      <w:r>
-        <w:rPr>
-          <w:sz w:val="20"/>
-          <w:szCs w:val="20"/>
-        </w:rPr>
-        <w:t>Savino</w:t>
-      </w:r>
-      <w:proofErr w:type="spellEnd"/>
-      <w:r>
-        <w:rPr>
-          <w:sz w:val="20"/>
-          <w:szCs w:val="20"/>
-        </w:rPr>
-        <w:t xml:space="preserve"> Gomes</w:t>
+        <w:t>Eduardo Savino Gomes</w:t>
       </w:r>
       <w:r>
         <w:rPr>
@@ -1324,128 +1222,81 @@
         </w:rPr>
         <w:fldChar w:fldCharType="separate"/>
       </w:r>
-      <w:bookmarkStart w:id="0" w:name="_GoBack"/>
-      <w:bookmarkEnd w:id="0"/>
-      <w:r>
-        <w:rPr>
-          <w:rStyle w:val="Hyperlink"/>
-          <w:noProof/>
-        </w:rPr>
-        <w:fldChar w:fldCharType="begin"/>
-      </w:r>
-      <w:r>
-        <w:rPr>
-          <w:rStyle w:val="Hyperlink"/>
-          <w:noProof/>
-        </w:rPr>
-        <w:instrText xml:space="preserve"> </w:instrText>
-      </w:r>
-      <w:r>
-        <w:rPr>
-          <w:noProof/>
-        </w:rPr>
-        <w:instrText>HYPERLINK \l "_Toc24211689"</w:instrText>
-      </w:r>
-      <w:r>
-        <w:rPr>
-          <w:rStyle w:val="Hyperlink"/>
-          <w:noProof/>
-        </w:rPr>
-        <w:instrText xml:space="preserve"> </w:instrText>
-      </w:r>
-      <w:r>
-        <w:rPr>
-          <w:rStyle w:val="Hyperlink"/>
-          <w:noProof/>
-        </w:rPr>
-      </w:r>
-      <w:r>
-        <w:rPr>
-          <w:rStyle w:val="Hyperlink"/>
-          <w:noProof/>
-        </w:rPr>
-        <w:fldChar w:fldCharType="separate"/>
-      </w:r>
-      <w:r>
-        <w:rPr>
-          <w:rStyle w:val="Hyperlink"/>
-          <w:noProof/>
-        </w:rPr>
-        <w:t>1</w:t>
-      </w:r>
-      <w:r>
-        <w:rPr>
-          <w:rFonts w:asciiTheme="minorHAnsi" w:eastAsiaTheme="minorEastAsia" w:hAnsiTheme="minorHAnsi"/>
-          <w:b w:val="0"/>
-          <w:caps w:val="0"/>
-          <w:noProof/>
-          <w:sz w:val="22"/>
-          <w:lang w:eastAsia="pt-BR"/>
-        </w:rPr>
-        <w:tab/>
-      </w:r>
-      <w:r>
-        <w:rPr>
-          <w:rStyle w:val="Hyperlink"/>
-          <w:noProof/>
-        </w:rPr>
-        <w:t>introdução</w:t>
-      </w:r>
-      <w:r>
-        <w:rPr>
-          <w:noProof/>
-          <w:webHidden/>
-        </w:rPr>
-        <w:tab/>
-      </w:r>
-      <w:r>
-        <w:rPr>
-          <w:noProof/>
-          <w:webHidden/>
-        </w:rPr>
-        <w:fldChar w:fldCharType="begin"/>
-      </w:r>
-      <w:r>
-        <w:rPr>
-          <w:noProof/>
-          <w:webHidden/>
-        </w:rPr>
-        <w:instrText xml:space="preserve"> PAGEREF _Toc24211689 \h </w:instrText>
-      </w:r>
-      <w:r>
-        <w:rPr>
-          <w:noProof/>
-          <w:webHidden/>
-        </w:rPr>
-      </w:r>
-      <w:r>
-        <w:rPr>
-          <w:noProof/>
-          <w:webHidden/>
-        </w:rPr>
-        <w:fldChar w:fldCharType="separate"/>
-      </w:r>
-      <w:r>
-        <w:rPr>
-          <w:noProof/>
-          <w:webHidden/>
-        </w:rPr>
-        <w:t>6</w:t>
-      </w:r>
-      <w:r>
-        <w:rPr>
-          <w:noProof/>
-          <w:webHidden/>
-        </w:rPr>
-        <w:fldChar w:fldCharType="end"/>
-      </w:r>
-      <w:r>
-        <w:rPr>
-          <w:rStyle w:val="Hyperlink"/>
-          <w:noProof/>
-        </w:rPr>
-        <w:fldChar w:fldCharType="end"/>
-      </w:r>
+      <w:hyperlink w:anchor="_Toc24211689" w:history="1">
+        <w:r>
+          <w:rPr>
+            <w:rStyle w:val="Hyperlink"/>
+            <w:noProof/>
+          </w:rPr>
+          <w:t>1</w:t>
+        </w:r>
+        <w:r>
+          <w:rPr>
+            <w:rFonts w:asciiTheme="minorHAnsi" w:eastAsiaTheme="minorEastAsia" w:hAnsiTheme="minorHAnsi"/>
+            <w:b w:val="0"/>
+            <w:caps w:val="0"/>
+            <w:noProof/>
+            <w:sz w:val="22"/>
+            <w:lang w:eastAsia="pt-BR"/>
+          </w:rPr>
+          <w:tab/>
+        </w:r>
+        <w:r>
+          <w:rPr>
+            <w:rStyle w:val="Hyperlink"/>
+            <w:noProof/>
+          </w:rPr>
+          <w:t>introdução</w:t>
+        </w:r>
+        <w:r>
+          <w:rPr>
+            <w:noProof/>
+            <w:webHidden/>
+          </w:rPr>
+          <w:tab/>
+        </w:r>
+        <w:r>
+          <w:rPr>
+            <w:noProof/>
+            <w:webHidden/>
+          </w:rPr>
+          <w:fldChar w:fldCharType="begin"/>
+        </w:r>
+        <w:r>
+          <w:rPr>
+            <w:noProof/>
+            <w:webHidden/>
+          </w:rPr>
+          <w:instrText xml:space="preserve"> PAGEREF _Toc24211689 \h </w:instrText>
+        </w:r>
+        <w:r>
+          <w:rPr>
+            <w:noProof/>
+            <w:webHidden/>
+          </w:rPr>
+        </w:r>
+        <w:r>
+          <w:rPr>
+            <w:noProof/>
+            <w:webHidden/>
+          </w:rPr>
+          <w:fldChar w:fldCharType="separate"/>
+        </w:r>
+        <w:r>
+          <w:rPr>
+            <w:noProof/>
+            <w:webHidden/>
+          </w:rPr>
+          <w:t>6</w:t>
+        </w:r>
+        <w:r>
+          <w:rPr>
+            <w:noProof/>
+            <w:webHidden/>
+          </w:rPr>
+          <w:fldChar w:fldCharType="end"/>
+        </w:r>
+      </w:hyperlink>
     </w:p>
     <w:p>
       <w:pPr>
@@ -2353,12 +2204,12 @@
       <w:pPr>
         <w:pStyle w:val="Ttulo1"/>
       </w:pPr>
-      <w:bookmarkStart w:id="1" w:name="_Toc24211689"/>
+      <w:bookmarkStart w:id="0" w:name="_Toc24211689"/>
       <w:r>
         <w:lastRenderedPageBreak/>
         <w:t>introdução</w:t>
       </w:r>
-      <w:bookmarkEnd w:id="1"/>
+      <w:bookmarkEnd w:id="0"/>
     </w:p>
     <w:p/>
     <w:p>
@@ -2381,31 +2232,7 @@
     </w:p>
     <w:p>
       <w:r>
-        <w:t xml:space="preserve">proximal </w:t>
-      </w:r>
-      <w:proofErr w:type="spellStart"/>
-      <w:r>
-        <w:t>development</w:t>
-      </w:r>
-      <w:proofErr w:type="spellEnd"/>
-      <w:r>
-        <w:t xml:space="preserve">, </w:t>
-      </w:r>
-      <w:proofErr w:type="spellStart"/>
-      <w:r>
-        <w:t>generic</w:t>
-      </w:r>
-      <w:proofErr w:type="spellEnd"/>
-      <w:r>
-        <w:t xml:space="preserve"> </w:t>
-      </w:r>
-      <w:proofErr w:type="spellStart"/>
-      <w:r>
-        <w:t>adaptation</w:t>
-      </w:r>
-      <w:proofErr w:type="spellEnd"/>
-      <w:r>
-        <w:t xml:space="preserve"> framework</w:t>
+        <w:t>proximal development, generic adaptation framework</w:t>
       </w:r>
     </w:p>
     <w:p>
@@ -2421,12 +2248,12 @@
       <w:pPr>
         <w:pStyle w:val="Ttulo1"/>
       </w:pPr>
-      <w:bookmarkStart w:id="2" w:name="_Toc24211690"/>
+      <w:bookmarkStart w:id="1" w:name="_Toc24211690"/>
       <w:r>
         <w:lastRenderedPageBreak/>
         <w:t>linha de pesquisa</w:t>
       </w:r>
-      <w:bookmarkEnd w:id="2"/>
+      <w:bookmarkEnd w:id="1"/>
     </w:p>
     <w:p>
       <w:pPr>
@@ -2464,12 +2291,12 @@
       <w:pPr>
         <w:pStyle w:val="Ttulo1"/>
       </w:pPr>
-      <w:bookmarkStart w:id="3" w:name="_Toc24211691"/>
+      <w:bookmarkStart w:id="2" w:name="_Toc24211691"/>
       <w:r>
         <w:lastRenderedPageBreak/>
         <w:t>problematização</w:t>
       </w:r>
-      <w:bookmarkEnd w:id="3"/>
+      <w:bookmarkEnd w:id="2"/>
     </w:p>
     <w:p/>
     <w:p>
@@ -2689,11 +2516,11 @@
         <w:lastRenderedPageBreak/>
         <w:tab/>
       </w:r>
-      <w:bookmarkStart w:id="4" w:name="_Toc24211692"/>
+      <w:bookmarkStart w:id="3" w:name="_Toc24211692"/>
       <w:r>
         <w:t>Justificativa do desenvolvimento do trabalho em relação ao perfil do egresso do curso de Engenharia da Computação da FTT</w:t>
       </w:r>
-      <w:bookmarkEnd w:id="4"/>
+      <w:bookmarkEnd w:id="3"/>
       <w:r>
         <w:t xml:space="preserve"> </w:t>
       </w:r>
@@ -2711,15 +2538,7 @@
         <w:t xml:space="preserve">como base </w:t>
       </w:r>
       <w:r>
-        <w:t xml:space="preserve">o perfil do egresso descrito no Projeto Pedagógico do Curso de Engenharia de Computação da Faculdade de Tecnologia </w:t>
-      </w:r>
-      <w:proofErr w:type="spellStart"/>
-      <w:r>
-        <w:t>Termomecanica</w:t>
-      </w:r>
-      <w:proofErr w:type="spellEnd"/>
-      <w:r>
-        <w:t>, a preocupação em formar profissiona</w:t>
+        <w:t>o perfil do egresso descrito no Projeto Pedagógico do Curso de Engenharia de Computação da Faculdade de Tecnologia Termomecanica, a preocupação em formar profissiona</w:t>
       </w:r>
       <w:r>
         <w:t>is</w:t>
@@ -2833,12 +2652,12 @@
       <w:pPr>
         <w:pStyle w:val="Ttulo1"/>
       </w:pPr>
-      <w:bookmarkStart w:id="5" w:name="_Toc24211693"/>
+      <w:bookmarkStart w:id="4" w:name="_Toc24211693"/>
       <w:r>
         <w:lastRenderedPageBreak/>
         <w:t>Justificativa da escolha do tema e desenvolvimento do estudo</w:t>
       </w:r>
-      <w:bookmarkEnd w:id="5"/>
+      <w:bookmarkEnd w:id="4"/>
       <w:r>
         <w:t xml:space="preserve"> </w:t>
       </w:r>
@@ -3176,12 +2995,12 @@
       <w:pPr>
         <w:pStyle w:val="Ttulo1"/>
       </w:pPr>
-      <w:bookmarkStart w:id="6" w:name="_Toc24211694"/>
+      <w:bookmarkStart w:id="5" w:name="_Toc24211694"/>
       <w:r>
         <w:lastRenderedPageBreak/>
         <w:t>relevância</w:t>
       </w:r>
-      <w:bookmarkEnd w:id="6"/>
+      <w:bookmarkEnd w:id="5"/>
     </w:p>
     <w:p>
       <w:pPr>
@@ -3259,15 +3078,7 @@
         <w:t xml:space="preserve"> de assimilar o conteúdo de forma correta, mas poderá também passar adiante sem o conhecimento acumulado</w:t>
       </w:r>
       <w:r>
-        <w:t xml:space="preserve"> levando ao declínio de nos níveis de conhecimento absorvidos e que poderão servir de </w:t>
-      </w:r>
-      <w:proofErr w:type="spellStart"/>
-      <w:r>
-        <w:t>pré</w:t>
-      </w:r>
-      <w:proofErr w:type="spellEnd"/>
-      <w:r>
-        <w:t xml:space="preserve"> requisitos a disciplinas futuras.</w:t>
+        <w:t xml:space="preserve"> levando ao declínio de nos níveis de conhecimento absorvidos e que poderão servir de pré requisitos a disciplinas futuras.</w:t>
       </w:r>
       <w:r>
         <w:rPr>
@@ -3280,27 +3091,27 @@
       <w:pPr>
         <w:pStyle w:val="Ttulo1"/>
       </w:pPr>
-      <w:bookmarkStart w:id="7" w:name="_Toc24211695"/>
+      <w:bookmarkStart w:id="6" w:name="_Toc24211695"/>
       <w:r>
         <w:lastRenderedPageBreak/>
         <w:t>objetivos</w:t>
       </w:r>
+      <w:bookmarkEnd w:id="6"/>
+    </w:p>
+    <w:p>
+      <w:pPr>
+        <w:ind w:firstLine="0"/>
+      </w:pPr>
+    </w:p>
+    <w:p>
+      <w:pPr>
+        <w:pStyle w:val="Ttulo2"/>
+      </w:pPr>
+      <w:bookmarkStart w:id="7" w:name="_Toc24211696"/>
+      <w:r>
+        <w:t>Geral</w:t>
+      </w:r>
       <w:bookmarkEnd w:id="7"/>
-    </w:p>
-    <w:p>
-      <w:pPr>
-        <w:ind w:firstLine="0"/>
-      </w:pPr>
-    </w:p>
-    <w:p>
-      <w:pPr>
-        <w:pStyle w:val="Ttulo2"/>
-      </w:pPr>
-      <w:bookmarkStart w:id="8" w:name="_Toc24211696"/>
-      <w:r>
-        <w:t>Geral</w:t>
-      </w:r>
-      <w:bookmarkEnd w:id="8"/>
     </w:p>
     <w:p/>
     <w:p>
@@ -3364,11 +3175,11 @@
       <w:pPr>
         <w:pStyle w:val="Ttulo2"/>
       </w:pPr>
-      <w:bookmarkStart w:id="9" w:name="_Toc24211697"/>
+      <w:bookmarkStart w:id="8" w:name="_Toc24211697"/>
       <w:r>
         <w:t>Específicos</w:t>
       </w:r>
-      <w:bookmarkEnd w:id="9"/>
+      <w:bookmarkEnd w:id="8"/>
     </w:p>
     <w:p/>
     <w:p>
@@ -3449,15 +3260,7 @@
         <w:t>Armazenar as respostas dos alunos e u</w:t>
       </w:r>
       <w:r>
-        <w:t xml:space="preserve">tilizar algoritmos de </w:t>
-      </w:r>
-      <w:proofErr w:type="spellStart"/>
-      <w:r>
-        <w:t>Machine</w:t>
-      </w:r>
-      <w:proofErr w:type="spellEnd"/>
-      <w:r>
-        <w:t xml:space="preserve">-Learning para </w:t>
+        <w:t xml:space="preserve">tilizar algoritmos de Machine-Learning para </w:t>
       </w:r>
       <w:r>
         <w:t xml:space="preserve">relacionar estes dados aos conteúdos abordados em cada umas das alternativas cadastradas pelo professor. </w:t>
@@ -3521,28 +3324,1387 @@
       <w:pPr>
         <w:pStyle w:val="Ttulo1"/>
       </w:pPr>
-      <w:bookmarkStart w:id="10" w:name="_Toc24211698"/>
+      <w:bookmarkStart w:id="9" w:name="_Toc24211698"/>
       <w:r>
         <w:lastRenderedPageBreak/>
         <w:t>Principais teorias/ferramentas envolvidas no projeto</w:t>
       </w:r>
-      <w:bookmarkEnd w:id="10"/>
+      <w:bookmarkEnd w:id="9"/>
+    </w:p>
+    <w:p>
+      <w:pPr>
+        <w:spacing w:after="160" w:line="259" w:lineRule="auto"/>
+        <w:ind w:firstLine="0"/>
+        <w:jc w:val="left"/>
+      </w:pPr>
+    </w:p>
+    <w:p>
+      <w:pPr>
+        <w:pStyle w:val="Ttulo2"/>
+      </w:pPr>
+      <w:r>
+        <w:t>Série Histórica da Educação</w:t>
+      </w:r>
+    </w:p>
+    <w:p/>
+    <w:p>
+      <w:r>
+        <w:t>A nova fase da Educação ainda está em uma fase inicial, não se sabe bem ao certo até onde pode chegar e como será a transição, mas conforme citado por Führ (2018), algumas perguntas podem ser feitas para verificar esse caminho como por exemplo, qual a configuração da educação 4.0 que possibilite a aprendizagem do estudante e desenvolva as competências para o século XXI? Qual os impactos das mudanças para o docente que se encontra no advento do mundo 4.0? O que significa preparar cidadãos para que possam desenvolver o seu projeto pessoal, social e profissional num mundo em constante mudança, acelerado e imerso em aldeias globais?</w:t>
+      </w:r>
+    </w:p>
+    <w:p>
+      <w:r>
+        <w:t>Segundo Führ (2018) a educação 4.0 está diretamente ligada a quarta revolução industrial e como vai interagir com as novas competências exigidas pela a indústria. Analisando em um contexto temporal de evolução na forma de ensino a educação já passou por 3 grandes mudanças que são a Educação 1.0, 2.0 e 3.0 onde é possível observar que cada evolução trouxe mudanças significativas no formato em que se ensina e aprende. Essas mudanças na educação evoluíram da seguinte maneira:</w:t>
+      </w:r>
+    </w:p>
+    <w:p/>
+    <w:p>
+      <w:pPr>
+        <w:pStyle w:val="Ttulo2"/>
+      </w:pPr>
+      <w:r>
+        <w:tab/>
+        <w:t xml:space="preserve">Educação 1.0 </w:t>
+      </w:r>
+    </w:p>
+    <w:p/>
+    <w:p>
+      <w:r>
+        <w:t>Segundo Gomes (2016) as tecnologias utilizadas para disseminar o conhecimento do professor eram mínimas e se concentravam apenas em mídias de massa, a aprendizagem era formal e presencial concentrada na escola, os conteúdos eram produzidos em larga escala por editoras, o conteúdo em si era impresso e não editável, as avaliações eram apenas formais através de exames e questionários.</w:t>
+      </w:r>
+    </w:p>
+    <w:p>
+      <w:r>
+        <w:t>Nesta fase dá educação o professor era a principal fonte de conhecimento, os alunos agiam de forma submissa e com admiração, eles recebiam de seus mentores os ensinamentos pois era a única fonte do conhecimento. Todo o conhecimento era restrito a leitura (FÜHR, 2018).</w:t>
+      </w:r>
+    </w:p>
+    <w:p/>
+    <w:p>
+      <w:pPr>
+        <w:pStyle w:val="Ttulo2"/>
+      </w:pPr>
+      <w:r>
+        <w:lastRenderedPageBreak/>
+        <w:t xml:space="preserve">Educação 2.0 </w:t>
+      </w:r>
+    </w:p>
+    <w:p/>
+    <w:p>
+      <w:r>
+        <w:t>Influenciada pela revolução industrial, esse novo modelo de escola apresentou características utilizadas na produção industrial como a de tarefas repetidas, mecânicas e individualizadas. Essa abordagem tinha como objetivo principal treinar o aluno para o mercado de trabalho e a sociedade. Para Almeida (2019) a educação 2.0 tem foco voltado para a importância de desenvolver novos projetos em grupo e utilizar tecnologias como o hardware e software Arduino.</w:t>
+      </w:r>
+    </w:p>
+    <w:p>
+      <w:r>
+        <w:t>Segundo Gomes (2016) no cenário da educação 2.0 surge o aprendizado formal online fechado, onde para disseminar os conteúdos criados são utilizadas páginas da web, formulários online, testes, e-port</w:t>
+      </w:r>
+      <w:r>
+        <w:t>i</w:t>
+      </w:r>
+      <w:r>
+        <w:t>fólios e repositórios de mídia, os conteúdos produzidos passam a ter formatos específicos, mas não são editáveis por todos e a autoria tem agora uma equipe pedagógica, as avaliações acrescentam a auto avaliação e avaliações online. Ainda segundo Gomes (2016) a principal característica acrescentada são os serviços web, os navegadores e sistemas de busca na web.</w:t>
+      </w:r>
+    </w:p>
+    <w:p/>
+    <w:p>
+      <w:pPr>
+        <w:pStyle w:val="Ttulo2"/>
+      </w:pPr>
+      <w:r>
+        <w:t>Educação 3.0</w:t>
+      </w:r>
+    </w:p>
+    <w:p>
+      <w:pPr>
+        <w:rPr>
+          <w:rFonts w:cs="Arial"/>
+          <w:szCs w:val="24"/>
+        </w:rPr>
+      </w:pPr>
+    </w:p>
+    <w:p>
+      <w:r>
+        <w:t xml:space="preserve">Com o advento da era da informação e a globalização, o ensino adaptou-se às novas possibilidades de tecnologias que poderiam ser utilizadas nos ambientes escolares ou mesmo fora dela. Conforme Barcia et al (1999), a tecnologia nos computadores apresenta várias virtudes, entre elas a possibilitar várias formas de relações, enriquecendo as experiências dos indivíduos, colaborando, portanto, no desenvolvimento e possibilitando a construção do conhecimento através de explorações autônomas e independentes por parte do sujeito. Com a utilização de computadores e da internet, sugiram, então ambientes virtuais de aprendizagem, que procuram disponibilizar diversas ferramentas que possibilitam o aprendizado à distância, ou mesmo serem utilizados como ferramentas de auxílio para avaliações, discussões em grupo, compartilhamento de materiais, etc, ou seja, podem ser utilizados como ferramenta de apoio na aprendizagem presencial ou à distância. O conceito de Ambiente Virtual de Aprendizagem (AVA), de acordo com Almeida (2004), “relaciona-se à sistemas computacionais, destinados ao suporte de atividades mediadas pelas tecnologias de informação e comunicação”. </w:t>
+      </w:r>
+    </w:p>
+    <w:p>
+      <w:pPr>
+        <w:rPr>
+          <w:rFonts w:cs="Arial"/>
+          <w:szCs w:val="24"/>
+        </w:rPr>
+      </w:pPr>
+      <w:r>
+        <w:rPr>
+          <w:rFonts w:cs="Arial"/>
+          <w:szCs w:val="24"/>
+        </w:rPr>
+        <w:lastRenderedPageBreak/>
+        <w:t>O Moodle, é um exemplo desse tipo de plataforma que integra a tecnologia à educação e segundo Ribeiro e Mendonça (2007), o Moodle é uma plataforma, Open Source, e que objetiva o gerenciamento de aprendizado e de trabalho colaborativo em ambiente virtual, permitido a criação e administração de cursos on-line, grupos de trabalho e comunidades de aprendizagem.</w:t>
+      </w:r>
+    </w:p>
+    <w:p>
+      <w:pPr>
+        <w:rPr>
+          <w:rFonts w:cs="Arial"/>
+          <w:szCs w:val="24"/>
+        </w:rPr>
+      </w:pPr>
+      <w:r>
+        <w:rPr>
+          <w:rFonts w:cs="Arial"/>
+          <w:szCs w:val="24"/>
+        </w:rPr>
+        <w:t xml:space="preserve">Entretanto, apesar de integrarem uma série de tecnologias e fomentar o aluno a ser autor de sua aprendizagem, essas ferramentas não disponibilizam, até o presente momento, a possibilidade de relacionar as avaliações, seus resultados e uma recomendação de material de estudo conforme seu desempenho. É neste ponto este vamos propor uma sugestão de solução com a criação de um sistema que permite ao professor, indicar questões, relacionar alguns conteúdos conforme os resultados e a máquina poderá analisar os resultados e também realizar indicações que podem ser relevantes ao aprendizado individual. </w:t>
+      </w:r>
+    </w:p>
+    <w:p>
+      <w:pPr>
+        <w:rPr>
+          <w:rFonts w:cs="Arial"/>
+          <w:szCs w:val="24"/>
+        </w:rPr>
+      </w:pPr>
+    </w:p>
+    <w:p>
+      <w:pPr>
+        <w:pStyle w:val="Ttulo2"/>
+      </w:pPr>
+      <w:r>
+        <w:t xml:space="preserve">Educação 4.0 </w:t>
+      </w:r>
+    </w:p>
+    <w:p/>
+    <w:p>
+      <w:r>
+        <w:t xml:space="preserve">Assim como aconteceu na educação 2.0 a indústria tem grande influência nessa mudança ditando a regra do que o mercado de trabalho e a sociedade precisa para essa nova evolução. O conhecimento não está apenas em um lugar, mas sim é onipresente em qualquer lugar do mundo onde se tem acesso à internet e a informação. Nesse novo modelo o educador torna-se apenas um direcionador para os alunos conseguirem filtrar, organizar e transformar toda essa informação em conhecimento para ajudar a sociedade 4.0 (FÜHR, 2018). </w:t>
+      </w:r>
+    </w:p>
+    <w:p>
+      <w:r>
+        <w:t xml:space="preserve">Segundo De Jesus (2019) avaliando o contexto apresentado não é possível imaginar as escolas isoladas em “grandes bolhas”, mas também é preciso considerar que a tecnologia não atende a todos de forma homogênea, ou seja dentro de um mesmo ambiente é possível encontrar uma espécie de “lapso tecnológico” entre educandos e educadores, os educandos são nativos tecnológicos e utilizam os dispositivos móveis para leitura e comunicação, os educadores por sua vez não acompanham com a mesma dinâmica os avanços tecnológicos e tendem a questionar se a tecnologia é uma distração e pode atrapalhar o ensino. É possível então destacar o grande desafio do educador na educação 4.0 de promover um ambiente mais dinâmico para os alunos, é preciso considerar que a tecnologia não tem o objetivo de </w:t>
+      </w:r>
+      <w:r>
+        <w:lastRenderedPageBreak/>
+        <w:t>substituir os métodos de ensinos existentes, elas devem ser incorporadas a estes métodos existentes.</w:t>
+      </w:r>
+    </w:p>
+    <w:p>
+      <w:r>
+        <w:t>Outro dos grandes desafios da educação 4.0 é compreender a nova forma de aprender dos educandos, baseado na tecnologia, considerando que ele convive cotidianamente e se comunica através das redes sociais digitais que promovem uma alfabetização cultural. Os educandos aprendem em ambientes complexos, incertos, resolvem problemas de forma autônoma, e adquirem rapidamente complexas habilidades técnicas e compartilham com os outros riscos e objetivos de forma flexível. O educador precisa compreender que o educando tem ao seu alcance a possibilidade de consumir, buscar, processar, avaliar e selecionar a informação através de diferentes relações e contatos, produz conteúdo e experiências com as palavras, imagens, sons, movimentos e hipertexto (FÜHR, 2018).</w:t>
+      </w:r>
+    </w:p>
+    <w:p>
+      <w:r>
+        <w:t>Para Balsan (2019) outro grande pilar da educação 4.0 é o método de avaliação, hoje a avaliação escolar é feita de maneira tradicional, por meio de trabalhos e provas, que verificam se os alunos memorizam os conteúdos visto em sala de aula, mas é comum perceber que em muitos casos os alunos não aprendem, apenas memorizam conteúdos e fórmulas. Esse método tradicional tem como objetivo apenas verificar acertos e erros, ignorando o que de fato o aluno aprendeu, o principal problema é o método de avaliação tradicional que visa apenas a avaliação por meio de uma prova que dura em média 50 minutos e os resultados obtidos são utilizados para melhorar a relação ensino-aprendizagem. Para Balsan (2019) as escolas possuem softwares para gestão, que computam notas, faltas e materiais de apoio onde os alunos conseguem realizar consultas. Com a aplicação da prova para avaliar o conhecimento do aluno, o professor deve corrigir e registrar a nota obtida pelo aluno, este aceita com o intuito simplesmente de concluir a disciplina, sem reprovar.</w:t>
+      </w:r>
+    </w:p>
+    <w:p/>
+    <w:p>
+      <w:pPr>
+        <w:pStyle w:val="Ttulo3"/>
+      </w:pPr>
+      <w:r>
+        <w:t xml:space="preserve">Papel do Professor </w:t>
+      </w:r>
+    </w:p>
+    <w:p/>
+    <w:p>
+      <w:r>
+        <w:t>O professor figura em diversos papeis ao longo desse ciclo evolutivo, na educação 1.0 ele começa como uma autoridade incontestada. Na educação 2.0 o professor surge como fonte do conhecimento, e não apenas mais como uma figura autoritária. Na educação 3.0 o professor começa a exercer a figura de mentor e um facilitador na busca pelo aprendizado e conhecimento (GOMES, 2016).</w:t>
+      </w:r>
+    </w:p>
+    <w:p>
+      <w:r>
+        <w:lastRenderedPageBreak/>
+        <w:t>A quarta revolução industrial permite a tecnologia a experiência de aprendizagem, fazendo os alunos se esforçarem nos estudos porque se guiam pelo interesse, e o professor consegue monitorar o processo ensino-aprendizagem, com dados detalhados que permite avaliações e melhorias na experiência de ensino e aprendizagem (Andrade, 2018).</w:t>
+      </w:r>
+    </w:p>
+    <w:p/>
+    <w:p>
+      <w:pPr>
+        <w:pStyle w:val="Ttulo3"/>
+      </w:pPr>
+      <w:r>
+        <w:t>Papel do Aluno</w:t>
+      </w:r>
+    </w:p>
+    <w:p/>
+    <w:p>
+      <w:r>
+        <w:t>O aluno figura em lado oposto ao professor, porém com a evolução do tempo, eles passam a ter papéis semelhantes, durante a fase da educação 1.0 os alunos têm um papel passivo, onde apenas observa e aprende com o professor, também durante esse período a autonomia do estudante é restrito ao estudo de casa e limitado ao material escolar e a biblioteca. Durante a educação 2.0 os alunos passam a ter um papel de participantes reflexivos, onde participam e contribuem para o aprendizado do coletivo, sua autonomia é voltada para uma auto orientação estruturada por semana ou por tópicos e com acessos online a informação (GOMES, 2016).</w:t>
+      </w:r>
+    </w:p>
+    <w:p/>
+    <w:p>
+      <w:pPr>
+        <w:pStyle w:val="Ttulo2"/>
+      </w:pPr>
+      <w:r>
+        <w:t>Inteligência Artificial</w:t>
+      </w:r>
+    </w:p>
+    <w:p/>
+    <w:p>
+      <w:r>
+        <w:t>Segundo Russell e Norvig (2009) existe inúmeras definições para Inteligência Artificial, sendo esse o reflexo das particularidades de cada campo de conhecimento. Eles listam oito delas agrupadas em duas dimensões as relativas à pensamento, processos e raciocínio e as relativas à comportamento. A Tabela 1 mostra as definições divididas entre o desempenho humano e de racionalidade.</w:t>
+      </w:r>
+    </w:p>
+    <w:p>
+      <w:pPr>
+        <w:keepNext/>
+        <w:ind w:firstLine="0"/>
+        <w:jc w:val="center"/>
+      </w:pPr>
+      <w:r>
+        <w:rPr>
+          <w:noProof/>
+        </w:rPr>
+        <w:lastRenderedPageBreak/>
+        <w:drawing>
+          <wp:inline distT="0" distB="0" distL="0" distR="0" wp14:anchorId="3D201E38" wp14:editId="14341533">
+            <wp:extent cx="5400040" cy="2800985"/>
+            <wp:effectExtent l="0" t="0" r="0" b="0"/>
+            <wp:docPr id="1" name="Imagem 1"/>
+            <wp:cNvGraphicFramePr/>
+            <a:graphic xmlns:a="http://schemas.openxmlformats.org/drawingml/2006/main">
+              <a:graphicData uri="http://schemas.openxmlformats.org/drawingml/2006/picture">
+                <pic:pic xmlns:pic="http://schemas.openxmlformats.org/drawingml/2006/picture">
+                  <pic:nvPicPr>
+                    <pic:cNvPr id="1" name="Imagem 1"/>
+                    <pic:cNvPicPr/>
+                  </pic:nvPicPr>
+                  <pic:blipFill>
+                    <a:blip r:embed="rId8"/>
+                    <a:stretch>
+                      <a:fillRect/>
+                    </a:stretch>
+                  </pic:blipFill>
+                  <pic:spPr>
+                    <a:xfrm>
+                      <a:off x="0" y="0"/>
+                      <a:ext cx="5400040" cy="2800985"/>
+                    </a:xfrm>
+                    <a:prstGeom prst="rect">
+                      <a:avLst/>
+                    </a:prstGeom>
+                  </pic:spPr>
+                </pic:pic>
+              </a:graphicData>
+            </a:graphic>
+          </wp:inline>
+        </w:drawing>
+      </w:r>
+    </w:p>
+    <w:p>
+      <w:pPr>
+        <w:pStyle w:val="SemEspaamento"/>
+      </w:pPr>
+      <w:r>
+        <w:t xml:space="preserve">Figura </w:t>
+      </w:r>
+      <w:r>
+        <w:fldChar w:fldCharType="begin"/>
+      </w:r>
+      <w:r>
+        <w:instrText xml:space="preserve"> SEQ Figura \* ARABIC </w:instrText>
+      </w:r>
+      <w:r>
+        <w:fldChar w:fldCharType="separate"/>
+      </w:r>
+      <w:r>
+        <w:rPr>
+          <w:noProof/>
+        </w:rPr>
+        <w:t>1</w:t>
+      </w:r>
+      <w:r>
+        <w:rPr>
+          <w:noProof/>
+        </w:rPr>
+        <w:fldChar w:fldCharType="end"/>
+      </w:r>
+      <w:r>
+        <w:t xml:space="preserve"> - </w:t>
+      </w:r>
+      <w:r>
+        <w:t>Algumas definições de inteligência artificial. Fonte: Russel e Norvig (2009)</w:t>
+      </w:r>
+      <w:r>
+        <w:t>.</w:t>
+      </w:r>
+    </w:p>
+    <w:p>
+      <w:pPr>
+        <w:ind w:firstLine="0"/>
+        <w:jc w:val="center"/>
+      </w:pPr>
+    </w:p>
+    <w:p>
+      <w:r>
+        <w:t>Para Russell e Norvig (2009), historicamente essas quatro estratégias são seguidas até hoje para o estudo da IA, cada uma delas por pessoas diferentes com métodos diferentes. Uma abordagem centrada nos seres humanos deve ser em parte uma ciência empírica, envolvendo hipóteses e confirmação experimental. Uma abordagem racionalista envolve uma combinação de matemática e engenharia. Cada grupo tem ao mesmo tempo desacreditado e ajudado o outro.</w:t>
+      </w:r>
+    </w:p>
+    <w:p>
+      <w:r>
+        <w:t>O teste de Turing, proposto por Alan Turing (1950) utilizou seis disciplinas que compõem a maior parte da IA até os dias atuais que são o processamento de linguagem natural, representação de conhecimento, raciocínio, aprendizado de máquina, visão computacional e robótica (RUSSELL e NORVIG 2009).</w:t>
+      </w:r>
+    </w:p>
+    <w:p>
+      <w:r>
+        <w:t>Segundo Russell e Norvig (2009), um agente é tudo aquilo pode interagir com um ambiente, percebendo alterações através de sensores e agindo sobre esse ambiente com atuadores. A Figura 2 mostra esse esquema de forma simples. Um exemplo de um agente humano que tem olhos, ouvidos e outros órgãos como sensores, e tem mãos, pernas, boca e outras partes do corpo que servem como atuadores. Um agente robótico pode ter câmeras e detectores da faixa de infravermelho funcionando como sensores e vários motores como atuadores.</w:t>
+      </w:r>
+    </w:p>
+    <w:p/>
+    <w:p>
+      <w:pPr>
+        <w:keepNext/>
+        <w:ind w:firstLine="0"/>
+        <w:jc w:val="center"/>
+      </w:pPr>
+      <w:r>
+        <w:rPr>
+          <w:noProof/>
+        </w:rPr>
+        <w:lastRenderedPageBreak/>
+        <w:drawing>
+          <wp:inline distT="0" distB="0" distL="0" distR="0" wp14:anchorId="36372BCC" wp14:editId="7D980FF7">
+            <wp:extent cx="1981200" cy="1631950"/>
+            <wp:effectExtent l="0" t="0" r="0" b="6350"/>
+            <wp:docPr id="2" name="Imagem 2" descr="Resultado de imagem para Agentes interagem com ambientes"/>
+            <wp:cNvGraphicFramePr/>
+            <a:graphic xmlns:a="http://schemas.openxmlformats.org/drawingml/2006/main">
+              <a:graphicData uri="http://schemas.openxmlformats.org/drawingml/2006/picture">
+                <pic:pic xmlns:pic="http://schemas.openxmlformats.org/drawingml/2006/picture">
+                  <pic:nvPicPr>
+                    <pic:cNvPr id="2" name="Imagem 2" descr="Resultado de imagem para Agentes interagem com ambientes"/>
+                    <pic:cNvPicPr/>
+                  </pic:nvPicPr>
+                  <pic:blipFill>
+                    <a:blip r:embed="rId9" cstate="print">
+                      <a:extLst>
+                        <a:ext uri="{28A0092B-C50C-407E-A947-70E740481C1C}">
+                          <a14:useLocalDpi xmlns:a14="http://schemas.microsoft.com/office/drawing/2010/main" val="0"/>
+                        </a:ext>
+                      </a:extLst>
+                    </a:blip>
+                    <a:srcRect/>
+                    <a:stretch>
+                      <a:fillRect/>
+                    </a:stretch>
+                  </pic:blipFill>
+                  <pic:spPr bwMode="auto">
+                    <a:xfrm>
+                      <a:off x="0" y="0"/>
+                      <a:ext cx="1981200" cy="1631950"/>
+                    </a:xfrm>
+                    <a:prstGeom prst="rect">
+                      <a:avLst/>
+                    </a:prstGeom>
+                    <a:noFill/>
+                    <a:ln>
+                      <a:noFill/>
+                    </a:ln>
+                  </pic:spPr>
+                </pic:pic>
+              </a:graphicData>
+            </a:graphic>
+          </wp:inline>
+        </w:drawing>
+      </w:r>
+    </w:p>
+    <w:p>
+      <w:pPr>
+        <w:pStyle w:val="SemEspaamento"/>
+      </w:pPr>
+      <w:r>
+        <w:t xml:space="preserve">Figura </w:t>
+      </w:r>
+      <w:r>
+        <w:fldChar w:fldCharType="begin"/>
+      </w:r>
+      <w:r>
+        <w:instrText xml:space="preserve"> SEQ Figura \* ARABIC </w:instrText>
+      </w:r>
+      <w:r>
+        <w:fldChar w:fldCharType="separate"/>
+      </w:r>
+      <w:r>
+        <w:rPr>
+          <w:noProof/>
+        </w:rPr>
+        <w:t>2</w:t>
+      </w:r>
+      <w:r>
+        <w:rPr>
+          <w:noProof/>
+        </w:rPr>
+        <w:fldChar w:fldCharType="end"/>
+      </w:r>
+      <w:r>
+        <w:t xml:space="preserve"> - </w:t>
+      </w:r>
+      <w:r>
+        <w:t>Esquema de um agente e o ambiente. Fonte: Russel e Norvig (2009)</w:t>
+      </w:r>
+      <w:r>
+        <w:t>.</w:t>
+      </w:r>
+    </w:p>
+    <w:p>
+      <w:pPr>
+        <w:pStyle w:val="SemEspaamento"/>
+      </w:pPr>
+    </w:p>
+    <w:p>
+      <w:pPr>
+        <w:pStyle w:val="Ttulo3"/>
+      </w:pPr>
+      <w:r>
+        <w:t>Aprendizado de Máquina (Machine Learning)</w:t>
+      </w:r>
+    </w:p>
+    <w:p/>
+    <w:p>
+      <w:r>
+        <w:t>Aprendizado de Máquina (AM) é uma área da Inteligência Artificial cujo objetivo é o desenvolvimento de técnicas computacionais sobre o aprendizado bem como a construção de sistemas capazes de adquirir conhecimento de forma automática. Um sistema de aprendizado é um programa de computador que toma decisões baseado em experiências acumuladas através da solução bem-sucedida de problemas anteriores. Os diversos sistemas de aprendizado de máquina possuem características particulares e comuns que possibilitam sua classificão quanto à linguagem de descrição, modo, paradigma e forma de aprendizado utilizado (MONARD e BARANAUSKAS, 2003).</w:t>
+      </w:r>
+    </w:p>
+    <w:p>
+      <w:r>
+        <w:t>Conforme Souto (2003), técnicas de AM podem ser divididas, de maneira geral, em aprendizado supervisionado e aprendizado não supervisionado. Se antes do processo de aprendizado o indutor recebe um conjunto de exemplos, cada exemplo sendo formado por um conjunto de atributos de entrada e um conjunto de atributos de saída (rótulos), então esse tipo de aprendizado pode ser classificado como aprendizado supervisionado. Em contraste, aprendizado não supervisionado é realizado quando, para cada exemplo, apenas os atributos de entrada estão disponíveis. Essas técnicas de aprendizado são utilizadas quando o objetivo for encontrar em um conjunto de dados padrões ou tendências (aglomerados) que auxiliem o entendimento desses dados.</w:t>
+      </w:r>
+    </w:p>
+    <w:p>
+      <w:r>
+        <w:t xml:space="preserve">Para Russell e Norvig (2009), qualquer parte que integra um agente pode ser melhorada através dos dados utilizando técnicas de aprendizagem. Essas melhorias e as técnicas usadas para construí-los depende de quatro fatores principais, que componente deve ser melhorado, conhecimento prévio que o agente já tem, que </w:t>
+      </w:r>
+      <w:r>
+        <w:lastRenderedPageBreak/>
+        <w:t>representação é usada para os dados e para o componente e que feedback está disponível para aprendizagem.</w:t>
+      </w:r>
+    </w:p>
+    <w:p>
+      <w:r>
+        <w:t>Russell e Norvig (2009) explica que no feedback para aprendizagem existem três tipos principais que são:</w:t>
+      </w:r>
+    </w:p>
+    <w:p>
+      <w:r>
+        <w:t>A aprendizagem não supervisionada, onde a partir da entrada o agente aprende padrões desses dados, a tarefa mais comum de aprendizagem não supervisionada é o agrupamento, onde é detectado grupos de exemplos de entrada potencialmente úteis.</w:t>
+      </w:r>
+    </w:p>
+    <w:p>
+      <w:r>
+        <w:t>Aprendizagem por reforço, o agente aprende a partir de uma série de reforços, recompensas ou punições. Onde por exemplo um agente de motorista de táxi automatizado onde a falta de gorjeta ao final de uma corrida pode indicar que algo saiu errado.</w:t>
+      </w:r>
+    </w:p>
+    <w:p>
+      <w:r>
+        <w:t>E a aprendizagem supervisionada, o agente observa alguns exemplos de pares de entrada e saída, e aprende uma função que faz o mapeamento da entrada para a saída. Onde dado um conjunto de treinamento</w:t>
+      </w:r>
+      <w:r>
+        <w:rPr>
+          <w:b/>
+          <w:bCs/>
+        </w:rPr>
+        <w:t xml:space="preserve"> </w:t>
+      </w:r>
+      <w:r>
+        <w:t xml:space="preserve">de </w:t>
+      </w:r>
+      <w:r>
+        <w:rPr>
+          <w:i/>
+          <w:iCs/>
+        </w:rPr>
+        <w:t xml:space="preserve">N </w:t>
+      </w:r>
+      <w:r>
+        <w:t>pares (</w:t>
+      </w:r>
+      <m:oMath>
+        <m:sSub>
+          <m:sSubPr>
+            <m:ctrlPr>
+              <w:rPr>
+                <w:rFonts w:ascii="Cambria Math" w:eastAsia="Calibri" w:hAnsi="Cambria Math"/>
+                <w:i/>
+                <w:color w:val="00000A"/>
+              </w:rPr>
+            </m:ctrlPr>
+          </m:sSubPr>
+          <m:e>
+            <m:r>
+              <w:rPr>
+                <w:rFonts w:ascii="Cambria Math" w:hAnsi="Cambria Math"/>
+              </w:rPr>
+              <m:t>x</m:t>
+            </m:r>
+          </m:e>
+          <m:sub>
+            <m:r>
+              <w:rPr>
+                <w:rFonts w:ascii="Cambria Math" w:hAnsi="Cambria Math"/>
+              </w:rPr>
+              <m:t>i</m:t>
+            </m:r>
+          </m:sub>
+        </m:sSub>
+        <m:r>
+          <w:rPr>
+            <w:rFonts w:ascii="Cambria Math" w:hAnsi="Cambria Math"/>
+          </w:rPr>
+          <m:t>,</m:t>
+        </m:r>
+        <m:sSub>
+          <m:sSubPr>
+            <m:ctrlPr>
+              <w:rPr>
+                <w:rFonts w:ascii="Cambria Math" w:eastAsia="Calibri" w:hAnsi="Cambria Math"/>
+                <w:i/>
+                <w:color w:val="00000A"/>
+              </w:rPr>
+            </m:ctrlPr>
+          </m:sSubPr>
+          <m:e>
+            <m:r>
+              <w:rPr>
+                <w:rFonts w:ascii="Cambria Math" w:hAnsi="Cambria Math"/>
+              </w:rPr>
+              <m:t>y</m:t>
+            </m:r>
+          </m:e>
+          <m:sub>
+            <m:r>
+              <w:rPr>
+                <w:rFonts w:ascii="Cambria Math" w:hAnsi="Cambria Math"/>
+              </w:rPr>
+              <m:t>i</m:t>
+            </m:r>
+          </m:sub>
+        </m:sSub>
+      </m:oMath>
+      <w:r>
+        <w:t xml:space="preserve">) de exemplos de entrada e saída é gerada uma função desconhecida </w:t>
+      </w:r>
+      <m:oMath>
+        <m:r>
+          <w:rPr>
+            <w:rFonts w:ascii="Cambria Math" w:hAnsi="Cambria Math"/>
+          </w:rPr>
+          <m:t>y=f(x)</m:t>
+        </m:r>
+      </m:oMath>
+      <w:r>
+        <w:t xml:space="preserve">, então o agente tenta aproximar uma função </w:t>
+      </w:r>
+      <m:oMath>
+        <m:r>
+          <w:rPr>
+            <w:rFonts w:ascii="Cambria Math" w:hAnsi="Cambria Math"/>
+          </w:rPr>
+          <m:t>h(x)</m:t>
+        </m:r>
+      </m:oMath>
+      <w:r>
+        <w:t xml:space="preserve"> que se aproxima da função </w:t>
+      </w:r>
+      <m:oMath>
+        <m:r>
+          <w:rPr>
+            <w:rFonts w:ascii="Cambria Math" w:hAnsi="Cambria Math"/>
+          </w:rPr>
+          <m:t>f(x)</m:t>
+        </m:r>
+      </m:oMath>
+      <w:r>
+        <w:t>.</w:t>
+      </w:r>
+    </w:p>
+    <w:p/>
+    <w:p>
+      <w:pPr>
+        <w:pStyle w:val="Ttulo3"/>
+      </w:pPr>
+      <w:r>
+        <w:t>KNN</w:t>
+      </w:r>
+    </w:p>
+    <w:p/>
+    <w:p>
+      <w:r>
+        <w:t>Um dos grandes desafios dos pesquisadores é desenvolver métodos capazes de prever o comportamento dos estudantes, de modo a possibilitar a intervenção de professores, ou demais envolvidos, visando resgatar o estudante antes que ele seja reprovado (MACFADYN, 2010). Com isto, neste projeto será criado um protótipo de software que não somente possa prever um comportamento, mas auxiliar o professor na indicação de conteúdos de acordo com o desempenho em um questionário, ou seja, um sistema de classificação de alunos junto a um sistema de recomendação de conteúdo baseado no perfil de respostas do aluno. Um sistema de recomendação pode ser definido como um programa com o objetivo de inferir as preferências e necessidades do usuário e indicar os itens mais adequados de acordo com o seu perfil. Essas recomendações podem ser realizadas utilizando dados do usuário, dos itens ou na relação entre ambos. (LU et al, 2015). A coleta de dados pode ser realizada de forma explícita, através de formulários e avaliações do usuário, ou implícita, observando seu comportamento.</w:t>
+      </w:r>
+    </w:p>
+    <w:p>
+      <w:r>
+        <w:lastRenderedPageBreak/>
+        <w:t xml:space="preserve">Devido à aplicação de um questionário, será utilizado a coleta de forma explícita, onde após a coleta dos dados é utilizado algum algoritmo para que a máquina possa aprender sobre os dados e então indicar uma resposta junto a uma porcentagem de precisão da resposta. </w:t>
+      </w:r>
+    </w:p>
+    <w:p>
+      <w:r>
+        <w:t>De acordo com o problema a ser solucionado pode-se optar por tipos de aprendizagens distintas como: Aprendizagem supervisionada e não supervisionada que são diferenciadas pela presença ou não de atributos de classes, que serve para rotular ou não o conjunto de dados fornecido ao algoritmo. No supervisionado o rótulo é conhecido, enquanto que nos algoritmos de aprendizagem não supervisionada eles não são conhecidos (Chapelle, 2006).</w:t>
+      </w:r>
+    </w:p>
+    <w:p>
+      <w:r>
+        <w:t>Em outras palavras, na inteligência artificial, mais precisamente em Aprendizado de Máquina supervisionado, o algoritmo de indução é apresentado, tipicamente, um conjunto de exemplos de treinamento, no qual cada caso é descrito por um vetor de valores de atributos e um rótulo para a classe. A tarefa do algoritmo de aprendizado é induzir um classificador cujo objetivo é rotular, com certa precisão, novos casos e serem analisados [Mitchell, 1997]. O KNN é um algoritmo supervisionado e um dos algoritmos utilizado para o processo de recomendação é o algoritmo KNN (k- Nearest Neighbours), conhecido como K vizinhos mais próximos. Esse algoritmo pertence à família de algoritmos IBL (Instance-based Learning) (Cover &amp; Hart, 1967), resumidamente, pode-se dizer que tal algoritmo tem um paradigma que utiliza dados armazenados ao invés de um conjunto de regras induzidas e aprendidas pela máquina para a classificação de novos conjuntos de dados. A classificação de um novo conjunto de dados é baseada no k dados similares mais próximos, de acordo com a métrica de distância Euclidiana entre os dados (AHA, 1991).</w:t>
+      </w:r>
+    </w:p>
+    <w:p>
+      <w:r>
+        <w:t>A figura 3 mostra uma representação de algumas classes formadas pelos conjuntos de exemplos de treinamento e um novo dado desconhecido entre os grupos que deve ser classificado.</w:t>
+      </w:r>
+    </w:p>
+    <w:p/>
+    <w:p>
+      <w:pPr>
+        <w:keepNext/>
+        <w:ind w:firstLine="0"/>
+        <w:jc w:val="center"/>
+      </w:pPr>
+      <w:r>
+        <w:rPr>
+          <w:noProof/>
+        </w:rPr>
+        <w:lastRenderedPageBreak/>
+        <w:drawing>
+          <wp:inline distT="0" distB="0" distL="0" distR="0" wp14:anchorId="71C6E403" wp14:editId="762645A4">
+            <wp:extent cx="1962150" cy="1370965"/>
+            <wp:effectExtent l="0" t="0" r="0" b="635"/>
+            <wp:docPr id="3" name="Imagem 3"/>
+            <wp:cNvGraphicFramePr/>
+            <a:graphic xmlns:a="http://schemas.openxmlformats.org/drawingml/2006/main">
+              <a:graphicData uri="http://schemas.openxmlformats.org/drawingml/2006/picture">
+                <pic:pic xmlns:pic="http://schemas.openxmlformats.org/drawingml/2006/picture">
+                  <pic:nvPicPr>
+                    <pic:cNvPr id="3" name="Imagem 3"/>
+                    <pic:cNvPicPr/>
+                  </pic:nvPicPr>
+                  <pic:blipFill>
+                    <a:blip r:embed="rId10">
+                      <a:extLst>
+                        <a:ext uri="{28A0092B-C50C-407E-A947-70E740481C1C}">
+                          <a14:useLocalDpi xmlns:a14="http://schemas.microsoft.com/office/drawing/2010/main" val="0"/>
+                        </a:ext>
+                      </a:extLst>
+                    </a:blip>
+                    <a:srcRect/>
+                    <a:stretch>
+                      <a:fillRect/>
+                    </a:stretch>
+                  </pic:blipFill>
+                  <pic:spPr bwMode="auto">
+                    <a:xfrm>
+                      <a:off x="0" y="0"/>
+                      <a:ext cx="1962150" cy="1370965"/>
+                    </a:xfrm>
+                    <a:prstGeom prst="rect">
+                      <a:avLst/>
+                    </a:prstGeom>
+                    <a:noFill/>
+                    <a:ln>
+                      <a:noFill/>
+                    </a:ln>
+                  </pic:spPr>
+                </pic:pic>
+              </a:graphicData>
+            </a:graphic>
+          </wp:inline>
+        </w:drawing>
+      </w:r>
+    </w:p>
+    <w:p>
+      <w:pPr>
+        <w:pStyle w:val="SemEspaamento"/>
+      </w:pPr>
+      <w:r>
+        <w:t xml:space="preserve">Figura </w:t>
+      </w:r>
+      <w:r>
+        <w:fldChar w:fldCharType="begin"/>
+      </w:r>
+      <w:r>
+        <w:instrText xml:space="preserve"> SEQ Figura \* ARABIC</w:instrText>
+      </w:r>
+      <w:r>
+        <w:instrText xml:space="preserve"> </w:instrText>
+      </w:r>
+      <w:r>
+        <w:fldChar w:fldCharType="separate"/>
+      </w:r>
+      <w:r>
+        <w:rPr>
+          <w:noProof/>
+        </w:rPr>
+        <w:t>3</w:t>
+      </w:r>
+      <w:r>
+        <w:rPr>
+          <w:noProof/>
+        </w:rPr>
+        <w:fldChar w:fldCharType="end"/>
+      </w:r>
+      <w:r>
+        <w:t xml:space="preserve"> - </w:t>
+      </w:r>
+      <w:r>
+        <w:t xml:space="preserve">Representação dos agrupamentos e um novo dado desconhecido. </w:t>
+      </w:r>
+      <w:r>
+        <w:t>Produção própria</w:t>
+      </w:r>
+      <w:r>
+        <w:t>.</w:t>
+      </w:r>
+    </w:p>
+    <w:p>
+      <w:pPr>
+        <w:pStyle w:val="SemEspaamento"/>
+      </w:pPr>
+    </w:p>
+    <w:p>
+      <w:r>
+        <w:t xml:space="preserve">Utilizando a notação </w:t>
+      </w:r>
+      <m:oMath>
+        <m:r>
+          <w:rPr>
+            <w:rFonts w:ascii="Cambria Math" w:hAnsi="Cambria Math"/>
+          </w:rPr>
+          <m:t xml:space="preserve">VP(k, </m:t>
+        </m:r>
+        <m:sSub>
+          <m:sSubPr>
+            <m:ctrlPr>
+              <w:rPr>
+                <w:rFonts w:ascii="Cambria Math" w:eastAsia="Calibri" w:hAnsi="Cambria Math"/>
+                <w:i/>
+                <w:color w:val="00000A"/>
+              </w:rPr>
+            </m:ctrlPr>
+          </m:sSubPr>
+          <m:e>
+            <m:r>
+              <w:rPr>
+                <w:rFonts w:ascii="Cambria Math" w:hAnsi="Cambria Math"/>
+              </w:rPr>
+              <m:t>x</m:t>
+            </m:r>
+          </m:e>
+          <m:sub>
+            <m:r>
+              <w:rPr>
+                <w:rFonts w:ascii="Cambria Math" w:hAnsi="Cambria Math"/>
+              </w:rPr>
+              <m:t>q</m:t>
+            </m:r>
+          </m:sub>
+        </m:sSub>
+        <m:r>
+          <w:rPr>
+            <w:rFonts w:ascii="Cambria Math" w:hAnsi="Cambria Math"/>
+          </w:rPr>
+          <m:t>)</m:t>
+        </m:r>
+      </m:oMath>
+      <w:r>
+        <w:t xml:space="preserve"> que indica os </w:t>
+      </w:r>
+      <m:oMath>
+        <m:r>
+          <w:rPr>
+            <w:rFonts w:ascii="Cambria Math" w:hAnsi="Cambria Math"/>
+          </w:rPr>
+          <m:t>k</m:t>
+        </m:r>
+      </m:oMath>
+      <w:r>
+        <w:t xml:space="preserve"> vizinhos mais próximos de </w:t>
+      </w:r>
+      <m:oMath>
+        <m:sSub>
+          <m:sSubPr>
+            <m:ctrlPr>
+              <w:rPr>
+                <w:rFonts w:ascii="Cambria Math" w:eastAsia="Calibri" w:hAnsi="Cambria Math"/>
+                <w:i/>
+                <w:color w:val="00000A"/>
+              </w:rPr>
+            </m:ctrlPr>
+          </m:sSubPr>
+          <m:e>
+            <m:r>
+              <w:rPr>
+                <w:rFonts w:ascii="Cambria Math" w:hAnsi="Cambria Math"/>
+              </w:rPr>
+              <m:t>x</m:t>
+            </m:r>
+          </m:e>
+          <m:sub>
+            <m:r>
+              <w:rPr>
+                <w:rFonts w:ascii="Cambria Math" w:hAnsi="Cambria Math"/>
+              </w:rPr>
+              <m:t>q</m:t>
+            </m:r>
+          </m:sub>
+        </m:sSub>
+      </m:oMath>
+      <w:r>
+        <w:t xml:space="preserve">, onde para classificar, primeiro é encontrado os números de vizinhos de </w:t>
+      </w:r>
+      <m:oMath>
+        <m:sSub>
+          <m:sSubPr>
+            <m:ctrlPr>
+              <w:rPr>
+                <w:rFonts w:ascii="Cambria Math" w:eastAsia="Calibri" w:hAnsi="Cambria Math"/>
+                <w:i/>
+                <w:color w:val="00000A"/>
+              </w:rPr>
+            </m:ctrlPr>
+          </m:sSubPr>
+          <m:e>
+            <m:r>
+              <w:rPr>
+                <w:rFonts w:ascii="Cambria Math" w:hAnsi="Cambria Math"/>
+              </w:rPr>
+              <m:t>x</m:t>
+            </m:r>
+          </m:e>
+          <m:sub>
+            <m:r>
+              <w:rPr>
+                <w:rFonts w:ascii="Cambria Math" w:hAnsi="Cambria Math"/>
+              </w:rPr>
+              <m:t>q</m:t>
+            </m:r>
+          </m:sub>
+        </m:sSub>
+      </m:oMath>
+      <w:r>
+        <w:t xml:space="preserve"> a partir </w:t>
+      </w:r>
+      <m:oMath>
+        <m:r>
+          <w:rPr>
+            <w:rFonts w:ascii="Cambria Math" w:hAnsi="Cambria Math"/>
+          </w:rPr>
+          <m:t xml:space="preserve">VP(k, </m:t>
+        </m:r>
+        <m:sSub>
+          <m:sSubPr>
+            <m:ctrlPr>
+              <w:rPr>
+                <w:rFonts w:ascii="Cambria Math" w:eastAsia="Calibri" w:hAnsi="Cambria Math"/>
+                <w:i/>
+                <w:color w:val="00000A"/>
+              </w:rPr>
+            </m:ctrlPr>
+          </m:sSubPr>
+          <m:e>
+            <m:r>
+              <w:rPr>
+                <w:rFonts w:ascii="Cambria Math" w:hAnsi="Cambria Math"/>
+              </w:rPr>
+              <m:t>x</m:t>
+            </m:r>
+          </m:e>
+          <m:sub>
+            <m:r>
+              <w:rPr>
+                <w:rFonts w:ascii="Cambria Math" w:hAnsi="Cambria Math"/>
+              </w:rPr>
+              <m:t>q</m:t>
+            </m:r>
+          </m:sub>
+        </m:sSub>
+        <m:r>
+          <w:rPr>
+            <w:rFonts w:ascii="Cambria Math" w:hAnsi="Cambria Math"/>
+          </w:rPr>
+          <m:t>)</m:t>
+        </m:r>
+      </m:oMath>
+      <w:r>
+        <w:t xml:space="preserve">, então é verificada a quantidade de votos e assim sendo possível estimar a qual classe esse novo ponto pertence. E para tentar evitar empates, </w:t>
+      </w:r>
+      <m:oMath>
+        <m:r>
+          <w:rPr>
+            <w:rFonts w:ascii="Cambria Math" w:hAnsi="Cambria Math"/>
+          </w:rPr>
+          <m:t>k</m:t>
+        </m:r>
+      </m:oMath>
+      <w:r>
+        <w:rPr>
+          <w:i/>
+          <w:iCs/>
+        </w:rPr>
+        <w:t xml:space="preserve"> </w:t>
+      </w:r>
+      <w:r>
+        <w:t>é sempre escolhido como número ímpar (RUSSELL e NORVIG 2009).</w:t>
+      </w:r>
+    </w:p>
+    <w:p>
+      <w:r>
+        <w:t>Passos at el. (2015) diz que um ponto importante que tem que ser considerado é o valor que será atribuído a k. Se o valor de k for muito pequeno, o resultado do algoritmo pode ser sensível a outliers (discrepâncias), e por outro lado se for um valor muito grande, a vizinhança pode incluir muitos pontos pertencentes à classes distintas. A figura 4 mostra um exemplo de como o valor de k influência na decisão de qual classe pertence o dado desconhecido, se k = 1 o novo dado inserido vai pertencer aos quadrados, se k = 3 pertence aos triângulos e por fim se k = 7 o dado volta a fazer parte da classe dos quadrados.</w:t>
+      </w:r>
+    </w:p>
+    <w:p/>
+    <w:p>
+      <w:pPr>
+        <w:keepNext/>
+        <w:ind w:firstLine="0"/>
+        <w:jc w:val="center"/>
+      </w:pPr>
+      <w:r>
+        <w:rPr>
+          <w:noProof/>
+        </w:rPr>
+        <w:drawing>
+          <wp:inline distT="0" distB="0" distL="0" distR="0" wp14:anchorId="1DD26D0B" wp14:editId="2CADF159">
+            <wp:extent cx="1805305" cy="1619250"/>
+            <wp:effectExtent l="0" t="0" r="4445" b="0"/>
+            <wp:docPr id="4" name="Imagem 4"/>
+            <wp:cNvGraphicFramePr/>
+            <a:graphic xmlns:a="http://schemas.openxmlformats.org/drawingml/2006/main">
+              <a:graphicData uri="http://schemas.openxmlformats.org/drawingml/2006/picture">
+                <pic:pic xmlns:pic="http://schemas.openxmlformats.org/drawingml/2006/picture">
+                  <pic:nvPicPr>
+                    <pic:cNvPr id="4" name="Imagem 4"/>
+                    <pic:cNvPicPr/>
+                  </pic:nvPicPr>
+                  <pic:blipFill>
+                    <a:blip r:embed="rId11" cstate="print">
+                      <a:extLst>
+                        <a:ext uri="{28A0092B-C50C-407E-A947-70E740481C1C}">
+                          <a14:useLocalDpi xmlns:a14="http://schemas.microsoft.com/office/drawing/2010/main" val="0"/>
+                        </a:ext>
+                      </a:extLst>
+                    </a:blip>
+                    <a:srcRect/>
+                    <a:stretch>
+                      <a:fillRect/>
+                    </a:stretch>
+                  </pic:blipFill>
+                  <pic:spPr bwMode="auto">
+                    <a:xfrm>
+                      <a:off x="0" y="0"/>
+                      <a:ext cx="1805305" cy="1619250"/>
+                    </a:xfrm>
+                    <a:prstGeom prst="rect">
+                      <a:avLst/>
+                    </a:prstGeom>
+                    <a:noFill/>
+                    <a:ln>
+                      <a:noFill/>
+                    </a:ln>
+                  </pic:spPr>
+                </pic:pic>
+              </a:graphicData>
+            </a:graphic>
+          </wp:inline>
+        </w:drawing>
+      </w:r>
+    </w:p>
+    <w:p>
+      <w:pPr>
+        <w:pStyle w:val="Legenda"/>
+        <w:jc w:val="center"/>
+      </w:pPr>
+      <w:r>
+        <w:t xml:space="preserve">Figura </w:t>
+      </w:r>
+      <w:r>
+        <w:fldChar w:fldCharType="begin"/>
+      </w:r>
+      <w:r>
+        <w:instrText xml:space="preserve"> SEQ Figura \* ARABIC </w:instrText>
+      </w:r>
+      <w:r>
+        <w:fldChar w:fldCharType="separate"/>
+      </w:r>
+      <w:r>
+        <w:rPr>
+          <w:noProof/>
+        </w:rPr>
+        <w:t>4</w:t>
+      </w:r>
+      <w:r>
+        <w:fldChar w:fldCharType="end"/>
+      </w:r>
+      <w:r>
+        <w:t xml:space="preserve"> - </w:t>
+      </w:r>
+      <w:r>
+        <w:t xml:space="preserve">Influência o valor de k. Fonte: </w:t>
+      </w:r>
+      <w:r>
+        <w:t>Produção própria.</w:t>
+      </w:r>
+    </w:p>
+    <w:p/>
+    <w:p>
+      <w:r>
+        <w:t>O algoritmo KNN de classificação está inserido no campo dos algoritmos de aprendizado baseado em casos (</w:t>
+      </w:r>
+      <w:r>
+        <w:rPr>
+          <w:i/>
+          <w:iCs/>
+        </w:rPr>
+        <w:t>Case Based Learning</w:t>
+      </w:r>
+      <w:r>
+        <w:t xml:space="preserve">). Portanto, este algoritmo é baseado no princípio em que casos semelhantes deverão estar dentro de uma mesma classe. Este princípio de continuidade é de certa forma comum a todos os algoritmos, </w:t>
+      </w:r>
+      <w:r>
+        <w:lastRenderedPageBreak/>
+        <w:t xml:space="preserve">utilizando o conceito de semelhança de forma direta para determinar a classe. Este algoritmo procura semelhança entre os pontos através de uma função de distância que é aplicada a pares de casos. Existem várias formas possíveis de definir funções de distância, um exemplo é a distância euclidiana, que é definida por </w:t>
+      </w:r>
+      <m:oMath>
+        <m:rad>
+          <m:radPr>
+            <m:degHide m:val="1"/>
+            <m:ctrlPr>
+              <w:rPr>
+                <w:rFonts w:ascii="Cambria Math" w:eastAsia="Calibri" w:hAnsi="Cambria Math"/>
+                <w:i/>
+                <w:color w:val="00000A"/>
+              </w:rPr>
+            </m:ctrlPr>
+          </m:radPr>
+          <m:deg/>
+          <m:e>
+            <m:nary>
+              <m:naryPr>
+                <m:chr m:val="∑"/>
+                <m:limLoc m:val="undOvr"/>
+                <m:subHide m:val="1"/>
+                <m:supHide m:val="1"/>
+                <m:ctrlPr>
+                  <w:rPr>
+                    <w:rFonts w:ascii="Cambria Math" w:eastAsia="Calibri" w:hAnsi="Cambria Math"/>
+                    <w:i/>
+                    <w:color w:val="00000A"/>
+                  </w:rPr>
+                </m:ctrlPr>
+              </m:naryPr>
+              <m:sub/>
+              <m:sup/>
+              <m:e>
+                <m:sSup>
+                  <m:sSupPr>
+                    <m:ctrlPr>
+                      <w:rPr>
+                        <w:rFonts w:ascii="Cambria Math" w:eastAsia="Calibri" w:hAnsi="Cambria Math"/>
+                        <w:i/>
+                        <w:color w:val="00000A"/>
+                      </w:rPr>
+                    </m:ctrlPr>
+                  </m:sSupPr>
+                  <m:e>
+                    <m:d>
+                      <m:dPr>
+                        <m:ctrlPr>
+                          <w:rPr>
+                            <w:rFonts w:ascii="Cambria Math" w:eastAsia="Calibri" w:hAnsi="Cambria Math"/>
+                            <w:i/>
+                            <w:color w:val="00000A"/>
+                          </w:rPr>
+                        </m:ctrlPr>
+                      </m:dPr>
+                      <m:e>
+                        <m:sSub>
+                          <m:sSubPr>
+                            <m:ctrlPr>
+                              <w:rPr>
+                                <w:rFonts w:ascii="Cambria Math" w:eastAsia="Calibri" w:hAnsi="Cambria Math"/>
+                                <w:i/>
+                                <w:color w:val="00000A"/>
+                              </w:rPr>
+                            </m:ctrlPr>
+                          </m:sSubPr>
+                          <m:e>
+                            <m:r>
+                              <w:rPr>
+                                <w:rFonts w:ascii="Cambria Math" w:hAnsi="Cambria Math"/>
+                              </w:rPr>
+                              <m:t>a</m:t>
+                            </m:r>
+                          </m:e>
+                          <m:sub>
+                            <m:r>
+                              <w:rPr>
+                                <w:rFonts w:ascii="Cambria Math" w:hAnsi="Cambria Math"/>
+                              </w:rPr>
+                              <m:t>i</m:t>
+                            </m:r>
+                          </m:sub>
+                        </m:sSub>
+                        <m:r>
+                          <w:rPr>
+                            <w:rFonts w:ascii="Cambria Math" w:hAnsi="Cambria Math"/>
+                          </w:rPr>
+                          <m:t>-</m:t>
+                        </m:r>
+                        <m:sSub>
+                          <m:sSubPr>
+                            <m:ctrlPr>
+                              <w:rPr>
+                                <w:rFonts w:ascii="Cambria Math" w:eastAsia="Calibri" w:hAnsi="Cambria Math"/>
+                                <w:i/>
+                                <w:color w:val="00000A"/>
+                              </w:rPr>
+                            </m:ctrlPr>
+                          </m:sSubPr>
+                          <m:e>
+                            <m:r>
+                              <w:rPr>
+                                <w:rFonts w:ascii="Cambria Math" w:hAnsi="Cambria Math"/>
+                              </w:rPr>
+                              <m:t>b</m:t>
+                            </m:r>
+                          </m:e>
+                          <m:sub>
+                            <m:r>
+                              <w:rPr>
+                                <w:rFonts w:ascii="Cambria Math" w:hAnsi="Cambria Math"/>
+                              </w:rPr>
+                              <m:t>i</m:t>
+                            </m:r>
+                          </m:sub>
+                        </m:sSub>
+                      </m:e>
+                    </m:d>
+                  </m:e>
+                  <m:sup>
+                    <m:r>
+                      <w:rPr>
+                        <w:rFonts w:ascii="Cambria Math" w:hAnsi="Cambria Math"/>
+                      </w:rPr>
+                      <m:t>2</m:t>
+                    </m:r>
+                  </m:sup>
+                </m:sSup>
+              </m:e>
+            </m:nary>
+          </m:e>
+        </m:rad>
+      </m:oMath>
+      <w:r>
+        <w:t xml:space="preserve">. Assim como a distância de Manhatan dada por </w:t>
+      </w:r>
+      <m:oMath>
+        <m:nary>
+          <m:naryPr>
+            <m:chr m:val="∑"/>
+            <m:limLoc m:val="undOvr"/>
+            <m:subHide m:val="1"/>
+            <m:supHide m:val="1"/>
+            <m:ctrlPr>
+              <w:rPr>
+                <w:rFonts w:ascii="Cambria Math" w:eastAsia="Calibri" w:hAnsi="Cambria Math"/>
+                <w:i/>
+                <w:color w:val="00000A"/>
+              </w:rPr>
+            </m:ctrlPr>
+          </m:naryPr>
+          <m:sub/>
+          <m:sup/>
+          <m:e>
+            <m:d>
+              <m:dPr>
+                <m:begChr m:val="|"/>
+                <m:endChr m:val="|"/>
+                <m:ctrlPr>
+                  <w:rPr>
+                    <w:rFonts w:ascii="Cambria Math" w:eastAsia="Calibri" w:hAnsi="Cambria Math"/>
+                    <w:i/>
+                    <w:color w:val="00000A"/>
+                  </w:rPr>
+                </m:ctrlPr>
+              </m:dPr>
+              <m:e>
+                <m:sSub>
+                  <m:sSubPr>
+                    <m:ctrlPr>
+                      <w:rPr>
+                        <w:rFonts w:ascii="Cambria Math" w:eastAsia="Calibri" w:hAnsi="Cambria Math"/>
+                        <w:i/>
+                        <w:color w:val="00000A"/>
+                      </w:rPr>
+                    </m:ctrlPr>
+                  </m:sSubPr>
+                  <m:e>
+                    <m:r>
+                      <w:rPr>
+                        <w:rFonts w:ascii="Cambria Math" w:hAnsi="Cambria Math"/>
+                      </w:rPr>
+                      <m:t>a</m:t>
+                    </m:r>
+                  </m:e>
+                  <m:sub>
+                    <m:r>
+                      <w:rPr>
+                        <w:rFonts w:ascii="Cambria Math" w:hAnsi="Cambria Math"/>
+                      </w:rPr>
+                      <m:t>i</m:t>
+                    </m:r>
+                  </m:sub>
+                </m:sSub>
+                <m:r>
+                  <w:rPr>
+                    <w:rFonts w:ascii="Cambria Math" w:hAnsi="Cambria Math"/>
+                  </w:rPr>
+                  <m:t>-</m:t>
+                </m:r>
+                <m:sSub>
+                  <m:sSubPr>
+                    <m:ctrlPr>
+                      <w:rPr>
+                        <w:rFonts w:ascii="Cambria Math" w:eastAsia="Calibri" w:hAnsi="Cambria Math"/>
+                        <w:i/>
+                        <w:color w:val="00000A"/>
+                      </w:rPr>
+                    </m:ctrlPr>
+                  </m:sSubPr>
+                  <m:e>
+                    <m:r>
+                      <w:rPr>
+                        <w:rFonts w:ascii="Cambria Math" w:hAnsi="Cambria Math"/>
+                      </w:rPr>
+                      <m:t>b</m:t>
+                    </m:r>
+                  </m:e>
+                  <m:sub>
+                    <m:r>
+                      <w:rPr>
+                        <w:rFonts w:ascii="Cambria Math" w:hAnsi="Cambria Math"/>
+                      </w:rPr>
+                      <m:t>i</m:t>
+                    </m:r>
+                  </m:sub>
+                </m:sSub>
+              </m:e>
+            </m:d>
+          </m:e>
+        </m:nary>
+      </m:oMath>
+      <w:r>
+        <w:t xml:space="preserve"> onde, nos dois casos </w:t>
+      </w:r>
+      <m:oMath>
+        <m:sSub>
+          <m:sSubPr>
+            <m:ctrlPr>
+              <w:rPr>
+                <w:rFonts w:ascii="Cambria Math" w:eastAsia="Calibri" w:hAnsi="Cambria Math"/>
+                <w:i/>
+                <w:color w:val="00000A"/>
+              </w:rPr>
+            </m:ctrlPr>
+          </m:sSubPr>
+          <m:e>
+            <m:r>
+              <w:rPr>
+                <w:rFonts w:ascii="Cambria Math" w:hAnsi="Cambria Math"/>
+              </w:rPr>
+              <m:t>a</m:t>
+            </m:r>
+          </m:e>
+          <m:sub>
+            <m:r>
+              <w:rPr>
+                <w:rFonts w:ascii="Cambria Math" w:hAnsi="Cambria Math"/>
+              </w:rPr>
+              <m:t>i</m:t>
+            </m:r>
+          </m:sub>
+        </m:sSub>
+      </m:oMath>
+      <w:r>
+        <w:rPr>
+          <w:b/>
+          <w:bCs/>
+        </w:rPr>
+        <w:t xml:space="preserve"> </w:t>
+      </w:r>
+      <w:r>
+        <w:t xml:space="preserve">e </w:t>
+      </w:r>
+      <m:oMath>
+        <m:sSub>
+          <m:sSubPr>
+            <m:ctrlPr>
+              <w:rPr>
+                <w:rFonts w:ascii="Cambria Math" w:eastAsia="Calibri" w:hAnsi="Cambria Math"/>
+                <w:i/>
+                <w:color w:val="00000A"/>
+              </w:rPr>
+            </m:ctrlPr>
+          </m:sSubPr>
+          <m:e>
+            <m:r>
+              <w:rPr>
+                <w:rFonts w:ascii="Cambria Math" w:hAnsi="Cambria Math"/>
+              </w:rPr>
+              <m:t>b</m:t>
+            </m:r>
+          </m:e>
+          <m:sub>
+            <m:r>
+              <w:rPr>
+                <w:rFonts w:ascii="Cambria Math" w:hAnsi="Cambria Math"/>
+              </w:rPr>
+              <m:t>i</m:t>
+            </m:r>
+          </m:sub>
+        </m:sSub>
+      </m:oMath>
+      <w:r>
+        <w:rPr>
+          <w:b/>
+          <w:bCs/>
+        </w:rPr>
+        <w:t xml:space="preserve"> </w:t>
+      </w:r>
+      <w:r>
+        <w:t xml:space="preserve">representam os valores do atributo i nos casos </w:t>
+      </w:r>
+      <w:r>
+        <w:rPr>
+          <w:b/>
+          <w:bCs/>
+        </w:rPr>
+        <w:t xml:space="preserve">a </w:t>
+      </w:r>
+      <w:r>
+        <w:t xml:space="preserve">e </w:t>
+      </w:r>
+      <w:r>
+        <w:rPr>
+          <w:b/>
+          <w:bCs/>
+        </w:rPr>
+        <w:t xml:space="preserve">b </w:t>
+      </w:r>
+      <w:r>
+        <w:t>respectivamente (PASSOS at el., 2015).</w:t>
+      </w:r>
     </w:p>
     <w:p/>
     <w:p/>
     <w:p>
-      <w:r>
-        <w:t>Citar as principais teorias norteadoras do estudo, princípios da área de gestão que serão utilizados e ferramentas que poderão ser utilizadas. Para cada um deles fazer uma descrição e mostrar brevemente sua importância para o trabalho em questão. (Neste caso, usamos a prerrogativa da possibilidade, tendo em vista que ao longo do trabalho isto poderá ser modificado. Aqui o objetivo é evidenciar o direcionamento do trabalho pensado pelos autores do mesmo)</w:t>
-      </w:r>
-      <w:r>
-        <w:t>.</w:t>
-      </w:r>
-    </w:p>
-    <w:p>
-      <w:pPr>
-        <w:spacing w:after="160" w:line="259" w:lineRule="auto"/>
-        <w:ind w:firstLine="0"/>
-        <w:jc w:val="left"/>
+      <w:pPr>
+        <w:ind w:firstLine="0"/>
+        <w:jc w:val="center"/>
       </w:pPr>
       <w:r>
         <w:br w:type="page"/>
@@ -3552,12 +4714,12 @@
       <w:pPr>
         <w:pStyle w:val="Ttulo1"/>
       </w:pPr>
-      <w:bookmarkStart w:id="11" w:name="_Toc24211699"/>
+      <w:bookmarkStart w:id="10" w:name="_Toc24211699"/>
       <w:r>
         <w:lastRenderedPageBreak/>
         <w:t>Oportunidade de inovação</w:t>
       </w:r>
-      <w:bookmarkEnd w:id="11"/>
+      <w:bookmarkEnd w:id="10"/>
     </w:p>
     <w:p/>
     <w:p/>
@@ -3606,6 +4768,96 @@
         <w:pStyle w:val="Referencia"/>
       </w:pPr>
       <w:r>
+        <w:t>AHA, D.W.; KIBLER, D.; ALBERT, M.K. Instance-based learning algorithms. Machine Learning, 6, 1991, p.37-66.</w:t>
+      </w:r>
+    </w:p>
+    <w:p>
+      <w:pPr>
+        <w:pStyle w:val="Referencia"/>
+      </w:pPr>
+    </w:p>
+    <w:p>
+      <w:pPr>
+        <w:pStyle w:val="Referencia"/>
+      </w:pPr>
+    </w:p>
+    <w:p>
+      <w:pPr>
+        <w:pStyle w:val="Referencia"/>
+      </w:pPr>
+      <w:r>
+        <w:t xml:space="preserve">ALMEIDA, </w:t>
+      </w:r>
+      <w:r>
+        <w:t>F.;</w:t>
+      </w:r>
+      <w:r>
+        <w:t xml:space="preserve"> SIMOES, </w:t>
+      </w:r>
+      <w:r>
+        <w:t>J</w:t>
+      </w:r>
+      <w:r>
+        <w:t>. The Role of Serious Games, Gamification and Industry 4.0 Tools in the Education 4.0 Paradigm. CONTEMPORARY EDUCATIONAL TECHNOLOGY. 2019</w:t>
+      </w:r>
+    </w:p>
+    <w:p>
+      <w:pPr>
+        <w:pStyle w:val="Referencia"/>
+      </w:pPr>
+    </w:p>
+    <w:p>
+      <w:pPr>
+        <w:pStyle w:val="Referencia"/>
+      </w:pPr>
+    </w:p>
+    <w:p>
+      <w:pPr>
+        <w:pStyle w:val="Referencia"/>
+      </w:pPr>
+      <w:r>
+        <w:t>ANDRADE, K. O desafio da Educação 4.0 nas escolas. Disponível em: &lt;https://canaltech.com.br/mercado/o-desafio-da-educacao-40-nas-escolas-109734/&gt;. Acesso em: 19 novembro 2019.</w:t>
+      </w:r>
+    </w:p>
+    <w:p>
+      <w:pPr>
+        <w:pStyle w:val="Referencia"/>
+      </w:pPr>
+    </w:p>
+    <w:p>
+      <w:pPr>
+        <w:pStyle w:val="Referencia"/>
+      </w:pPr>
+    </w:p>
+    <w:p>
+      <w:pPr>
+        <w:pStyle w:val="Referencia"/>
+      </w:pPr>
+      <w:r>
+        <w:t xml:space="preserve">BALSAN, </w:t>
+      </w:r>
+      <w:r>
+        <w:t>L</w:t>
+      </w:r>
+      <w:r>
+        <w:t>. Método de avaliação utilizando educação 4.0. Olhares &amp; Trilhas. Uberlandia, 2019.</w:t>
+      </w:r>
+    </w:p>
+    <w:p>
+      <w:pPr>
+        <w:pStyle w:val="Referencia"/>
+      </w:pPr>
+    </w:p>
+    <w:p>
+      <w:pPr>
+        <w:pStyle w:val="Referencia"/>
+      </w:pPr>
+    </w:p>
+    <w:p>
+      <w:pPr>
+        <w:pStyle w:val="Referencia"/>
+      </w:pPr>
+      <w:r>
         <w:t>BARBOSA, F. E; MOURA, G. D. Metodologias ativas de aprendizagem na educação profissional e tecnológica. Rio de Janeiro: Senac, 2013.</w:t>
       </w:r>
     </w:p>
@@ -3622,12 +4874,60 @@
     <w:p>
       <w:pPr>
         <w:pStyle w:val="Referencia"/>
+      </w:pPr>
+      <w:r>
+        <w:t>BARCIA, R</w:t>
+      </w:r>
+      <w:r>
+        <w:t>. M.</w:t>
+      </w:r>
+      <w:r>
+        <w:t xml:space="preserve"> et al. A transformação do ensino através do uso da tecnologia da educação. In: XIX Congresso Nacional da Sociedade Brasileira de Computação, Rio de Janeiro, PUC. Anais, 1999.</w:t>
+      </w:r>
+    </w:p>
+    <w:p>
+      <w:pPr>
+        <w:pStyle w:val="Referencia"/>
+      </w:pPr>
+    </w:p>
+    <w:p>
+      <w:pPr>
+        <w:pStyle w:val="Referencia"/>
+      </w:pPr>
+    </w:p>
+    <w:p>
+      <w:pPr>
+        <w:pStyle w:val="Referencia"/>
+      </w:pPr>
+      <w:r>
+        <w:t>BOBADILLA, J. et al. Recommender systems survey. Knowledge-Based Systems, v. 46, p. 109–132, 7 2013. ISSN 09507051.</w:t>
+      </w:r>
+    </w:p>
+    <w:p>
+      <w:pPr>
+        <w:pStyle w:val="Referencia"/>
+      </w:pPr>
+    </w:p>
+    <w:p>
+      <w:pPr>
+        <w:pStyle w:val="Referencia"/>
+      </w:pPr>
+    </w:p>
+    <w:p>
+      <w:pPr>
+        <w:pStyle w:val="Referencia"/>
         <w:rPr>
           <w:lang w:val="en-US"/>
         </w:rPr>
       </w:pPr>
       <w:r>
-        <w:t xml:space="preserve">CERVO, A. L.; BERVIAN, P. A.: SILVA, R. Metodologia científica. </w:t>
+        <w:t>CERVO, A. L.; BERVIAN, P. A.</w:t>
+      </w:r>
+      <w:r>
+        <w:t>;</w:t>
+      </w:r>
+      <w:r>
+        <w:t xml:space="preserve"> SILVA, R. Metodologia científica. </w:t>
       </w:r>
       <w:r>
         <w:rPr>
@@ -3675,21 +4975,67 @@
         <w:rPr>
           <w:lang w:val="en-US"/>
         </w:rPr>
-        <w:t xml:space="preserve">DEMARTINI, C; BENUSSI, L. Do Web 4.0 and Industry 4.0 Imply Education X.0? </w:t>
-      </w:r>
-      <w:proofErr w:type="spellStart"/>
+        <w:t>CHAPELLE, O.</w:t>
+      </w:r>
       <w:r>
         <w:rPr>
           <w:lang w:val="en-US"/>
         </w:rPr>
-        <w:t>Itália</w:t>
-      </w:r>
-      <w:proofErr w:type="spellEnd"/>
+        <w:t>;</w:t>
+      </w:r>
       <w:r>
         <w:rPr>
           <w:lang w:val="en-US"/>
         </w:rPr>
-        <w:t>: IEEE Computer Society, 2017.</w:t>
+        <w:t xml:space="preserve"> SCHOLKPF, B.</w:t>
+      </w:r>
+      <w:r>
+        <w:rPr>
+          <w:lang w:val="en-US"/>
+        </w:rPr>
+        <w:t>;</w:t>
+      </w:r>
+      <w:r>
+        <w:rPr>
+          <w:lang w:val="en-US"/>
+        </w:rPr>
+        <w:t xml:space="preserve"> ZIEN, A.</w:t>
+      </w:r>
+      <w:r>
+        <w:rPr>
+          <w:lang w:val="en-US"/>
+        </w:rPr>
+        <w:t xml:space="preserve"> </w:t>
+      </w:r>
+      <w:r>
+        <w:rPr>
+          <w:lang w:val="en-US"/>
+        </w:rPr>
+        <w:t>Semi-Supervised Learning.</w:t>
+      </w:r>
+      <w:r>
+        <w:rPr>
+          <w:lang w:val="en-US"/>
+        </w:rPr>
+        <w:t xml:space="preserve"> </w:t>
+      </w:r>
+      <w:r>
+        <w:rPr>
+          <w:lang w:val="en-US"/>
+        </w:rPr>
+        <w:t>MIT Press, Cambridge, MA</w:t>
+      </w:r>
+      <w:r>
+        <w:rPr>
+          <w:lang w:val="en-US"/>
+        </w:rPr>
+        <w:t xml:space="preserve">, 2006. </w:t>
+      </w:r>
+      <w:r>
+        <w:rPr>
+          <w:lang w:val="en-US"/>
+        </w:rPr>
+        <w:t>Citado na página 26.</w:t>
       </w:r>
     </w:p>
     <w:p>
@@ -3707,62 +5053,198 @@
           <w:lang w:val="en-US"/>
         </w:rPr>
       </w:pPr>
+      <w:r>
+        <w:rPr>
+          <w:lang w:val="en-US"/>
+        </w:rPr>
+        <w:t>D</w:t>
+      </w:r>
+      <w:r>
+        <w:rPr>
+          <w:lang w:val="en-US"/>
+        </w:rPr>
+        <w:t>E</w:t>
+      </w:r>
+      <w:r>
+        <w:rPr>
+          <w:lang w:val="en-US"/>
+        </w:rPr>
+        <w:t xml:space="preserve"> JESUS, </w:t>
+      </w:r>
+      <w:r>
+        <w:rPr>
+          <w:lang w:val="en-US"/>
+        </w:rPr>
+        <w:t>J.</w:t>
+      </w:r>
+      <w:r>
+        <w:rPr>
+          <w:lang w:val="en-US"/>
+        </w:rPr>
+        <w:t xml:space="preserve"> </w:t>
+      </w:r>
+      <w:r>
+        <w:rPr>
+          <w:lang w:val="en-US"/>
+        </w:rPr>
+        <w:t>S</w:t>
+      </w:r>
+      <w:r>
+        <w:rPr>
+          <w:lang w:val="en-US"/>
+        </w:rPr>
+        <w:t>. EDUCAÇÃO 4.0: Uma proposta de aprendizagem para o futuro. Bahia, 2019, Brasil.</w:t>
+      </w:r>
     </w:p>
     <w:p>
       <w:pPr>
         <w:pStyle w:val="Referencia"/>
-      </w:pPr>
-      <w:r>
         <w:rPr>
           <w:lang w:val="en-US"/>
         </w:rPr>
-        <w:t xml:space="preserve">DLODLO2, N; JERE, N; MARAVANYIKA, M. An Adaptive Recommender-System Based Framework for </w:t>
-      </w:r>
-      <w:proofErr w:type="spellStart"/>
-      <w:r>
+      </w:pPr>
+    </w:p>
+    <w:p>
+      <w:pPr>
+        <w:pStyle w:val="Referencia"/>
         <w:rPr>
           <w:lang w:val="en-US"/>
         </w:rPr>
-        <w:t>Personalised</w:t>
-      </w:r>
-      <w:proofErr w:type="spellEnd"/>
-      <w:r>
+      </w:pPr>
+    </w:p>
+    <w:p>
+      <w:pPr>
+        <w:pStyle w:val="Referencia"/>
         <w:rPr>
           <w:lang w:val="en-US"/>
         </w:rPr>
-        <w:t xml:space="preserve"> Teaching and Learning on E-Learning Platforms. </w:t>
-      </w:r>
-      <w:proofErr w:type="spellStart"/>
-      <w:r>
-        <w:t>Namibia</w:t>
-      </w:r>
-      <w:proofErr w:type="spellEnd"/>
-      <w:r>
-        <w:t>: IST-</w:t>
-      </w:r>
-      <w:proofErr w:type="spellStart"/>
-      <w:r>
-        <w:t>Africa</w:t>
-      </w:r>
-      <w:proofErr w:type="spellEnd"/>
+      </w:pPr>
+      <w:r>
+        <w:rPr>
+          <w:lang w:val="en-US"/>
+        </w:rPr>
+        <w:t>DEMARTINI, C; BENUSSI, L. Do Web 4.0 and Industry 4.0 Imply Education X.0? Itália: IEEE Computer Society, 2017.</w:t>
+      </w:r>
+    </w:p>
+    <w:p>
+      <w:pPr>
+        <w:pStyle w:val="Referencia"/>
+        <w:rPr>
+          <w:lang w:val="en-US"/>
+        </w:rPr>
+      </w:pPr>
+    </w:p>
+    <w:p>
+      <w:pPr>
+        <w:pStyle w:val="Referencia"/>
+        <w:rPr>
+          <w:lang w:val="en-US"/>
+        </w:rPr>
+      </w:pPr>
+    </w:p>
+    <w:p>
+      <w:pPr>
+        <w:pStyle w:val="Referencia"/>
+      </w:pPr>
+      <w:r>
+        <w:rPr>
+          <w:lang w:val="en-US"/>
+        </w:rPr>
+        <w:lastRenderedPageBreak/>
+        <w:t xml:space="preserve">DLODLO2, N; JERE, N; MARAVANYIKA, M. An Adaptive Recommender-System Based Framework for Personalised Teaching and Learning on E-Learning Platforms. </w:t>
+      </w:r>
+      <w:r>
+        <w:t>Namibia: IST-Africa Conference Proceedings, 2017.</w:t>
+      </w:r>
+    </w:p>
+    <w:p>
+      <w:pPr>
+        <w:pStyle w:val="Referencia"/>
+      </w:pPr>
+    </w:p>
+    <w:p>
+      <w:pPr>
+        <w:pStyle w:val="Referencia"/>
+      </w:pPr>
+    </w:p>
+    <w:p>
+      <w:pPr>
+        <w:pStyle w:val="Referencia"/>
+      </w:pPr>
+      <w:r>
+        <w:t xml:space="preserve">FÜHR, </w:t>
+      </w:r>
+      <w:r>
+        <w:t>R.</w:t>
+      </w:r>
       <w:r>
         <w:t xml:space="preserve"> </w:t>
       </w:r>
-      <w:proofErr w:type="spellStart"/>
-      <w:r>
-        <w:t>Conference</w:t>
-      </w:r>
-      <w:proofErr w:type="spellEnd"/>
+      <w:r>
+        <w:t>C</w:t>
+      </w:r>
+      <w:r>
+        <w:t>. A Tecnopedagogia na esteira da educação 4.0: Aprender a aprender na cultura digital. In: V Congresso Nacional de Educação - V CONEDU, 2018, Olinda - PE. V Congresso Nacional de Educação - V CONEDU, 2018</w:t>
+      </w:r>
+    </w:p>
+    <w:p>
+      <w:pPr>
+        <w:pStyle w:val="Referencia"/>
+      </w:pPr>
+    </w:p>
+    <w:p>
+      <w:pPr>
+        <w:pStyle w:val="Referencia"/>
+      </w:pPr>
+    </w:p>
+    <w:p>
+      <w:pPr>
+        <w:pStyle w:val="Referencia"/>
+      </w:pPr>
+      <w:r>
+        <w:t>FÜHR, R</w:t>
+      </w:r>
+      <w:r>
+        <w:t>.</w:t>
+      </w:r>
+      <w:r>
+        <w:t xml:space="preserve"> C. Educação 4.0 e seus impactos no século XXI. In: V Congresso Nacional de Educação - V CONEDU, 2018, Olinda - PE. V Congresso Nacional de Educação - V CONEDU, 2018.</w:t>
+      </w:r>
+    </w:p>
+    <w:p>
+      <w:pPr>
+        <w:pStyle w:val="Referencia"/>
+      </w:pPr>
+    </w:p>
+    <w:p>
+      <w:pPr>
+        <w:pStyle w:val="Referencia"/>
+      </w:pPr>
+    </w:p>
+    <w:p>
+      <w:pPr>
+        <w:pStyle w:val="Referencia"/>
+      </w:pPr>
+      <w:r>
+        <w:t xml:space="preserve">GOMES, </w:t>
+      </w:r>
+      <w:r>
+        <w:t>M.</w:t>
+      </w:r>
       <w:r>
         <w:t xml:space="preserve"> </w:t>
       </w:r>
-      <w:proofErr w:type="spellStart"/>
-      <w:r>
-        <w:t>Proceedings</w:t>
-      </w:r>
-      <w:proofErr w:type="spellEnd"/>
-      <w:r>
-        <w:t>, 2017.</w:t>
+      <w:r>
+        <w:t>J</w:t>
+      </w:r>
+      <w:r>
+        <w:t>.</w:t>
+      </w:r>
+      <w:r>
+        <w:t xml:space="preserve"> et al. </w:t>
+      </w:r>
+      <w:r>
+        <w:t>Aprender a Qualquer hora e em qualquer lugar, learning anytime anywhere – Braga, 2013, Portugal.</w:t>
       </w:r>
     </w:p>
     <w:p>
@@ -3798,6 +5280,216 @@
         <w:pStyle w:val="Referencia"/>
       </w:pPr>
       <w:r>
+        <w:t>LENGEL</w:t>
+      </w:r>
+      <w:r>
+        <w:t>, J.</w:t>
+      </w:r>
+      <w:r>
+        <w:t xml:space="preserve"> G. Education 3.0: Seven Steps to Better Schools, Editora Teachers College Press, Columbia University, 2012. WAGNER, Tony, The global achievement gap, Ed. Basic books, New York, 2008.</w:t>
+      </w:r>
+    </w:p>
+    <w:p>
+      <w:pPr>
+        <w:pStyle w:val="Referencia"/>
+      </w:pPr>
+    </w:p>
+    <w:p>
+      <w:pPr>
+        <w:pStyle w:val="Referencia"/>
+      </w:pPr>
+    </w:p>
+    <w:p>
+      <w:pPr>
+        <w:pStyle w:val="Referencia"/>
+      </w:pPr>
+      <w:r>
+        <w:t>LU, J. et al. Recommender system application developments: A survey. Decision Support Systems, v. 74, p. 12–32, 6 2015. ISSN 01679236.</w:t>
+      </w:r>
+    </w:p>
+    <w:p>
+      <w:pPr>
+        <w:pStyle w:val="Referencia"/>
+      </w:pPr>
+    </w:p>
+    <w:p>
+      <w:pPr>
+        <w:pStyle w:val="Referencia"/>
+      </w:pPr>
+      <w:r>
+        <w:t>MACFADYN, L.P.; Dawson, S. (2010) “Mining LMS Data to Develop an "Early Warning System" for Educators: A Proof of Concept”. Computers &amp; Education, no. 54, p.588-599.</w:t>
+      </w:r>
+    </w:p>
+    <w:p>
+      <w:pPr>
+        <w:pStyle w:val="Referencia"/>
+      </w:pPr>
+    </w:p>
+    <w:p>
+      <w:pPr>
+        <w:pStyle w:val="Referencia"/>
+      </w:pPr>
+    </w:p>
+    <w:p>
+      <w:pPr>
+        <w:pStyle w:val="Referencia"/>
+      </w:pPr>
+      <w:r>
+        <w:t>MITCHELL, T. M. Machine Learning. WCB McGraw-Hill</w:t>
+      </w:r>
+      <w:r>
+        <w:t>, 1997.</w:t>
+      </w:r>
+    </w:p>
+    <w:p>
+      <w:pPr>
+        <w:pStyle w:val="Referencia"/>
+      </w:pPr>
+    </w:p>
+    <w:p>
+      <w:pPr>
+        <w:pStyle w:val="Referencia"/>
+      </w:pPr>
+    </w:p>
+    <w:p>
+      <w:pPr>
+        <w:pStyle w:val="Referencia"/>
+      </w:pPr>
+      <w:r>
+        <w:t xml:space="preserve">MONARD, </w:t>
+      </w:r>
+      <w:r>
+        <w:t>M.</w:t>
+      </w:r>
+      <w:r>
+        <w:t xml:space="preserve"> </w:t>
+      </w:r>
+      <w:r>
+        <w:t>C.;</w:t>
+      </w:r>
+      <w:r>
+        <w:t xml:space="preserve"> BARANAUSKAS, J</w:t>
+      </w:r>
+      <w:r>
+        <w:t>.</w:t>
+      </w:r>
+      <w:r>
+        <w:t xml:space="preserve"> A. Conceitos Sobre Aprendizado de Máquina. Sistemas Inteligentes Fundamentos e Aplicações. 1 ed. Barueri-SP: Manole Ltda, 2003.</w:t>
+      </w:r>
+    </w:p>
+    <w:p>
+      <w:pPr>
+        <w:pStyle w:val="Referencia"/>
+      </w:pPr>
+    </w:p>
+    <w:p>
+      <w:pPr>
+        <w:pStyle w:val="Referencia"/>
+      </w:pPr>
+    </w:p>
+    <w:p>
+      <w:pPr>
+        <w:pStyle w:val="Referencia"/>
+      </w:pPr>
+      <w:r>
+        <w:t>PASSOS, U. R. C.; MATIAS, Í. O.; ANDRADE, M.; ORNELAS, C. E. S.; UM ESTUDO COMPARATIVO ENTRE TÉCNICAS DE INTELIGÊNCIA COMPUTACIONAL PARA O RECONHECIMENTO ÓTICO DE CARACTERES MANUSCRITOS. 2015. 12 f. TCC (Graduação) - Curso de Análise e Desenvolvimento de Sistemas, Ucam – Universidade Cândido Mendes, Porto de Galinhas, 2015.</w:t>
+      </w:r>
+    </w:p>
+    <w:p>
+      <w:pPr>
+        <w:pStyle w:val="Referencia"/>
+      </w:pPr>
+    </w:p>
+    <w:p>
+      <w:pPr>
+        <w:pStyle w:val="Referencia"/>
+      </w:pPr>
+    </w:p>
+    <w:p>
+      <w:pPr>
+        <w:pStyle w:val="Referencia"/>
+      </w:pPr>
+      <w:r>
+        <w:t>RIBEIRO, E</w:t>
+      </w:r>
+      <w:r>
+        <w:t>.</w:t>
+      </w:r>
+      <w:r>
+        <w:t xml:space="preserve"> N</w:t>
+      </w:r>
+      <w:r>
+        <w:t>.</w:t>
+      </w:r>
+      <w:r>
+        <w:t>; MENDONÇA, G</w:t>
+      </w:r>
+      <w:r>
+        <w:t>.</w:t>
+      </w:r>
+      <w:r>
+        <w:t xml:space="preserve"> A</w:t>
+      </w:r>
+      <w:r>
+        <w:t>.</w:t>
+      </w:r>
+      <w:r>
+        <w:t xml:space="preserve"> A</w:t>
+      </w:r>
+      <w:r>
+        <w:t>.</w:t>
+      </w:r>
+      <w:r>
+        <w:t>; MENDONÇA, A</w:t>
+      </w:r>
+      <w:r>
+        <w:t>.</w:t>
+      </w:r>
+      <w:r>
+        <w:t xml:space="preserve"> F. (2007). A importância dos Ambientes Virtuais de Aprendizagem na busca de novos domínios na EAD.</w:t>
+      </w:r>
+      <w:r>
+        <w:t xml:space="preserve"> </w:t>
+      </w:r>
+      <w:bookmarkStart w:id="11" w:name="_GoBack"/>
+      <w:bookmarkEnd w:id="11"/>
+      <w:r>
+        <w:t>Disponível em: &lt; http://www.abed.org.br/congresso2007/tc/4162007104526AM.pdf&gt;. Acesso em: 27 Out. 2019.</w:t>
+      </w:r>
+    </w:p>
+    <w:p>
+      <w:pPr>
+        <w:pStyle w:val="Referencia"/>
+      </w:pPr>
+    </w:p>
+    <w:p>
+      <w:pPr>
+        <w:pStyle w:val="Referencia"/>
+      </w:pPr>
+    </w:p>
+    <w:p>
+      <w:pPr>
+        <w:pStyle w:val="Referencia"/>
+      </w:pPr>
+      <w:r>
+        <w:t>RUSSEL, S.J.; NORVIG, P. Inteligência Atificial: Tradução da Terceira Edição. Rio de Janeiro: Elsevier, 2013.</w:t>
+      </w:r>
+    </w:p>
+    <w:p>
+      <w:pPr>
+        <w:pStyle w:val="Referencia"/>
+      </w:pPr>
+    </w:p>
+    <w:p>
+      <w:pPr>
+        <w:pStyle w:val="Referencia"/>
+      </w:pPr>
+    </w:p>
+    <w:p>
+      <w:pPr>
+        <w:pStyle w:val="Referencia"/>
+      </w:pPr>
+      <w:r>
         <w:t>SEVERINO</w:t>
       </w:r>
       <w:r>
@@ -3812,6 +5504,39 @@
     <w:p>
       <w:pPr>
         <w:pStyle w:val="Referencia"/>
+        <w:tabs>
+          <w:tab w:val="left" w:pos="1680"/>
+        </w:tabs>
+      </w:pPr>
+      <w:r>
+        <w:tab/>
+      </w:r>
+    </w:p>
+    <w:p>
+      <w:pPr>
+        <w:pStyle w:val="Referencia"/>
+        <w:tabs>
+          <w:tab w:val="left" w:pos="1680"/>
+        </w:tabs>
+      </w:pPr>
+      <w:r>
+        <w:t>SOUTO, M. C. P., LORENA, A. C., DELBEM, A. C. B., et al., Técnicas de aprendizado de máquina para problemas de biologia molecular. Universidade de São Paulo. São Carlos, 2003.</w:t>
+      </w:r>
+    </w:p>
+    <w:p>
+      <w:pPr>
+        <w:pStyle w:val="Referencia"/>
+        <w:tabs>
+          <w:tab w:val="left" w:pos="1680"/>
+        </w:tabs>
+      </w:pPr>
+    </w:p>
+    <w:p>
+      <w:pPr>
+        <w:pStyle w:val="Referencia"/>
+        <w:tabs>
+          <w:tab w:val="left" w:pos="1680"/>
+        </w:tabs>
       </w:pPr>
     </w:p>
     <w:p>
@@ -3870,7 +5595,7 @@
       </w:r>
     </w:p>
     <w:sectPr>
-      <w:headerReference w:type="default" r:id="rId8"/>
+      <w:headerReference w:type="default" r:id="rId12"/>
       <w:pgSz w:w="11907" w:h="16834" w:code="9"/>
       <w:pgMar w:top="1701" w:right="1140" w:bottom="1140" w:left="1701" w:header="1134" w:footer="0" w:gutter="0"/>
       <w:pgNumType w:start="6"/>
@@ -4920,6 +6645,92 @@
       </w:rPr>
     </w:lvl>
   </w:abstractNum>
+  <w:abstractNum w:abstractNumId="8" w15:restartNumberingAfterBreak="0">
+    <w:nsid w:val="71D3768B"/>
+    <w:multiLevelType w:val="multilevel"/>
+    <w:tmpl w:val="0416001F"/>
+    <w:lvl w:ilvl="0">
+      <w:start w:val="1"/>
+      <w:numFmt w:val="decimal"/>
+      <w:lvlText w:val="%1."/>
+      <w:lvlJc w:val="left"/>
+      <w:pPr>
+        <w:ind w:left="360" w:hanging="360"/>
+      </w:pPr>
+    </w:lvl>
+    <w:lvl w:ilvl="1">
+      <w:start w:val="1"/>
+      <w:numFmt w:val="decimal"/>
+      <w:lvlText w:val="%1.%2."/>
+      <w:lvlJc w:val="left"/>
+      <w:pPr>
+        <w:ind w:left="792" w:hanging="432"/>
+      </w:pPr>
+    </w:lvl>
+    <w:lvl w:ilvl="2">
+      <w:start w:val="1"/>
+      <w:numFmt w:val="decimal"/>
+      <w:lvlText w:val="%1.%2.%3."/>
+      <w:lvlJc w:val="left"/>
+      <w:pPr>
+        <w:ind w:left="1224" w:hanging="504"/>
+      </w:pPr>
+    </w:lvl>
+    <w:lvl w:ilvl="3">
+      <w:start w:val="1"/>
+      <w:numFmt w:val="decimal"/>
+      <w:lvlText w:val="%1.%2.%3.%4."/>
+      <w:lvlJc w:val="left"/>
+      <w:pPr>
+        <w:ind w:left="1728" w:hanging="648"/>
+      </w:pPr>
+    </w:lvl>
+    <w:lvl w:ilvl="4">
+      <w:start w:val="1"/>
+      <w:numFmt w:val="decimal"/>
+      <w:lvlText w:val="%1.%2.%3.%4.%5."/>
+      <w:lvlJc w:val="left"/>
+      <w:pPr>
+        <w:ind w:left="2232" w:hanging="792"/>
+      </w:pPr>
+    </w:lvl>
+    <w:lvl w:ilvl="5">
+      <w:start w:val="1"/>
+      <w:numFmt w:val="decimal"/>
+      <w:lvlText w:val="%1.%2.%3.%4.%5.%6."/>
+      <w:lvlJc w:val="left"/>
+      <w:pPr>
+        <w:ind w:left="2736" w:hanging="936"/>
+      </w:pPr>
+    </w:lvl>
+    <w:lvl w:ilvl="6">
+      <w:start w:val="1"/>
+      <w:numFmt w:val="decimal"/>
+      <w:lvlText w:val="%1.%2.%3.%4.%5.%6.%7."/>
+      <w:lvlJc w:val="left"/>
+      <w:pPr>
+        <w:ind w:left="3240" w:hanging="1080"/>
+      </w:pPr>
+    </w:lvl>
+    <w:lvl w:ilvl="7">
+      <w:start w:val="1"/>
+      <w:numFmt w:val="decimal"/>
+      <w:lvlText w:val="%1.%2.%3.%4.%5.%6.%7.%8."/>
+      <w:lvlJc w:val="left"/>
+      <w:pPr>
+        <w:ind w:left="3744" w:hanging="1224"/>
+      </w:pPr>
+    </w:lvl>
+    <w:lvl w:ilvl="8">
+      <w:start w:val="1"/>
+      <w:numFmt w:val="decimal"/>
+      <w:lvlText w:val="%1.%2.%3.%4.%5.%6.%7.%8.%9."/>
+      <w:lvlJc w:val="left"/>
+      <w:pPr>
+        <w:ind w:left="4320" w:hanging="1440"/>
+      </w:pPr>
+    </w:lvl>
+  </w:abstractNum>
   <w:num w:numId="1">
     <w:abstractNumId w:val="3"/>
   </w:num>
@@ -4943,6 +6754,36 @@
   </w:num>
   <w:num w:numId="8">
     <w:abstractNumId w:val="6"/>
+  </w:num>
+  <w:num w:numId="9">
+    <w:abstractNumId w:val="8"/>
+    <w:lvlOverride w:ilvl="0">
+      <w:startOverride w:val="1"/>
+    </w:lvlOverride>
+    <w:lvlOverride w:ilvl="1">
+      <w:startOverride w:val="1"/>
+    </w:lvlOverride>
+    <w:lvlOverride w:ilvl="2">
+      <w:startOverride w:val="1"/>
+    </w:lvlOverride>
+    <w:lvlOverride w:ilvl="3">
+      <w:startOverride w:val="1"/>
+    </w:lvlOverride>
+    <w:lvlOverride w:ilvl="4">
+      <w:startOverride w:val="1"/>
+    </w:lvlOverride>
+    <w:lvlOverride w:ilvl="5">
+      <w:startOverride w:val="1"/>
+    </w:lvlOverride>
+    <w:lvlOverride w:ilvl="6">
+      <w:startOverride w:val="1"/>
+    </w:lvlOverride>
+    <w:lvlOverride w:ilvl="7">
+      <w:startOverride w:val="1"/>
+    </w:lvlOverride>
+    <w:lvlOverride w:ilvl="8">
+      <w:startOverride w:val="1"/>
+    </w:lvlOverride>
   </w:num>
 </w:numbering>
 </file>
@@ -5070,6 +6911,7 @@
     <w:lsdException w:name="HTML Sample" w:semiHidden="1" w:unhideWhenUsed="1"/>
     <w:lsdException w:name="HTML Typewriter" w:semiHidden="1" w:unhideWhenUsed="1"/>
     <w:lsdException w:name="HTML Variable" w:semiHidden="1" w:unhideWhenUsed="1"/>
+    <w:lsdException w:name="Normal Table" w:semiHidden="1" w:unhideWhenUsed="1"/>
     <w:lsdException w:name="annotation subject" w:semiHidden="1" w:unhideWhenUsed="1"/>
     <w:lsdException w:name="No List" w:semiHidden="1" w:unhideWhenUsed="1"/>
     <w:lsdException w:name="Outline List 1" w:semiHidden="1" w:unhideWhenUsed="1"/>
@@ -5116,8 +6958,10 @@
     <w:lsdException w:name="Table Subtle 2" w:semiHidden="1" w:unhideWhenUsed="1"/>
     <w:lsdException w:name="Table Web 1" w:semiHidden="1" w:unhideWhenUsed="1"/>
     <w:lsdException w:name="Table Web 2" w:semiHidden="1" w:unhideWhenUsed="1"/>
+    <w:lsdException w:name="Table Web 3" w:semiHidden="1" w:unhideWhenUsed="1"/>
     <w:lsdException w:name="Balloon Text" w:semiHidden="1" w:unhideWhenUsed="1"/>
     <w:lsdException w:name="Table Grid" w:uiPriority="39"/>
+    <w:lsdException w:name="Table Theme" w:semiHidden="1" w:unhideWhenUsed="1"/>
     <w:lsdException w:name="Placeholder Text" w:semiHidden="1"/>
     <w:lsdException w:name="No Spacing" w:uiPriority="1" w:qFormat="1"/>
     <w:lsdException w:name="Light Shading" w:uiPriority="60"/>
@@ -6843,7 +8687,7 @@
 </file>
 
 <file path=customXml/itemProps1.xml><?xml version="1.0" encoding="utf-8"?>
-<ds:datastoreItem xmlns:ds="http://schemas.openxmlformats.org/officeDocument/2006/customXml" ds:itemID="{B5C7C1CE-3801-4D0D-85D1-607EFB04A067}">
+<ds:datastoreItem xmlns:ds="http://schemas.openxmlformats.org/officeDocument/2006/customXml" ds:itemID="{102E1A56-8F34-42AE-BD02-BC04C01F3D3B}">
   <ds:schemaRefs>
     <ds:schemaRef ds:uri="http://schemas.openxmlformats.org/officeDocument/2006/bibliography"/>
   </ds:schemaRefs>

</xml_diff>

<commit_message>
Revisando abertura item 8
</commit_message>
<xml_diff>
--- a/entrega/projeto-pesquisa.docx
+++ b/entrega/projeto-pesquisa.docx
@@ -112,31 +112,13 @@
           <w:szCs w:val="32"/>
         </w:rPr>
       </w:pPr>
-      <w:proofErr w:type="spellStart"/>
       <w:r>
         <w:rPr>
           <w:sz w:val="28"/>
           <w:szCs w:val="28"/>
         </w:rPr>
-        <w:t>Masanori</w:t>
-      </w:r>
-      <w:proofErr w:type="spellEnd"/>
-      <w:r>
-        <w:rPr>
-          <w:sz w:val="28"/>
-          <w:szCs w:val="28"/>
-        </w:rPr>
-        <w:t xml:space="preserve"> </w:t>
-      </w:r>
-      <w:proofErr w:type="spellStart"/>
-      <w:r>
-        <w:rPr>
-          <w:sz w:val="28"/>
-          <w:szCs w:val="28"/>
-        </w:rPr>
-        <w:t>Iha</w:t>
-      </w:r>
-      <w:proofErr w:type="spellEnd"/>
+        <w:t>Masanori Iha</w:t>
+      </w:r>
     </w:p>
     <w:p>
       <w:pPr>
@@ -153,17 +135,8 @@
           <w:sz w:val="28"/>
           <w:szCs w:val="28"/>
         </w:rPr>
-        <w:t xml:space="preserve">Rafael </w:t>
-      </w:r>
-      <w:proofErr w:type="spellStart"/>
-      <w:r>
-        <w:rPr>
-          <w:sz w:val="28"/>
-          <w:szCs w:val="28"/>
-        </w:rPr>
-        <w:t>Coqui</w:t>
-      </w:r>
-      <w:proofErr w:type="spellEnd"/>
+        <w:t>Rafael Coqui</w:t>
+      </w:r>
     </w:p>
     <w:p>
       <w:pPr>
@@ -180,23 +153,7 @@
           <w:sz w:val="28"/>
           <w:szCs w:val="28"/>
         </w:rPr>
-        <w:t xml:space="preserve">Rodrigo </w:t>
-      </w:r>
-      <w:proofErr w:type="spellStart"/>
-      <w:r>
-        <w:rPr>
-          <w:sz w:val="28"/>
-          <w:szCs w:val="28"/>
-        </w:rPr>
-        <w:t>Tassin</w:t>
-      </w:r>
-      <w:proofErr w:type="spellEnd"/>
-      <w:r>
-        <w:rPr>
-          <w:sz w:val="28"/>
-          <w:szCs w:val="28"/>
-        </w:rPr>
-        <w:t xml:space="preserve"> Nappi</w:t>
+        <w:t>Rodrigo Tassin Nappi</w:t>
       </w:r>
     </w:p>
     <w:p>
@@ -681,31 +638,13 @@
           <w:szCs w:val="32"/>
         </w:rPr>
       </w:pPr>
-      <w:proofErr w:type="spellStart"/>
       <w:r>
         <w:rPr>
           <w:sz w:val="28"/>
           <w:szCs w:val="28"/>
         </w:rPr>
-        <w:t>Masanori</w:t>
-      </w:r>
-      <w:proofErr w:type="spellEnd"/>
-      <w:r>
-        <w:rPr>
-          <w:sz w:val="28"/>
-          <w:szCs w:val="28"/>
-        </w:rPr>
-        <w:t xml:space="preserve"> </w:t>
-      </w:r>
-      <w:proofErr w:type="spellStart"/>
-      <w:r>
-        <w:rPr>
-          <w:sz w:val="28"/>
-          <w:szCs w:val="28"/>
-        </w:rPr>
-        <w:t>Iha</w:t>
-      </w:r>
-      <w:proofErr w:type="spellEnd"/>
+        <w:t>Masanori Iha</w:t>
+      </w:r>
     </w:p>
     <w:p>
       <w:pPr>
@@ -722,17 +661,8 @@
           <w:sz w:val="28"/>
           <w:szCs w:val="28"/>
         </w:rPr>
-        <w:t xml:space="preserve">Rafael </w:t>
-      </w:r>
-      <w:proofErr w:type="spellStart"/>
-      <w:r>
-        <w:rPr>
-          <w:sz w:val="28"/>
-          <w:szCs w:val="28"/>
-        </w:rPr>
-        <w:t>Coqui</w:t>
-      </w:r>
-      <w:proofErr w:type="spellEnd"/>
+        <w:t>Rafael Coqui</w:t>
+      </w:r>
     </w:p>
     <w:p>
       <w:pPr>
@@ -749,23 +679,7 @@
           <w:sz w:val="28"/>
           <w:szCs w:val="28"/>
         </w:rPr>
-        <w:t xml:space="preserve">Rodrigo </w:t>
-      </w:r>
-      <w:proofErr w:type="spellStart"/>
-      <w:r>
-        <w:rPr>
-          <w:sz w:val="28"/>
-          <w:szCs w:val="28"/>
-        </w:rPr>
-        <w:t>Tassin</w:t>
-      </w:r>
-      <w:proofErr w:type="spellEnd"/>
-      <w:r>
-        <w:rPr>
-          <w:sz w:val="28"/>
-          <w:szCs w:val="28"/>
-        </w:rPr>
-        <w:t xml:space="preserve"> Nappi</w:t>
+        <w:t>Rodrigo Tassin Nappi</w:t>
       </w:r>
     </w:p>
     <w:p>
@@ -1053,23 +967,7 @@
           <w:sz w:val="20"/>
           <w:szCs w:val="20"/>
         </w:rPr>
-        <w:t xml:space="preserve">Eduardo </w:t>
-      </w:r>
-      <w:proofErr w:type="spellStart"/>
-      <w:r>
-        <w:rPr>
-          <w:sz w:val="20"/>
-          <w:szCs w:val="20"/>
-        </w:rPr>
-        <w:t>Savino</w:t>
-      </w:r>
-      <w:proofErr w:type="spellEnd"/>
-      <w:r>
-        <w:rPr>
-          <w:sz w:val="20"/>
-          <w:szCs w:val="20"/>
-        </w:rPr>
-        <w:t xml:space="preserve"> Gomes</w:t>
+        <w:t>Eduardo Savino Gomes</w:t>
       </w:r>
       <w:r>
         <w:rPr>
@@ -3165,36 +3063,7 @@
     </w:p>
     <w:p>
       <w:r>
-        <w:t xml:space="preserve">proximal </w:t>
-      </w:r>
-      <w:proofErr w:type="spellStart"/>
-      <w:r>
-        <w:t>devel</w:t>
-      </w:r>
-      <w:bookmarkStart w:id="1" w:name="_GoBack"/>
-      <w:bookmarkEnd w:id="1"/>
-      <w:r>
-        <w:t>opment</w:t>
-      </w:r>
-      <w:proofErr w:type="spellEnd"/>
-      <w:r>
-        <w:t xml:space="preserve">, </w:t>
-      </w:r>
-      <w:proofErr w:type="spellStart"/>
-      <w:r>
-        <w:t>generic</w:t>
-      </w:r>
-      <w:proofErr w:type="spellEnd"/>
-      <w:r>
-        <w:t xml:space="preserve"> </w:t>
-      </w:r>
-      <w:proofErr w:type="spellStart"/>
-      <w:r>
-        <w:t>adaptation</w:t>
-      </w:r>
-      <w:proofErr w:type="spellEnd"/>
-      <w:r>
-        <w:t xml:space="preserve"> framework</w:t>
+        <w:t>proximal development, generic adaptation framework</w:t>
       </w:r>
     </w:p>
     <w:p>
@@ -3210,12 +3079,12 @@
       <w:pPr>
         <w:pStyle w:val="Ttulo1"/>
       </w:pPr>
-      <w:bookmarkStart w:id="2" w:name="_Toc25087795"/>
+      <w:bookmarkStart w:id="1" w:name="_Toc25087795"/>
       <w:r>
         <w:lastRenderedPageBreak/>
         <w:t>linha de pesquisa</w:t>
       </w:r>
-      <w:bookmarkEnd w:id="2"/>
+      <w:bookmarkEnd w:id="1"/>
     </w:p>
     <w:p>
       <w:pPr>
@@ -3253,12 +3122,12 @@
       <w:pPr>
         <w:pStyle w:val="Ttulo1"/>
       </w:pPr>
-      <w:bookmarkStart w:id="3" w:name="_Toc25087796"/>
+      <w:bookmarkStart w:id="2" w:name="_Toc25087796"/>
       <w:r>
         <w:lastRenderedPageBreak/>
         <w:t>problematização</w:t>
       </w:r>
-      <w:bookmarkEnd w:id="3"/>
+      <w:bookmarkEnd w:id="2"/>
     </w:p>
     <w:p/>
     <w:p>
@@ -3386,14 +3255,12 @@
       <w:r>
         <w:t xml:space="preserve">uma ferramenta que </w:t>
       </w:r>
-      <w:proofErr w:type="spellStart"/>
       <w:r>
         <w:t>evidênci</w:t>
       </w:r>
       <w:r>
         <w:t>e</w:t>
       </w:r>
-      <w:proofErr w:type="spellEnd"/>
       <w:r>
         <w:t xml:space="preserve"> </w:t>
       </w:r>
@@ -3480,11 +3347,11 @@
         <w:lastRenderedPageBreak/>
         <w:tab/>
       </w:r>
-      <w:bookmarkStart w:id="4" w:name="_Toc25087797"/>
+      <w:bookmarkStart w:id="3" w:name="_Toc25087797"/>
       <w:r>
         <w:t>Justificativa do desenvolvimento do trabalho em relação ao perfil do egresso do curso de Engenharia da Computação da FTT</w:t>
       </w:r>
-      <w:bookmarkEnd w:id="4"/>
+      <w:bookmarkEnd w:id="3"/>
       <w:r>
         <w:t xml:space="preserve"> </w:t>
       </w:r>
@@ -3502,15 +3369,7 @@
         <w:t xml:space="preserve">como base </w:t>
       </w:r>
       <w:r>
-        <w:t xml:space="preserve">o perfil do egresso descrito no Projeto Pedagógico do Curso de Engenharia de Computação da Faculdade de Tecnologia </w:t>
-      </w:r>
-      <w:proofErr w:type="spellStart"/>
-      <w:r>
-        <w:t>Termomecanica</w:t>
-      </w:r>
-      <w:proofErr w:type="spellEnd"/>
-      <w:r>
-        <w:t>, a preocupação em formar profissiona</w:t>
+        <w:t>o perfil do egresso descrito no Projeto Pedagógico do Curso de Engenharia de Computação da Faculdade de Tecnologia Termomecanica, a preocupação em formar profissiona</w:t>
       </w:r>
       <w:r>
         <w:t>is</w:t>
@@ -3624,12 +3483,12 @@
       <w:pPr>
         <w:pStyle w:val="Ttulo1"/>
       </w:pPr>
-      <w:bookmarkStart w:id="5" w:name="_Toc25087798"/>
+      <w:bookmarkStart w:id="4" w:name="_Toc25087798"/>
       <w:r>
         <w:lastRenderedPageBreak/>
         <w:t>Justificativa da escolha do tema e desenvolvimento do estudo</w:t>
       </w:r>
-      <w:bookmarkEnd w:id="5"/>
+      <w:bookmarkEnd w:id="4"/>
       <w:r>
         <w:t xml:space="preserve"> </w:t>
       </w:r>
@@ -3967,12 +3826,12 @@
       <w:pPr>
         <w:pStyle w:val="Ttulo1"/>
       </w:pPr>
-      <w:bookmarkStart w:id="6" w:name="_Toc25087799"/>
+      <w:bookmarkStart w:id="5" w:name="_Toc25087799"/>
       <w:r>
         <w:lastRenderedPageBreak/>
         <w:t>relevância</w:t>
       </w:r>
-      <w:bookmarkEnd w:id="6"/>
+      <w:bookmarkEnd w:id="5"/>
     </w:p>
     <w:p>
       <w:pPr>
@@ -3984,15 +3843,7 @@
     </w:p>
     <w:p>
       <w:r>
-        <w:t xml:space="preserve">Para atender às novas demandas do mundo moderno, cada dia mais os educadores fazem o uso da tecnologia de forma a auxiliar nos métodos de aprendizagem, melhorar ou até mesmo </w:t>
-      </w:r>
-      <w:proofErr w:type="gramStart"/>
-      <w:r>
-        <w:t>criar um novo</w:t>
-      </w:r>
-      <w:proofErr w:type="gramEnd"/>
-      <w:r>
-        <w:t xml:space="preserve"> modelo de ensino. Por isso, este projeto de pesquisa indica uma sugestão de utilização de tecnologias atuais como a inteligência artificial na obtenção de informações necessárias para a indicação de conteúdos de forma individualizada e assertiva. </w:t>
+        <w:t xml:space="preserve">Para atender às novas demandas do mundo moderno, cada dia mais os educadores fazem o uso da tecnologia de forma a auxiliar nos métodos de aprendizagem, melhorar ou até mesmo criar um novo modelo de ensino. Por isso, este projeto de pesquisa indica uma sugestão de utilização de tecnologias atuais como a inteligência artificial na obtenção de informações necessárias para a indicação de conteúdos de forma individualizada e assertiva. </w:t>
       </w:r>
     </w:p>
     <w:p>
@@ -4025,15 +3876,7 @@
         </w:rPr>
       </w:pPr>
       <w:r>
-        <w:t xml:space="preserve">Assim sendo, a relevância da pesquisa proposta sugere que a obtenção dos resultados de uma avaliação e a indicação de </w:t>
-      </w:r>
-      <w:proofErr w:type="spellStart"/>
-      <w:r>
-        <w:t>conteúdos</w:t>
-      </w:r>
-      <w:proofErr w:type="spellEnd"/>
-      <w:r>
-        <w:t xml:space="preserve"> específicos para um melhor preparo ou mesmo para uma maior especialização de um aluno deve ser realizado de forma preventiva, isto é, criar </w:t>
+        <w:t xml:space="preserve">Assim sendo, a relevância da pesquisa proposta sugere que a obtenção dos resultados de uma avaliação e a indicação de conteúdos específicos para um melhor preparo ou mesmo para uma maior especialização de um aluno deve ser realizado de forma preventiva, isto é, criar </w:t>
       </w:r>
       <w:r>
         <w:t>a</w:t>
@@ -4066,15 +3909,7 @@
         <w:t xml:space="preserve"> de assimilar o conteúdo de forma correta, mas poderá também passar adiante sem o conhecimento acumulado</w:t>
       </w:r>
       <w:r>
-        <w:t xml:space="preserve"> levando ao declínio de nos níveis de conhecimento absorvidos e que poderão servir de </w:t>
-      </w:r>
-      <w:proofErr w:type="spellStart"/>
-      <w:r>
-        <w:t>pré</w:t>
-      </w:r>
-      <w:proofErr w:type="spellEnd"/>
-      <w:r>
-        <w:t xml:space="preserve"> requisitos a disciplinas futuras.</w:t>
+        <w:t xml:space="preserve"> levando ao declínio de nos níveis de conhecimento absorvidos e que poderão servir de pré requisitos a disciplinas futuras.</w:t>
       </w:r>
       <w:r>
         <w:rPr>
@@ -4087,27 +3922,27 @@
       <w:pPr>
         <w:pStyle w:val="Ttulo1"/>
       </w:pPr>
-      <w:bookmarkStart w:id="7" w:name="_Toc25087800"/>
+      <w:bookmarkStart w:id="6" w:name="_Toc25087800"/>
       <w:r>
         <w:lastRenderedPageBreak/>
         <w:t>objetivos</w:t>
       </w:r>
+      <w:bookmarkEnd w:id="6"/>
+    </w:p>
+    <w:p>
+      <w:pPr>
+        <w:ind w:firstLine="0"/>
+      </w:pPr>
+    </w:p>
+    <w:p>
+      <w:pPr>
+        <w:pStyle w:val="Ttulo2"/>
+      </w:pPr>
+      <w:bookmarkStart w:id="7" w:name="_Toc25087801"/>
+      <w:r>
+        <w:t>Geral</w:t>
+      </w:r>
       <w:bookmarkEnd w:id="7"/>
-    </w:p>
-    <w:p>
-      <w:pPr>
-        <w:ind w:firstLine="0"/>
-      </w:pPr>
-    </w:p>
-    <w:p>
-      <w:pPr>
-        <w:pStyle w:val="Ttulo2"/>
-      </w:pPr>
-      <w:bookmarkStart w:id="8" w:name="_Toc25087801"/>
-      <w:r>
-        <w:t>Geral</w:t>
-      </w:r>
-      <w:bookmarkEnd w:id="8"/>
     </w:p>
     <w:p/>
     <w:p>
@@ -4171,11 +4006,11 @@
       <w:pPr>
         <w:pStyle w:val="Ttulo2"/>
       </w:pPr>
-      <w:bookmarkStart w:id="9" w:name="_Toc25087802"/>
+      <w:bookmarkStart w:id="8" w:name="_Toc25087802"/>
       <w:r>
         <w:t>Específicos</w:t>
       </w:r>
-      <w:bookmarkEnd w:id="9"/>
+      <w:bookmarkEnd w:id="8"/>
     </w:p>
     <w:p/>
     <w:p>
@@ -4256,15 +4091,7 @@
         <w:t>Armazenar as respostas dos alunos e u</w:t>
       </w:r>
       <w:r>
-        <w:t xml:space="preserve">tilizar algoritmos de </w:t>
-      </w:r>
-      <w:proofErr w:type="spellStart"/>
-      <w:r>
-        <w:t>Machine</w:t>
-      </w:r>
-      <w:proofErr w:type="spellEnd"/>
-      <w:r>
-        <w:t xml:space="preserve">-Learning para </w:t>
+        <w:t xml:space="preserve">tilizar algoritmos de Machine-Learning para </w:t>
       </w:r>
       <w:r>
         <w:t xml:space="preserve">relacionar estes dados aos conteúdos abordados em cada umas das alternativas cadastradas pelo professor. </w:t>
@@ -4328,12 +4155,12 @@
       <w:pPr>
         <w:pStyle w:val="Ttulo1"/>
       </w:pPr>
-      <w:bookmarkStart w:id="10" w:name="_Toc25087803"/>
+      <w:bookmarkStart w:id="9" w:name="_Toc25087803"/>
       <w:r>
         <w:lastRenderedPageBreak/>
         <w:t>Principais teorias/ferramentas envolvidas no projeto</w:t>
       </w:r>
-      <w:bookmarkEnd w:id="10"/>
+      <w:bookmarkEnd w:id="9"/>
     </w:p>
     <w:p>
       <w:pPr>
@@ -4343,40 +4170,220 @@
       </w:pPr>
     </w:p>
     <w:p>
+      <w:r>
+        <w:t>A Educação</w:t>
+      </w:r>
+      <w:r>
+        <w:t xml:space="preserve"> 4.0</w:t>
+      </w:r>
+      <w:r>
+        <w:t xml:space="preserve"> está em</w:t>
+      </w:r>
+      <w:r>
+        <w:t xml:space="preserve"> </w:t>
+      </w:r>
+      <w:r>
+        <w:t xml:space="preserve">fase inicial, não se sabe ao certo até onde </w:t>
+      </w:r>
+      <w:r>
+        <w:t xml:space="preserve">ela </w:t>
+      </w:r>
+      <w:r>
+        <w:t xml:space="preserve">pode </w:t>
+      </w:r>
+      <w:r>
+        <w:t>nos levar ou</w:t>
+      </w:r>
+      <w:r>
+        <w:t xml:space="preserve"> como será a transição</w:t>
+      </w:r>
+      <w:r>
+        <w:t xml:space="preserve"> entre o modelo que conhecemos hoje e as novas possibilidades promovidas por ela.</w:t>
+      </w:r>
+      <w:r>
+        <w:t xml:space="preserve"> </w:t>
+      </w:r>
+      <w:r>
+        <w:t>Porém,</w:t>
+      </w:r>
+      <w:r>
+        <w:t xml:space="preserve"> conforme citado por Führ (2018), algumas perguntas podem ser feitas para </w:t>
+      </w:r>
+      <w:r>
+        <w:t>decifrar</w:t>
+      </w:r>
+      <w:r>
+        <w:t xml:space="preserve"> esse caminho</w:t>
+      </w:r>
+      <w:r>
+        <w:t>, são elas</w:t>
+      </w:r>
+      <w:r>
+        <w:t>:</w:t>
+      </w:r>
+      <w:r>
+        <w:t xml:space="preserve"> </w:t>
+      </w:r>
+      <w:r>
+        <w:t>C</w:t>
+      </w:r>
+      <w:r>
+        <w:t>omo a E</w:t>
+      </w:r>
+      <w:r>
+        <w:t xml:space="preserve">ducação 4.0 </w:t>
+      </w:r>
+      <w:r>
+        <w:t>pode garantir</w:t>
+      </w:r>
+      <w:r>
+        <w:t xml:space="preserve"> a aprendizagem do </w:t>
+      </w:r>
+      <w:r>
+        <w:t>aluno</w:t>
+      </w:r>
+      <w:r>
+        <w:t xml:space="preserve"> enquanto</w:t>
+      </w:r>
+      <w:r>
+        <w:t xml:space="preserve"> desenvolv</w:t>
+      </w:r>
+      <w:r>
+        <w:t>e</w:t>
+      </w:r>
+      <w:r>
+        <w:t xml:space="preserve"> as competências </w:t>
+      </w:r>
+      <w:r>
+        <w:t xml:space="preserve">necessárias </w:t>
+      </w:r>
+      <w:r>
+        <w:t>para o século XXI? Qua</w:t>
+      </w:r>
+      <w:r>
+        <w:t>is</w:t>
+      </w:r>
+      <w:r>
+        <w:t xml:space="preserve"> os impactos d</w:t>
+      </w:r>
+      <w:r>
+        <w:t>as</w:t>
+      </w:r>
+      <w:r>
+        <w:t xml:space="preserve"> mudanças </w:t>
+      </w:r>
+      <w:r>
+        <w:t xml:space="preserve">oriundas do advento do Mundo 4.0 </w:t>
+      </w:r>
+      <w:r>
+        <w:t>para o docente? O que significa preparar cidadãos para que possam desenvolver o seu projeto pessoal, social e profissional num mundo em constante mudança, acelerado e imerso em aldeias globais?</w:t>
+      </w:r>
+    </w:p>
+    <w:p>
+      <w:r>
+        <w:t>Segundo Führ (2018)</w:t>
+      </w:r>
+      <w:r>
+        <w:t>,</w:t>
+      </w:r>
+      <w:r>
+        <w:t xml:space="preserve"> a </w:t>
+      </w:r>
+      <w:r>
+        <w:t>E</w:t>
+      </w:r>
+      <w:r>
+        <w:t xml:space="preserve">ducação 4.0 está diretamente ligada a quarta revolução industrial e </w:t>
+      </w:r>
+      <w:r>
+        <w:t>deve</w:t>
+      </w:r>
+      <w:r>
+        <w:t xml:space="preserve"> interagir com as novas competências exigidas pela indústria. </w:t>
+      </w:r>
+      <w:r>
+        <w:t>E</w:t>
+      </w:r>
+      <w:r>
+        <w:t>m um contexto temporal de evolução</w:t>
+      </w:r>
+      <w:r>
+        <w:t>,</w:t>
+      </w:r>
+      <w:r>
+        <w:t xml:space="preserve"> a forma de ensino passou por </w:t>
+      </w:r>
+      <w:r>
+        <w:t>três</w:t>
+      </w:r>
+      <w:r>
+        <w:t xml:space="preserve"> grandes mudanças</w:t>
+      </w:r>
+      <w:r>
+        <w:t xml:space="preserve"> - </w:t>
+      </w:r>
+      <w:r>
+        <w:t>Educação 1.0, 2.0 e 3.0</w:t>
+      </w:r>
+      <w:r>
+        <w:t xml:space="preserve"> -</w:t>
+      </w:r>
+      <w:r>
+        <w:t xml:space="preserve"> onde é possível observar que cada</w:t>
+      </w:r>
+      <w:r>
+        <w:t xml:space="preserve"> uma delas foi acompanhada</w:t>
+      </w:r>
+      <w:r>
+        <w:t xml:space="preserve"> </w:t>
+      </w:r>
+      <w:r>
+        <w:t>de</w:t>
+      </w:r>
+      <w:r>
+        <w:t xml:space="preserve"> mudanças significativas n</w:t>
+      </w:r>
+      <w:r>
+        <w:t xml:space="preserve">a maneira </w:t>
+      </w:r>
+      <w:r>
+        <w:t>que se ensina e</w:t>
+      </w:r>
+      <w:r>
+        <w:t xml:space="preserve"> se</w:t>
+      </w:r>
+      <w:r>
+        <w:t xml:space="preserve"> aprende.</w:t>
+      </w:r>
+      <w:bookmarkStart w:id="10" w:name="_GoBack"/>
+      <w:bookmarkEnd w:id="10"/>
+    </w:p>
+    <w:p/>
+    <w:p>
       <w:pPr>
         <w:pStyle w:val="Ttulo2"/>
       </w:pPr>
-      <w:bookmarkStart w:id="11" w:name="_Toc25087804"/>
-      <w:r>
-        <w:t>Série Histórica da Educação</w:t>
+      <w:r>
+        <w:tab/>
+      </w:r>
+      <w:bookmarkStart w:id="11" w:name="_Toc25087805"/>
+      <w:r>
+        <w:t>Educação 1.0</w:t>
       </w:r>
       <w:bookmarkEnd w:id="11"/>
+      <w:r>
+        <w:t xml:space="preserve"> </w:t>
+      </w:r>
     </w:p>
     <w:p/>
     <w:p>
       <w:r>
-        <w:t xml:space="preserve">A nova fase da Educação ainda está em uma fase inicial, não se sabe bem ao certo até onde pode chegar e como será a transição, mas conforme citado por </w:t>
-      </w:r>
-      <w:proofErr w:type="spellStart"/>
-      <w:r>
-        <w:t>Führ</w:t>
-      </w:r>
-      <w:proofErr w:type="spellEnd"/>
-      <w:r>
-        <w:t xml:space="preserve"> (2018), algumas perguntas podem ser feitas para verificar esse caminho como por exemplo, qual a configuração da educação 4.0 que possibilite a aprendizagem do estudante e desenvolva as competências para o século XXI? Qual os impactos das mudanças para o docente que se encontra no advento do mundo 4.0? O que significa preparar cidadãos para que possam desenvolver o seu projeto pessoal, social e profissional num mundo em constante mudança, acelerado e imerso em aldeias globais?</w:t>
-      </w:r>
-    </w:p>
-    <w:p>
-      <w:r>
-        <w:t xml:space="preserve">Segundo </w:t>
-      </w:r>
-      <w:proofErr w:type="spellStart"/>
-      <w:r>
-        <w:t>Führ</w:t>
-      </w:r>
-      <w:proofErr w:type="spellEnd"/>
-      <w:r>
-        <w:t xml:space="preserve"> (2018) a educação 4.0 está diretamente ligada a quarta revolução industrial e como vai interagir com as novas competências exigidas pela a indústria. Analisando em um contexto temporal de evolução na forma de ensino a educação já passou por 3 grandes mudanças que são a Educação 1.0, 2.0 e 3.0 onde é possível observar que cada evolução trouxe mudanças significativas no formato em que se ensina e aprende. Essas mudanças na educação evoluíram da seguinte maneira:</w:t>
+        <w:t>Segundo Gomes (2016) as tecnologias utilizadas para disseminar o conhecimento do professor eram mínimas e se concentravam apenas em mídias de massa, a aprendizagem era formal e presencial concentrada na escola, os conteúdos eram produzidos em larga escala por editoras, o conteúdo em si era impresso e não editável, as avaliações eram apenas formais através de exames e questionários.</w:t>
+      </w:r>
+    </w:p>
+    <w:p>
+      <w:r>
+        <w:t>Nesta fase dá educação o professor era a principal fonte de conhecimento, os alunos agiam de forma submissa e com admiração, eles recebiam de seus mentores os ensinamentos pois era a única fonte do conhecimento. Todo o conhecimento era restrito a leitura (FÜHR, 2018).</w:t>
       </w:r>
     </w:p>
     <w:p/>
@@ -4384,12 +4391,9 @@
       <w:pPr>
         <w:pStyle w:val="Ttulo2"/>
       </w:pPr>
-      <w:r>
-        <w:tab/>
-      </w:r>
-      <w:bookmarkStart w:id="12" w:name="_Toc25087805"/>
-      <w:r>
-        <w:t>Educação 1.0</w:t>
+      <w:bookmarkStart w:id="12" w:name="_Toc25087806"/>
+      <w:r>
+        <w:t>Educação 2.0</w:t>
       </w:r>
       <w:bookmarkEnd w:id="12"/>
       <w:r>
@@ -4399,12 +4403,22 @@
     <w:p/>
     <w:p>
       <w:r>
-        <w:t>Segundo Gomes (2016) as tecnologias utilizadas para disseminar o conhecimento do professor eram mínimas e se concentravam apenas em mídias de massa, a aprendizagem era formal e presencial concentrada na escola, os conteúdos eram produzidos em larga escala por editoras, o conteúdo em si era impresso e não editável, as avaliações eram apenas formais através de exames e questionários.</w:t>
-      </w:r>
-    </w:p>
-    <w:p>
-      <w:r>
-        <w:t>Nesta fase dá educação o professor era a principal fonte de conhecimento, os alunos agiam de forma submissa e com admiração, eles recebiam de seus mentores os ensinamentos pois era a única fonte do conhecimento. Todo o conhecimento era restrito a leitura (FÜHR, 2018).</w:t>
+        <w:t xml:space="preserve">Influenciada pela revolução industrial, esse novo modelo de escola apresentou características utilizadas na produção industrial como a de tarefas repetidas, </w:t>
+      </w:r>
+      <w:r>
+        <w:lastRenderedPageBreak/>
+        <w:t>mecânicas e individualizadas. Essa abordagem tinha como objetivo principal treinar o aluno para o mercado de trabalho e a sociedade. Para Almeida (2019) a educação 2.0 tem foco voltado para a importância de desenvolver novos projetos em grupo e utilizar tecnologias como o hardware e software Arduino.</w:t>
+      </w:r>
+    </w:p>
+    <w:p>
+      <w:r>
+        <w:t>Segundo Gomes (2016) no cenário da educação 2.0 surge o aprendizado formal online fechado, onde para disseminar os conteúdos criados são utilizadas páginas da web, formulários online, testes, e-port</w:t>
+      </w:r>
+      <w:r>
+        <w:t>i</w:t>
+      </w:r>
+      <w:r>
+        <w:t>fólios e repositórios de mídia, os conteúdos produzidos passam a ter formatos específicos, mas não são editáveis por todos e a autoria tem agora uma equipe pedagógica, as avaliações acrescentam a auto avaliação e avaliações online. Ainda segundo Gomes (2016) a principal característica acrescentada são os serviços web, os navegadores e sistemas de busca na web.</w:t>
       </w:r>
     </w:p>
     <w:p/>
@@ -4412,43 +4426,11 @@
       <w:pPr>
         <w:pStyle w:val="Ttulo2"/>
       </w:pPr>
-      <w:bookmarkStart w:id="13" w:name="_Toc25087806"/>
-      <w:r>
-        <w:lastRenderedPageBreak/>
-        <w:t>Educação 2.0</w:t>
+      <w:bookmarkStart w:id="13" w:name="_Toc25087807"/>
+      <w:r>
+        <w:t>Educação 3.0</w:t>
       </w:r>
       <w:bookmarkEnd w:id="13"/>
-      <w:r>
-        <w:t xml:space="preserve"> </w:t>
-      </w:r>
-    </w:p>
-    <w:p/>
-    <w:p>
-      <w:r>
-        <w:t>Influenciada pela revolução industrial, esse novo modelo de escola apresentou características utilizadas na produção industrial como a de tarefas repetidas, mecânicas e individualizadas. Essa abordagem tinha como objetivo principal treinar o aluno para o mercado de trabalho e a sociedade. Para Almeida (2019) a educação 2.0 tem foco voltado para a importância de desenvolver novos projetos em grupo e utilizar tecnologias como o hardware e software Arduino.</w:t>
-      </w:r>
-    </w:p>
-    <w:p>
-      <w:r>
-        <w:t>Segundo Gomes (2016) no cenário da educação 2.0 surge o aprendizado formal online fechado, onde para disseminar os conteúdos criados são utilizadas páginas da web, formulários online, testes, e-port</w:t>
-      </w:r>
-      <w:r>
-        <w:t>i</w:t>
-      </w:r>
-      <w:r>
-        <w:t>fólios e repositórios de mídia, os conteúdos produzidos passam a ter formatos específicos, mas não são editáveis por todos e a autoria tem agora uma equipe pedagógica, as avaliações acrescentam a auto avaliação e avaliações online. Ainda segundo Gomes (2016) a principal característica acrescentada são os serviços web, os navegadores e sistemas de busca na web.</w:t>
-      </w:r>
-    </w:p>
-    <w:p/>
-    <w:p>
-      <w:pPr>
-        <w:pStyle w:val="Ttulo2"/>
-      </w:pPr>
-      <w:bookmarkStart w:id="14" w:name="_Toc25087807"/>
-      <w:r>
-        <w:t>Educação 3.0</w:t>
-      </w:r>
-      <w:bookmarkEnd w:id="14"/>
     </w:p>
     <w:p>
       <w:pPr>
@@ -4460,23 +4442,7 @@
     </w:p>
     <w:p>
       <w:r>
-        <w:t xml:space="preserve">Com o advento da era da informação e a globalização, o ensino adaptou-se às novas possibilidades de tecnologias que poderiam ser utilizadas nos ambientes escolares ou mesmo fora dela. Conforme </w:t>
-      </w:r>
-      <w:proofErr w:type="spellStart"/>
-      <w:r>
-        <w:t>Barcia</w:t>
-      </w:r>
-      <w:proofErr w:type="spellEnd"/>
-      <w:r>
-        <w:t xml:space="preserve"> et al (1999), a tecnologia nos computadores apresenta várias virtudes, entre elas a possibilitar várias formas de relações, enriquecendo as experiências dos indivíduos, colaborando, portanto, no desenvolvimento e possibilitando a construção do conhecimento através de explorações autônomas e independentes por parte do sujeito. Com a utilização de computadores e da internet, sugiram, então ambientes virtuais de aprendizagem, que procuram disponibilizar diversas ferramentas que possibilitam o aprendizado à distância, ou mesmo serem utilizados como ferramentas de auxílio para avaliações, discussões em grupo, compartilhamento de materiais, </w:t>
-      </w:r>
-      <w:proofErr w:type="spellStart"/>
-      <w:r>
-        <w:t>etc</w:t>
-      </w:r>
-      <w:proofErr w:type="spellEnd"/>
-      <w:r>
-        <w:t xml:space="preserve">, ou seja, podem ser utilizados como ferramenta de apoio na aprendizagem presencial ou à distância. O conceito de Ambiente Virtual de Aprendizagem (AVA), de acordo com Almeida (2004), “relaciona-se à sistemas computacionais, destinados ao suporte de atividades mediadas pelas tecnologias de informação e comunicação”. </w:t>
+        <w:t xml:space="preserve">Com o advento da era da informação e a globalização, o ensino adaptou-se às novas possibilidades de tecnologias que poderiam ser utilizadas nos ambientes escolares ou mesmo fora dela. Conforme Barcia et al (1999), a tecnologia nos computadores apresenta várias virtudes, entre elas a possibilitar várias formas de relações, enriquecendo as experiências dos indivíduos, colaborando, portanto, no desenvolvimento e possibilitando a construção do conhecimento através de explorações autônomas e independentes por parte do sujeito. Com a utilização de computadores e da internet, sugiram, então ambientes virtuais de aprendizagem, que procuram disponibilizar diversas ferramentas que possibilitam o aprendizado à distância, ou mesmo serem utilizados como ferramentas de auxílio para avaliações, discussões em grupo, compartilhamento de materiais, etc, ou seja, podem ser utilizados como ferramenta de apoio na aprendizagem presencial ou à distância. O conceito de Ambiente Virtual de Aprendizagem (AVA), de acordo com Almeida (2004), “relaciona-se à sistemas computacionais, destinados ao suporte de atividades mediadas pelas tecnologias de informação e comunicação”. </w:t>
       </w:r>
     </w:p>
     <w:p>
@@ -4491,73 +4457,87 @@
           <w:rFonts w:cs="Arial"/>
           <w:szCs w:val="24"/>
         </w:rPr>
-        <w:lastRenderedPageBreak/>
-        <w:t xml:space="preserve">O Moodle, é um exemplo desse tipo de plataforma que integra a tecnologia à educação e segundo Ribeiro e Mendonça (2007), o Moodle é uma plataforma, Open </w:t>
-      </w:r>
-      <w:proofErr w:type="spellStart"/>
+        <w:t xml:space="preserve">O Moodle, é um exemplo desse tipo de plataforma que integra a tecnologia à educação e segundo Ribeiro e Mendonça (2007), o Moodle é uma plataforma, Open Source, e que objetiva o gerenciamento de aprendizado e de trabalho colaborativo em </w:t>
+      </w:r>
       <w:r>
         <w:rPr>
           <w:rFonts w:cs="Arial"/>
           <w:szCs w:val="24"/>
         </w:rPr>
-        <w:t>Source</w:t>
-      </w:r>
-      <w:proofErr w:type="spellEnd"/>
-      <w:r>
+        <w:lastRenderedPageBreak/>
+        <w:t>ambiente virtual, permitido a criação e administração de cursos on-line, grupos de trabalho e comunidades de aprendizagem.</w:t>
+      </w:r>
+    </w:p>
+    <w:p>
+      <w:pPr>
         <w:rPr>
           <w:rFonts w:cs="Arial"/>
           <w:szCs w:val="24"/>
         </w:rPr>
-        <w:t>, e que objetiva o gerenciamento de aprendizado e de trabalho colaborativo em ambiente virtual, permitido a criação e administração de cursos on-line, grupos de trabalho e comunidades de aprendizagem.</w:t>
-      </w:r>
-    </w:p>
-    <w:p>
-      <w:pPr>
+      </w:pPr>
+      <w:r>
         <w:rPr>
           <w:rFonts w:cs="Arial"/>
           <w:szCs w:val="24"/>
         </w:rPr>
-      </w:pPr>
-      <w:r>
+        <w:t xml:space="preserve">Entretanto, apesar de integrarem uma série de tecnologias e fomentar o aluno a ser autor de sua aprendizagem, essas ferramentas não disponibilizam, até o presente momento, a possibilidade de relacionar as avaliações, seus resultados e uma recomendação de material de estudo conforme seu desempenho. É neste ponto este vamos propor uma sugestão de solução com a criação de um sistema que permite ao professor, indicar questões, relacionar alguns conteúdos conforme os resultados e a máquina poderá analisar os resultados e também realizar indicações que podem ser relevantes ao aprendizado individual. </w:t>
+      </w:r>
+    </w:p>
+    <w:p>
+      <w:pPr>
         <w:rPr>
           <w:rFonts w:cs="Arial"/>
           <w:szCs w:val="24"/>
         </w:rPr>
-        <w:t xml:space="preserve">Entretanto, apesar de integrarem uma série de tecnologias e fomentar o aluno a ser autor de sua aprendizagem, essas ferramentas não disponibilizam, até o presente momento, a possibilidade de relacionar as avaliações, seus resultados e uma recomendação de material de estudo conforme seu desempenho. É neste ponto este vamos propor uma sugestão de solução com a criação de um sistema que permite ao professor, indicar questões, relacionar alguns conteúdos conforme os resultados e a máquina </w:t>
-      </w:r>
-      <w:proofErr w:type="gramStart"/>
-      <w:r>
-        <w:rPr>
-          <w:rFonts w:cs="Arial"/>
-          <w:szCs w:val="24"/>
-        </w:rPr>
-        <w:t>poderá</w:t>
-      </w:r>
-      <w:proofErr w:type="gramEnd"/>
-      <w:r>
-        <w:rPr>
-          <w:rFonts w:cs="Arial"/>
-          <w:szCs w:val="24"/>
-        </w:rPr>
-        <w:t xml:space="preserve"> analisar os resultados e também realizar indicações que podem ser relevantes ao aprendizado individual. </w:t>
-      </w:r>
-    </w:p>
-    <w:p>
-      <w:pPr>
-        <w:rPr>
-          <w:rFonts w:cs="Arial"/>
-          <w:szCs w:val="24"/>
-        </w:rPr>
       </w:pPr>
     </w:p>
     <w:p>
       <w:pPr>
         <w:pStyle w:val="Ttulo2"/>
       </w:pPr>
-      <w:bookmarkStart w:id="15" w:name="_Toc25087808"/>
+      <w:bookmarkStart w:id="14" w:name="_Toc25087808"/>
       <w:r>
         <w:t>Educação 4.0</w:t>
       </w:r>
+      <w:bookmarkEnd w:id="14"/>
+      <w:r>
+        <w:t xml:space="preserve"> </w:t>
+      </w:r>
+    </w:p>
+    <w:p/>
+    <w:p>
+      <w:r>
+        <w:t xml:space="preserve">Assim como aconteceu na educação 2.0 a indústria tem grande influência nessa mudança ditando a regra do que o mercado de trabalho e a sociedade precisa para essa nova evolução. O conhecimento não está apenas em um lugar, mas sim é onipresente em qualquer lugar do mundo onde se tem acesso à internet e a informação. Nesse novo modelo o educador torna-se apenas um direcionador para os alunos conseguirem filtrar, organizar e transformar toda essa informação em conhecimento para ajudar a sociedade 4.0 (FÜHR, 2018). </w:t>
+      </w:r>
+    </w:p>
+    <w:p>
+      <w:r>
+        <w:t>Segundo De Jesus (2019) avaliando o contexto apresentado não é possível imaginar as escolas isoladas em “grandes bolhas”, mas também é preciso considerar que a tecnologia não atende a todos de forma homogênea, ou seja dentro de um mesmo ambiente é possível encontrar uma espécie de “lapso tecnológico” entre educandos e educadores, os educandos são nativos tecnológicos e utilizam os dispositivos móveis para leitura e comunicação, os educadores por sua vez não acompanham com a mesma dinâmica os avanços tecnológicos e tendem a questionar se a tecnologia é uma distração e pode atrapalhar o ensino. É possível então destacar o grande desafio do educador na educação 4.0 de promover um ambiente mais dinâmico para os alunos, é preciso considerar que a tecnologia não tem o objetivo de substituir os métodos de ensinos existentes, elas devem ser incorporadas a estes métodos existentes.</w:t>
+      </w:r>
+    </w:p>
+    <w:p>
+      <w:r>
+        <w:t xml:space="preserve">Outro dos grandes desafios da educação 4.0 é compreender a nova forma de aprender dos educandos, baseado na tecnologia, considerando que ele convive </w:t>
+      </w:r>
+      <w:r>
+        <w:lastRenderedPageBreak/>
+        <w:t>cotidianamente e se comunica através das redes sociais digitais que promovem uma alfabetização cultural. Os educandos aprendem em ambientes complexos, incertos, resolvem problemas de forma autônoma, e adquirem rapidamente complexas habilidades técnicas e compartilham com os outros riscos e objetivos de forma flexível. O educador precisa compreender que o educando tem ao seu alcance a possibilidade de consumir, buscar, processar, avaliar e selecionar a informação através de diferentes relações e contatos, produz conteúdo e experiências com as palavras, imagens, sons, movimentos e hipertexto (FÜHR, 2018).</w:t>
+      </w:r>
+    </w:p>
+    <w:p>
+      <w:r>
+        <w:t>Para Balsan (2019) outro grande pilar da educação 4.0 é o método de avaliação, hoje a avaliação escolar é feita de maneira tradicional, por meio de trabalhos e provas, que verificam se os alunos memorizam os conteúdos visto em sala de aula, mas é comum perceber que em muitos casos os alunos não aprendem, apenas memorizam conteúdos e fórmulas. Esse método tradicional tem como objetivo apenas verificar acertos e erros, ignorando o que de fato o aluno aprendeu, o principal problema é o método de avaliação tradicional que visa apenas a avaliação por meio de uma prova que dura em média 50 minutos e os resultados obtidos são utilizados para melhorar a relação ensino-aprendizagem. Para Balsan (2019) as escolas possuem softwares para gestão, que computam notas, faltas e materiais de apoio onde os alunos conseguem realizar consultas. Com a aplicação da prova para avaliar o conhecimento do aluno, o professor deve corrigir e registrar a nota obtida pelo aluno, este aceita com o intuito simplesmente de concluir a disciplina, sem reprovar.</w:t>
+      </w:r>
+    </w:p>
+    <w:p/>
+    <w:p>
+      <w:pPr>
+        <w:pStyle w:val="Ttulo3"/>
+      </w:pPr>
+      <w:bookmarkStart w:id="15" w:name="_Toc25087809"/>
+      <w:r>
+        <w:t>Papel do Professor</w:t>
+      </w:r>
       <w:bookmarkEnd w:id="15"/>
       <w:r>
         <w:t xml:space="preserve"> </w:t>
@@ -4566,42 +4546,12 @@
     <w:p/>
     <w:p>
       <w:r>
-        <w:t xml:space="preserve">Assim como aconteceu na educação 2.0 a indústria tem grande influência nessa mudança ditando a regra do que o mercado de trabalho e a sociedade precisa para essa nova evolução. O conhecimento não está apenas em um lugar, mas sim é onipresente em qualquer lugar do mundo onde se tem acesso à internet e a informação. Nesse novo modelo o educador torna-se apenas um direcionador para os alunos conseguirem filtrar, organizar e transformar toda essa informação em conhecimento para ajudar a sociedade 4.0 (FÜHR, 2018). </w:t>
-      </w:r>
-    </w:p>
-    <w:p>
-      <w:r>
-        <w:t xml:space="preserve">Segundo De Jesus (2019) avaliando o contexto apresentado não é possível imaginar as escolas isoladas em “grandes bolhas”, mas também é preciso considerar que a tecnologia não atende a todos de forma homogênea, ou seja dentro de um mesmo ambiente é possível encontrar uma espécie de “lapso tecnológico” entre educandos e educadores, os educandos são nativos tecnológicos e utilizam os dispositivos móveis para leitura e comunicação, os educadores por sua vez não acompanham com a mesma dinâmica os avanços tecnológicos e tendem a questionar se a tecnologia é uma distração e pode atrapalhar o ensino. É possível então destacar o grande desafio do educador na educação 4.0 de promover um ambiente mais dinâmico para os alunos, é preciso considerar que a tecnologia não tem o objetivo de </w:t>
-      </w:r>
-      <w:r>
-        <w:lastRenderedPageBreak/>
-        <w:t>substituir os métodos de ensinos existentes, elas devem ser incorporadas a estes métodos existentes.</w:t>
-      </w:r>
-    </w:p>
-    <w:p>
-      <w:r>
-        <w:t>Outro dos grandes desafios da educação 4.0 é compreender a nova forma de aprender dos educandos, baseado na tecnologia, considerando que ele convive cotidianamente e se comunica através das redes sociais digitais que promovem uma alfabetização cultural. Os educandos aprendem em ambientes complexos, incertos, resolvem problemas de forma autônoma, e adquirem rapidamente complexas habilidades técnicas e compartilham com os outros riscos e objetivos de forma flexível. O educador precisa compreender que o educando tem ao seu alcance a possibilidade de consumir, buscar, processar, avaliar e selecionar a informação através de diferentes relações e contatos, produz conteúdo e experiências com as palavras, imagens, sons, movimentos e hipertexto (FÜHR, 2018).</w:t>
-      </w:r>
-    </w:p>
-    <w:p>
-      <w:r>
-        <w:t xml:space="preserve">Para </w:t>
-      </w:r>
-      <w:proofErr w:type="spellStart"/>
-      <w:r>
-        <w:t>Balsan</w:t>
-      </w:r>
-      <w:proofErr w:type="spellEnd"/>
-      <w:r>
-        <w:t xml:space="preserve"> (2019) outro grande pilar da educação 4.0 é o método de avaliação, hoje a avaliação escolar é feita de maneira tradicional, por meio de trabalhos e provas, que verificam se os alunos memorizam os conteúdos visto em sala de aula, mas é comum perceber que em muitos casos os alunos não aprendem, apenas memorizam conteúdos e fórmulas. Esse método tradicional tem como objetivo apenas verificar acertos e erros, ignorando o que de fato o aluno aprendeu, o principal problema é o método de avaliação tradicional que visa apenas a avaliação por meio de uma prova que dura em média 50 minutos e os resultados obtidos são utilizados para melhorar a relação ensino-aprendizagem. Para </w:t>
-      </w:r>
-      <w:proofErr w:type="spellStart"/>
-      <w:r>
-        <w:t>Balsan</w:t>
-      </w:r>
-      <w:proofErr w:type="spellEnd"/>
-      <w:r>
-        <w:t xml:space="preserve"> (2019) as escolas possuem softwares para gestão, que computam notas, faltas e materiais de apoio onde os alunos conseguem realizar consultas. Com a aplicação da prova para avaliar o conhecimento do aluno, o professor deve corrigir e registrar a nota obtida pelo aluno, este aceita com o intuito simplesmente de concluir a disciplina, sem reprovar.</w:t>
+        <w:t>O professor figura em diversos papeis ao longo desse ciclo evolutivo, na educação 1.0 ele começa como uma autoridade incontestada. Na educação 2.0 o professor surge como fonte do conhecimento, e não apenas mais como uma figura autoritária. Na educação 3.0 o professor começa a exercer a figura de mentor e um facilitador na busca pelo aprendizado e conhecimento (GOMES, 2016).</w:t>
+      </w:r>
+    </w:p>
+    <w:p>
+      <w:r>
+        <w:t>A quarta revolução industrial permite a tecnologia a experiência de aprendizagem, fazendo os alunos se esforçarem nos estudos porque se guiam pelo interesse, e o professor consegue monitorar o processo ensino-aprendizagem, com dados detalhados que permite avaliações e melhorias na experiência de ensino e aprendizagem (Andrade, 2018).</w:t>
       </w:r>
     </w:p>
     <w:p/>
@@ -4609,75 +4559,33 @@
       <w:pPr>
         <w:pStyle w:val="Ttulo3"/>
       </w:pPr>
-      <w:bookmarkStart w:id="16" w:name="_Toc25087809"/>
-      <w:r>
-        <w:t>Papel do Professor</w:t>
+      <w:bookmarkStart w:id="16" w:name="_Toc25087810"/>
+      <w:r>
+        <w:t>Papel do Aluno</w:t>
       </w:r>
       <w:bookmarkEnd w:id="16"/>
-      <w:r>
-        <w:t xml:space="preserve"> </w:t>
-      </w:r>
     </w:p>
     <w:p/>
     <w:p>
       <w:r>
-        <w:t>O professor figura em diversos papeis ao longo desse ciclo evolutivo, na educação 1.0 ele começa como uma autoridade incontestada. Na educação 2.0 o professor surge como fonte do conhecimento, e não apenas mais como uma figura autoritária. Na educação 3.0 o professor começa a exercer a figura de mentor e um facilitador na busca pelo aprendizado e conhecimento (GOMES, 2016).</w:t>
-      </w:r>
-    </w:p>
-    <w:p>
-      <w:r>
-        <w:lastRenderedPageBreak/>
-        <w:t>A quarta revolução industrial permite a tecnologia a experiência de aprendizagem, fazendo os alunos se esforçarem nos estudos porque se guiam pelo interesse, e o professor consegue monitorar o processo ensino-aprendizagem, com dados detalhados que permite avaliações e melhorias na experiência de ensino e aprendizagem (Andrade, 2018).</w:t>
+        <w:t>O aluno figura em lado oposto ao professor, porém com a evolução do tempo, eles passam a ter papéis semelhantes, durante a fase da educação 1.0 os alunos têm um papel passivo, onde apenas observa e aprende com o professor, também durante esse período a autonomia do estudante é restrito ao estudo de casa e limitado ao material escolar e a biblioteca. Durante a educação 2.0 os alunos passam a ter um papel de participantes reflexivos, onde participam e contribuem para o aprendizado do coletivo, sua autonomia é voltada para uma auto orientação estruturada por semana ou por tópicos e com acessos online a informação (GOMES, 2016).</w:t>
       </w:r>
     </w:p>
     <w:p/>
     <w:p>
       <w:pPr>
-        <w:pStyle w:val="Ttulo3"/>
-      </w:pPr>
-      <w:bookmarkStart w:id="17" w:name="_Toc25087810"/>
-      <w:r>
-        <w:t>Papel do Aluno</w:t>
+        <w:pStyle w:val="Ttulo2"/>
+      </w:pPr>
+      <w:bookmarkStart w:id="17" w:name="_Toc25087811"/>
+      <w:r>
+        <w:t>Inteligência Artificial</w:t>
       </w:r>
       <w:bookmarkEnd w:id="17"/>
     </w:p>
     <w:p/>
     <w:p>
       <w:r>
-        <w:t xml:space="preserve">O aluno figura em lado oposto ao professor, porém com a evolução do tempo, eles passam a ter papéis semelhantes, durante a fase da educação 1.0 os alunos têm um papel passivo, onde apenas observa e aprende com o professor, também durante esse período a autonomia do estudante é restrito ao estudo de casa e limitado ao material escolar e a biblioteca. Durante a educação 2.0 os alunos passam a ter um papel de participantes reflexivos, onde participam e contribuem para o aprendizado do coletivo, sua autonomia é voltada para </w:t>
-      </w:r>
-      <w:proofErr w:type="gramStart"/>
-      <w:r>
-        <w:t>uma auto</w:t>
-      </w:r>
-      <w:proofErr w:type="gramEnd"/>
-      <w:r>
-        <w:t xml:space="preserve"> orientação estruturada por semana ou por tópicos e com acessos online a informação (GOMES, 2016).</w:t>
-      </w:r>
-    </w:p>
-    <w:p/>
-    <w:p>
-      <w:pPr>
-        <w:pStyle w:val="Ttulo2"/>
-      </w:pPr>
-      <w:bookmarkStart w:id="18" w:name="_Toc25087811"/>
-      <w:r>
-        <w:t>Inteligência Artificial</w:t>
-      </w:r>
-      <w:bookmarkEnd w:id="18"/>
-    </w:p>
-    <w:p/>
-    <w:p>
-      <w:r>
-        <w:t xml:space="preserve">Segundo Russell e </w:t>
-      </w:r>
-      <w:proofErr w:type="spellStart"/>
-      <w:r>
-        <w:t>Norvig</w:t>
-      </w:r>
-      <w:proofErr w:type="spellEnd"/>
-      <w:r>
-        <w:t xml:space="preserve"> (2009) existe inúmeras definições para Inteligência Artificial, sendo esse o reflexo das particularidades de cada campo de conhecimento. Eles listam oito delas agrupadas em duas dimensões as relativas à pensamento, processos e raciocínio e as relativas à comportamento. A Tabela 1 mostra as definições divididas entre o desempenho humano e de racionalidade.</w:t>
+        <w:t>Segundo Russell e Norvig (2009) existe inúmeras definições para Inteligência Artificial, sendo esse o reflexo das particularidades de cada campo de conhecimento. Eles listam oito delas agrupadas em duas dimensões as relativas à pensamento, processos e raciocínio e as relativas à comportamento. A Tabela 1 mostra as definições divididas entre o desempenho humano e de racionalidade.</w:t>
       </w:r>
     </w:p>
     <w:p>
@@ -4690,7 +4598,6 @@
         <w:rPr>
           <w:noProof/>
         </w:rPr>
-        <w:lastRenderedPageBreak/>
         <w:drawing>
           <wp:inline distT="0" distB="0" distL="0" distR="0" wp14:anchorId="3D201E38" wp14:editId="14341533">
             <wp:extent cx="5400040" cy="2800985"/>
@@ -4730,56 +4637,35 @@
       <w:pPr>
         <w:pStyle w:val="SemEspaamento"/>
       </w:pPr>
-      <w:proofErr w:type="spellStart"/>
-      <w:r>
-        <w:t>Figura</w:t>
-      </w:r>
-      <w:proofErr w:type="spellEnd"/>
-      <w:r>
-        <w:t xml:space="preserve"> </w:t>
-      </w:r>
-      <w:fldSimple w:instr=" SEQ Figura \* ARABIC ">
-        <w:r>
-          <w:rPr>
-            <w:noProof/>
-          </w:rPr>
-          <w:t>1</w:t>
-        </w:r>
-      </w:fldSimple>
+      <w:r>
+        <w:t xml:space="preserve">Figura </w:t>
+      </w:r>
+      <w:r>
+        <w:fldChar w:fldCharType="begin"/>
+      </w:r>
+      <w:r>
+        <w:instrText xml:space="preserve"> SEQ Figura \* ARABIC </w:instrText>
+      </w:r>
+      <w:r>
+        <w:fldChar w:fldCharType="separate"/>
+      </w:r>
+      <w:r>
+        <w:rPr>
+          <w:noProof/>
+        </w:rPr>
+        <w:t>1</w:t>
+      </w:r>
+      <w:r>
+        <w:rPr>
+          <w:noProof/>
+        </w:rPr>
+        <w:fldChar w:fldCharType="end"/>
+      </w:r>
       <w:r>
         <w:t xml:space="preserve"> - </w:t>
       </w:r>
-      <w:proofErr w:type="spellStart"/>
-      <w:r>
-        <w:t>Algumas</w:t>
-      </w:r>
-      <w:proofErr w:type="spellEnd"/>
-      <w:r>
-        <w:t xml:space="preserve"> </w:t>
-      </w:r>
-      <w:proofErr w:type="spellStart"/>
-      <w:r>
-        <w:t>definições</w:t>
-      </w:r>
-      <w:proofErr w:type="spellEnd"/>
-      <w:r>
-        <w:t xml:space="preserve"> de </w:t>
-      </w:r>
-      <w:proofErr w:type="spellStart"/>
-      <w:r>
-        <w:t>inteligência</w:t>
-      </w:r>
-      <w:proofErr w:type="spellEnd"/>
-      <w:r>
-        <w:t xml:space="preserve"> artificial. Fonte: Russel e </w:t>
-      </w:r>
-      <w:proofErr w:type="spellStart"/>
-      <w:r>
-        <w:t>Norvig</w:t>
-      </w:r>
-      <w:proofErr w:type="spellEnd"/>
-      <w:r>
-        <w:t xml:space="preserve"> (2009)</w:t>
+      <w:r>
+        <w:t>Algumas definições de inteligência artificial. Fonte: Russel e Norvig (2009)</w:t>
       </w:r>
       <w:r>
         <w:t>.</w:t>
@@ -4793,15 +4679,11 @@
     </w:p>
     <w:p>
       <w:r>
-        <w:t xml:space="preserve">Para Russell e </w:t>
-      </w:r>
-      <w:proofErr w:type="spellStart"/>
-      <w:r>
-        <w:t>Norvig</w:t>
-      </w:r>
-      <w:proofErr w:type="spellEnd"/>
-      <w:r>
-        <w:t xml:space="preserve"> (2009), historicamente essas quatro estratégias são seguidas até hoje para o estudo da IA, cada uma delas por pessoas diferentes com métodos diferentes. Uma abordagem centrada nos seres humanos deve ser em parte uma ciência empírica, envolvendo hipóteses e confirmação experimental. Uma abordagem racionalista envolve uma combinação de matemática e engenharia. Cada grupo tem ao mesmo tempo desacreditado e ajudado o outro.</w:t>
+        <w:t xml:space="preserve">Para Russell e Norvig (2009), historicamente essas quatro estratégias são seguidas até hoje para o estudo da IA, cada uma delas por pessoas diferentes com </w:t>
+      </w:r>
+      <w:r>
+        <w:lastRenderedPageBreak/>
+        <w:t>métodos diferentes. Uma abordagem centrada nos seres humanos deve ser em parte uma ciência empírica, envolvendo hipóteses e confirmação experimental. Uma abordagem racionalista envolve uma combinação de matemática e engenharia. Cada grupo tem ao mesmo tempo desacreditado e ajudado o outro.</w:t>
       </w:r>
     </w:p>
     <w:p>
@@ -4811,15 +4693,7 @@
     </w:p>
     <w:p>
       <w:r>
-        <w:t xml:space="preserve">Segundo Russell e </w:t>
-      </w:r>
-      <w:proofErr w:type="spellStart"/>
-      <w:r>
-        <w:t>Norvig</w:t>
-      </w:r>
-      <w:proofErr w:type="spellEnd"/>
-      <w:r>
-        <w:t xml:space="preserve"> (2009), um agente é tudo aquilo pode interagir com um ambiente, percebendo alterações através de sensores e agindo sobre esse ambiente com atuadores. A Figura 2 mostra esse esquema de forma simples. Um exemplo de um agente humano que tem olhos, ouvidos e outros órgãos como sensores, e tem mãos, pernas, boca e outras partes do corpo que servem como atuadores. Um agente robótico pode ter câmeras e detectores da faixa de infravermelho funcionando como sensores e vários motores como atuadores.</w:t>
+        <w:t>Segundo Russell e Norvig (2009), um agente é tudo aquilo pode interagir com um ambiente, percebendo alterações através de sensores e agindo sobre esse ambiente com atuadores. A Figura 2 mostra esse esquema de forma simples. Um exemplo de um agente humano que tem olhos, ouvidos e outros órgãos como sensores, e tem mãos, pernas, boca e outras partes do corpo que servem como atuadores. Um agente robótico pode ter câmeras e detectores da faixa de infravermelho funcionando como sensores e vários motores como atuadores.</w:t>
       </w:r>
     </w:p>
     <w:p/>
@@ -4833,7 +4707,6 @@
         <w:rPr>
           <w:noProof/>
         </w:rPr>
-        <w:lastRenderedPageBreak/>
         <w:drawing>
           <wp:inline distT="0" distB="0" distL="0" distR="0" wp14:anchorId="36372BCC" wp14:editId="7D980FF7">
             <wp:extent cx="1981200" cy="1631950"/>
@@ -4884,56 +4757,38 @@
       <w:pPr>
         <w:pStyle w:val="SemEspaamento"/>
       </w:pPr>
-      <w:proofErr w:type="spellStart"/>
-      <w:r>
-        <w:t>Figura</w:t>
-      </w:r>
-      <w:proofErr w:type="spellEnd"/>
-      <w:r>
-        <w:t xml:space="preserve"> </w:t>
-      </w:r>
-      <w:fldSimple w:instr=" SEQ Figura \* ARABIC ">
-        <w:r>
-          <w:rPr>
-            <w:noProof/>
-          </w:rPr>
-          <w:t>2</w:t>
-        </w:r>
-      </w:fldSimple>
+      <w:r>
+        <w:t xml:space="preserve">Figura </w:t>
+      </w:r>
+      <w:r>
+        <w:fldChar w:fldCharType="begin"/>
+      </w:r>
+      <w:r>
+        <w:instrText xml:space="preserve"> SEQ</w:instrText>
+      </w:r>
+      <w:r>
+        <w:instrText xml:space="preserve"> Figura \* ARABIC </w:instrText>
+      </w:r>
+      <w:r>
+        <w:fldChar w:fldCharType="separate"/>
+      </w:r>
+      <w:r>
+        <w:rPr>
+          <w:noProof/>
+        </w:rPr>
+        <w:t>2</w:t>
+      </w:r>
+      <w:r>
+        <w:rPr>
+          <w:noProof/>
+        </w:rPr>
+        <w:fldChar w:fldCharType="end"/>
+      </w:r>
       <w:r>
         <w:t xml:space="preserve"> - </w:t>
       </w:r>
-      <w:proofErr w:type="spellStart"/>
-      <w:r>
-        <w:t>Esquema</w:t>
-      </w:r>
-      <w:proofErr w:type="spellEnd"/>
-      <w:r>
-        <w:t xml:space="preserve"> de um </w:t>
-      </w:r>
-      <w:proofErr w:type="spellStart"/>
-      <w:r>
-        <w:t>agente</w:t>
-      </w:r>
-      <w:proofErr w:type="spellEnd"/>
-      <w:r>
-        <w:t xml:space="preserve"> e o </w:t>
-      </w:r>
-      <w:proofErr w:type="spellStart"/>
-      <w:r>
-        <w:t>ambiente</w:t>
-      </w:r>
-      <w:proofErr w:type="spellEnd"/>
-      <w:r>
-        <w:t xml:space="preserve">. Fonte: Russel e </w:t>
-      </w:r>
-      <w:proofErr w:type="spellStart"/>
-      <w:r>
-        <w:t>Norvig</w:t>
-      </w:r>
-      <w:proofErr w:type="spellEnd"/>
-      <w:r>
-        <w:t xml:space="preserve"> (2009)</w:t>
+      <w:r>
+        <w:t>Esquema de um agente e o ambiente. Fonte: Russel e Norvig (2009)</w:t>
       </w:r>
       <w:r>
         <w:t>.</w:t>
@@ -4948,32 +4803,20 @@
       <w:pPr>
         <w:pStyle w:val="Ttulo3"/>
       </w:pPr>
-      <w:bookmarkStart w:id="19" w:name="_Toc25087812"/>
-      <w:r>
-        <w:t>Aprendizado de Máquina (</w:t>
-      </w:r>
-      <w:proofErr w:type="spellStart"/>
-      <w:r>
-        <w:t>Machine</w:t>
-      </w:r>
-      <w:proofErr w:type="spellEnd"/>
-      <w:r>
-        <w:t xml:space="preserve"> Learning)</w:t>
-      </w:r>
-      <w:bookmarkEnd w:id="19"/>
+      <w:bookmarkStart w:id="18" w:name="_Toc25087812"/>
+      <w:r>
+        <w:t>Aprendizado de Máquina (Machine Learning)</w:t>
+      </w:r>
+      <w:bookmarkEnd w:id="18"/>
     </w:p>
     <w:p/>
     <w:p>
       <w:r>
-        <w:t xml:space="preserve">Aprendizado de Máquina (AM) é uma área da Inteligência Artificial cujo objetivo é o desenvolvimento de técnicas computacionais sobre o aprendizado bem como a construção de sistemas capazes de adquirir conhecimento de forma automática. Um sistema de aprendizado é um programa de computador que toma decisões baseado em experiências acumuladas através da solução bem-sucedida de problemas anteriores. Os diversos sistemas de aprendizado de máquina possuem características particulares e comuns que possibilitam sua </w:t>
-      </w:r>
-      <w:proofErr w:type="spellStart"/>
-      <w:r>
-        <w:t>classificão</w:t>
-      </w:r>
-      <w:proofErr w:type="spellEnd"/>
-      <w:r>
-        <w:t xml:space="preserve"> quanto à linguagem de descrição, modo, paradigma e forma de aprendizado utilizado (MONARD e BARANAUSKAS, 2003).</w:t>
+        <w:t xml:space="preserve">Aprendizado de Máquina (AM) é uma área da Inteligência Artificial cujo objetivo é o desenvolvimento de técnicas computacionais sobre o aprendizado bem como a construção de sistemas capazes de adquirir conhecimento de forma automática. Um sistema de aprendizado é um programa de computador que toma decisões baseado em experiências acumuladas através da solução bem-sucedida de problemas anteriores. Os diversos sistemas de aprendizado de máquina possuem características particulares e comuns que possibilitam sua classificão quanto à linguagem de </w:t>
+      </w:r>
+      <w:r>
+        <w:lastRenderedPageBreak/>
+        <w:t>descrição, modo, paradigma e forma de aprendizado utilizado (MONARD e BARANAUSKAS, 2003).</w:t>
       </w:r>
     </w:p>
     <w:p>
@@ -4983,32 +4826,12 @@
     </w:p>
     <w:p>
       <w:r>
-        <w:t xml:space="preserve">Para Russell e </w:t>
-      </w:r>
-      <w:proofErr w:type="spellStart"/>
-      <w:r>
-        <w:t>Norvig</w:t>
-      </w:r>
-      <w:proofErr w:type="spellEnd"/>
-      <w:r>
-        <w:t xml:space="preserve"> (2009), qualquer parte que integra um agente pode ser melhorada através dos dados utilizando técnicas de aprendizagem. Essas melhorias e as técnicas usadas para construí-los depende de quatro fatores principais, que componente deve ser melhorado, conhecimento prévio que o agente já tem, que </w:t>
-      </w:r>
-      <w:r>
-        <w:lastRenderedPageBreak/>
-        <w:t>representação é usada para os dados e para o componente e que feedback está disponível para aprendizagem.</w:t>
-      </w:r>
-    </w:p>
-    <w:p>
-      <w:r>
-        <w:t xml:space="preserve">Russell e </w:t>
-      </w:r>
-      <w:proofErr w:type="spellStart"/>
-      <w:r>
-        <w:t>Norvig</w:t>
-      </w:r>
-      <w:proofErr w:type="spellEnd"/>
-      <w:r>
-        <w:t xml:space="preserve"> (2009) explica que no feedback para aprendizagem existem três tipos principais que são:</w:t>
+        <w:t>Para Russell e Norvig (2009), qualquer parte que integra um agente pode ser melhorada através dos dados utilizando técnicas de aprendizagem. Essas melhorias e as técnicas usadas para construí-los depende de quatro fatores principais, que componente deve ser melhorado, conhecimento prévio que o agente já tem, que representação é usada para os dados e para o componente e que feedback está disponível para aprendizagem.</w:t>
+      </w:r>
+    </w:p>
+    <w:p>
+      <w:r>
+        <w:t>Russell e Norvig (2009) explica que no feedback para aprendizagem existem três tipos principais que são:</w:t>
       </w:r>
     </w:p>
     <w:p>
@@ -5149,11 +4972,12 @@
       <w:pPr>
         <w:pStyle w:val="Ttulo3"/>
       </w:pPr>
-      <w:bookmarkStart w:id="20" w:name="_Toc25087813"/>
-      <w:r>
+      <w:bookmarkStart w:id="19" w:name="_Toc25087813"/>
+      <w:r>
+        <w:lastRenderedPageBreak/>
         <w:t>KNN</w:t>
       </w:r>
-      <w:bookmarkEnd w:id="20"/>
+      <w:bookmarkEnd w:id="19"/>
     </w:p>
     <w:p/>
     <w:p>
@@ -5163,58 +4987,21 @@
     </w:p>
     <w:p>
       <w:r>
+        <w:t xml:space="preserve">Devido à aplicação de um questionário, será utilizado a coleta de forma explícita, onde após a coleta dos dados é utilizado algum algoritmo para que a máquina possa aprender sobre os dados e então indicar uma resposta junto a uma porcentagem de precisão da resposta. </w:t>
+      </w:r>
+    </w:p>
+    <w:p>
+      <w:r>
+        <w:t>De acordo com o problema a ser solucionado pode-se optar por tipos de aprendizagens distintas como: Aprendizagem supervisionada e não supervisionada que são diferenciadas pela presença ou não de atributos de classes, que serve para rotular ou não o conjunto de dados fornecido ao algoritmo. No supervisionado o rótulo é conhecido, enquanto que nos algoritmos de aprendizagem não supervisionada eles não são conhecidos (Chapelle, 2006).</w:t>
+      </w:r>
+    </w:p>
+    <w:p>
+      <w:r>
+        <w:t xml:space="preserve">Em outras palavras, na inteligência artificial, mais precisamente em Aprendizado de Máquina supervisionado, o algoritmo de indução é apresentado, tipicamente, um conjunto de exemplos de treinamento, no qual cada caso é descrito por um vetor de valores de atributos e um rótulo para a classe. A tarefa do algoritmo de aprendizado é induzir um classificador cujo objetivo é rotular, com certa precisão, novos casos e serem analisados [Mitchell, 1997]. O KNN é um algoritmo supervisionado e um dos algoritmos utilizado para o processo de recomendação é o algoritmo KNN (k- Nearest Neighbours), conhecido como K vizinhos mais próximos. </w:t>
+      </w:r>
+      <w:r>
         <w:lastRenderedPageBreak/>
-        <w:t xml:space="preserve">Devido à aplicação de um questionário, será utilizado a coleta de forma explícita, onde após a coleta dos dados é utilizado algum algoritmo para que a máquina possa aprender sobre os dados e então indicar uma resposta junto a uma porcentagem de precisão da resposta. </w:t>
-      </w:r>
-    </w:p>
-    <w:p>
-      <w:r>
-        <w:t xml:space="preserve">De acordo com o problema a ser solucionado pode-se optar por tipos de aprendizagens distintas como: Aprendizagem supervisionada e não supervisionada que são diferenciadas pela presença ou não de atributos de classes, que serve para rotular ou não o conjunto de dados fornecido ao algoritmo. No supervisionado o rótulo é conhecido, </w:t>
-      </w:r>
-      <w:proofErr w:type="gramStart"/>
-      <w:r>
-        <w:t>enquanto que</w:t>
-      </w:r>
-      <w:proofErr w:type="gramEnd"/>
-      <w:r>
-        <w:t xml:space="preserve"> nos algoritmos de aprendizagem não supervisionada eles não são conhecidos (</w:t>
-      </w:r>
-      <w:proofErr w:type="spellStart"/>
-      <w:r>
-        <w:t>Chapelle</w:t>
-      </w:r>
-      <w:proofErr w:type="spellEnd"/>
-      <w:r>
-        <w:t>, 2006).</w:t>
-      </w:r>
-    </w:p>
-    <w:p>
-      <w:r>
-        <w:t xml:space="preserve">Em outras palavras, na inteligência artificial, mais precisamente em Aprendizado de Máquina supervisionado, o algoritmo de indução é apresentado, tipicamente, um conjunto de exemplos de treinamento, no qual cada caso é descrito por um vetor de valores de atributos e um rótulo para a classe. A tarefa do algoritmo de aprendizado é induzir um classificador cujo objetivo é rotular, com certa precisão, novos casos e serem analisados [Mitchell, 1997]. O KNN é um algoritmo supervisionado e um dos algoritmos utilizado para o processo de recomendação é o algoritmo KNN (k- </w:t>
-      </w:r>
-      <w:proofErr w:type="spellStart"/>
-      <w:r>
-        <w:t>Nearest</w:t>
-      </w:r>
-      <w:proofErr w:type="spellEnd"/>
-      <w:r>
-        <w:t xml:space="preserve"> </w:t>
-      </w:r>
-      <w:proofErr w:type="spellStart"/>
-      <w:r>
-        <w:t>Neighbours</w:t>
-      </w:r>
-      <w:proofErr w:type="spellEnd"/>
-      <w:r>
-        <w:t>), conhecido como K vizinhos mais próximos. Esse algoritmo pertence à família de algoritmos IBL (</w:t>
-      </w:r>
-      <w:proofErr w:type="spellStart"/>
-      <w:r>
-        <w:t>Instance-based</w:t>
-      </w:r>
-      <w:proofErr w:type="spellEnd"/>
-      <w:r>
-        <w:t xml:space="preserve"> Learning) (Cover &amp; Hart, 1967), resumidamente, pode-se dizer que tal algoritmo tem um paradigma que utiliza dados armazenados ao invés de um conjunto de regras induzidas e aprendidas pela máquina para a classificação de novos conjuntos de dados. A classificação de um novo conjunto de dados é baseada no k dados similares mais próximos, de acordo com a métrica de distância Euclidiana entre os dados (AHA, 1991).</w:t>
+        <w:t>Esse algoritmo pertence à família de algoritmos IBL (Instance-based Learning) (Cover &amp; Hart, 1967), resumidamente, pode-se dizer que tal algoritmo tem um paradigma que utiliza dados armazenados ao invés de um conjunto de regras induzidas e aprendidas pela máquina para a classificação de novos conjuntos de dados. A classificação de um novo conjunto de dados é baseada no k dados similares mais próximos, de acordo com a métrica de distância Euclidiana entre os dados (AHA, 1991).</w:t>
       </w:r>
     </w:p>
     <w:p>
@@ -5233,7 +5020,6 @@
         <w:rPr>
           <w:noProof/>
         </w:rPr>
-        <w:lastRenderedPageBreak/>
         <w:drawing>
           <wp:inline distT="0" distB="0" distL="0" distR="0" wp14:anchorId="71C6E403" wp14:editId="762645A4">
             <wp:extent cx="1962150" cy="1370965"/>
@@ -5284,62 +5070,39 @@
       <w:pPr>
         <w:pStyle w:val="SemEspaamento"/>
       </w:pPr>
-      <w:proofErr w:type="spellStart"/>
-      <w:r>
-        <w:t>Figura</w:t>
-      </w:r>
-      <w:proofErr w:type="spellEnd"/>
-      <w:r>
-        <w:t xml:space="preserve"> </w:t>
-      </w:r>
-      <w:fldSimple w:instr=" SEQ Figura \* ARABIC ">
-        <w:r>
-          <w:rPr>
-            <w:noProof/>
-          </w:rPr>
-          <w:t>3</w:t>
-        </w:r>
-      </w:fldSimple>
+      <w:r>
+        <w:t xml:space="preserve">Figura </w:t>
+      </w:r>
+      <w:r>
+        <w:fldChar w:fldCharType="begin"/>
+      </w:r>
+      <w:r>
+        <w:instrText xml:space="preserve"> SEQ Figura \* ARABIC </w:instrText>
+      </w:r>
+      <w:r>
+        <w:fldChar w:fldCharType="separate"/>
+      </w:r>
+      <w:r>
+        <w:rPr>
+          <w:noProof/>
+        </w:rPr>
+        <w:t>3</w:t>
+      </w:r>
+      <w:r>
+        <w:rPr>
+          <w:noProof/>
+        </w:rPr>
+        <w:fldChar w:fldCharType="end"/>
+      </w:r>
       <w:r>
         <w:t xml:space="preserve"> - </w:t>
       </w:r>
-      <w:proofErr w:type="spellStart"/>
-      <w:r>
-        <w:t>Representação</w:t>
-      </w:r>
-      <w:proofErr w:type="spellEnd"/>
-      <w:r>
-        <w:t xml:space="preserve"> dos </w:t>
-      </w:r>
-      <w:proofErr w:type="spellStart"/>
-      <w:r>
-        <w:t>agrupamentos</w:t>
-      </w:r>
-      <w:proofErr w:type="spellEnd"/>
-      <w:r>
-        <w:t xml:space="preserve"> e um novo dado </w:t>
-      </w:r>
-      <w:proofErr w:type="spellStart"/>
-      <w:r>
-        <w:t>desconhecido</w:t>
-      </w:r>
-      <w:proofErr w:type="spellEnd"/>
-      <w:r>
-        <w:t xml:space="preserve">. </w:t>
-      </w:r>
-      <w:proofErr w:type="spellStart"/>
-      <w:r>
-        <w:t>Produção</w:t>
-      </w:r>
-      <w:proofErr w:type="spellEnd"/>
-      <w:r>
-        <w:t xml:space="preserve"> </w:t>
-      </w:r>
-      <w:proofErr w:type="spellStart"/>
-      <w:r>
-        <w:t>própria</w:t>
-      </w:r>
-      <w:proofErr w:type="spellEnd"/>
+      <w:r>
+        <w:t xml:space="preserve">Representação dos agrupamentos e um novo dado desconhecido. </w:t>
+      </w:r>
+      <w:r>
+        <w:t>Produção própria</w:t>
+      </w:r>
       <w:r>
         <w:t>.</w:t>
       </w:r>
@@ -5531,34 +5294,13 @@
         </w:rPr>
         <w:t xml:space="preserve"> </w:t>
       </w:r>
-      <w:proofErr w:type="spellStart"/>
-      <w:r>
-        <w:t>é</w:t>
-      </w:r>
-      <w:proofErr w:type="spellEnd"/>
-      <w:r>
-        <w:t xml:space="preserve"> sempre escolhido como número ímpar (RUSSELL e NORVIG 2009).</w:t>
-      </w:r>
-    </w:p>
-    <w:p>
-      <w:r>
-        <w:t xml:space="preserve">Passos </w:t>
-      </w:r>
-      <w:proofErr w:type="spellStart"/>
-      <w:r>
-        <w:t>at</w:t>
-      </w:r>
-      <w:proofErr w:type="spellEnd"/>
-      <w:r>
-        <w:t xml:space="preserve"> el. (2015) diz que um ponto importante que tem que ser considerado é o valor que será atribuído a k. Se o valor de k for muito pequeno, o resultado do algoritmo pode ser sensível a outliers (discrepâncias), e por outro lado se for um valor muito grande, a vizinhança pode incluir muitos pontos pertencentes à classes distintas. A figura 4 mostra um exemplo de como o valor de k influência na decisão de qual classe pertence o dado desconhecido, se k = 1 o novo dado inserido vai pertencer aos quadrados, se k = </w:t>
-      </w:r>
-      <w:proofErr w:type="gramStart"/>
-      <w:r>
-        <w:t>3 pertence</w:t>
-      </w:r>
-      <w:proofErr w:type="gramEnd"/>
-      <w:r>
-        <w:t xml:space="preserve"> aos triângulos e por fim se k = 7 o dado volta a fazer parte da classe dos quadrados.</w:t>
+      <w:r>
+        <w:t>é sempre escolhido como número ímpar (RUSSELL e NORVIG 2009).</w:t>
+      </w:r>
+    </w:p>
+    <w:p>
+      <w:r>
+        <w:t>Passos at el. (2015) diz que um ponto importante que tem que ser considerado é o valor que será atribuído a k. Se o valor de k for muito pequeno, o resultado do algoritmo pode ser sensível a outliers (discrepâncias), e por outro lado se for um valor muito grande, a vizinhança pode incluir muitos pontos pertencentes à classes distintas. A figura 4 mostra um exemplo de como o valor de k influência na decisão de qual classe pertence o dado desconhecido, se k = 1 o novo dado inserido vai pertencer aos quadrados, se k = 3 pertence aos triângulos e por fim se k = 7 o dado volta a fazer parte da classe dos quadrados.</w:t>
       </w:r>
     </w:p>
     <w:p/>
@@ -5572,6 +5314,7 @@
         <w:rPr>
           <w:noProof/>
         </w:rPr>
+        <w:lastRenderedPageBreak/>
         <w:drawing>
           <wp:inline distT="0" distB="0" distL="0" distR="0" wp14:anchorId="1DD26D0B" wp14:editId="2CADF159">
             <wp:extent cx="1805305" cy="1619250"/>
@@ -5664,30 +5407,10 @@
           <w:i/>
           <w:iCs/>
         </w:rPr>
-        <w:t xml:space="preserve">Case </w:t>
-      </w:r>
-      <w:proofErr w:type="spellStart"/>
-      <w:r>
-        <w:rPr>
-          <w:i/>
-          <w:iCs/>
-        </w:rPr>
-        <w:t>Based</w:t>
-      </w:r>
-      <w:proofErr w:type="spellEnd"/>
-      <w:r>
-        <w:rPr>
-          <w:i/>
-          <w:iCs/>
-        </w:rPr>
-        <w:t xml:space="preserve"> Learning</w:t>
-      </w:r>
-      <w:r>
-        <w:t xml:space="preserve">). Portanto, este algoritmo é baseado no princípio em que casos semelhantes deverão estar dentro de uma mesma classe. Este princípio de continuidade é de certa forma comum a todos os algoritmos, </w:t>
-      </w:r>
-      <w:r>
-        <w:lastRenderedPageBreak/>
-        <w:t xml:space="preserve">utilizando o conceito de semelhança de forma direta para determinar a classe. Este algoritmo procura semelhança entre os pontos através de uma função de distância que é aplicada a pares de casos. Existem várias formas possíveis de definir funções de distância, um exemplo é a distância euclidiana, que é definida por </w:t>
+        <w:t>Case Based Learning</w:t>
+      </w:r>
+      <w:r>
+        <w:t xml:space="preserve">). Portanto, este algoritmo é baseado no princípio em que casos semelhantes deverão estar dentro de uma mesma classe. Este princípio de continuidade é de certa forma comum a todos os algoritmos, utilizando o conceito de semelhança de forma direta para determinar a classe. Este algoritmo procura semelhança entre os pontos através de uma função de distância que é aplicada a pares de casos. Existem várias formas possíveis de definir funções de distância, um exemplo é a distância euclidiana, que é definida por </w:t>
       </w:r>
       <m:oMath>
         <m:rad>
@@ -6017,15 +5740,7 @@
         <w:t xml:space="preserve">b </w:t>
       </w:r>
       <w:r>
-        <w:t xml:space="preserve">respectivamente (PASSOS </w:t>
-      </w:r>
-      <w:proofErr w:type="spellStart"/>
-      <w:r>
-        <w:t>at</w:t>
-      </w:r>
-      <w:proofErr w:type="spellEnd"/>
-      <w:r>
-        <w:t xml:space="preserve"> el., 2015).</w:t>
+        <w:t>respectivamente (PASSOS at el., 2015).</w:t>
       </w:r>
     </w:p>
     <w:p/>
@@ -6043,12 +5758,12 @@
       <w:pPr>
         <w:pStyle w:val="Ttulo1"/>
       </w:pPr>
-      <w:bookmarkStart w:id="21" w:name="_Toc25087814"/>
+      <w:bookmarkStart w:id="20" w:name="_Toc25087814"/>
       <w:r>
         <w:lastRenderedPageBreak/>
         <w:t>Oportunidade de inovação</w:t>
       </w:r>
-      <w:bookmarkEnd w:id="21"/>
+      <w:bookmarkEnd w:id="20"/>
     </w:p>
     <w:p/>
     <w:p/>
@@ -6097,133 +5812,691 @@
         <w:pStyle w:val="Referencia"/>
       </w:pPr>
       <w:r>
-        <w:t xml:space="preserve">AHA, D.W.; KIBLER, D.; ALBERT, M.K. </w:t>
-      </w:r>
-      <w:proofErr w:type="spellStart"/>
-      <w:r>
-        <w:t>Instance-based</w:t>
-      </w:r>
-      <w:proofErr w:type="spellEnd"/>
-      <w:r>
+        <w:t>AHA, D.W.; KIBLER, D.; ALBERT, M.K. Instance-based learning algorithms. Machine Learning, 6, 1991, p.37-66.</w:t>
+      </w:r>
+    </w:p>
+    <w:p>
+      <w:pPr>
+        <w:pStyle w:val="Referencia"/>
+      </w:pPr>
+    </w:p>
+    <w:p>
+      <w:pPr>
+        <w:pStyle w:val="Referencia"/>
+      </w:pPr>
+    </w:p>
+    <w:p>
+      <w:pPr>
+        <w:pStyle w:val="Referencia"/>
+      </w:pPr>
+      <w:r>
+        <w:t xml:space="preserve">ALMEIDA, </w:t>
+      </w:r>
+      <w:r>
+        <w:t>F.;</w:t>
+      </w:r>
+      <w:r>
+        <w:t xml:space="preserve"> SIMOES, </w:t>
+      </w:r>
+      <w:r>
+        <w:t>J</w:t>
+      </w:r>
+      <w:r>
+        <w:t>. The Role of Serious Games, Gamification and Industry 4.0 Tools in the Education 4.0 Paradigm. CONTEMPORARY EDUCATIONAL TECHNOLOGY. 2019</w:t>
+      </w:r>
+    </w:p>
+    <w:p>
+      <w:pPr>
+        <w:pStyle w:val="Referencia"/>
+      </w:pPr>
+    </w:p>
+    <w:p>
+      <w:pPr>
+        <w:pStyle w:val="Referencia"/>
+      </w:pPr>
+    </w:p>
+    <w:p>
+      <w:pPr>
+        <w:pStyle w:val="Referencia"/>
+      </w:pPr>
+      <w:r>
+        <w:t>ANDRADE, K. O desafio da Educação 4.0 nas escolas. Disponível em: &lt;https://canaltech.com.br/mercado/o-desafio-da-educacao-40-nas-escolas-109734/&gt;. Acesso em: 19 novembro 2019.</w:t>
+      </w:r>
+    </w:p>
+    <w:p>
+      <w:pPr>
+        <w:pStyle w:val="Referencia"/>
+      </w:pPr>
+    </w:p>
+    <w:p>
+      <w:pPr>
+        <w:pStyle w:val="Referencia"/>
+      </w:pPr>
+    </w:p>
+    <w:p>
+      <w:pPr>
+        <w:pStyle w:val="Referencia"/>
+      </w:pPr>
+      <w:r>
+        <w:t xml:space="preserve">BALSAN, </w:t>
+      </w:r>
+      <w:r>
+        <w:t>L</w:t>
+      </w:r>
+      <w:r>
+        <w:t>. Método de avaliação utilizando educação 4.0. Olhares &amp; Trilhas. Uberlandia, 2019.</w:t>
+      </w:r>
+    </w:p>
+    <w:p>
+      <w:pPr>
+        <w:pStyle w:val="Referencia"/>
+      </w:pPr>
+    </w:p>
+    <w:p>
+      <w:pPr>
+        <w:pStyle w:val="Referencia"/>
+      </w:pPr>
+    </w:p>
+    <w:p>
+      <w:pPr>
+        <w:pStyle w:val="Referencia"/>
+      </w:pPr>
+      <w:r>
+        <w:t>BARBOSA, F. E; MOURA, G. D. Metodologias ativas de aprendizagem na educação profissional e tecnológica. Rio de Janeiro: Senac, 2013.</w:t>
+      </w:r>
+    </w:p>
+    <w:p>
+      <w:pPr>
+        <w:pStyle w:val="Referencia"/>
+      </w:pPr>
+    </w:p>
+    <w:p>
+      <w:pPr>
+        <w:pStyle w:val="Referencia"/>
+      </w:pPr>
+    </w:p>
+    <w:p>
+      <w:pPr>
+        <w:pStyle w:val="Referencia"/>
+      </w:pPr>
+      <w:r>
+        <w:t>BARCIA, R</w:t>
+      </w:r>
+      <w:r>
+        <w:t>. M.</w:t>
+      </w:r>
+      <w:r>
+        <w:t xml:space="preserve"> et al. A transformação do ensino através do uso da tecnologia da educação. In: XIX Congresso Nacional da Sociedade Brasileira de Computação, Rio de Janeiro, PUC. Anais, 1999.</w:t>
+      </w:r>
+    </w:p>
+    <w:p>
+      <w:pPr>
+        <w:pStyle w:val="Referencia"/>
+      </w:pPr>
+    </w:p>
+    <w:p>
+      <w:pPr>
+        <w:pStyle w:val="Referencia"/>
+      </w:pPr>
+    </w:p>
+    <w:p>
+      <w:pPr>
+        <w:pStyle w:val="Referencia"/>
+      </w:pPr>
+      <w:r>
+        <w:t>BOBADILLA, J. et al. Recommender systems survey. Knowledge-Based Systems, v. 46, p. 109–132, 7 2013. ISSN 09507051.</w:t>
+      </w:r>
+    </w:p>
+    <w:p>
+      <w:pPr>
+        <w:pStyle w:val="Referencia"/>
+      </w:pPr>
+    </w:p>
+    <w:p>
+      <w:pPr>
+        <w:pStyle w:val="Referencia"/>
+      </w:pPr>
+    </w:p>
+    <w:p>
+      <w:pPr>
+        <w:pStyle w:val="Referencia"/>
+        <w:rPr>
+          <w:lang w:val="en-US"/>
+        </w:rPr>
+      </w:pPr>
+      <w:r>
+        <w:t>CERVO, A. L.; BERVIAN, P. A.</w:t>
+      </w:r>
+      <w:r>
+        <w:t>;</w:t>
+      </w:r>
+      <w:r>
+        <w:t xml:space="preserve"> SILVA, R. Metodologia científica. </w:t>
+      </w:r>
+      <w:r>
+        <w:rPr>
+          <w:lang w:val="en-US"/>
+        </w:rPr>
+        <w:t>6. ed. São Paulo: Pearson</w:t>
+      </w:r>
+      <w:r>
+        <w:rPr>
+          <w:lang w:val="en-US"/>
+        </w:rPr>
         <w:t xml:space="preserve"> </w:t>
       </w:r>
-      <w:proofErr w:type="spellStart"/>
-      <w:r>
-        <w:t>learning</w:t>
-      </w:r>
-      <w:proofErr w:type="spellEnd"/>
-      <w:r>
+      <w:r>
+        <w:rPr>
+          <w:lang w:val="en-US"/>
+        </w:rPr>
+        <w:t>Prentice Hall, 2007.</w:t>
+      </w:r>
+    </w:p>
+    <w:p>
+      <w:pPr>
+        <w:pStyle w:val="Referencia"/>
+        <w:rPr>
+          <w:lang w:val="en-US"/>
+        </w:rPr>
+      </w:pPr>
+    </w:p>
+    <w:p>
+      <w:pPr>
+        <w:pStyle w:val="Referencia"/>
+        <w:rPr>
+          <w:lang w:val="en-US"/>
+        </w:rPr>
+      </w:pPr>
+    </w:p>
+    <w:p>
+      <w:pPr>
+        <w:pStyle w:val="Referencia"/>
+        <w:rPr>
+          <w:lang w:val="en-US"/>
+        </w:rPr>
+      </w:pPr>
+      <w:r>
+        <w:rPr>
+          <w:lang w:val="en-US"/>
+        </w:rPr>
+        <w:t>CHAPELLE, O.</w:t>
+      </w:r>
+      <w:r>
+        <w:rPr>
+          <w:lang w:val="en-US"/>
+        </w:rPr>
+        <w:t>;</w:t>
+      </w:r>
+      <w:r>
+        <w:rPr>
+          <w:lang w:val="en-US"/>
+        </w:rPr>
+        <w:t xml:space="preserve"> SCHOLKPF, B.</w:t>
+      </w:r>
+      <w:r>
+        <w:rPr>
+          <w:lang w:val="en-US"/>
+        </w:rPr>
+        <w:t>;</w:t>
+      </w:r>
+      <w:r>
+        <w:rPr>
+          <w:lang w:val="en-US"/>
+        </w:rPr>
+        <w:t xml:space="preserve"> ZIEN, A.</w:t>
+      </w:r>
+      <w:r>
+        <w:rPr>
+          <w:lang w:val="en-US"/>
+        </w:rPr>
         <w:t xml:space="preserve"> </w:t>
       </w:r>
-      <w:proofErr w:type="spellStart"/>
-      <w:r>
-        <w:t>algorithms</w:t>
-      </w:r>
-      <w:proofErr w:type="spellEnd"/>
-      <w:r>
-        <w:t xml:space="preserve">. </w:t>
-      </w:r>
-      <w:proofErr w:type="spellStart"/>
-      <w:r>
-        <w:t>Machine</w:t>
-      </w:r>
-      <w:proofErr w:type="spellEnd"/>
-      <w:r>
-        <w:t xml:space="preserve"> Learning, 6, 1991, p.37-66.</w:t>
+      <w:r>
+        <w:rPr>
+          <w:lang w:val="en-US"/>
+        </w:rPr>
+        <w:t>Semi-Supervised Learning.</w:t>
+      </w:r>
+      <w:r>
+        <w:rPr>
+          <w:lang w:val="en-US"/>
+        </w:rPr>
+        <w:t xml:space="preserve"> </w:t>
+      </w:r>
+      <w:r>
+        <w:rPr>
+          <w:lang w:val="en-US"/>
+        </w:rPr>
+        <w:t>MIT Press, Cambridge, MA</w:t>
+      </w:r>
+      <w:r>
+        <w:rPr>
+          <w:lang w:val="en-US"/>
+        </w:rPr>
+        <w:t xml:space="preserve">, 2006. </w:t>
+      </w:r>
+      <w:r>
+        <w:rPr>
+          <w:lang w:val="en-US"/>
+        </w:rPr>
+        <w:t>Citado na página 26.</w:t>
       </w:r>
     </w:p>
     <w:p>
       <w:pPr>
         <w:pStyle w:val="Referencia"/>
+        <w:rPr>
+          <w:lang w:val="en-US"/>
+        </w:rPr>
       </w:pPr>
     </w:p>
     <w:p>
       <w:pPr>
         <w:pStyle w:val="Referencia"/>
-      </w:pPr>
+        <w:rPr>
+          <w:lang w:val="en-US"/>
+        </w:rPr>
+      </w:pPr>
+      <w:r>
+        <w:rPr>
+          <w:lang w:val="en-US"/>
+        </w:rPr>
+        <w:t>D</w:t>
+      </w:r>
+      <w:r>
+        <w:rPr>
+          <w:lang w:val="en-US"/>
+        </w:rPr>
+        <w:t>E</w:t>
+      </w:r>
+      <w:r>
+        <w:rPr>
+          <w:lang w:val="en-US"/>
+        </w:rPr>
+        <w:t xml:space="preserve"> JESUS, </w:t>
+      </w:r>
+      <w:r>
+        <w:rPr>
+          <w:lang w:val="en-US"/>
+        </w:rPr>
+        <w:t>J.</w:t>
+      </w:r>
+      <w:r>
+        <w:rPr>
+          <w:lang w:val="en-US"/>
+        </w:rPr>
+        <w:t xml:space="preserve"> </w:t>
+      </w:r>
+      <w:r>
+        <w:rPr>
+          <w:lang w:val="en-US"/>
+        </w:rPr>
+        <w:t>S</w:t>
+      </w:r>
+      <w:r>
+        <w:rPr>
+          <w:lang w:val="en-US"/>
+        </w:rPr>
+        <w:t>. EDUCAÇÃO 4.0: Uma proposta de aprendizagem para o futuro. Bahia, 2019, Brasil.</w:t>
+      </w:r>
     </w:p>
     <w:p>
       <w:pPr>
         <w:pStyle w:val="Referencia"/>
-      </w:pPr>
-      <w:r>
-        <w:t xml:space="preserve">ALMEIDA, </w:t>
-      </w:r>
-      <w:r>
-        <w:t>F.;</w:t>
-      </w:r>
-      <w:r>
-        <w:t xml:space="preserve"> SIMOES, </w:t>
+        <w:rPr>
+          <w:lang w:val="en-US"/>
+        </w:rPr>
+      </w:pPr>
+    </w:p>
+    <w:p>
+      <w:pPr>
+        <w:pStyle w:val="Referencia"/>
+        <w:rPr>
+          <w:lang w:val="en-US"/>
+        </w:rPr>
+      </w:pPr>
+    </w:p>
+    <w:p>
+      <w:pPr>
+        <w:pStyle w:val="Referencia"/>
+        <w:rPr>
+          <w:lang w:val="en-US"/>
+        </w:rPr>
+      </w:pPr>
+      <w:r>
+        <w:rPr>
+          <w:lang w:val="en-US"/>
+        </w:rPr>
+        <w:t>DEMARTINI, C; BENUSSI, L. Do Web 4.0 and Industry 4.0 Imply Education X.0? Itália: IEEE Computer Society, 2017.</w:t>
+      </w:r>
+    </w:p>
+    <w:p>
+      <w:pPr>
+        <w:pStyle w:val="Referencia"/>
+        <w:rPr>
+          <w:lang w:val="en-US"/>
+        </w:rPr>
+      </w:pPr>
+    </w:p>
+    <w:p>
+      <w:pPr>
+        <w:pStyle w:val="Referencia"/>
+        <w:rPr>
+          <w:lang w:val="en-US"/>
+        </w:rPr>
+      </w:pPr>
+    </w:p>
+    <w:p>
+      <w:pPr>
+        <w:pStyle w:val="Referencia"/>
+      </w:pPr>
+      <w:r>
+        <w:rPr>
+          <w:lang w:val="en-US"/>
+        </w:rPr>
+        <w:lastRenderedPageBreak/>
+        <w:t xml:space="preserve">DLODLO2, N; JERE, N; MARAVANYIKA, M. An Adaptive Recommender-System Based Framework for Personalised Teaching and Learning on E-Learning Platforms. </w:t>
+      </w:r>
+      <w:r>
+        <w:t>Namibia: IST-Africa Conference Proceedings, 2017.</w:t>
+      </w:r>
+    </w:p>
+    <w:p>
+      <w:pPr>
+        <w:pStyle w:val="Referencia"/>
+      </w:pPr>
+    </w:p>
+    <w:p>
+      <w:pPr>
+        <w:pStyle w:val="Referencia"/>
+      </w:pPr>
+    </w:p>
+    <w:p>
+      <w:pPr>
+        <w:pStyle w:val="Referencia"/>
+      </w:pPr>
+      <w:r>
+        <w:t xml:space="preserve">FÜHR, </w:t>
+      </w:r>
+      <w:r>
+        <w:t>R.</w:t>
+      </w:r>
+      <w:r>
+        <w:t xml:space="preserve"> </w:t>
+      </w:r>
+      <w:r>
+        <w:t>C</w:t>
+      </w:r>
+      <w:r>
+        <w:t>. A Tecnopedagogia na esteira da educação 4.0: Aprender a aprender na cultura digital. In: V Congresso Nacional de Educação - V CONEDU, 2018, Olinda - PE. V Congresso Nacional de Educação - V CONEDU, 2018</w:t>
+      </w:r>
+    </w:p>
+    <w:p>
+      <w:pPr>
+        <w:pStyle w:val="Referencia"/>
+      </w:pPr>
+    </w:p>
+    <w:p>
+      <w:pPr>
+        <w:pStyle w:val="Referencia"/>
+      </w:pPr>
+    </w:p>
+    <w:p>
+      <w:pPr>
+        <w:pStyle w:val="Referencia"/>
+      </w:pPr>
+      <w:r>
+        <w:t>FÜHR, R</w:t>
+      </w:r>
+      <w:r>
+        <w:t>.</w:t>
+      </w:r>
+      <w:r>
+        <w:t xml:space="preserve"> C. Educação 4.0 e seus impactos no século XXI. In: V Congresso Nacional de Educação - V CONEDU, 2018, Olinda - PE. V Congresso Nacional de Educação - V CONEDU, 2018.</w:t>
+      </w:r>
+    </w:p>
+    <w:p>
+      <w:pPr>
+        <w:pStyle w:val="Referencia"/>
+      </w:pPr>
+    </w:p>
+    <w:p>
+      <w:pPr>
+        <w:pStyle w:val="Referencia"/>
+      </w:pPr>
+    </w:p>
+    <w:p>
+      <w:pPr>
+        <w:pStyle w:val="Referencia"/>
+      </w:pPr>
+      <w:r>
+        <w:t xml:space="preserve">GOMES, </w:t>
+      </w:r>
+      <w:r>
+        <w:t>M.</w:t>
+      </w:r>
+      <w:r>
+        <w:t xml:space="preserve"> </w:t>
       </w:r>
       <w:r>
         <w:t>J</w:t>
       </w:r>
       <w:r>
-        <w:t xml:space="preserve">. The Role </w:t>
-      </w:r>
-      <w:proofErr w:type="spellStart"/>
-      <w:r>
-        <w:t>of</w:t>
-      </w:r>
-      <w:proofErr w:type="spellEnd"/>
+        <w:t>.</w:t>
+      </w:r>
+      <w:r>
+        <w:t xml:space="preserve"> et al. </w:t>
+      </w:r>
+      <w:r>
+        <w:t>Aprender a Qualquer hora e em qualquer lugar, learning anytime anywhere – Braga, 2013, Portugal.</w:t>
+      </w:r>
+    </w:p>
+    <w:p>
+      <w:pPr>
+        <w:pStyle w:val="Referencia"/>
+      </w:pPr>
+    </w:p>
+    <w:p>
+      <w:pPr>
+        <w:pStyle w:val="Referencia"/>
+      </w:pPr>
+    </w:p>
+    <w:p>
+      <w:pPr>
+        <w:pStyle w:val="Referencia"/>
+      </w:pPr>
+      <w:r>
+        <w:t>KÖCHE, J. C. Fundamentos de metodologia científica: teoria da ciência e iniciação à pesquisa. 29. ed. Petrópolis: Vozes, 2011.</w:t>
+      </w:r>
+    </w:p>
+    <w:p>
+      <w:pPr>
+        <w:pStyle w:val="Referencia"/>
+      </w:pPr>
+    </w:p>
+    <w:p>
+      <w:pPr>
+        <w:pStyle w:val="Referencia"/>
+      </w:pPr>
+    </w:p>
+    <w:p>
+      <w:pPr>
+        <w:pStyle w:val="Referencia"/>
+      </w:pPr>
+      <w:r>
+        <w:t>LENGEL</w:t>
+      </w:r>
+      <w:r>
+        <w:t>, J.</w:t>
+      </w:r>
+      <w:r>
+        <w:t xml:space="preserve"> G. Education 3.0: Seven Steps to Better Schools, Editora Teachers College Press, Columbia University, 2012. WAGNER, Tony, The global achievement gap, Ed. Basic books, New York, 2008.</w:t>
+      </w:r>
+    </w:p>
+    <w:p>
+      <w:pPr>
+        <w:pStyle w:val="Referencia"/>
+      </w:pPr>
+    </w:p>
+    <w:p>
+      <w:pPr>
+        <w:pStyle w:val="Referencia"/>
+      </w:pPr>
+    </w:p>
+    <w:p>
+      <w:pPr>
+        <w:pStyle w:val="Referencia"/>
+      </w:pPr>
+      <w:r>
+        <w:t>LU, J. et al. Recommender system application developments: A survey. Decision Support Systems, v. 74, p. 12–32, 6 2015. ISSN 01679236.</w:t>
+      </w:r>
+    </w:p>
+    <w:p>
+      <w:pPr>
+        <w:pStyle w:val="Referencia"/>
+      </w:pPr>
+    </w:p>
+    <w:p>
+      <w:pPr>
+        <w:pStyle w:val="Referencia"/>
+      </w:pPr>
+      <w:r>
+        <w:t>MACFADYN, L.P.; Dawson, S. (2010) “Mining LMS Data to Develop an "Early Warning System" for Educators: A Proof of Concept”. Computers &amp; Education, no. 54, p.588-599.</w:t>
+      </w:r>
+    </w:p>
+    <w:p>
+      <w:pPr>
+        <w:pStyle w:val="Referencia"/>
+      </w:pPr>
+    </w:p>
+    <w:p>
+      <w:pPr>
+        <w:pStyle w:val="Referencia"/>
+      </w:pPr>
+    </w:p>
+    <w:p>
+      <w:pPr>
+        <w:pStyle w:val="Referencia"/>
+      </w:pPr>
+      <w:r>
+        <w:t>MITCHELL, T. M. Machine Learning. WCB McGraw-Hill</w:t>
+      </w:r>
+      <w:r>
+        <w:t>, 1997.</w:t>
+      </w:r>
+    </w:p>
+    <w:p>
+      <w:pPr>
+        <w:pStyle w:val="Referencia"/>
+      </w:pPr>
+    </w:p>
+    <w:p>
+      <w:pPr>
+        <w:pStyle w:val="Referencia"/>
+      </w:pPr>
+    </w:p>
+    <w:p>
+      <w:pPr>
+        <w:pStyle w:val="Referencia"/>
+      </w:pPr>
+      <w:r>
+        <w:t xml:space="preserve">MONARD, </w:t>
+      </w:r>
+      <w:r>
+        <w:t>M.</w:t>
+      </w:r>
       <w:r>
         <w:t xml:space="preserve"> </w:t>
       </w:r>
-      <w:proofErr w:type="spellStart"/>
-      <w:r>
-        <w:t>Serious</w:t>
-      </w:r>
-      <w:proofErr w:type="spellEnd"/>
-      <w:r>
-        <w:t xml:space="preserve"> Games, </w:t>
-      </w:r>
-      <w:proofErr w:type="spellStart"/>
-      <w:r>
-        <w:t>Gamification</w:t>
-      </w:r>
-      <w:proofErr w:type="spellEnd"/>
+      <w:r>
+        <w:t>C.;</w:t>
+      </w:r>
+      <w:r>
+        <w:t xml:space="preserve"> BARANAUSKAS, J</w:t>
+      </w:r>
+      <w:r>
+        <w:t>.</w:t>
+      </w:r>
+      <w:r>
+        <w:t xml:space="preserve"> A. Conceitos Sobre Aprendizado de Máquina. Sistemas Inteligentes Fundamentos e Aplicações. 1 ed. Barueri-SP: Manole Ltda, 2003.</w:t>
+      </w:r>
+    </w:p>
+    <w:p>
+      <w:pPr>
+        <w:pStyle w:val="Referencia"/>
+      </w:pPr>
+    </w:p>
+    <w:p>
+      <w:pPr>
+        <w:pStyle w:val="Referencia"/>
+      </w:pPr>
+    </w:p>
+    <w:p>
+      <w:pPr>
+        <w:pStyle w:val="Referencia"/>
+      </w:pPr>
+      <w:r>
+        <w:t>PASSOS, U. R. C.; MATIAS, Í. O.; ANDRADE, M.; ORNELAS, C. E. S.; UM ESTUDO COMPARATIVO ENTRE TÉCNICAS DE INTELIGÊNCIA COMPUTACIONAL PARA O RECONHECIMENTO ÓTICO DE CARACTERES MANUSCRITOS. 2015. 12 f. TCC (Graduação) - Curso de Análise e Desenvolvimento de Sistemas, Ucam – Universidade Cândido Mendes, Porto de Galinhas, 2015.</w:t>
+      </w:r>
+    </w:p>
+    <w:p>
+      <w:pPr>
+        <w:pStyle w:val="Referencia"/>
+      </w:pPr>
+    </w:p>
+    <w:p>
+      <w:pPr>
+        <w:pStyle w:val="Referencia"/>
+      </w:pPr>
+    </w:p>
+    <w:p>
+      <w:pPr>
+        <w:pStyle w:val="Referencia"/>
+      </w:pPr>
+      <w:r>
+        <w:t>RIBEIRO, E</w:t>
+      </w:r>
+      <w:r>
+        <w:t>.</w:t>
+      </w:r>
+      <w:r>
+        <w:t xml:space="preserve"> N</w:t>
+      </w:r>
+      <w:r>
+        <w:t>.</w:t>
+      </w:r>
+      <w:r>
+        <w:t>; MENDONÇA, G</w:t>
+      </w:r>
+      <w:r>
+        <w:t>.</w:t>
+      </w:r>
+      <w:r>
+        <w:t xml:space="preserve"> A</w:t>
+      </w:r>
+      <w:r>
+        <w:t>.</w:t>
+      </w:r>
+      <w:r>
+        <w:t xml:space="preserve"> A</w:t>
+      </w:r>
+      <w:r>
+        <w:t>.</w:t>
+      </w:r>
+      <w:r>
+        <w:t>; MENDONÇA, A</w:t>
+      </w:r>
+      <w:r>
+        <w:t>.</w:t>
+      </w:r>
+      <w:r>
+        <w:t xml:space="preserve"> F. (2007). A importância dos Ambientes Virtuais de Aprendizagem na busca de novos domínios na EAD.</w:t>
+      </w:r>
       <w:r>
         <w:t xml:space="preserve"> </w:t>
       </w:r>
-      <w:proofErr w:type="spellStart"/>
-      <w:r>
-        <w:t>and</w:t>
-      </w:r>
-      <w:proofErr w:type="spellEnd"/>
-      <w:r>
-        <w:t xml:space="preserve"> </w:t>
-      </w:r>
-      <w:proofErr w:type="spellStart"/>
-      <w:r>
-        <w:t>Industry</w:t>
-      </w:r>
-      <w:proofErr w:type="spellEnd"/>
-      <w:r>
-        <w:t xml:space="preserve"> 4.0 Tools in </w:t>
-      </w:r>
-      <w:proofErr w:type="spellStart"/>
-      <w:r>
-        <w:t>the</w:t>
-      </w:r>
-      <w:proofErr w:type="spellEnd"/>
-      <w:r>
-        <w:t xml:space="preserve"> </w:t>
-      </w:r>
-      <w:proofErr w:type="spellStart"/>
-      <w:r>
-        <w:t>Education</w:t>
-      </w:r>
-      <w:proofErr w:type="spellEnd"/>
-      <w:r>
-        <w:t xml:space="preserve"> 4.0 </w:t>
-      </w:r>
-      <w:proofErr w:type="spellStart"/>
-      <w:r>
-        <w:t>Paradigm</w:t>
-      </w:r>
-      <w:proofErr w:type="spellEnd"/>
-      <w:r>
-        <w:t>. CONTEMPORARY EDUCATIONAL TECHNOLOGY. 2019</w:t>
+      <w:r>
+        <w:t>Disponível em: &lt; http://www.abed.org.br/congresso2007/tc/4162007104526AM.pdf&gt;. Acesso em: 27 Out. 2019.</w:t>
       </w:r>
     </w:p>
     <w:p>
@@ -6241,1122 +6514,7 @@
         <w:pStyle w:val="Referencia"/>
       </w:pPr>
       <w:r>
-        <w:t>ANDRADE, K. O desafio da Educação 4.0 nas escolas. Disponível em: &lt;https://canaltech.com.br/mercado/o-desafio-da-educacao-40-nas-escolas-109734/&gt;. Acesso em: 19 novembro 2019.</w:t>
-      </w:r>
-    </w:p>
-    <w:p>
-      <w:pPr>
-        <w:pStyle w:val="Referencia"/>
-      </w:pPr>
-    </w:p>
-    <w:p>
-      <w:pPr>
-        <w:pStyle w:val="Referencia"/>
-      </w:pPr>
-    </w:p>
-    <w:p>
-      <w:pPr>
-        <w:pStyle w:val="Referencia"/>
-      </w:pPr>
-      <w:r>
-        <w:t xml:space="preserve">BALSAN, </w:t>
-      </w:r>
-      <w:r>
-        <w:t>L</w:t>
-      </w:r>
-      <w:r>
-        <w:t xml:space="preserve">. Método de avaliação utilizando educação 4.0. Olhares &amp; Trilhas. </w:t>
-      </w:r>
-      <w:proofErr w:type="spellStart"/>
-      <w:r>
-        <w:t>Uberlandia</w:t>
-      </w:r>
-      <w:proofErr w:type="spellEnd"/>
-      <w:r>
-        <w:t>, 2019.</w:t>
-      </w:r>
-    </w:p>
-    <w:p>
-      <w:pPr>
-        <w:pStyle w:val="Referencia"/>
-      </w:pPr>
-    </w:p>
-    <w:p>
-      <w:pPr>
-        <w:pStyle w:val="Referencia"/>
-      </w:pPr>
-    </w:p>
-    <w:p>
-      <w:pPr>
-        <w:pStyle w:val="Referencia"/>
-      </w:pPr>
-      <w:r>
-        <w:t>BARBOSA, F. E; MOURA, G. D. Metodologias ativas de aprendizagem na educação profissional e tecnológica. Rio de Janeiro: Senac, 2013.</w:t>
-      </w:r>
-    </w:p>
-    <w:p>
-      <w:pPr>
-        <w:pStyle w:val="Referencia"/>
-      </w:pPr>
-    </w:p>
-    <w:p>
-      <w:pPr>
-        <w:pStyle w:val="Referencia"/>
-      </w:pPr>
-    </w:p>
-    <w:p>
-      <w:pPr>
-        <w:pStyle w:val="Referencia"/>
-      </w:pPr>
-      <w:r>
-        <w:t>BARCIA, R</w:t>
-      </w:r>
-      <w:r>
-        <w:t>. M.</w:t>
-      </w:r>
-      <w:r>
-        <w:t xml:space="preserve"> et al. A transformação do ensino através do uso da tecnologia da educação. In: XIX Congresso Nacional da Sociedade Brasileira de Computação, Rio de Janeiro, PUC. Anais, 1999.</w:t>
-      </w:r>
-    </w:p>
-    <w:p>
-      <w:pPr>
-        <w:pStyle w:val="Referencia"/>
-      </w:pPr>
-    </w:p>
-    <w:p>
-      <w:pPr>
-        <w:pStyle w:val="Referencia"/>
-      </w:pPr>
-    </w:p>
-    <w:p>
-      <w:pPr>
-        <w:pStyle w:val="Referencia"/>
-      </w:pPr>
-      <w:r>
-        <w:t xml:space="preserve">BOBADILLA, J. et al. </w:t>
-      </w:r>
-      <w:proofErr w:type="spellStart"/>
-      <w:r>
-        <w:t>Recommender</w:t>
-      </w:r>
-      <w:proofErr w:type="spellEnd"/>
-      <w:r>
-        <w:t xml:space="preserve"> systems </w:t>
-      </w:r>
-      <w:proofErr w:type="spellStart"/>
-      <w:r>
-        <w:t>survey</w:t>
-      </w:r>
-      <w:proofErr w:type="spellEnd"/>
-      <w:r>
-        <w:t xml:space="preserve">. </w:t>
-      </w:r>
-      <w:proofErr w:type="spellStart"/>
-      <w:r>
-        <w:t>Knowledge-Based</w:t>
-      </w:r>
-      <w:proofErr w:type="spellEnd"/>
-      <w:r>
-        <w:t xml:space="preserve"> Systems, v. 46, p. 109–132, 7 2013. ISSN 09507051.</w:t>
-      </w:r>
-    </w:p>
-    <w:p>
-      <w:pPr>
-        <w:pStyle w:val="Referencia"/>
-      </w:pPr>
-    </w:p>
-    <w:p>
-      <w:pPr>
-        <w:pStyle w:val="Referencia"/>
-      </w:pPr>
-    </w:p>
-    <w:p>
-      <w:pPr>
-        <w:pStyle w:val="Referencia"/>
-        <w:rPr>
-          <w:lang w:val="en-US"/>
-        </w:rPr>
-      </w:pPr>
-      <w:r>
-        <w:t>CERVO, A. L.; BERVIAN, P. A.</w:t>
-      </w:r>
-      <w:r>
-        <w:t>;</w:t>
-      </w:r>
-      <w:r>
-        <w:t xml:space="preserve"> SILVA, R. Metodologia científica. </w:t>
-      </w:r>
-      <w:r>
-        <w:rPr>
-          <w:lang w:val="en-US"/>
-        </w:rPr>
-        <w:t>6. ed. São Paulo: Pearson</w:t>
-      </w:r>
-      <w:r>
-        <w:rPr>
-          <w:lang w:val="en-US"/>
-        </w:rPr>
-        <w:t xml:space="preserve"> </w:t>
-      </w:r>
-      <w:r>
-        <w:rPr>
-          <w:lang w:val="en-US"/>
-        </w:rPr>
-        <w:t>Prentice Hall, 2007.</w:t>
-      </w:r>
-    </w:p>
-    <w:p>
-      <w:pPr>
-        <w:pStyle w:val="Referencia"/>
-        <w:rPr>
-          <w:lang w:val="en-US"/>
-        </w:rPr>
-      </w:pPr>
-    </w:p>
-    <w:p>
-      <w:pPr>
-        <w:pStyle w:val="Referencia"/>
-        <w:rPr>
-          <w:lang w:val="en-US"/>
-        </w:rPr>
-      </w:pPr>
-    </w:p>
-    <w:p>
-      <w:pPr>
-        <w:pStyle w:val="Referencia"/>
-        <w:rPr>
-          <w:lang w:val="en-US"/>
-        </w:rPr>
-      </w:pPr>
-      <w:r>
-        <w:rPr>
-          <w:lang w:val="en-US"/>
-        </w:rPr>
-        <w:t>CHAPELLE, O.</w:t>
-      </w:r>
-      <w:r>
-        <w:rPr>
-          <w:lang w:val="en-US"/>
-        </w:rPr>
-        <w:t>;</w:t>
-      </w:r>
-      <w:r>
-        <w:rPr>
-          <w:lang w:val="en-US"/>
-        </w:rPr>
-        <w:t xml:space="preserve"> SCHOLKPF, B.</w:t>
-      </w:r>
-      <w:r>
-        <w:rPr>
-          <w:lang w:val="en-US"/>
-        </w:rPr>
-        <w:t>;</w:t>
-      </w:r>
-      <w:r>
-        <w:rPr>
-          <w:lang w:val="en-US"/>
-        </w:rPr>
-        <w:t xml:space="preserve"> ZIEN, A.</w:t>
-      </w:r>
-      <w:r>
-        <w:rPr>
-          <w:lang w:val="en-US"/>
-        </w:rPr>
-        <w:t xml:space="preserve"> </w:t>
-      </w:r>
-      <w:r>
-        <w:rPr>
-          <w:lang w:val="en-US"/>
-        </w:rPr>
-        <w:t>Semi-Supervised Learning.</w:t>
-      </w:r>
-      <w:r>
-        <w:rPr>
-          <w:lang w:val="en-US"/>
-        </w:rPr>
-        <w:t xml:space="preserve"> </w:t>
-      </w:r>
-      <w:r>
-        <w:rPr>
-          <w:lang w:val="en-US"/>
-        </w:rPr>
-        <w:t>MIT Press, Cambridge, MA</w:t>
-      </w:r>
-      <w:r>
-        <w:rPr>
-          <w:lang w:val="en-US"/>
-        </w:rPr>
-        <w:t xml:space="preserve">, 2006. </w:t>
-      </w:r>
-      <w:proofErr w:type="spellStart"/>
-      <w:r>
-        <w:rPr>
-          <w:lang w:val="en-US"/>
-        </w:rPr>
-        <w:t>Citado</w:t>
-      </w:r>
-      <w:proofErr w:type="spellEnd"/>
-      <w:r>
-        <w:rPr>
-          <w:lang w:val="en-US"/>
-        </w:rPr>
-        <w:t xml:space="preserve"> </w:t>
-      </w:r>
-      <w:proofErr w:type="spellStart"/>
-      <w:r>
-        <w:rPr>
-          <w:lang w:val="en-US"/>
-        </w:rPr>
-        <w:t>na</w:t>
-      </w:r>
-      <w:proofErr w:type="spellEnd"/>
-      <w:r>
-        <w:rPr>
-          <w:lang w:val="en-US"/>
-        </w:rPr>
-        <w:t xml:space="preserve"> </w:t>
-      </w:r>
-      <w:proofErr w:type="spellStart"/>
-      <w:r>
-        <w:rPr>
-          <w:lang w:val="en-US"/>
-        </w:rPr>
-        <w:t>página</w:t>
-      </w:r>
-      <w:proofErr w:type="spellEnd"/>
-      <w:r>
-        <w:rPr>
-          <w:lang w:val="en-US"/>
-        </w:rPr>
-        <w:t xml:space="preserve"> 26.</w:t>
-      </w:r>
-    </w:p>
-    <w:p>
-      <w:pPr>
-        <w:pStyle w:val="Referencia"/>
-        <w:rPr>
-          <w:lang w:val="en-US"/>
-        </w:rPr>
-      </w:pPr>
-    </w:p>
-    <w:p>
-      <w:pPr>
-        <w:pStyle w:val="Referencia"/>
-        <w:rPr>
-          <w:lang w:val="en-US"/>
-        </w:rPr>
-      </w:pPr>
-      <w:r>
-        <w:rPr>
-          <w:lang w:val="en-US"/>
-        </w:rPr>
-        <w:t>D</w:t>
-      </w:r>
-      <w:r>
-        <w:rPr>
-          <w:lang w:val="en-US"/>
-        </w:rPr>
-        <w:t>E</w:t>
-      </w:r>
-      <w:r>
-        <w:rPr>
-          <w:lang w:val="en-US"/>
-        </w:rPr>
-        <w:t xml:space="preserve"> JESUS, </w:t>
-      </w:r>
-      <w:r>
-        <w:rPr>
-          <w:lang w:val="en-US"/>
-        </w:rPr>
-        <w:t>J.</w:t>
-      </w:r>
-      <w:r>
-        <w:rPr>
-          <w:lang w:val="en-US"/>
-        </w:rPr>
-        <w:t xml:space="preserve"> </w:t>
-      </w:r>
-      <w:r>
-        <w:rPr>
-          <w:lang w:val="en-US"/>
-        </w:rPr>
-        <w:t>S</w:t>
-      </w:r>
-      <w:r>
-        <w:rPr>
-          <w:lang w:val="en-US"/>
-        </w:rPr>
-        <w:t xml:space="preserve">. EDUCAÇÃO 4.0: Uma </w:t>
-      </w:r>
-      <w:proofErr w:type="spellStart"/>
-      <w:r>
-        <w:rPr>
-          <w:lang w:val="en-US"/>
-        </w:rPr>
-        <w:t>proposta</w:t>
-      </w:r>
-      <w:proofErr w:type="spellEnd"/>
-      <w:r>
-        <w:rPr>
-          <w:lang w:val="en-US"/>
-        </w:rPr>
-        <w:t xml:space="preserve"> de </w:t>
-      </w:r>
-      <w:proofErr w:type="spellStart"/>
-      <w:r>
-        <w:rPr>
-          <w:lang w:val="en-US"/>
-        </w:rPr>
-        <w:t>aprendizagem</w:t>
-      </w:r>
-      <w:proofErr w:type="spellEnd"/>
-      <w:r>
-        <w:rPr>
-          <w:lang w:val="en-US"/>
-        </w:rPr>
-        <w:t xml:space="preserve"> para o </w:t>
-      </w:r>
-      <w:proofErr w:type="spellStart"/>
-      <w:r>
-        <w:rPr>
-          <w:lang w:val="en-US"/>
-        </w:rPr>
-        <w:t>futuro</w:t>
-      </w:r>
-      <w:proofErr w:type="spellEnd"/>
-      <w:r>
-        <w:rPr>
-          <w:lang w:val="en-US"/>
-        </w:rPr>
-        <w:t xml:space="preserve">. Bahia, 2019, </w:t>
-      </w:r>
-      <w:proofErr w:type="spellStart"/>
-      <w:r>
-        <w:rPr>
-          <w:lang w:val="en-US"/>
-        </w:rPr>
-        <w:t>Brasil</w:t>
-      </w:r>
-      <w:proofErr w:type="spellEnd"/>
-      <w:r>
-        <w:rPr>
-          <w:lang w:val="en-US"/>
-        </w:rPr>
-        <w:t>.</w:t>
-      </w:r>
-    </w:p>
-    <w:p>
-      <w:pPr>
-        <w:pStyle w:val="Referencia"/>
-        <w:rPr>
-          <w:lang w:val="en-US"/>
-        </w:rPr>
-      </w:pPr>
-    </w:p>
-    <w:p>
-      <w:pPr>
-        <w:pStyle w:val="Referencia"/>
-        <w:rPr>
-          <w:lang w:val="en-US"/>
-        </w:rPr>
-      </w:pPr>
-    </w:p>
-    <w:p>
-      <w:pPr>
-        <w:pStyle w:val="Referencia"/>
-        <w:rPr>
-          <w:lang w:val="en-US"/>
-        </w:rPr>
-      </w:pPr>
-      <w:r>
-        <w:rPr>
-          <w:lang w:val="en-US"/>
-        </w:rPr>
-        <w:t xml:space="preserve">DEMARTINI, C; BENUSSI, L. Do Web 4.0 and Industry 4.0 Imply Education X.0? </w:t>
-      </w:r>
-      <w:proofErr w:type="spellStart"/>
-      <w:r>
-        <w:rPr>
-          <w:lang w:val="en-US"/>
-        </w:rPr>
-        <w:t>Itália</w:t>
-      </w:r>
-      <w:proofErr w:type="spellEnd"/>
-      <w:r>
-        <w:rPr>
-          <w:lang w:val="en-US"/>
-        </w:rPr>
-        <w:t>: IEEE Computer Society, 2017.</w:t>
-      </w:r>
-    </w:p>
-    <w:p>
-      <w:pPr>
-        <w:pStyle w:val="Referencia"/>
-        <w:rPr>
-          <w:lang w:val="en-US"/>
-        </w:rPr>
-      </w:pPr>
-    </w:p>
-    <w:p>
-      <w:pPr>
-        <w:pStyle w:val="Referencia"/>
-        <w:rPr>
-          <w:lang w:val="en-US"/>
-        </w:rPr>
-      </w:pPr>
-    </w:p>
-    <w:p>
-      <w:pPr>
-        <w:pStyle w:val="Referencia"/>
-      </w:pPr>
-      <w:r>
-        <w:rPr>
-          <w:lang w:val="en-US"/>
-        </w:rPr>
-        <w:lastRenderedPageBreak/>
-        <w:t xml:space="preserve">DLODLO2, N; JERE, N; MARAVANYIKA, M. An Adaptive Recommender-System Based Framework for </w:t>
-      </w:r>
-      <w:proofErr w:type="spellStart"/>
-      <w:r>
-        <w:rPr>
-          <w:lang w:val="en-US"/>
-        </w:rPr>
-        <w:t>Personalised</w:t>
-      </w:r>
-      <w:proofErr w:type="spellEnd"/>
-      <w:r>
-        <w:rPr>
-          <w:lang w:val="en-US"/>
-        </w:rPr>
-        <w:t xml:space="preserve"> Teaching and Learning on E-Learning Platforms. </w:t>
-      </w:r>
-      <w:proofErr w:type="spellStart"/>
-      <w:r>
-        <w:t>Namibia</w:t>
-      </w:r>
-      <w:proofErr w:type="spellEnd"/>
-      <w:r>
-        <w:t>: IST-</w:t>
-      </w:r>
-      <w:proofErr w:type="spellStart"/>
-      <w:r>
-        <w:t>Africa</w:t>
-      </w:r>
-      <w:proofErr w:type="spellEnd"/>
-      <w:r>
-        <w:t xml:space="preserve"> </w:t>
-      </w:r>
-      <w:proofErr w:type="spellStart"/>
-      <w:r>
-        <w:t>Conference</w:t>
-      </w:r>
-      <w:proofErr w:type="spellEnd"/>
-      <w:r>
-        <w:t xml:space="preserve"> </w:t>
-      </w:r>
-      <w:proofErr w:type="spellStart"/>
-      <w:r>
-        <w:t>Proceedings</w:t>
-      </w:r>
-      <w:proofErr w:type="spellEnd"/>
-      <w:r>
-        <w:t>, 2017.</w:t>
-      </w:r>
-    </w:p>
-    <w:p>
-      <w:pPr>
-        <w:pStyle w:val="Referencia"/>
-      </w:pPr>
-    </w:p>
-    <w:p>
-      <w:pPr>
-        <w:pStyle w:val="Referencia"/>
-      </w:pPr>
-    </w:p>
-    <w:p>
-      <w:pPr>
-        <w:pStyle w:val="Referencia"/>
-      </w:pPr>
-      <w:r>
-        <w:t xml:space="preserve">FÜHR, </w:t>
-      </w:r>
-      <w:r>
-        <w:t>R.</w:t>
-      </w:r>
-      <w:r>
-        <w:t xml:space="preserve"> </w:t>
-      </w:r>
-      <w:r>
-        <w:t>C</w:t>
-      </w:r>
-      <w:r>
-        <w:t xml:space="preserve">. A </w:t>
-      </w:r>
-      <w:proofErr w:type="spellStart"/>
-      <w:r>
-        <w:t>Tecnopedagogia</w:t>
-      </w:r>
-      <w:proofErr w:type="spellEnd"/>
-      <w:r>
-        <w:t xml:space="preserve"> na esteira da educação 4.0: Aprender a aprender na cultura digital. In: V Congresso Nacional de Educação - V CONEDU, 2018, Olinda - PE. V Congresso Nacional de Educação - V CONEDU, 2018</w:t>
-      </w:r>
-    </w:p>
-    <w:p>
-      <w:pPr>
-        <w:pStyle w:val="Referencia"/>
-      </w:pPr>
-    </w:p>
-    <w:p>
-      <w:pPr>
-        <w:pStyle w:val="Referencia"/>
-      </w:pPr>
-    </w:p>
-    <w:p>
-      <w:pPr>
-        <w:pStyle w:val="Referencia"/>
-      </w:pPr>
-      <w:r>
-        <w:t>FÜHR, R</w:t>
-      </w:r>
-      <w:r>
-        <w:t>.</w:t>
-      </w:r>
-      <w:r>
-        <w:t xml:space="preserve"> C. Educação 4.0 e seus impactos no século XXI. In: V Congresso Nacional de Educação - V CONEDU, 2018, Olinda - PE. V Congresso Nacional de Educação - V CONEDU, 2018.</w:t>
-      </w:r>
-    </w:p>
-    <w:p>
-      <w:pPr>
-        <w:pStyle w:val="Referencia"/>
-      </w:pPr>
-    </w:p>
-    <w:p>
-      <w:pPr>
-        <w:pStyle w:val="Referencia"/>
-      </w:pPr>
-    </w:p>
-    <w:p>
-      <w:pPr>
-        <w:pStyle w:val="Referencia"/>
-      </w:pPr>
-      <w:r>
-        <w:t xml:space="preserve">GOMES, </w:t>
-      </w:r>
-      <w:r>
-        <w:t>M.</w:t>
-      </w:r>
-      <w:r>
-        <w:t xml:space="preserve"> </w:t>
-      </w:r>
-      <w:r>
-        <w:t>J</w:t>
-      </w:r>
-      <w:r>
-        <w:t>.</w:t>
-      </w:r>
-      <w:r>
-        <w:t xml:space="preserve"> et al. </w:t>
-      </w:r>
-      <w:r>
-        <w:t xml:space="preserve">Aprender a Qualquer hora e em qualquer lugar, </w:t>
-      </w:r>
-      <w:proofErr w:type="spellStart"/>
-      <w:r>
-        <w:t>learning</w:t>
-      </w:r>
-      <w:proofErr w:type="spellEnd"/>
-      <w:r>
-        <w:t xml:space="preserve"> </w:t>
-      </w:r>
-      <w:proofErr w:type="spellStart"/>
-      <w:r>
-        <w:t>anytime</w:t>
-      </w:r>
-      <w:proofErr w:type="spellEnd"/>
-      <w:r>
-        <w:t xml:space="preserve"> </w:t>
-      </w:r>
-      <w:proofErr w:type="spellStart"/>
-      <w:r>
-        <w:t>anywhere</w:t>
-      </w:r>
-      <w:proofErr w:type="spellEnd"/>
-      <w:r>
-        <w:t xml:space="preserve"> – Braga, 2013, Portugal.</w:t>
-      </w:r>
-    </w:p>
-    <w:p>
-      <w:pPr>
-        <w:pStyle w:val="Referencia"/>
-      </w:pPr>
-    </w:p>
-    <w:p>
-      <w:pPr>
-        <w:pStyle w:val="Referencia"/>
-      </w:pPr>
-    </w:p>
-    <w:p>
-      <w:pPr>
-        <w:pStyle w:val="Referencia"/>
-      </w:pPr>
-      <w:r>
-        <w:t>KÖCHE, J. C. Fundamentos de metodologia científica: teoria da ciência e iniciação à pesquisa. 29. ed. Petrópolis: Vozes, 2011.</w:t>
-      </w:r>
-    </w:p>
-    <w:p>
-      <w:pPr>
-        <w:pStyle w:val="Referencia"/>
-      </w:pPr>
-    </w:p>
-    <w:p>
-      <w:pPr>
-        <w:pStyle w:val="Referencia"/>
-      </w:pPr>
-    </w:p>
-    <w:p>
-      <w:pPr>
-        <w:pStyle w:val="Referencia"/>
-      </w:pPr>
-      <w:r>
-        <w:t>LENGEL</w:t>
-      </w:r>
-      <w:r>
-        <w:t>, J.</w:t>
-      </w:r>
-      <w:r>
-        <w:t xml:space="preserve"> G. </w:t>
-      </w:r>
-      <w:proofErr w:type="spellStart"/>
-      <w:r>
-        <w:t>Education</w:t>
-      </w:r>
-      <w:proofErr w:type="spellEnd"/>
-      <w:r>
-        <w:t xml:space="preserve"> 3.0: </w:t>
-      </w:r>
-      <w:proofErr w:type="spellStart"/>
-      <w:r>
-        <w:t>Seven</w:t>
-      </w:r>
-      <w:proofErr w:type="spellEnd"/>
-      <w:r>
-        <w:t xml:space="preserve"> </w:t>
-      </w:r>
-      <w:proofErr w:type="spellStart"/>
-      <w:r>
-        <w:t>Steps</w:t>
-      </w:r>
-      <w:proofErr w:type="spellEnd"/>
-      <w:r>
-        <w:t xml:space="preserve"> </w:t>
-      </w:r>
-      <w:proofErr w:type="spellStart"/>
-      <w:r>
-        <w:t>to</w:t>
-      </w:r>
-      <w:proofErr w:type="spellEnd"/>
-      <w:r>
-        <w:t xml:space="preserve"> </w:t>
-      </w:r>
-      <w:proofErr w:type="spellStart"/>
-      <w:r>
-        <w:t>Better</w:t>
-      </w:r>
-      <w:proofErr w:type="spellEnd"/>
-      <w:r>
-        <w:t xml:space="preserve"> </w:t>
-      </w:r>
-      <w:proofErr w:type="spellStart"/>
-      <w:r>
-        <w:t>Schools</w:t>
-      </w:r>
-      <w:proofErr w:type="spellEnd"/>
-      <w:r>
-        <w:t xml:space="preserve">, Editora </w:t>
-      </w:r>
-      <w:proofErr w:type="spellStart"/>
-      <w:r>
-        <w:t>Teachers</w:t>
-      </w:r>
-      <w:proofErr w:type="spellEnd"/>
-      <w:r>
-        <w:t xml:space="preserve"> </w:t>
-      </w:r>
-      <w:proofErr w:type="spellStart"/>
-      <w:r>
-        <w:t>College</w:t>
-      </w:r>
-      <w:proofErr w:type="spellEnd"/>
-      <w:r>
-        <w:t xml:space="preserve"> Press, Columbia </w:t>
-      </w:r>
-      <w:proofErr w:type="spellStart"/>
-      <w:r>
-        <w:t>University</w:t>
-      </w:r>
-      <w:proofErr w:type="spellEnd"/>
-      <w:r>
-        <w:t xml:space="preserve">, 2012. WAGNER, Tony, The global </w:t>
-      </w:r>
-      <w:proofErr w:type="spellStart"/>
-      <w:r>
-        <w:t>achievement</w:t>
-      </w:r>
-      <w:proofErr w:type="spellEnd"/>
-      <w:r>
-        <w:t xml:space="preserve"> gap, Ed. Basic books, New York, 2008.</w:t>
-      </w:r>
-    </w:p>
-    <w:p>
-      <w:pPr>
-        <w:pStyle w:val="Referencia"/>
-      </w:pPr>
-    </w:p>
-    <w:p>
-      <w:pPr>
-        <w:pStyle w:val="Referencia"/>
-      </w:pPr>
-    </w:p>
-    <w:p>
-      <w:pPr>
-        <w:pStyle w:val="Referencia"/>
-      </w:pPr>
-      <w:r>
-        <w:t xml:space="preserve">LU, J. et al. </w:t>
-      </w:r>
-      <w:proofErr w:type="spellStart"/>
-      <w:r>
-        <w:t>Recommender</w:t>
-      </w:r>
-      <w:proofErr w:type="spellEnd"/>
-      <w:r>
-        <w:t xml:space="preserve"> system </w:t>
-      </w:r>
-      <w:proofErr w:type="spellStart"/>
-      <w:r>
-        <w:t>application</w:t>
-      </w:r>
-      <w:proofErr w:type="spellEnd"/>
-      <w:r>
-        <w:t xml:space="preserve"> </w:t>
-      </w:r>
-      <w:proofErr w:type="spellStart"/>
-      <w:r>
-        <w:t>developments</w:t>
-      </w:r>
-      <w:proofErr w:type="spellEnd"/>
-      <w:r>
-        <w:t xml:space="preserve">: A </w:t>
-      </w:r>
-      <w:proofErr w:type="spellStart"/>
-      <w:r>
-        <w:t>survey</w:t>
-      </w:r>
-      <w:proofErr w:type="spellEnd"/>
-      <w:r>
-        <w:t xml:space="preserve">. </w:t>
-      </w:r>
-      <w:proofErr w:type="spellStart"/>
-      <w:r>
-        <w:t>Decision</w:t>
-      </w:r>
-      <w:proofErr w:type="spellEnd"/>
-      <w:r>
-        <w:t xml:space="preserve"> </w:t>
-      </w:r>
-      <w:proofErr w:type="spellStart"/>
-      <w:r>
-        <w:t>Support</w:t>
-      </w:r>
-      <w:proofErr w:type="spellEnd"/>
-      <w:r>
-        <w:t xml:space="preserve"> Systems, v. 74, p. 12–32, 6 2015. ISSN 01679236.</w:t>
-      </w:r>
-    </w:p>
-    <w:p>
-      <w:pPr>
-        <w:pStyle w:val="Referencia"/>
-      </w:pPr>
-    </w:p>
-    <w:p>
-      <w:pPr>
-        <w:pStyle w:val="Referencia"/>
-      </w:pPr>
-      <w:r>
-        <w:t xml:space="preserve">MACFADYN, L.P.; Dawson, S. (2010) “Mining LMS Data </w:t>
-      </w:r>
-      <w:proofErr w:type="spellStart"/>
-      <w:r>
-        <w:t>to</w:t>
-      </w:r>
-      <w:proofErr w:type="spellEnd"/>
-      <w:r>
-        <w:t xml:space="preserve"> </w:t>
-      </w:r>
-      <w:proofErr w:type="spellStart"/>
-      <w:r>
-        <w:t>Develop</w:t>
-      </w:r>
-      <w:proofErr w:type="spellEnd"/>
-      <w:r>
-        <w:t xml:space="preserve"> </w:t>
-      </w:r>
-      <w:proofErr w:type="spellStart"/>
-      <w:r>
-        <w:t>an</w:t>
-      </w:r>
-      <w:proofErr w:type="spellEnd"/>
-      <w:r>
-        <w:t xml:space="preserve"> "</w:t>
-      </w:r>
-      <w:proofErr w:type="spellStart"/>
-      <w:r>
-        <w:t>Early</w:t>
-      </w:r>
-      <w:proofErr w:type="spellEnd"/>
-      <w:r>
-        <w:t xml:space="preserve"> </w:t>
-      </w:r>
-      <w:proofErr w:type="spellStart"/>
-      <w:r>
-        <w:t>Warning</w:t>
-      </w:r>
-      <w:proofErr w:type="spellEnd"/>
-      <w:r>
-        <w:t xml:space="preserve"> System" for </w:t>
-      </w:r>
-      <w:proofErr w:type="spellStart"/>
-      <w:r>
-        <w:t>Educators</w:t>
-      </w:r>
-      <w:proofErr w:type="spellEnd"/>
-      <w:r>
-        <w:t xml:space="preserve">: A </w:t>
-      </w:r>
-      <w:proofErr w:type="spellStart"/>
-      <w:r>
-        <w:t>Proof</w:t>
-      </w:r>
-      <w:proofErr w:type="spellEnd"/>
-      <w:r>
-        <w:t xml:space="preserve"> </w:t>
-      </w:r>
-      <w:proofErr w:type="spellStart"/>
-      <w:r>
-        <w:t>of</w:t>
-      </w:r>
-      <w:proofErr w:type="spellEnd"/>
-      <w:r>
-        <w:t xml:space="preserve"> </w:t>
-      </w:r>
-      <w:proofErr w:type="spellStart"/>
-      <w:r>
-        <w:t>Concept</w:t>
-      </w:r>
-      <w:proofErr w:type="spellEnd"/>
-      <w:r>
-        <w:t xml:space="preserve">”. </w:t>
-      </w:r>
-      <w:proofErr w:type="spellStart"/>
-      <w:r>
-        <w:t>Computers</w:t>
-      </w:r>
-      <w:proofErr w:type="spellEnd"/>
-      <w:r>
-        <w:t xml:space="preserve"> &amp; </w:t>
-      </w:r>
-      <w:proofErr w:type="spellStart"/>
-      <w:r>
-        <w:t>Education</w:t>
-      </w:r>
-      <w:proofErr w:type="spellEnd"/>
-      <w:r>
-        <w:t>, no. 54, p.588-599.</w:t>
-      </w:r>
-    </w:p>
-    <w:p>
-      <w:pPr>
-        <w:pStyle w:val="Referencia"/>
-      </w:pPr>
-    </w:p>
-    <w:p>
-      <w:pPr>
-        <w:pStyle w:val="Referencia"/>
-      </w:pPr>
-    </w:p>
-    <w:p>
-      <w:pPr>
-        <w:pStyle w:val="Referencia"/>
-      </w:pPr>
-      <w:r>
-        <w:t xml:space="preserve">MITCHELL, T. M. </w:t>
-      </w:r>
-      <w:proofErr w:type="spellStart"/>
-      <w:r>
-        <w:t>Machine</w:t>
-      </w:r>
-      <w:proofErr w:type="spellEnd"/>
-      <w:r>
-        <w:t xml:space="preserve"> Learning. WCB McGraw-Hill</w:t>
-      </w:r>
-      <w:r>
-        <w:t>, 1997.</w:t>
-      </w:r>
-    </w:p>
-    <w:p>
-      <w:pPr>
-        <w:pStyle w:val="Referencia"/>
-      </w:pPr>
-    </w:p>
-    <w:p>
-      <w:pPr>
-        <w:pStyle w:val="Referencia"/>
-      </w:pPr>
-    </w:p>
-    <w:p>
-      <w:pPr>
-        <w:pStyle w:val="Referencia"/>
-      </w:pPr>
-      <w:r>
-        <w:t xml:space="preserve">MONARD, </w:t>
-      </w:r>
-      <w:r>
-        <w:t>M.</w:t>
-      </w:r>
-      <w:r>
-        <w:t xml:space="preserve"> </w:t>
-      </w:r>
-      <w:r>
-        <w:t>C.;</w:t>
-      </w:r>
-      <w:r>
-        <w:t xml:space="preserve"> BARANAUSKAS, J</w:t>
-      </w:r>
-      <w:r>
-        <w:t>.</w:t>
-      </w:r>
-      <w:r>
-        <w:t xml:space="preserve"> A. Conceitos Sobre Aprendizado de Máquina. Sistemas Inteligentes Fundamentos e Aplicações. 1 ed. Barueri-SP: Manole Ltda, 2003.</w:t>
-      </w:r>
-    </w:p>
-    <w:p>
-      <w:pPr>
-        <w:pStyle w:val="Referencia"/>
-      </w:pPr>
-    </w:p>
-    <w:p>
-      <w:pPr>
-        <w:pStyle w:val="Referencia"/>
-      </w:pPr>
-    </w:p>
-    <w:p>
-      <w:pPr>
-        <w:pStyle w:val="Referencia"/>
-      </w:pPr>
-      <w:r>
-        <w:t xml:space="preserve">PASSOS, U. R. C.; MATIAS, Í. O.; ANDRADE, M.; ORNELAS, C. E. S.; UM ESTUDO COMPARATIVO ENTRE TÉCNICAS DE INTELIGÊNCIA COMPUTACIONAL PARA O RECONHECIMENTO ÓTICO DE CARACTERES MANUSCRITOS. 2015. 12 f. TCC (Graduação) - Curso de Análise e Desenvolvimento de Sistemas, </w:t>
-      </w:r>
-      <w:proofErr w:type="spellStart"/>
-      <w:r>
-        <w:t>Ucam</w:t>
-      </w:r>
-      <w:proofErr w:type="spellEnd"/>
-      <w:r>
-        <w:t xml:space="preserve"> – Universidade Cândido Mendes, Porto de Galinhas, 2015.</w:t>
-      </w:r>
-    </w:p>
-    <w:p>
-      <w:pPr>
-        <w:pStyle w:val="Referencia"/>
-      </w:pPr>
-    </w:p>
-    <w:p>
-      <w:pPr>
-        <w:pStyle w:val="Referencia"/>
-      </w:pPr>
-    </w:p>
-    <w:p>
-      <w:pPr>
-        <w:pStyle w:val="Referencia"/>
-      </w:pPr>
-      <w:r>
-        <w:t>RIBEIRO, E</w:t>
-      </w:r>
-      <w:r>
-        <w:t>.</w:t>
-      </w:r>
-      <w:r>
-        <w:t xml:space="preserve"> N</w:t>
-      </w:r>
-      <w:r>
-        <w:t>.</w:t>
-      </w:r>
-      <w:r>
-        <w:t>; MENDONÇA, G</w:t>
-      </w:r>
-      <w:r>
-        <w:t>.</w:t>
-      </w:r>
-      <w:r>
-        <w:t xml:space="preserve"> A</w:t>
-      </w:r>
-      <w:r>
-        <w:t>.</w:t>
-      </w:r>
-      <w:r>
-        <w:t xml:space="preserve"> A</w:t>
-      </w:r>
-      <w:r>
-        <w:t>.</w:t>
-      </w:r>
-      <w:r>
-        <w:t>; MENDONÇA, A</w:t>
-      </w:r>
-      <w:r>
-        <w:t>.</w:t>
-      </w:r>
-      <w:r>
-        <w:t xml:space="preserve"> F. (2007). A importância dos Ambientes Virtuais de Aprendizagem na busca de novos domínios na EAD.</w:t>
-      </w:r>
-      <w:r>
-        <w:t xml:space="preserve"> </w:t>
-      </w:r>
-      <w:r>
-        <w:t xml:space="preserve">Disponível em: &lt; http://www.abed.org.br/congresso2007/tc/4162007104526AM.pdf&gt;. Acesso em: 27 </w:t>
-      </w:r>
-      <w:proofErr w:type="gramStart"/>
-      <w:r>
-        <w:t>Out.</w:t>
-      </w:r>
-      <w:proofErr w:type="gramEnd"/>
-      <w:r>
-        <w:t xml:space="preserve"> 2019.</w:t>
-      </w:r>
-    </w:p>
-    <w:p>
-      <w:pPr>
-        <w:pStyle w:val="Referencia"/>
-      </w:pPr>
-    </w:p>
-    <w:p>
-      <w:pPr>
-        <w:pStyle w:val="Referencia"/>
-      </w:pPr>
-    </w:p>
-    <w:p>
-      <w:pPr>
-        <w:pStyle w:val="Referencia"/>
-      </w:pPr>
-      <w:r>
-        <w:t xml:space="preserve">RUSSEL, S.J.; NORVIG, P. Inteligência </w:t>
-      </w:r>
-      <w:proofErr w:type="spellStart"/>
-      <w:r>
-        <w:t>Atificial</w:t>
-      </w:r>
-      <w:proofErr w:type="spellEnd"/>
-      <w:r>
-        <w:t>: Tradução da Terceira Edição. Rio de Janeiro: Elsevier, 2013.</w:t>
+        <w:t>RUSSEL, S.J.; NORVIG, P. Inteligência Atificial: Tradução da Terceira Edição. Rio de Janeiro: Elsevier, 2013.</w:t>
       </w:r>
     </w:p>
     <w:p>
@@ -10571,7 +9729,7 @@
 </file>
 
 <file path=customXml/itemProps1.xml><?xml version="1.0" encoding="utf-8"?>
-<ds:datastoreItem xmlns:ds="http://schemas.openxmlformats.org/officeDocument/2006/customXml" ds:itemID="{861FA345-A95C-4528-A987-EBD78E40A970}">
+<ds:datastoreItem xmlns:ds="http://schemas.openxmlformats.org/officeDocument/2006/customXml" ds:itemID="{CF56FAE2-ED43-48FB-966F-F5CB28AF498A}">
   <ds:schemaRefs>
     <ds:schemaRef ds:uri="http://schemas.openxmlformats.org/officeDocument/2006/bibliography"/>
   </ds:schemaRefs>

</xml_diff>

<commit_message>
Ajustando a numeração das páginas
</commit_message>
<xml_diff>
--- a/entrega/projeto-pesquisa.docx
+++ b/entrega/projeto-pesquisa.docx
@@ -1303,7 +1303,7 @@
         </w:rPr>
         <w:fldChar w:fldCharType="separate"/>
       </w:r>
-      <w:hyperlink w:anchor="_Toc25092729" w:history="1">
+      <w:hyperlink w:anchor="_Toc25416441" w:history="1">
         <w:r>
           <w:rPr>
             <w:rStyle w:val="Hyperlink"/>
@@ -1348,7 +1348,7 @@
             <w:noProof/>
             <w:webHidden/>
           </w:rPr>
-          <w:instrText xml:space="preserve"> PAGEREF _Toc25092729 \h </w:instrText>
+          <w:instrText xml:space="preserve"> PAGEREF _Toc25416441 \h </w:instrText>
         </w:r>
         <w:r>
           <w:rPr>
@@ -1391,7 +1391,7 @@
           <w:lang w:eastAsia="pt-BR"/>
         </w:rPr>
       </w:pPr>
-      <w:hyperlink w:anchor="_Toc25092730" w:history="1">
+      <w:hyperlink w:anchor="_Toc25416442" w:history="1">
         <w:r>
           <w:rPr>
             <w:rStyle w:val="Hyperlink"/>
@@ -1436,7 +1436,7 @@
             <w:noProof/>
             <w:webHidden/>
           </w:rPr>
-          <w:instrText xml:space="preserve"> PAGEREF _Toc25092730 \h </w:instrText>
+          <w:instrText xml:space="preserve"> PAGEREF _Toc25416442 \h </w:instrText>
         </w:r>
         <w:r>
           <w:rPr>
@@ -1479,7 +1479,7 @@
           <w:lang w:eastAsia="pt-BR"/>
         </w:rPr>
       </w:pPr>
-      <w:hyperlink w:anchor="_Toc25092731" w:history="1">
+      <w:hyperlink w:anchor="_Toc25416443" w:history="1">
         <w:r>
           <w:rPr>
             <w:rStyle w:val="Hyperlink"/>
@@ -1524,7 +1524,7 @@
             <w:noProof/>
             <w:webHidden/>
           </w:rPr>
-          <w:instrText xml:space="preserve"> PAGEREF _Toc25092731 \h </w:instrText>
+          <w:instrText xml:space="preserve"> PAGEREF _Toc25416443 \h </w:instrText>
         </w:r>
         <w:r>
           <w:rPr>
@@ -1567,7 +1567,7 @@
           <w:lang w:eastAsia="pt-BR"/>
         </w:rPr>
       </w:pPr>
-      <w:hyperlink w:anchor="_Toc25092732" w:history="1">
+      <w:hyperlink w:anchor="_Toc25416444" w:history="1">
         <w:r>
           <w:rPr>
             <w:rStyle w:val="Hyperlink"/>
@@ -1612,7 +1612,7 @@
             <w:noProof/>
             <w:webHidden/>
           </w:rPr>
-          <w:instrText xml:space="preserve"> PAGEREF _Toc25092732 \h </w:instrText>
+          <w:instrText xml:space="preserve"> PAGEREF _Toc25416444 \h </w:instrText>
         </w:r>
         <w:r>
           <w:rPr>
@@ -1655,7 +1655,7 @@
           <w:lang w:eastAsia="pt-BR"/>
         </w:rPr>
       </w:pPr>
-      <w:hyperlink w:anchor="_Toc25092733" w:history="1">
+      <w:hyperlink w:anchor="_Toc25416445" w:history="1">
         <w:r>
           <w:rPr>
             <w:rStyle w:val="Hyperlink"/>
@@ -1700,7 +1700,7 @@
             <w:noProof/>
             <w:webHidden/>
           </w:rPr>
-          <w:instrText xml:space="preserve"> PAGEREF _Toc25092733 \h </w:instrText>
+          <w:instrText xml:space="preserve"> PAGEREF _Toc25416445 \h </w:instrText>
         </w:r>
         <w:r>
           <w:rPr>
@@ -1743,7 +1743,7 @@
           <w:lang w:eastAsia="pt-BR"/>
         </w:rPr>
       </w:pPr>
-      <w:hyperlink w:anchor="_Toc25092734" w:history="1">
+      <w:hyperlink w:anchor="_Toc25416446" w:history="1">
         <w:r>
           <w:rPr>
             <w:rStyle w:val="Hyperlink"/>
@@ -1788,7 +1788,7 @@
             <w:noProof/>
             <w:webHidden/>
           </w:rPr>
-          <w:instrText xml:space="preserve"> PAGEREF _Toc25092734 \h </w:instrText>
+          <w:instrText xml:space="preserve"> PAGEREF _Toc25416446 \h </w:instrText>
         </w:r>
         <w:r>
           <w:rPr>
@@ -1831,7 +1831,7 @@
           <w:lang w:eastAsia="pt-BR"/>
         </w:rPr>
       </w:pPr>
-      <w:hyperlink w:anchor="_Toc25092735" w:history="1">
+      <w:hyperlink w:anchor="_Toc25416447" w:history="1">
         <w:r>
           <w:rPr>
             <w:rStyle w:val="Hyperlink"/>
@@ -1876,7 +1876,7 @@
             <w:noProof/>
             <w:webHidden/>
           </w:rPr>
-          <w:instrText xml:space="preserve"> PAGEREF _Toc25092735 \h </w:instrText>
+          <w:instrText xml:space="preserve"> PAGEREF _Toc25416447 \h </w:instrText>
         </w:r>
         <w:r>
           <w:rPr>
@@ -1918,7 +1918,7 @@
           <w:lang w:eastAsia="pt-BR"/>
         </w:rPr>
       </w:pPr>
-      <w:hyperlink w:anchor="_Toc25092736" w:history="1">
+      <w:hyperlink w:anchor="_Toc25416448" w:history="1">
         <w:r>
           <w:rPr>
             <w:rStyle w:val="Hyperlink"/>
@@ -1962,7 +1962,7 @@
             <w:noProof/>
             <w:webHidden/>
           </w:rPr>
-          <w:instrText xml:space="preserve"> PAGEREF _Toc25092736 \h </w:instrText>
+          <w:instrText xml:space="preserve"> PAGEREF _Toc25416448 \h </w:instrText>
         </w:r>
         <w:r>
           <w:rPr>
@@ -2004,7 +2004,7 @@
           <w:lang w:eastAsia="pt-BR"/>
         </w:rPr>
       </w:pPr>
-      <w:hyperlink w:anchor="_Toc25092737" w:history="1">
+      <w:hyperlink w:anchor="_Toc25416449" w:history="1">
         <w:r>
           <w:rPr>
             <w:rStyle w:val="Hyperlink"/>
@@ -2048,7 +2048,7 @@
             <w:noProof/>
             <w:webHidden/>
           </w:rPr>
-          <w:instrText xml:space="preserve"> PAGEREF _Toc25092737 \h </w:instrText>
+          <w:instrText xml:space="preserve"> PAGEREF _Toc25416449 \h </w:instrText>
         </w:r>
         <w:r>
           <w:rPr>
@@ -2091,7 +2091,7 @@
           <w:lang w:eastAsia="pt-BR"/>
         </w:rPr>
       </w:pPr>
-      <w:hyperlink w:anchor="_Toc25092738" w:history="1">
+      <w:hyperlink w:anchor="_Toc25416450" w:history="1">
         <w:r>
           <w:rPr>
             <w:rStyle w:val="Hyperlink"/>
@@ -2136,7 +2136,7 @@
             <w:noProof/>
             <w:webHidden/>
           </w:rPr>
-          <w:instrText xml:space="preserve"> PAGEREF _Toc25092738 \h </w:instrText>
+          <w:instrText xml:space="preserve"> PAGEREF _Toc25416450 \h </w:instrText>
         </w:r>
         <w:r>
           <w:rPr>
@@ -2178,7 +2178,7 @@
           <w:lang w:eastAsia="pt-BR"/>
         </w:rPr>
       </w:pPr>
-      <w:hyperlink w:anchor="_Toc25092739" w:history="1">
+      <w:hyperlink w:anchor="_Toc25416451" w:history="1">
         <w:r>
           <w:rPr>
             <w:rStyle w:val="Hyperlink"/>
@@ -2222,7 +2222,7 @@
             <w:noProof/>
             <w:webHidden/>
           </w:rPr>
-          <w:instrText xml:space="preserve"> PAGEREF _Toc25092739 \h </w:instrText>
+          <w:instrText xml:space="preserve"> PAGEREF _Toc25416451 \h </w:instrText>
         </w:r>
         <w:r>
           <w:rPr>
@@ -2264,7 +2264,7 @@
           <w:lang w:eastAsia="pt-BR"/>
         </w:rPr>
       </w:pPr>
-      <w:hyperlink w:anchor="_Toc25092740" w:history="1">
+      <w:hyperlink w:anchor="_Toc25416452" w:history="1">
         <w:r>
           <w:rPr>
             <w:rStyle w:val="Hyperlink"/>
@@ -2308,7 +2308,7 @@
             <w:noProof/>
             <w:webHidden/>
           </w:rPr>
-          <w:instrText xml:space="preserve"> PAGEREF _Toc25092740 \h </w:instrText>
+          <w:instrText xml:space="preserve"> PAGEREF _Toc25416452 \h </w:instrText>
         </w:r>
         <w:r>
           <w:rPr>
@@ -2350,7 +2350,7 @@
           <w:lang w:eastAsia="pt-BR"/>
         </w:rPr>
       </w:pPr>
-      <w:hyperlink w:anchor="_Toc25092741" w:history="1">
+      <w:hyperlink w:anchor="_Toc25416453" w:history="1">
         <w:r>
           <w:rPr>
             <w:rStyle w:val="Hyperlink"/>
@@ -2394,7 +2394,7 @@
             <w:noProof/>
             <w:webHidden/>
           </w:rPr>
-          <w:instrText xml:space="preserve"> PAGEREF _Toc25092741 \h </w:instrText>
+          <w:instrText xml:space="preserve"> PAGEREF _Toc25416453 \h </w:instrText>
         </w:r>
         <w:r>
           <w:rPr>
@@ -2436,7 +2436,7 @@
           <w:lang w:eastAsia="pt-BR"/>
         </w:rPr>
       </w:pPr>
-      <w:hyperlink w:anchor="_Toc25092742" w:history="1">
+      <w:hyperlink w:anchor="_Toc25416454" w:history="1">
         <w:r>
           <w:rPr>
             <w:rStyle w:val="Hyperlink"/>
@@ -2480,7 +2480,7 @@
             <w:noProof/>
             <w:webHidden/>
           </w:rPr>
-          <w:instrText xml:space="preserve"> PAGEREF _Toc25092742 \h </w:instrText>
+          <w:instrText xml:space="preserve"> PAGEREF _Toc25416454 \h </w:instrText>
         </w:r>
         <w:r>
           <w:rPr>
@@ -2521,7 +2521,7 @@
           <w:lang w:eastAsia="pt-BR"/>
         </w:rPr>
       </w:pPr>
-      <w:hyperlink w:anchor="_Toc25092743" w:history="1">
+      <w:hyperlink w:anchor="_Toc25416455" w:history="1">
         <w:r>
           <w:rPr>
             <w:rStyle w:val="Hyperlink"/>
@@ -2564,7 +2564,7 @@
             <w:noProof/>
             <w:webHidden/>
           </w:rPr>
-          <w:instrText xml:space="preserve"> PAGEREF _Toc25092743 \h </w:instrText>
+          <w:instrText xml:space="preserve"> PAGEREF _Toc25416455 \h </w:instrText>
         </w:r>
         <w:r>
           <w:rPr>
@@ -2605,7 +2605,7 @@
           <w:lang w:eastAsia="pt-BR"/>
         </w:rPr>
       </w:pPr>
-      <w:hyperlink w:anchor="_Toc25092744" w:history="1">
+      <w:hyperlink w:anchor="_Toc25416456" w:history="1">
         <w:r>
           <w:rPr>
             <w:rStyle w:val="Hyperlink"/>
@@ -2648,7 +2648,7 @@
             <w:noProof/>
             <w:webHidden/>
           </w:rPr>
-          <w:instrText xml:space="preserve"> PAGEREF _Toc25092744 \h </w:instrText>
+          <w:instrText xml:space="preserve"> PAGEREF _Toc25416456 \h </w:instrText>
         </w:r>
         <w:r>
           <w:rPr>
@@ -2668,7 +2668,7 @@
             <w:noProof/>
             <w:webHidden/>
           </w:rPr>
-          <w:t>16</w:t>
+          <w:t>17</w:t>
         </w:r>
         <w:r>
           <w:rPr>
@@ -2690,7 +2690,7 @@
           <w:lang w:eastAsia="pt-BR"/>
         </w:rPr>
       </w:pPr>
-      <w:hyperlink w:anchor="_Toc25092745" w:history="1">
+      <w:hyperlink w:anchor="_Toc25416457" w:history="1">
         <w:r>
           <w:rPr>
             <w:rStyle w:val="Hyperlink"/>
@@ -2734,7 +2734,7 @@
             <w:noProof/>
             <w:webHidden/>
           </w:rPr>
-          <w:instrText xml:space="preserve"> PAGEREF _Toc25092745 \h </w:instrText>
+          <w:instrText xml:space="preserve"> PAGEREF _Toc25416457 \h </w:instrText>
         </w:r>
         <w:r>
           <w:rPr>
@@ -2775,7 +2775,7 @@
           <w:lang w:eastAsia="pt-BR"/>
         </w:rPr>
       </w:pPr>
-      <w:hyperlink w:anchor="_Toc25092746" w:history="1">
+      <w:hyperlink w:anchor="_Toc25416458" w:history="1">
         <w:r>
           <w:rPr>
             <w:rStyle w:val="Hyperlink"/>
@@ -2818,7 +2818,7 @@
             <w:noProof/>
             <w:webHidden/>
           </w:rPr>
-          <w:instrText xml:space="preserve"> PAGEREF _Toc25092746 \h </w:instrText>
+          <w:instrText xml:space="preserve"> PAGEREF _Toc25416458 \h </w:instrText>
         </w:r>
         <w:r>
           <w:rPr>
@@ -2859,7 +2859,7 @@
           <w:lang w:eastAsia="pt-BR"/>
         </w:rPr>
       </w:pPr>
-      <w:hyperlink w:anchor="_Toc25092747" w:history="1">
+      <w:hyperlink w:anchor="_Toc25416459" w:history="1">
         <w:r>
           <w:rPr>
             <w:rStyle w:val="Hyperlink"/>
@@ -2902,7 +2902,7 @@
             <w:noProof/>
             <w:webHidden/>
           </w:rPr>
-          <w:instrText xml:space="preserve"> PAGEREF _Toc25092747 \h </w:instrText>
+          <w:instrText xml:space="preserve"> PAGEREF _Toc25416459 \h </w:instrText>
         </w:r>
         <w:r>
           <w:rPr>
@@ -2945,7 +2945,7 @@
           <w:lang w:eastAsia="pt-BR"/>
         </w:rPr>
       </w:pPr>
-      <w:hyperlink w:anchor="_Toc25092748" w:history="1">
+      <w:hyperlink w:anchor="_Toc25416460" w:history="1">
         <w:r>
           <w:rPr>
             <w:rStyle w:val="Hyperlink"/>
@@ -2990,7 +2990,7 @@
             <w:noProof/>
             <w:webHidden/>
           </w:rPr>
-          <w:instrText xml:space="preserve"> PAGEREF _Toc25092748 \h </w:instrText>
+          <w:instrText xml:space="preserve"> PAGEREF _Toc25416460 \h </w:instrText>
         </w:r>
         <w:r>
           <w:rPr>
@@ -3051,7 +3051,7 @@
       <w:pPr>
         <w:pStyle w:val="Ttulo1"/>
       </w:pPr>
-      <w:bookmarkStart w:id="0" w:name="_Toc25092729"/>
+      <w:bookmarkStart w:id="0" w:name="_Toc25416441"/>
       <w:r>
         <w:lastRenderedPageBreak/>
         <w:t>introdução</w:t>
@@ -3063,6 +3063,8 @@
       <w:r>
         <w:t>É a apresentação do assunto abordado e descrição do seu mérito ou importância; Caracterização breve da organização, modelo de negócio, processo e/ou produto, situação, quando for o caso; Síntese de uma pesquisa bibliográfica prévia. Nesta seção, o objetivo é chamar a atenção do leitor.</w:t>
       </w:r>
+      <w:bookmarkStart w:id="1" w:name="_GoBack"/>
+      <w:bookmarkEnd w:id="1"/>
     </w:p>
     <w:p>
       <w:pPr>
@@ -3119,12 +3121,12 @@
       <w:pPr>
         <w:pStyle w:val="Ttulo1"/>
       </w:pPr>
-      <w:bookmarkStart w:id="1" w:name="_Toc25092730"/>
+      <w:bookmarkStart w:id="2" w:name="_Toc25416442"/>
       <w:r>
         <w:lastRenderedPageBreak/>
         <w:t>linha de pesquisa</w:t>
       </w:r>
-      <w:bookmarkEnd w:id="1"/>
+      <w:bookmarkEnd w:id="2"/>
     </w:p>
     <w:p>
       <w:pPr>
@@ -3162,12 +3164,12 @@
       <w:pPr>
         <w:pStyle w:val="Ttulo1"/>
       </w:pPr>
-      <w:bookmarkStart w:id="2" w:name="_Toc25092731"/>
+      <w:bookmarkStart w:id="3" w:name="_Toc25416443"/>
       <w:r>
         <w:lastRenderedPageBreak/>
         <w:t>problematização</w:t>
       </w:r>
-      <w:bookmarkEnd w:id="2"/>
+      <w:bookmarkEnd w:id="3"/>
     </w:p>
     <w:p/>
     <w:p>
@@ -3389,11 +3391,11 @@
         <w:lastRenderedPageBreak/>
         <w:tab/>
       </w:r>
-      <w:bookmarkStart w:id="3" w:name="_Toc25092732"/>
+      <w:bookmarkStart w:id="4" w:name="_Toc25416444"/>
       <w:r>
         <w:t>Justificativa do desenvolvimento do trabalho em relação ao perfil do egresso do curso de Engenharia da Computação da FTT</w:t>
       </w:r>
-      <w:bookmarkEnd w:id="3"/>
+      <w:bookmarkEnd w:id="4"/>
       <w:r>
         <w:t xml:space="preserve"> </w:t>
       </w:r>
@@ -3533,12 +3535,12 @@
       <w:pPr>
         <w:pStyle w:val="Ttulo1"/>
       </w:pPr>
-      <w:bookmarkStart w:id="4" w:name="_Toc25092733"/>
+      <w:bookmarkStart w:id="5" w:name="_Toc25416445"/>
       <w:r>
         <w:lastRenderedPageBreak/>
         <w:t>Justificativa da escolha do tema e desenvolvimento do estudo</w:t>
       </w:r>
-      <w:bookmarkEnd w:id="4"/>
+      <w:bookmarkEnd w:id="5"/>
       <w:r>
         <w:t xml:space="preserve"> </w:t>
       </w:r>
@@ -3876,12 +3878,12 @@
       <w:pPr>
         <w:pStyle w:val="Ttulo1"/>
       </w:pPr>
-      <w:bookmarkStart w:id="5" w:name="_Toc25092734"/>
+      <w:bookmarkStart w:id="6" w:name="_Toc25416446"/>
       <w:r>
         <w:lastRenderedPageBreak/>
         <w:t>relevância</w:t>
       </w:r>
-      <w:bookmarkEnd w:id="5"/>
+      <w:bookmarkEnd w:id="6"/>
     </w:p>
     <w:p>
       <w:pPr>
@@ -3893,7 +3895,15 @@
     </w:p>
     <w:p>
       <w:r>
-        <w:t xml:space="preserve">Para atender às novas demandas do mundo moderno, cada dia mais os educadores fazem o uso da tecnologia de forma a auxiliar nos métodos de aprendizagem, melhorar ou até mesmo criar um novo modelo de ensino. Por isso, este projeto de pesquisa indica uma sugestão de utilização de tecnologias atuais como a inteligência artificial na obtenção de informações necessárias para a indicação de conteúdos de forma individualizada e assertiva. </w:t>
+        <w:t xml:space="preserve">Para atender às novas demandas do mundo moderno, cada dia mais os educadores fazem o uso da tecnologia de forma a auxiliar nos métodos de aprendizagem, melhorar ou até mesmo </w:t>
+      </w:r>
+      <w:proofErr w:type="gramStart"/>
+      <w:r>
+        <w:t>criar um novo</w:t>
+      </w:r>
+      <w:proofErr w:type="gramEnd"/>
+      <w:r>
+        <w:t xml:space="preserve"> modelo de ensino. Por isso, este projeto de pesquisa indica uma sugestão de utilização de tecnologias atuais como a inteligência artificial na obtenção de informações necessárias para a indicação de conteúdos de forma individualizada e assertiva. </w:t>
       </w:r>
     </w:p>
     <w:p>
@@ -3988,12 +3998,12 @@
       <w:pPr>
         <w:pStyle w:val="Ttulo1"/>
       </w:pPr>
-      <w:bookmarkStart w:id="6" w:name="_Toc25092735"/>
+      <w:bookmarkStart w:id="7" w:name="_Toc25416447"/>
       <w:r>
         <w:lastRenderedPageBreak/>
         <w:t>objetivos</w:t>
       </w:r>
-      <w:bookmarkEnd w:id="6"/>
+      <w:bookmarkEnd w:id="7"/>
     </w:p>
     <w:p>
       <w:pPr>
@@ -4004,11 +4014,11 @@
       <w:pPr>
         <w:pStyle w:val="Ttulo2"/>
       </w:pPr>
-      <w:bookmarkStart w:id="7" w:name="_Toc25092736"/>
+      <w:bookmarkStart w:id="8" w:name="_Toc25416448"/>
       <w:r>
         <w:t>Geral</w:t>
       </w:r>
-      <w:bookmarkEnd w:id="7"/>
+      <w:bookmarkEnd w:id="8"/>
     </w:p>
     <w:p/>
     <w:p>
@@ -4072,11 +4082,11 @@
       <w:pPr>
         <w:pStyle w:val="Ttulo2"/>
       </w:pPr>
-      <w:bookmarkStart w:id="8" w:name="_Toc25092737"/>
+      <w:bookmarkStart w:id="9" w:name="_Toc25416449"/>
       <w:r>
         <w:t>Específicos</w:t>
       </w:r>
-      <w:bookmarkEnd w:id="8"/>
+      <w:bookmarkEnd w:id="9"/>
     </w:p>
     <w:p/>
     <w:p>
@@ -4229,12 +4239,12 @@
       <w:pPr>
         <w:pStyle w:val="Ttulo1"/>
       </w:pPr>
-      <w:bookmarkStart w:id="9" w:name="_Toc25092738"/>
+      <w:bookmarkStart w:id="10" w:name="_Toc25416450"/>
       <w:r>
         <w:lastRenderedPageBreak/>
         <w:t>Principais teorias/ferramentas envolvidas no projeto</w:t>
       </w:r>
-      <w:bookmarkEnd w:id="9"/>
+      <w:bookmarkEnd w:id="10"/>
     </w:p>
     <w:p>
       <w:pPr>
@@ -4454,11 +4464,11 @@
       <w:r>
         <w:tab/>
       </w:r>
-      <w:bookmarkStart w:id="10" w:name="_Toc25092739"/>
+      <w:bookmarkStart w:id="11" w:name="_Toc25416451"/>
       <w:r>
         <w:t>Educação 1.0</w:t>
       </w:r>
-      <w:bookmarkEnd w:id="10"/>
+      <w:bookmarkEnd w:id="11"/>
       <w:r>
         <w:t xml:space="preserve"> </w:t>
       </w:r>
@@ -4593,11 +4603,11 @@
       <w:pPr>
         <w:pStyle w:val="Ttulo2"/>
       </w:pPr>
-      <w:bookmarkStart w:id="11" w:name="_Toc25092740"/>
+      <w:bookmarkStart w:id="12" w:name="_Toc25416452"/>
       <w:r>
         <w:t>Educação 2.0</w:t>
       </w:r>
-      <w:bookmarkEnd w:id="11"/>
+      <w:bookmarkEnd w:id="12"/>
       <w:r>
         <w:t xml:space="preserve"> </w:t>
       </w:r>
@@ -4628,11 +4638,11 @@
       <w:pPr>
         <w:pStyle w:val="Ttulo2"/>
       </w:pPr>
-      <w:bookmarkStart w:id="12" w:name="_Toc25092741"/>
+      <w:bookmarkStart w:id="13" w:name="_Toc25416453"/>
       <w:r>
         <w:t>Educação 3.0</w:t>
       </w:r>
-      <w:bookmarkEnd w:id="12"/>
+      <w:bookmarkEnd w:id="13"/>
     </w:p>
     <w:p>
       <w:pPr>
@@ -4995,11 +5005,11 @@
       <w:pPr>
         <w:pStyle w:val="Ttulo2"/>
       </w:pPr>
-      <w:bookmarkStart w:id="13" w:name="_Toc25092742"/>
+      <w:bookmarkStart w:id="14" w:name="_Toc25416454"/>
       <w:r>
         <w:t>Educação 4.0</w:t>
       </w:r>
-      <w:bookmarkEnd w:id="13"/>
+      <w:bookmarkEnd w:id="14"/>
       <w:r>
         <w:t xml:space="preserve"> </w:t>
       </w:r>
@@ -5114,13 +5124,7 @@
         <w:t xml:space="preserve"> dentro de um mesmo ambiente é possível encontrar uma espécie de “lapso tecnológico” entre educandos e educadores, os educandos são nativos tecnológicos e utilizam os dispositivos móveis para leitura e comunicação, os educadores por sua vez não acompanham com a mesma dinâmica os avanços tecnológicos e tendem a questionar se a tecnologia é uma distração e pode atrapalhar o ensino. É possível então destacar o grande desafio do educador de promover um ambiente mais dinâmico para os alunos</w:t>
       </w:r>
       <w:r>
-        <w:t xml:space="preserve"> </w:t>
-      </w:r>
-      <w:r>
-        <w:t>na educação 4.0</w:t>
-      </w:r>
-      <w:r>
-        <w:t xml:space="preserve"> e o fato</w:t>
+        <w:t xml:space="preserve"> na educação 4.0 e o fato</w:t>
       </w:r>
       <w:r>
         <w:t xml:space="preserve"> </w:t>
@@ -5484,11 +5488,11 @@
       <w:pPr>
         <w:pStyle w:val="Ttulo3"/>
       </w:pPr>
-      <w:bookmarkStart w:id="14" w:name="_Toc25092743"/>
+      <w:bookmarkStart w:id="15" w:name="_Toc25416455"/>
       <w:r>
         <w:t>Papel do Professor</w:t>
       </w:r>
-      <w:bookmarkEnd w:id="14"/>
+      <w:bookmarkEnd w:id="15"/>
       <w:r>
         <w:t xml:space="preserve"> </w:t>
       </w:r>
@@ -5617,11 +5621,11 @@
       <w:pPr>
         <w:pStyle w:val="Ttulo3"/>
       </w:pPr>
-      <w:bookmarkStart w:id="15" w:name="_Toc25092744"/>
+      <w:bookmarkStart w:id="16" w:name="_Toc25416456"/>
       <w:r>
         <w:t>Papel do Aluno</w:t>
       </w:r>
-      <w:bookmarkEnd w:id="15"/>
+      <w:bookmarkEnd w:id="16"/>
     </w:p>
     <w:p/>
     <w:p>
@@ -5722,12 +5726,7 @@
         <w:t>,</w:t>
       </w:r>
       <w:r>
-        <w:t xml:space="preserve"> os alunos passam a ter um papel reflexivo, onde participam e contribuem para o aprendizado do co</w:t>
-      </w:r>
-      <w:bookmarkStart w:id="16" w:name="_GoBack"/>
-      <w:bookmarkEnd w:id="16"/>
-      <w:r>
-        <w:t xml:space="preserve">letivo, </w:t>
+        <w:t xml:space="preserve"> os alunos passam a ter um papel reflexivo, onde participam e contribuem para o aprendizado do coletivo, </w:t>
       </w:r>
       <w:r>
         <w:t>além do</w:t>
@@ -5747,7 +5746,7 @@
       <w:pPr>
         <w:pStyle w:val="Ttulo2"/>
       </w:pPr>
-      <w:bookmarkStart w:id="17" w:name="_Toc25092745"/>
+      <w:bookmarkStart w:id="17" w:name="_Toc25416457"/>
       <w:r>
         <w:t>Inteligência Artificial</w:t>
       </w:r>
@@ -5825,27 +5824,14 @@
       <w:r>
         <w:t xml:space="preserve"> </w:t>
       </w:r>
-      <w:r>
-        <w:fldChar w:fldCharType="begin"/>
-      </w:r>
-      <w:r>
-        <w:instrText xml:space="preserve"> SEQ Figura \* ARABIC </w:instrText>
-      </w:r>
-      <w:r>
-        <w:fldChar w:fldCharType="separate"/>
-      </w:r>
-      <w:r>
-        <w:rPr>
-          <w:noProof/>
-        </w:rPr>
-        <w:t>1</w:t>
-      </w:r>
-      <w:r>
-        <w:rPr>
-          <w:noProof/>
-        </w:rPr>
-        <w:fldChar w:fldCharType="end"/>
-      </w:r>
+      <w:fldSimple w:instr=" SEQ Figura \* ARABIC ">
+        <w:r>
+          <w:rPr>
+            <w:noProof/>
+          </w:rPr>
+          <w:t>1</w:t>
+        </w:r>
+      </w:fldSimple>
       <w:r>
         <w:t xml:space="preserve"> - </w:t>
       </w:r>
@@ -5995,27 +5981,14 @@
       <w:r>
         <w:t xml:space="preserve"> </w:t>
       </w:r>
-      <w:r>
-        <w:fldChar w:fldCharType="begin"/>
-      </w:r>
-      <w:r>
-        <w:instrText xml:space="preserve"> SEQ Figura \* ARABIC </w:instrText>
-      </w:r>
-      <w:r>
-        <w:fldChar w:fldCharType="separate"/>
-      </w:r>
-      <w:r>
-        <w:rPr>
-          <w:noProof/>
-        </w:rPr>
-        <w:t>2</w:t>
-      </w:r>
-      <w:r>
-        <w:rPr>
-          <w:noProof/>
-        </w:rPr>
-        <w:fldChar w:fldCharType="end"/>
-      </w:r>
+      <w:fldSimple w:instr=" SEQ Figura \* ARABIC ">
+        <w:r>
+          <w:rPr>
+            <w:noProof/>
+          </w:rPr>
+          <w:t>2</w:t>
+        </w:r>
+      </w:fldSimple>
       <w:r>
         <w:t xml:space="preserve"> - </w:t>
       </w:r>
@@ -6064,7 +6037,7 @@
       <w:pPr>
         <w:pStyle w:val="Ttulo3"/>
       </w:pPr>
-      <w:bookmarkStart w:id="18" w:name="_Toc25092746"/>
+      <w:bookmarkStart w:id="18" w:name="_Toc25416458"/>
       <w:r>
         <w:t>Aprendizado de Máquina (</w:t>
       </w:r>
@@ -6262,7 +6235,7 @@
       <w:pPr>
         <w:pStyle w:val="Ttulo3"/>
       </w:pPr>
-      <w:bookmarkStart w:id="19" w:name="_Toc25092747"/>
+      <w:bookmarkStart w:id="19" w:name="_Toc25416459"/>
       <w:r>
         <w:t>KNN</w:t>
       </w:r>
@@ -6282,7 +6255,15 @@
     </w:p>
     <w:p>
       <w:r>
-        <w:t>De acordo com o problema a ser solucionado pode-se optar por tipos de aprendizagens distintas como: Aprendizagem supervisionada e não supervisionada que são diferenciadas pela presença ou não de atributos de classes, que serve para rotular ou não o conjunto de dados fornecido ao algoritmo. No supervisionado o rótulo é conhecido, enquanto que nos algoritmos de aprendizagem não supervisionada eles não são conhecidos (</w:t>
+        <w:t xml:space="preserve">De acordo com o problema a ser solucionado pode-se optar por tipos de aprendizagens distintas como: Aprendizagem supervisionada e não supervisionada que são diferenciadas pela presença ou não de atributos de classes, que serve para rotular ou não o conjunto de dados fornecido ao algoritmo. No supervisionado o rótulo é conhecido, </w:t>
+      </w:r>
+      <w:proofErr w:type="gramStart"/>
+      <w:r>
+        <w:t>enquanto que</w:t>
+      </w:r>
+      <w:proofErr w:type="gramEnd"/>
+      <w:r>
+        <w:t xml:space="preserve"> nos algoritmos de aprendizagem não supervisionada eles não são conhecidos (</w:t>
       </w:r>
       <w:proofErr w:type="spellStart"/>
       <w:r>
@@ -6400,27 +6381,14 @@
       <w:r>
         <w:t xml:space="preserve"> </w:t>
       </w:r>
-      <w:r>
-        <w:fldChar w:fldCharType="begin"/>
-      </w:r>
-      <w:r>
-        <w:instrText xml:space="preserve"> SEQ Figura \* ARABIC </w:instrText>
-      </w:r>
-      <w:r>
-        <w:fldChar w:fldCharType="separate"/>
-      </w:r>
-      <w:r>
-        <w:rPr>
-          <w:noProof/>
-        </w:rPr>
-        <w:t>3</w:t>
-      </w:r>
-      <w:r>
-        <w:rPr>
-          <w:noProof/>
-        </w:rPr>
-        <w:fldChar w:fldCharType="end"/>
-      </w:r>
+      <w:fldSimple w:instr=" SEQ Figura \* ARABIC ">
+        <w:r>
+          <w:rPr>
+            <w:noProof/>
+          </w:rPr>
+          <w:t>3</w:t>
+        </w:r>
+      </w:fldSimple>
       <w:r>
         <w:t xml:space="preserve"> - </w:t>
       </w:r>
@@ -6666,7 +6634,15 @@
       </w:r>
       <w:proofErr w:type="spellEnd"/>
       <w:r>
-        <w:t xml:space="preserve"> el. (2015) diz que um ponto importante que tem que ser considerado é o valor que será atribuído a k. Se o valor de k for muito pequeno, o resultado do algoritmo pode ser sensível a outliers (discrepâncias), e por outro lado se for um valor muito grande, a vizinhança pode incluir muitos pontos pertencentes à classes distintas. A figura 4 mostra um exemplo de como o valor de k influência na decisão de qual classe pertence o dado desconhecido, se k = 1 o novo dado inserido vai pertencer aos quadrados, se k = 3 pertence aos triângulos e por fim se k = 7 o dado volta a fazer parte da classe dos quadrados.</w:t>
+        <w:t xml:space="preserve"> el. (2015) diz que um ponto importante que tem que ser considerado é o valor que será atribuído a k. Se o valor de k for muito pequeno, o resultado do algoritmo pode ser sensível a outliers (discrepâncias), e por outro lado se for um valor muito grande, a vizinhança pode incluir muitos pontos pertencentes à classes distintas. A figura 4 mostra um exemplo de como o valor de k influência na decisão de qual classe pertence o dado desconhecido, se k = 1 o novo dado inserido vai pertencer aos quadrados, se k = </w:t>
+      </w:r>
+      <w:proofErr w:type="gramStart"/>
+      <w:r>
+        <w:t>3 pertence</w:t>
+      </w:r>
+      <w:proofErr w:type="gramEnd"/>
+      <w:r>
+        <w:t xml:space="preserve"> aos triângulos e por fim se k = 7 o dado volta a fazer parte da classe dos quadrados.</w:t>
       </w:r>
     </w:p>
     <w:p/>
@@ -7148,7 +7124,7 @@
       <w:pPr>
         <w:pStyle w:val="Ttulo1"/>
       </w:pPr>
-      <w:bookmarkStart w:id="20" w:name="_Toc25092748"/>
+      <w:bookmarkStart w:id="20" w:name="_Toc25416460"/>
       <w:r>
         <w:lastRenderedPageBreak/>
         <w:t>Oportunidade de inovação</w:t>
@@ -8427,7 +8403,15 @@
         <w:t xml:space="preserve"> </w:t>
       </w:r>
       <w:r>
-        <w:t>Disponível em: &lt; http://www.abed.org.br/congresso2007/tc/4162007104526AM.pdf&gt;. Acesso em: 27 Out. 2019.</w:t>
+        <w:t xml:space="preserve">Disponível em: &lt; http://www.abed.org.br/congresso2007/tc/4162007104526AM.pdf&gt;. Acesso em: 27 </w:t>
+      </w:r>
+      <w:proofErr w:type="gramStart"/>
+      <w:r>
+        <w:t>Out.</w:t>
+      </w:r>
+      <w:proofErr w:type="gramEnd"/>
+      <w:r>
+        <w:t xml:space="preserve"> 2019.</w:t>
       </w:r>
     </w:p>
     <w:p>
@@ -8579,7 +8563,7 @@
       <w:headerReference w:type="default" r:id="rId12"/>
       <w:pgSz w:w="11907" w:h="16834" w:code="9"/>
       <w:pgMar w:top="1701" w:right="1140" w:bottom="1140" w:left="1701" w:header="1134" w:footer="0" w:gutter="0"/>
-      <w:pgNumType w:start="6"/>
+      <w:pgNumType w:start="3"/>
       <w:cols w:space="720"/>
       <w:docGrid w:linePitch="360"/>
     </w:sectPr>
@@ -11668,7 +11652,7 @@
 </file>
 
 <file path=customXml/itemProps1.xml><?xml version="1.0" encoding="utf-8"?>
-<ds:datastoreItem xmlns:ds="http://schemas.openxmlformats.org/officeDocument/2006/customXml" ds:itemID="{4B463608-A352-4B60-BBF0-9BFC2C96D7B1}">
+<ds:datastoreItem xmlns:ds="http://schemas.openxmlformats.org/officeDocument/2006/customXml" ds:itemID="{23CF2F6D-10E2-4C8C-A639-F3B03BCE3E1F}">
   <ds:schemaRefs>
     <ds:schemaRef ds:uri="http://schemas.openxmlformats.org/officeDocument/2006/bibliography"/>
   </ds:schemaRefs>

</xml_diff>

<commit_message>
Incluindo referencias para as pesquisas do ibge e oecd
</commit_message>
<xml_diff>
--- a/entrega/projeto-pesquisa.docx
+++ b/entrega/projeto-pesquisa.docx
@@ -3068,12 +3068,7 @@
         <w:t xml:space="preserve"> aplicar</w:t>
       </w:r>
       <w:r>
-        <w:t xml:space="preserve"> </w:t>
-      </w:r>
-      <w:bookmarkStart w:id="1" w:name="_GoBack"/>
-      <w:bookmarkEnd w:id="1"/>
-      <w:r>
-        <w:t>técnicas de Inteligência Artificial cada vez mais complexa</w:t>
+        <w:t xml:space="preserve"> técnicas de Inteligência Artificial cada vez mais complexa</w:t>
       </w:r>
       <w:r>
         <w:t>s na análise d</w:t>
@@ -3219,12 +3214,12 @@
       <w:pPr>
         <w:pStyle w:val="Ttulo1"/>
       </w:pPr>
-      <w:bookmarkStart w:id="2" w:name="_Toc25447638"/>
+      <w:bookmarkStart w:id="1" w:name="_Toc25447638"/>
       <w:r>
         <w:lastRenderedPageBreak/>
         <w:t>linha de pesquisa</w:t>
       </w:r>
-      <w:bookmarkEnd w:id="2"/>
+      <w:bookmarkEnd w:id="1"/>
     </w:p>
     <w:p>
       <w:pPr>
@@ -3262,110 +3257,118 @@
       <w:pPr>
         <w:pStyle w:val="Ttulo1"/>
       </w:pPr>
-      <w:bookmarkStart w:id="3" w:name="_Toc25447639"/>
+      <w:bookmarkStart w:id="2" w:name="_Toc25447639"/>
       <w:r>
         <w:lastRenderedPageBreak/>
         <w:t>problematização</w:t>
       </w:r>
+      <w:bookmarkEnd w:id="2"/>
+    </w:p>
+    <w:p/>
+    <w:p>
+      <w:r>
+        <w:t>Pensando em um modelo transformador de Educação</w:t>
+      </w:r>
+      <w:r>
+        <w:t xml:space="preserve">, </w:t>
+      </w:r>
+      <w:r>
+        <w:t xml:space="preserve">que satisfaça as necessidades </w:t>
+      </w:r>
+      <w:r>
+        <w:t xml:space="preserve">de capacitação e especialização da mão-de-obra </w:t>
+      </w:r>
+      <w:r>
+        <w:t>provenientes d</w:t>
+      </w:r>
+      <w:r>
+        <w:t xml:space="preserve">a </w:t>
+      </w:r>
+      <w:r>
+        <w:t xml:space="preserve"> Indústria 4.0</w:t>
+      </w:r>
+      <w:r>
+        <w:t xml:space="preserve"> e </w:t>
+      </w:r>
+      <w:r>
+        <w:t xml:space="preserve">considerando o cenário nacional </w:t>
+      </w:r>
+      <w:r>
+        <w:t>que</w:t>
+      </w:r>
+      <w:r>
+        <w:t>,</w:t>
+      </w:r>
+      <w:r>
+        <w:t xml:space="preserve"> </w:t>
+      </w:r>
+      <w:r>
+        <w:t>de acordo com dados da Pesquisa Nacional por Amostra de Domicílios Contínua (</w:t>
+      </w:r>
+      <w:r>
+        <w:t>Pnad</w:t>
+      </w:r>
+      <w:r>
+        <w:t>) de 2018</w:t>
+      </w:r>
+      <w:r>
+        <w:t>,</w:t>
+      </w:r>
+      <w:r>
+        <w:t xml:space="preserve"> m</w:t>
+      </w:r>
+      <w:r>
+        <w:t>ais da metade dos brasileiros de 25 anos ou mais não concluiu a educação básica</w:t>
+      </w:r>
+      <w:r>
+        <w:t xml:space="preserve"> e</w:t>
+      </w:r>
+      <w:r>
+        <w:t xml:space="preserve"> 34,3%</w:t>
+      </w:r>
+      <w:r>
+        <w:t xml:space="preserve"> d</w:t>
+      </w:r>
+      <w:r>
+        <w:t xml:space="preserve">a população sem instrução ou com </w:t>
+      </w:r>
+      <w:r>
+        <w:t xml:space="preserve">ensino </w:t>
+      </w:r>
+      <w:r>
+        <w:t>fundamental incompleto disseram que não têm interesse em voltar a estudar</w:t>
+      </w:r>
+      <w:r>
+        <w:t>, identificamos a necessidade de modernização no formato da educação e dos métodos de ensino tradicionais.</w:t>
+      </w:r>
+    </w:p>
+    <w:p>
+      <w:r>
+        <w:t>Além disso, o fato d</w:t>
+      </w:r>
+      <w:r>
+        <w:t>e o</w:t>
+      </w:r>
+      <w:r>
+        <w:t xml:space="preserve"> Brasil estar entre os países com mais alunos por turma, como </w:t>
+      </w:r>
+      <w:r>
+        <w:t>divulgado pelo</w:t>
+      </w:r>
+      <w:r>
+        <w:t xml:space="preserve"> estudo Políticas Eficazes para Professores: Compreensões do PISA</w:t>
+      </w:r>
+      <w:r>
+        <w:t xml:space="preserve">, </w:t>
+      </w:r>
+      <w:r>
+        <w:t>publicado pela Organização para a Cooperação e Desenvolvimento Econômico (OCDE)</w:t>
+      </w:r>
+      <w:r>
+        <w:t xml:space="preserve">, </w:t>
+      </w:r>
+      <w:bookmarkStart w:id="3" w:name="_GoBack"/>
       <w:bookmarkEnd w:id="3"/>
-    </w:p>
-    <w:p/>
-    <w:p>
-      <w:r>
-        <w:t>Pensando em um modelo transformador de Educação</w:t>
-      </w:r>
-      <w:r>
-        <w:t xml:space="preserve">, </w:t>
-      </w:r>
-      <w:r>
-        <w:t xml:space="preserve">que satisfaça as necessidades </w:t>
-      </w:r>
-      <w:r>
-        <w:t xml:space="preserve">de capacitação e especialização da mão-de-obra </w:t>
-      </w:r>
-      <w:r>
-        <w:t>provenientes d</w:t>
-      </w:r>
-      <w:r>
-        <w:t xml:space="preserve">a </w:t>
-      </w:r>
-      <w:r>
-        <w:t xml:space="preserve"> Indústria 4.0</w:t>
-      </w:r>
-      <w:r>
-        <w:t xml:space="preserve"> e </w:t>
-      </w:r>
-      <w:r>
-        <w:t xml:space="preserve">considerando o cenário nacional </w:t>
-      </w:r>
-      <w:r>
-        <w:t>que</w:t>
-      </w:r>
-      <w:r>
-        <w:t>,</w:t>
-      </w:r>
-      <w:r>
-        <w:t xml:space="preserve"> </w:t>
-      </w:r>
-      <w:r>
-        <w:t>de acordo com dados da Pesquisa Nacional por Amostra de Domicílios Contínua (</w:t>
-      </w:r>
-      <w:r>
-        <w:t>Pnad</w:t>
-      </w:r>
-      <w:r>
-        <w:t>) de 2018</w:t>
-      </w:r>
-      <w:r>
-        <w:t>,</w:t>
-      </w:r>
-      <w:r>
-        <w:t xml:space="preserve"> m</w:t>
-      </w:r>
-      <w:r>
-        <w:t>ais da metade dos brasileiros de 25 anos ou mais não concluiu a educação básica</w:t>
-      </w:r>
-      <w:r>
-        <w:t xml:space="preserve"> e</w:t>
-      </w:r>
-      <w:r>
-        <w:t xml:space="preserve"> 34,3%</w:t>
-      </w:r>
-      <w:r>
-        <w:t xml:space="preserve"> d</w:t>
-      </w:r>
-      <w:r>
-        <w:t xml:space="preserve">a população sem instrução ou com </w:t>
-      </w:r>
-      <w:r>
-        <w:t xml:space="preserve">ensino </w:t>
-      </w:r>
-      <w:r>
-        <w:t>fundamental incompleto disseram que não têm interesse em voltar a estudar</w:t>
-      </w:r>
-      <w:r>
-        <w:t>, identificamos a necessidade de modernização no formato da educação e dos métodos de ensino tradicionais.</w:t>
-      </w:r>
-    </w:p>
-    <w:p>
-      <w:r>
-        <w:t>Além disso, o fato d</w:t>
-      </w:r>
-      <w:r>
-        <w:t>e o</w:t>
-      </w:r>
-      <w:r>
-        <w:t xml:space="preserve"> Brasil estar entre os países com mais alunos por turma, como divulgado pelo Instituto Nacional de Estudos e Pesquisas Educacionais Anísio Teixeira (</w:t>
-      </w:r>
-      <w:r>
-        <w:t>Inep</w:t>
-      </w:r>
-      <w:r>
-        <w:t>)</w:t>
-      </w:r>
-      <w:r>
-        <w:t xml:space="preserve">, </w:t>
-      </w:r>
       <w:r>
         <w:t>nos mostra a complexidade do desafio enfrentando pelos professores na sala, que são obrigados a utilizar um método de ensino genérico, não tendo condições de considerar as características de cada aluno, podendo dificultar a aprendizagem ou até mesmo afetar o interesse do aluno pelo conhecimento.</w:t>
       </w:r>
@@ -5848,27 +5851,14 @@
       <w:r>
         <w:t xml:space="preserve">Figura </w:t>
       </w:r>
-      <w:r>
-        <w:fldChar w:fldCharType="begin"/>
-      </w:r>
-      <w:r>
-        <w:instrText xml:space="preserve"> SEQ Figura \* ARABIC </w:instrText>
-      </w:r>
-      <w:r>
-        <w:fldChar w:fldCharType="separate"/>
-      </w:r>
-      <w:r>
-        <w:rPr>
-          <w:noProof/>
-        </w:rPr>
-        <w:t>1</w:t>
-      </w:r>
-      <w:r>
-        <w:rPr>
-          <w:noProof/>
-        </w:rPr>
-        <w:fldChar w:fldCharType="end"/>
-      </w:r>
+      <w:fldSimple w:instr=" SEQ Figura \* ARABIC ">
+        <w:r>
+          <w:rPr>
+            <w:noProof/>
+          </w:rPr>
+          <w:t>1</w:t>
+        </w:r>
+      </w:fldSimple>
       <w:r>
         <w:t xml:space="preserve"> - </w:t>
       </w:r>
@@ -5968,27 +5958,14 @@
       <w:r>
         <w:t xml:space="preserve">Figura </w:t>
       </w:r>
-      <w:r>
-        <w:fldChar w:fldCharType="begin"/>
-      </w:r>
-      <w:r>
-        <w:instrText xml:space="preserve"> SEQ Figura \* ARABIC </w:instrText>
-      </w:r>
-      <w:r>
-        <w:fldChar w:fldCharType="separate"/>
-      </w:r>
-      <w:r>
-        <w:rPr>
-          <w:noProof/>
-        </w:rPr>
-        <w:t>2</w:t>
-      </w:r>
-      <w:r>
-        <w:rPr>
-          <w:noProof/>
-        </w:rPr>
-        <w:fldChar w:fldCharType="end"/>
-      </w:r>
+      <w:fldSimple w:instr=" SEQ Figura \* ARABIC ">
+        <w:r>
+          <w:rPr>
+            <w:noProof/>
+          </w:rPr>
+          <w:t>2</w:t>
+        </w:r>
+      </w:fldSimple>
       <w:r>
         <w:t xml:space="preserve"> - </w:t>
       </w:r>
@@ -6593,24 +6570,11 @@
       <w:r>
         <w:t xml:space="preserve">Figura </w:t>
       </w:r>
-      <w:r>
-        <w:fldChar w:fldCharType="begin"/>
-      </w:r>
-      <w:r>
-        <w:instrText xml:space="preserve"> </w:instrText>
-      </w:r>
-      <w:r>
-        <w:instrText xml:space="preserve">SEQ Figura \* ARABIC </w:instrText>
-      </w:r>
-      <w:r>
-        <w:fldChar w:fldCharType="separate"/>
-      </w:r>
-      <w:r>
-        <w:t>3</w:t>
-      </w:r>
-      <w:r>
-        <w:fldChar w:fldCharType="end"/>
-      </w:r>
+      <w:fldSimple w:instr=" SEQ Figura \* ARABIC ">
+        <w:r>
+          <w:t>3</w:t>
+        </w:r>
+      </w:fldSimple>
       <w:r>
         <w:t xml:space="preserve"> - Representação dos agrupamentos e um novo dado desconhecido. </w:t>
       </w:r>
@@ -7907,11 +7871,24 @@
       <w:pPr>
         <w:pStyle w:val="Referencia"/>
       </w:pPr>
+      <w:r>
+        <w:t>IBGE – INSTITUTO BRASILEIRO DE GEOGRAFIA E ESTATÍSTICA. Pnad - Pesquisa Nacional por Amostra de Domicílios Contínua, 2019. Disponível em https://biblioteca.ibge.gov.br/visualizacao/periodicos/2421/pnact_2019_3tri.pdf. Acessado em janeiro de 2020.</w:t>
+      </w:r>
     </w:p>
     <w:p>
       <w:pPr>
         <w:pStyle w:val="Referencia"/>
       </w:pPr>
+    </w:p>
+    <w:p>
+      <w:pPr>
+        <w:pStyle w:val="Referencia"/>
+      </w:pPr>
+    </w:p>
+    <w:p>
+      <w:pPr>
+        <w:pStyle w:val="Referencia"/>
+      </w:pPr>
       <w:r>
         <w:t>KÖCHE, J. C. Fundamentos de metodologia científica: teoria da ciência e iniciação à pesquisa. 29. ed. Petrópolis: Vozes, 2011.</w:t>
       </w:r>
@@ -8026,6 +8003,49 @@
       </w:r>
       <w:r>
         <w:t xml:space="preserve"> A. Conceitos Sobre Aprendizado de Máquina. Sistemas Inteligentes Fundamentos e Aplicações. 1 ed. Barueri-SP: Manole Ltda, 2003.</w:t>
+      </w:r>
+    </w:p>
+    <w:p>
+      <w:pPr>
+        <w:pStyle w:val="Referencia"/>
+      </w:pPr>
+    </w:p>
+    <w:p>
+      <w:pPr>
+        <w:pStyle w:val="Referencia"/>
+      </w:pPr>
+    </w:p>
+    <w:p>
+      <w:pPr>
+        <w:pStyle w:val="Referencia"/>
+      </w:pPr>
+      <w:r>
+        <w:lastRenderedPageBreak/>
+        <w:t xml:space="preserve">OECD - ORGANIZATION FOR ECONOMIC CO-OPERATION AND DEVELOPMENT - </w:t>
+      </w:r>
+      <w:proofErr w:type="spellStart"/>
+      <w:r>
+        <w:t>Effective</w:t>
+      </w:r>
+      <w:proofErr w:type="spellEnd"/>
+      <w:r>
+        <w:t xml:space="preserve"> </w:t>
+      </w:r>
+      <w:proofErr w:type="spellStart"/>
+      <w:r>
+        <w:t>Teacher</w:t>
+      </w:r>
+      <w:proofErr w:type="spellEnd"/>
+      <w:r>
+        <w:t xml:space="preserve"> Policies Insights </w:t>
+      </w:r>
+      <w:proofErr w:type="spellStart"/>
+      <w:r>
+        <w:t>from</w:t>
+      </w:r>
+      <w:proofErr w:type="spellEnd"/>
+      <w:r>
+        <w:t xml:space="preserve"> PISA, 2018. Disponível em https://www.oecd.org/education/effective-teacher-policies-9789264301603-en.htm. Acessado em janeiro 2020.</w:t>
       </w:r>
     </w:p>
     <w:p>
@@ -15833,7 +15853,7 @@
 </file>
 
 <file path=customXml/itemProps1.xml><?xml version="1.0" encoding="utf-8"?>
-<ds:datastoreItem xmlns:ds="http://schemas.openxmlformats.org/officeDocument/2006/customXml" ds:itemID="{482C0DFA-09F1-4D68-878C-C424D3862CF1}">
+<ds:datastoreItem xmlns:ds="http://schemas.openxmlformats.org/officeDocument/2006/customXml" ds:itemID="{288C0791-E70F-4F4B-97E3-10BBA01B90EA}">
   <ds:schemaRefs>
     <ds:schemaRef ds:uri="http://schemas.openxmlformats.org/officeDocument/2006/bibliography"/>
   </ds:schemaRefs>

</xml_diff>